<commit_message>
updating report 1 constraints
</commit_message>
<xml_diff>
--- a/FYP Report I.docx
+++ b/FYP Report I.docx
@@ -4355,14 +4355,12 @@
         </w:rPr>
         <w:t xml:space="preserve">In the modern world, a number of applications are there that suggest what is most appropriate for the user. Recommendation systems are widely used to suggest the appropriate, relevant, according to mood and best content to the user. Tech giants like Facebook, YouTube, and Netflix used RS to show what is according to the pattern of users. On the other </w:t>
       </w:r>
-      <w:proofErr w:type="gramStart"/>
-      <w:r>
-        <w:rPr>
-          <w:color w:val="000000" w:themeColor="text1"/>
-        </w:rPr>
-        <w:t>hand</w:t>
-      </w:r>
-      <w:proofErr w:type="gramEnd"/>
+      <w:r>
+        <w:rPr>
+          <w:color w:val="000000" w:themeColor="text1"/>
+        </w:rPr>
+        <w:t>hand,</w:t>
+      </w:r>
       <w:r>
         <w:rPr>
           <w:color w:val="000000" w:themeColor="text1"/>
@@ -4383,29 +4381,20 @@
         </w:rPr>
         <w:t xml:space="preserve">Our project is to come up with a generic recommendation system that would be able to recommend any field of the second type explained i.e. Recommendation on the basis of feedback. The generic model would </w:t>
       </w:r>
-      <w:proofErr w:type="spellStart"/>
-      <w:r>
-        <w:rPr>
-          <w:color w:val="000000" w:themeColor="text1"/>
-        </w:rPr>
-        <w:t>analyze</w:t>
-      </w:r>
-      <w:proofErr w:type="spellEnd"/>
+      <w:r>
+        <w:rPr>
+          <w:color w:val="000000" w:themeColor="text1"/>
+        </w:rPr>
+        <w:t>analyse</w:t>
+      </w:r>
       <w:r>
         <w:rPr>
           <w:color w:val="000000" w:themeColor="text1"/>
         </w:rPr>
         <w:t xml:space="preserve"> textual data (reviews) and after that, we will generate the final rating on the basis of the combination of user ratings and rating generated by the model on the basis of reviews. Moreover, we will add Reinforcement Learning so that this process of ratings becomes dynamic i.e. as more reviews come, ratings will be changed according to reviews.</w:t>
       </w:r>
-    </w:p>
-    <w:p>
-      <w:pPr>
-        <w:spacing w:line="276" w:lineRule="auto"/>
-        <w:rPr>
-          <w:color w:val="000000" w:themeColor="text1"/>
-          <w:lang w:val="en-GB"/>
-        </w:rPr>
-      </w:pPr>
+      <w:bookmarkStart w:id="11" w:name="_GoBack"/>
+      <w:bookmarkEnd w:id="11"/>
     </w:p>
     <w:p>
       <w:pPr>
@@ -4520,6 +4509,46 @@
     </w:p>
     <w:p>
       <w:pPr>
+        <w:pStyle w:val="ListParagraph"/>
+        <w:numPr>
+          <w:ilvl w:val="0"/>
+          <w:numId w:val="41"/>
+        </w:numPr>
+        <w:spacing w:before="0" w:after="160" w:line="276" w:lineRule="auto"/>
+        <w:jc w:val="left"/>
+        <w:rPr>
+          <w:color w:val="000000" w:themeColor="text1"/>
+        </w:rPr>
+      </w:pPr>
+      <w:r>
+        <w:rPr>
+          <w:color w:val="000000" w:themeColor="text1"/>
+        </w:rPr>
+        <w:t>As of time being, there is no such things of products reviews from places like shopping centres.</w:t>
+      </w:r>
+    </w:p>
+    <w:p>
+      <w:pPr>
+        <w:pStyle w:val="ListParagraph"/>
+        <w:numPr>
+          <w:ilvl w:val="0"/>
+          <w:numId w:val="41"/>
+        </w:numPr>
+        <w:spacing w:before="0" w:after="160" w:line="276" w:lineRule="auto"/>
+        <w:jc w:val="left"/>
+        <w:rPr>
+          <w:color w:val="000000" w:themeColor="text1"/>
+        </w:rPr>
+      </w:pPr>
+      <w:r>
+        <w:rPr>
+          <w:color w:val="000000" w:themeColor="text1"/>
+        </w:rPr>
+        <w:t>No appointment section as of now with doctors or any domain expert.</w:t>
+      </w:r>
+    </w:p>
+    <w:p>
+      <w:pPr>
         <w:pStyle w:val="Heading2"/>
         <w:spacing w:line="276" w:lineRule="auto"/>
         <w:rPr>
@@ -4581,16 +4610,14 @@
         </w:rPr>
         <w:t xml:space="preserve"> word country and are among a developing </w:t>
       </w:r>
-      <w:proofErr w:type="gramStart"/>
       <w:r>
         <w:rPr>
           <w:color w:val="000000" w:themeColor="text1"/>
           <w:sz w:val="21"/>
           <w:szCs w:val="21"/>
         </w:rPr>
-        <w:t>ones</w:t>
-      </w:r>
-      <w:proofErr w:type="gramEnd"/>
+        <w:t>one</w:t>
+      </w:r>
       <w:r>
         <w:rPr>
           <w:color w:val="000000" w:themeColor="text1"/>
@@ -4676,9 +4703,37 @@
             <w:u w:val="none"/>
             <w:shd w:val="clear" w:color="auto" w:fill="FFFFFF"/>
           </w:rPr>
-          <w:t xml:space="preserve">Rahim </w:t>
+          <w:t>Rahim Yar Khan</w:t>
         </w:r>
-        <w:proofErr w:type="spellStart"/>
+      </w:hyperlink>
+      <w:r>
+        <w:rPr>
+          <w:color w:val="000000" w:themeColor="text1"/>
+          <w:sz w:val="21"/>
+          <w:szCs w:val="21"/>
+          <w:shd w:val="clear" w:color="auto" w:fill="FFFFFF"/>
+        </w:rPr>
+        <w:t>. Their car met with an accident, in which she sustained several major injuries, inc</w:t>
+      </w:r>
+      <w:r>
+        <w:rPr>
+          <w:color w:val="000000" w:themeColor="text1"/>
+          <w:sz w:val="21"/>
+          <w:szCs w:val="21"/>
+          <w:shd w:val="clear" w:color="auto" w:fill="FFFFFF"/>
+        </w:rPr>
+        <w:t xml:space="preserve">luding broken bones in her arm, </w:t>
+      </w:r>
+      <w:r>
+        <w:rPr>
+          <w:color w:val="000000" w:themeColor="text1"/>
+          <w:sz w:val="21"/>
+          <w:szCs w:val="21"/>
+          <w:shd w:val="clear" w:color="auto" w:fill="FFFFFF"/>
+        </w:rPr>
+        <w:t>rib-cage, shoulder blade, collarbone and spine. Her </w:t>
+      </w:r>
+      <w:hyperlink r:id="rId12" w:tooltip="Lungs" w:history="1">
         <w:r>
           <w:rPr>
             <w:rStyle w:val="Hyperlink"/>
@@ -4688,9 +4743,19 @@
             <w:u w:val="none"/>
             <w:shd w:val="clear" w:color="auto" w:fill="FFFFFF"/>
           </w:rPr>
-          <w:t>Yar</w:t>
+          <w:t>lungs</w:t>
         </w:r>
-        <w:proofErr w:type="spellEnd"/>
+      </w:hyperlink>
+      <w:r>
+        <w:rPr>
+          <w:color w:val="000000" w:themeColor="text1"/>
+          <w:sz w:val="21"/>
+          <w:szCs w:val="21"/>
+          <w:shd w:val="clear" w:color="auto" w:fill="FFFFFF"/>
+        </w:rPr>
+        <w:t> and </w:t>
+      </w:r>
+      <w:hyperlink r:id="rId13" w:tooltip="Liver" w:history="1">
         <w:r>
           <w:rPr>
             <w:rStyle w:val="Hyperlink"/>
@@ -4700,7 +4765,7 @@
             <w:u w:val="none"/>
             <w:shd w:val="clear" w:color="auto" w:fill="FFFFFF"/>
           </w:rPr>
-          <w:t xml:space="preserve"> Khan</w:t>
+          <w:t>liver</w:t>
         </w:r>
       </w:hyperlink>
       <w:r>
@@ -4710,93 +4775,9 @@
           <w:szCs w:val="21"/>
           <w:shd w:val="clear" w:color="auto" w:fill="FFFFFF"/>
         </w:rPr>
-        <w:t>. Their car met with an accident, in which she sustained several major injuries, including broken bones in her arm (both </w:t>
-      </w:r>
-      <w:hyperlink r:id="rId12" w:tooltip="Radius (bone)" w:history="1">
-        <w:r>
-          <w:rPr>
-            <w:rStyle w:val="Hyperlink"/>
-            <w:color w:val="000000" w:themeColor="text1"/>
-            <w:sz w:val="21"/>
-            <w:szCs w:val="21"/>
-            <w:shd w:val="clear" w:color="auto" w:fill="FFFFFF"/>
-          </w:rPr>
-          <w:t>radius</w:t>
-        </w:r>
-      </w:hyperlink>
-      <w:r>
-        <w:rPr>
-          <w:color w:val="000000" w:themeColor="text1"/>
-          <w:sz w:val="21"/>
-          <w:szCs w:val="21"/>
-          <w:shd w:val="clear" w:color="auto" w:fill="FFFFFF"/>
-        </w:rPr>
-        <w:t> and </w:t>
-      </w:r>
-      <w:hyperlink r:id="rId13" w:tooltip="Ulna" w:history="1">
-        <w:r>
-          <w:rPr>
-            <w:rStyle w:val="Hyperlink"/>
-            <w:color w:val="000000" w:themeColor="text1"/>
-            <w:sz w:val="21"/>
-            <w:szCs w:val="21"/>
-            <w:shd w:val="clear" w:color="auto" w:fill="FFFFFF"/>
-          </w:rPr>
-          <w:t>ulna</w:t>
-        </w:r>
-      </w:hyperlink>
-      <w:r>
-        <w:rPr>
-          <w:color w:val="000000" w:themeColor="text1"/>
-          <w:sz w:val="21"/>
-          <w:szCs w:val="21"/>
-          <w:shd w:val="clear" w:color="auto" w:fill="FFFFFF"/>
-        </w:rPr>
-        <w:t>), rib-cage, shoulder blade, collarbone and spine. Her </w:t>
-      </w:r>
-      <w:hyperlink r:id="rId14" w:tooltip="Lungs" w:history="1">
-        <w:r>
-          <w:rPr>
-            <w:rStyle w:val="Hyperlink"/>
-            <w:color w:val="000000" w:themeColor="text1"/>
-            <w:sz w:val="21"/>
-            <w:szCs w:val="21"/>
-            <w:shd w:val="clear" w:color="auto" w:fill="FFFFFF"/>
-          </w:rPr>
-          <w:t>lungs</w:t>
-        </w:r>
-      </w:hyperlink>
-      <w:r>
-        <w:rPr>
-          <w:color w:val="000000" w:themeColor="text1"/>
-          <w:sz w:val="21"/>
-          <w:szCs w:val="21"/>
-          <w:shd w:val="clear" w:color="auto" w:fill="FFFFFF"/>
-        </w:rPr>
-        <w:t> and </w:t>
-      </w:r>
-      <w:hyperlink r:id="rId15" w:tooltip="Liver" w:history="1">
-        <w:r>
-          <w:rPr>
-            <w:rStyle w:val="Hyperlink"/>
-            <w:color w:val="000000" w:themeColor="text1"/>
-            <w:sz w:val="21"/>
-            <w:szCs w:val="21"/>
-            <w:shd w:val="clear" w:color="auto" w:fill="FFFFFF"/>
-          </w:rPr>
-          <w:t>liver</w:t>
-        </w:r>
-      </w:hyperlink>
-      <w:r>
-        <w:rPr>
-          <w:color w:val="000000" w:themeColor="text1"/>
-          <w:sz w:val="21"/>
-          <w:szCs w:val="21"/>
-          <w:shd w:val="clear" w:color="auto" w:fill="FFFFFF"/>
-        </w:rPr>
         <w:t> were also deeply cut. Moreover, her entire lower body was left paralyzed. She was taken to a nearby hospital, which was ill-equipped to deal with such a severe case. She was then taken to her native hospital but result didn’t change as there were no doctors or equipment’s to handle the patient either. She was then moved to a hospital in </w:t>
       </w:r>
-      <w:hyperlink r:id="rId16" w:tooltip="Rahim Yar Khan District" w:history="1">
+      <w:hyperlink r:id="rId14" w:tooltip="Rahim Yar Khan District" w:history="1">
         <w:r>
           <w:rPr>
             <w:rStyle w:val="Hyperlink"/>
@@ -4806,31 +4787,7 @@
             <w:u w:val="none"/>
             <w:shd w:val="clear" w:color="auto" w:fill="FFFFFF"/>
           </w:rPr>
-          <w:t xml:space="preserve">Rahim </w:t>
-        </w:r>
-        <w:proofErr w:type="spellStart"/>
-        <w:r>
-          <w:rPr>
-            <w:rStyle w:val="Hyperlink"/>
-            <w:color w:val="000000" w:themeColor="text1"/>
-            <w:sz w:val="21"/>
-            <w:szCs w:val="21"/>
-            <w:u w:val="none"/>
-            <w:shd w:val="clear" w:color="auto" w:fill="FFFFFF"/>
-          </w:rPr>
-          <w:t>Yar</w:t>
-        </w:r>
-        <w:proofErr w:type="spellEnd"/>
-        <w:r>
-          <w:rPr>
-            <w:rStyle w:val="Hyperlink"/>
-            <w:color w:val="000000" w:themeColor="text1"/>
-            <w:sz w:val="21"/>
-            <w:szCs w:val="21"/>
-            <w:u w:val="none"/>
-            <w:shd w:val="clear" w:color="auto" w:fill="FFFFFF"/>
-          </w:rPr>
-          <w:t xml:space="preserve"> Khan</w:t>
+          <w:t>Rahim Yar Khan</w:t>
         </w:r>
       </w:hyperlink>
       <w:r>
@@ -4842,7 +4799,7 @@
         </w:rPr>
         <w:t>, and eventually, she was admitted to the </w:t>
       </w:r>
-      <w:hyperlink r:id="rId17" w:tooltip="Aga Khan University Hospital, Karachi" w:history="1">
+      <w:hyperlink r:id="rId15" w:tooltip="Aga Khan University Hospital, Karachi" w:history="1">
         <w:r>
           <w:rPr>
             <w:rStyle w:val="Hyperlink"/>
@@ -4864,7 +4821,7 @@
         </w:rPr>
         <w:t>, </w:t>
       </w:r>
-      <w:hyperlink r:id="rId18" w:tooltip="Karachi" w:history="1">
+      <w:hyperlink r:id="rId16" w:tooltip="Karachi" w:history="1">
         <w:r>
           <w:rPr>
             <w:rStyle w:val="Hyperlink"/>
@@ -4925,8 +4882,6 @@
         </w:rPr>
         <w:t xml:space="preserve">Natural Language processing is a vast field that acts as an umbrella for many different fields. Getting Recommendations by using reviews are also one of the things which come under </w:t>
       </w:r>
-      <w:proofErr w:type="spellStart"/>
-      <w:proofErr w:type="gramStart"/>
       <w:r>
         <w:rPr>
           <w:color w:val="000000" w:themeColor="text1"/>
@@ -4940,10 +4895,8 @@
           <w:szCs w:val="21"/>
           <w:shd w:val="clear" w:color="auto" w:fill="FFFFFF"/>
         </w:rPr>
-        <w:t>This</w:t>
-      </w:r>
-      <w:proofErr w:type="spellEnd"/>
-      <w:proofErr w:type="gramEnd"/>
+        <w:t xml:space="preserve"> This</w:t>
+      </w:r>
       <w:r>
         <w:rPr>
           <w:color w:val="000000" w:themeColor="text1"/>
@@ -5447,6 +5400,7 @@
         <w:rPr>
           <w:noProof/>
           <w:color w:val="000000" w:themeColor="text1"/>
+          <w:lang w:val="en-US"/>
         </w:rPr>
         <w:drawing>
           <wp:inline distT="0" distB="0" distL="0" distR="0" wp14:anchorId="4F9C0E39" wp14:editId="30DA802B">
@@ -5466,7 +5420,7 @@
                     </pic:cNvPicPr>
                   </pic:nvPicPr>
                   <pic:blipFill>
-                    <a:blip r:embed="rId19">
+                    <a:blip r:embed="rId17">
                       <a:extLst>
                         <a:ext uri="{28A0092B-C50C-407E-A947-70E740481C1C}">
                           <a14:useLocalDpi xmlns:a14="http://schemas.microsoft.com/office/drawing/2010/main" val="0"/>
@@ -5532,6 +5486,7 @@
         <w:rPr>
           <w:noProof/>
           <w:color w:val="000000" w:themeColor="text1"/>
+          <w:lang w:val="en-US"/>
         </w:rPr>
         <w:drawing>
           <wp:inline distT="0" distB="0" distL="0" distR="0" wp14:anchorId="4973B4D5" wp14:editId="76ED2698">
@@ -5551,7 +5506,7 @@
                     </pic:cNvPicPr>
                   </pic:nvPicPr>
                   <pic:blipFill>
-                    <a:blip r:embed="rId20">
+                    <a:blip r:embed="rId18">
                       <a:extLst>
                         <a:ext uri="{28A0092B-C50C-407E-A947-70E740481C1C}">
                           <a14:useLocalDpi xmlns:a14="http://schemas.microsoft.com/office/drawing/2010/main" val="0"/>
@@ -5639,12 +5594,172 @@
         <w:rPr>
           <w:noProof/>
           <w:color w:val="000000" w:themeColor="text1"/>
+          <w:lang w:val="en-US"/>
         </w:rPr>
         <w:drawing>
           <wp:inline distT="0" distB="0" distL="0" distR="0" wp14:anchorId="02EE7F8C" wp14:editId="129FC7BF">
             <wp:extent cx="4362450" cy="2809958"/>
             <wp:effectExtent l="0" t="0" r="0" b="9525"/>
             <wp:docPr id="7" name="Picture 7"/>
+            <wp:cNvGraphicFramePr>
+              <a:graphicFrameLocks xmlns:a="http://schemas.openxmlformats.org/drawingml/2006/main" noChangeAspect="1"/>
+            </wp:cNvGraphicFramePr>
+            <a:graphic xmlns:a="http://schemas.openxmlformats.org/drawingml/2006/main">
+              <a:graphicData uri="http://schemas.openxmlformats.org/drawingml/2006/picture">
+                <pic:pic xmlns:pic="http://schemas.openxmlformats.org/drawingml/2006/picture">
+                  <pic:nvPicPr>
+                    <pic:cNvPr id="1" name=""/>
+                    <pic:cNvPicPr/>
+                  </pic:nvPicPr>
+                  <pic:blipFill>
+                    <a:blip r:embed="rId19"/>
+                    <a:stretch>
+                      <a:fillRect/>
+                    </a:stretch>
+                  </pic:blipFill>
+                  <pic:spPr>
+                    <a:xfrm>
+                      <a:off x="0" y="0"/>
+                      <a:ext cx="4376581" cy="2819060"/>
+                    </a:xfrm>
+                    <a:prstGeom prst="rect">
+                      <a:avLst/>
+                    </a:prstGeom>
+                  </pic:spPr>
+                </pic:pic>
+              </a:graphicData>
+            </a:graphic>
+          </wp:inline>
+        </w:drawing>
+      </w:r>
+    </w:p>
+    <w:p>
+      <w:pPr>
+        <w:spacing w:line="276" w:lineRule="auto"/>
+        <w:rPr>
+          <w:color w:val="000000" w:themeColor="text1"/>
+        </w:rPr>
+      </w:pPr>
+    </w:p>
+    <w:p>
+      <w:pPr>
+        <w:spacing w:line="276" w:lineRule="auto"/>
+        <w:rPr>
+          <w:color w:val="000000" w:themeColor="text1"/>
+        </w:rPr>
+      </w:pPr>
+      <w:r>
+        <w:rPr>
+          <w:color w:val="000000" w:themeColor="text1"/>
+        </w:rPr>
+        <w:t xml:space="preserve">Another section of this research paper is Multi-Criteria RS which explains that how we can generate better recommendations by considering multiple factors. This is what we are trying to implement in our FYP i.e. consider ratings and reviews of the place and generate ratings based on both. Following depicts different steps of Multi-Criteria Review based RS.  </w:t>
+      </w:r>
+    </w:p>
+    <w:p>
+      <w:pPr>
+        <w:spacing w:line="276" w:lineRule="auto"/>
+        <w:rPr>
+          <w:color w:val="000000" w:themeColor="text1"/>
+        </w:rPr>
+      </w:pPr>
+      <w:r>
+        <w:rPr>
+          <w:noProof/>
+          <w:color w:val="000000" w:themeColor="text1"/>
+          <w:lang w:val="en-US"/>
+        </w:rPr>
+        <w:drawing>
+          <wp:inline distT="0" distB="0" distL="0" distR="0" wp14:anchorId="16BEB279" wp14:editId="2CD18C66">
+            <wp:extent cx="5943600" cy="4646295"/>
+            <wp:effectExtent l="0" t="0" r="0" b="1905"/>
+            <wp:docPr id="14" name="Picture 14"/>
+            <wp:cNvGraphicFramePr>
+              <a:graphicFrameLocks xmlns:a="http://schemas.openxmlformats.org/drawingml/2006/main" noChangeAspect="1"/>
+            </wp:cNvGraphicFramePr>
+            <a:graphic xmlns:a="http://schemas.openxmlformats.org/drawingml/2006/main">
+              <a:graphicData uri="http://schemas.openxmlformats.org/drawingml/2006/picture">
+                <pic:pic xmlns:pic="http://schemas.openxmlformats.org/drawingml/2006/picture">
+                  <pic:nvPicPr>
+                    <pic:cNvPr id="1" name=""/>
+                    <pic:cNvPicPr/>
+                  </pic:nvPicPr>
+                  <pic:blipFill>
+                    <a:blip r:embed="rId20"/>
+                    <a:stretch>
+                      <a:fillRect/>
+                    </a:stretch>
+                  </pic:blipFill>
+                  <pic:spPr>
+                    <a:xfrm>
+                      <a:off x="0" y="0"/>
+                      <a:ext cx="5943600" cy="4646295"/>
+                    </a:xfrm>
+                    <a:prstGeom prst="rect">
+                      <a:avLst/>
+                    </a:prstGeom>
+                  </pic:spPr>
+                </pic:pic>
+              </a:graphicData>
+            </a:graphic>
+          </wp:inline>
+        </w:drawing>
+      </w:r>
+    </w:p>
+    <w:p>
+      <w:pPr>
+        <w:pStyle w:val="ListParagraph"/>
+        <w:numPr>
+          <w:ilvl w:val="0"/>
+          <w:numId w:val="37"/>
+        </w:numPr>
+        <w:spacing w:before="0" w:after="160" w:line="276" w:lineRule="auto"/>
+        <w:jc w:val="left"/>
+        <w:rPr>
+          <w:b/>
+          <w:color w:val="000000" w:themeColor="text1"/>
+        </w:rPr>
+      </w:pPr>
+      <w:r>
+        <w:rPr>
+          <w:b/>
+          <w:color w:val="000000" w:themeColor="text1"/>
+        </w:rPr>
+        <w:t>Recommender System Based on Consumer Product Reviews</w:t>
+      </w:r>
+    </w:p>
+    <w:p>
+      <w:pPr>
+        <w:spacing w:line="276" w:lineRule="auto"/>
+        <w:rPr>
+          <w:color w:val="000000" w:themeColor="text1"/>
+        </w:rPr>
+      </w:pPr>
+      <w:r>
+        <w:rPr>
+          <w:color w:val="000000" w:themeColor="text1"/>
+        </w:rPr>
+        <w:t>This research paper proposed one of the solutions to create a recommendation system based on reviews. This solution considers mining multiple information from the text, and on the basics of that information evaluate multiple factors of the item. Moreover, prioritization and ontology have also been created to recommend the best on the basis of reviews. In the paper, RS for cameras is developed. The following shows the general flow of the proposed solution.</w:t>
+      </w:r>
+    </w:p>
+    <w:p>
+      <w:pPr>
+        <w:spacing w:line="276" w:lineRule="auto"/>
+        <w:jc w:val="center"/>
+        <w:rPr>
+          <w:color w:val="000000" w:themeColor="text1"/>
+        </w:rPr>
+      </w:pPr>
+      <w:r>
+        <w:rPr>
+          <w:noProof/>
+          <w:color w:val="000000" w:themeColor="text1"/>
+          <w:lang w:val="en-US"/>
+        </w:rPr>
+        <w:drawing>
+          <wp:inline distT="0" distB="0" distL="0" distR="0" wp14:anchorId="7E03E09F" wp14:editId="75CD1D1C">
+            <wp:extent cx="5943600" cy="1604010"/>
+            <wp:effectExtent l="0" t="0" r="0" b="0"/>
+            <wp:docPr id="18" name="Picture 18"/>
             <wp:cNvGraphicFramePr>
               <a:graphicFrameLocks xmlns:a="http://schemas.openxmlformats.org/drawingml/2006/main" noChangeAspect="1"/>
             </wp:cNvGraphicFramePr>
@@ -5664,163 +5779,6 @@
                   <pic:spPr>
                     <a:xfrm>
                       <a:off x="0" y="0"/>
-                      <a:ext cx="4376581" cy="2819060"/>
-                    </a:xfrm>
-                    <a:prstGeom prst="rect">
-                      <a:avLst/>
-                    </a:prstGeom>
-                  </pic:spPr>
-                </pic:pic>
-              </a:graphicData>
-            </a:graphic>
-          </wp:inline>
-        </w:drawing>
-      </w:r>
-    </w:p>
-    <w:p>
-      <w:pPr>
-        <w:spacing w:line="276" w:lineRule="auto"/>
-        <w:rPr>
-          <w:color w:val="000000" w:themeColor="text1"/>
-        </w:rPr>
-      </w:pPr>
-    </w:p>
-    <w:p>
-      <w:pPr>
-        <w:spacing w:line="276" w:lineRule="auto"/>
-        <w:rPr>
-          <w:color w:val="000000" w:themeColor="text1"/>
-        </w:rPr>
-      </w:pPr>
-      <w:r>
-        <w:rPr>
-          <w:color w:val="000000" w:themeColor="text1"/>
-        </w:rPr>
-        <w:t xml:space="preserve">Another section of this research paper is Multi-Criteria RS which explains that how we can generate better recommendations by considering multiple factors. This is what we are trying to implement in our FYP i.e. consider ratings and reviews of the place and generate ratings based on both. Following depicts different steps of Multi-Criteria Review based RS.  </w:t>
-      </w:r>
-    </w:p>
-    <w:p>
-      <w:pPr>
-        <w:spacing w:line="276" w:lineRule="auto"/>
-        <w:rPr>
-          <w:color w:val="000000" w:themeColor="text1"/>
-        </w:rPr>
-      </w:pPr>
-      <w:r>
-        <w:rPr>
-          <w:noProof/>
-          <w:color w:val="000000" w:themeColor="text1"/>
-        </w:rPr>
-        <w:drawing>
-          <wp:inline distT="0" distB="0" distL="0" distR="0" wp14:anchorId="16BEB279" wp14:editId="2CD18C66">
-            <wp:extent cx="5943600" cy="4646295"/>
-            <wp:effectExtent l="0" t="0" r="0" b="1905"/>
-            <wp:docPr id="14" name="Picture 14"/>
-            <wp:cNvGraphicFramePr>
-              <a:graphicFrameLocks xmlns:a="http://schemas.openxmlformats.org/drawingml/2006/main" noChangeAspect="1"/>
-            </wp:cNvGraphicFramePr>
-            <a:graphic xmlns:a="http://schemas.openxmlformats.org/drawingml/2006/main">
-              <a:graphicData uri="http://schemas.openxmlformats.org/drawingml/2006/picture">
-                <pic:pic xmlns:pic="http://schemas.openxmlformats.org/drawingml/2006/picture">
-                  <pic:nvPicPr>
-                    <pic:cNvPr id="1" name=""/>
-                    <pic:cNvPicPr/>
-                  </pic:nvPicPr>
-                  <pic:blipFill>
-                    <a:blip r:embed="rId22"/>
-                    <a:stretch>
-                      <a:fillRect/>
-                    </a:stretch>
-                  </pic:blipFill>
-                  <pic:spPr>
-                    <a:xfrm>
-                      <a:off x="0" y="0"/>
-                      <a:ext cx="5943600" cy="4646295"/>
-                    </a:xfrm>
-                    <a:prstGeom prst="rect">
-                      <a:avLst/>
-                    </a:prstGeom>
-                  </pic:spPr>
-                </pic:pic>
-              </a:graphicData>
-            </a:graphic>
-          </wp:inline>
-        </w:drawing>
-      </w:r>
-    </w:p>
-    <w:p>
-      <w:pPr>
-        <w:pStyle w:val="ListParagraph"/>
-        <w:numPr>
-          <w:ilvl w:val="0"/>
-          <w:numId w:val="37"/>
-        </w:numPr>
-        <w:spacing w:before="0" w:after="160" w:line="276" w:lineRule="auto"/>
-        <w:jc w:val="left"/>
-        <w:rPr>
-          <w:b/>
-          <w:color w:val="000000" w:themeColor="text1"/>
-        </w:rPr>
-      </w:pPr>
-      <w:r>
-        <w:rPr>
-          <w:b/>
-          <w:color w:val="000000" w:themeColor="text1"/>
-        </w:rPr>
-        <w:t>Recommender System Based on Consumer Product Reviews</w:t>
-      </w:r>
-    </w:p>
-    <w:p>
-      <w:pPr>
-        <w:spacing w:line="276" w:lineRule="auto"/>
-        <w:rPr>
-          <w:color w:val="000000" w:themeColor="text1"/>
-        </w:rPr>
-      </w:pPr>
-      <w:r>
-        <w:rPr>
-          <w:color w:val="000000" w:themeColor="text1"/>
-        </w:rPr>
-        <w:t>This research paper proposed one of the solutions to create a recommendation system based on reviews. This solution considers mining multiple information from the text, and on the basics of that information evaluate multiple factors of the item. Moreover, prioritization and ontology have also been created to recommend the best on the basis of reviews. In the paper, RS for cameras is developed. The following shows the general flow of the proposed solution.</w:t>
-      </w:r>
-    </w:p>
-    <w:p>
-      <w:pPr>
-        <w:spacing w:line="276" w:lineRule="auto"/>
-        <w:jc w:val="center"/>
-        <w:rPr>
-          <w:color w:val="000000" w:themeColor="text1"/>
-        </w:rPr>
-      </w:pPr>
-      <w:r>
-        <w:rPr>
-          <w:noProof/>
-          <w:color w:val="000000" w:themeColor="text1"/>
-        </w:rPr>
-        <w:drawing>
-          <wp:inline distT="0" distB="0" distL="0" distR="0" wp14:anchorId="7E03E09F" wp14:editId="75CD1D1C">
-            <wp:extent cx="5943600" cy="1604010"/>
-            <wp:effectExtent l="0" t="0" r="0" b="0"/>
-            <wp:docPr id="18" name="Picture 18"/>
-            <wp:cNvGraphicFramePr>
-              <a:graphicFrameLocks xmlns:a="http://schemas.openxmlformats.org/drawingml/2006/main" noChangeAspect="1"/>
-            </wp:cNvGraphicFramePr>
-            <a:graphic xmlns:a="http://schemas.openxmlformats.org/drawingml/2006/main">
-              <a:graphicData uri="http://schemas.openxmlformats.org/drawingml/2006/picture">
-                <pic:pic xmlns:pic="http://schemas.openxmlformats.org/drawingml/2006/picture">
-                  <pic:nvPicPr>
-                    <pic:cNvPr id="1" name=""/>
-                    <pic:cNvPicPr/>
-                  </pic:nvPicPr>
-                  <pic:blipFill>
-                    <a:blip r:embed="rId23"/>
-                    <a:stretch>
-                      <a:fillRect/>
-                    </a:stretch>
-                  </pic:blipFill>
-                  <pic:spPr>
-                    <a:xfrm>
-                      <a:off x="0" y="0"/>
                       <a:ext cx="5943600" cy="1604010"/>
                     </a:xfrm>
                     <a:prstGeom prst="rect">
@@ -5961,14 +5919,12 @@
         </w:rPr>
         <w:t xml:space="preserve">Urban Spoon is another RS-based app that is like Yelp but only handles a single module i.e. finding places to eat. By using Urban </w:t>
       </w:r>
-      <w:proofErr w:type="gramStart"/>
-      <w:r>
-        <w:rPr>
-          <w:color w:val="000000" w:themeColor="text1"/>
-        </w:rPr>
-        <w:t>Spoon</w:t>
-      </w:r>
-      <w:proofErr w:type="gramEnd"/>
+      <w:r>
+        <w:rPr>
+          <w:color w:val="000000" w:themeColor="text1"/>
+        </w:rPr>
+        <w:t>Spoon,</w:t>
+      </w:r>
       <w:r>
         <w:rPr>
           <w:color w:val="000000" w:themeColor="text1"/>
@@ -13042,8 +12998,8 @@
           <w:szCs w:val="22"/>
         </w:rPr>
       </w:pPr>
-      <w:bookmarkStart w:id="11" w:name="_Ref46432512"/>
-      <w:bookmarkStart w:id="12" w:name="_Toc47101111"/>
+      <w:bookmarkStart w:id="12" w:name="_Ref46432512"/>
+      <w:bookmarkStart w:id="13" w:name="_Toc47101111"/>
       <w:r>
         <w:rPr>
           <w:color w:val="000000" w:themeColor="text1"/>
@@ -13052,7 +13008,7 @@
         </w:rPr>
         <w:t>Table</w:t>
       </w:r>
-      <w:bookmarkEnd w:id="11"/>
+      <w:bookmarkEnd w:id="12"/>
       <w:r>
         <w:rPr>
           <w:color w:val="000000" w:themeColor="text1"/>
@@ -13070,7 +13026,7 @@
         </w:rPr>
         <w:t>: Use case description-01: Login</w:t>
       </w:r>
-      <w:bookmarkEnd w:id="12"/>
+      <w:bookmarkEnd w:id="13"/>
     </w:p>
     <w:tbl>
       <w:tblPr>
@@ -14373,7 +14329,7 @@
           <w:color w:val="000000" w:themeColor="text1"/>
         </w:rPr>
       </w:pPr>
-      <w:bookmarkStart w:id="13" w:name="_Toc47101647"/>
+      <w:bookmarkStart w:id="14" w:name="_Toc47101647"/>
       <w:r>
         <w:rPr>
           <w:rFonts w:ascii="Times New Roman" w:hAnsi="Times New Roman"/>
@@ -14381,7 +14337,7 @@
         </w:rPr>
         <w:t>Use case-03: Logout</w:t>
       </w:r>
-      <w:bookmarkEnd w:id="13"/>
+      <w:bookmarkEnd w:id="14"/>
     </w:p>
     <w:p>
       <w:pPr>
@@ -14465,8 +14421,8 @@
           <w:szCs w:val="22"/>
         </w:rPr>
       </w:pPr>
-      <w:bookmarkStart w:id="14" w:name="_Ref46432541"/>
-      <w:bookmarkStart w:id="15" w:name="_Toc47101112"/>
+      <w:bookmarkStart w:id="15" w:name="_Ref46432541"/>
+      <w:bookmarkStart w:id="16" w:name="_Toc47101112"/>
       <w:r>
         <w:rPr>
           <w:color w:val="000000" w:themeColor="text1"/>
@@ -14516,7 +14472,7 @@
         </w:rPr>
         <w:fldChar w:fldCharType="end"/>
       </w:r>
-      <w:bookmarkEnd w:id="14"/>
+      <w:bookmarkEnd w:id="15"/>
       <w:r>
         <w:rPr>
           <w:color w:val="000000" w:themeColor="text1"/>
@@ -14526,7 +14482,7 @@
         </w:rPr>
         <w:t>: Use case description-03: Logout</w:t>
       </w:r>
-      <w:bookmarkEnd w:id="15"/>
+      <w:bookmarkEnd w:id="16"/>
     </w:p>
     <w:tbl>
       <w:tblPr>
@@ -14555,7 +14511,7 @@
                 <w:color w:val="000000" w:themeColor="text1"/>
               </w:rPr>
             </w:pPr>
-            <w:bookmarkStart w:id="16" w:name="_Hlk46412500"/>
+            <w:bookmarkStart w:id="17" w:name="_Hlk46412500"/>
             <w:r>
               <w:rPr>
                 <w:rFonts w:ascii="Times New Roman" w:hAnsi="Times New Roman" w:cs="Times New Roman"/>
@@ -15033,7 +14989,7 @@
           </w:p>
         </w:tc>
       </w:tr>
-      <w:bookmarkEnd w:id="16"/>
+      <w:bookmarkEnd w:id="17"/>
     </w:tbl>
     <w:p>
       <w:pPr>
@@ -15062,7 +15018,7 @@
           <w:color w:val="000000" w:themeColor="text1"/>
         </w:rPr>
       </w:pPr>
-      <w:bookmarkStart w:id="17" w:name="_Toc47101648"/>
+      <w:bookmarkStart w:id="18" w:name="_Toc47101648"/>
       <w:r>
         <w:rPr>
           <w:rFonts w:ascii="Times New Roman" w:hAnsi="Times New Roman"/>
@@ -15070,7 +15026,7 @@
         </w:rPr>
         <w:t xml:space="preserve">Use case-04: </w:t>
       </w:r>
-      <w:bookmarkEnd w:id="17"/>
+      <w:bookmarkEnd w:id="18"/>
       <w:r>
         <w:rPr>
           <w:rFonts w:ascii="Times New Roman" w:hAnsi="Times New Roman"/>
@@ -15107,8 +15063,8 @@
           <w:szCs w:val="22"/>
         </w:rPr>
       </w:pPr>
-      <w:bookmarkStart w:id="18" w:name="_Ref46432611"/>
-      <w:bookmarkStart w:id="19" w:name="_Toc47101114"/>
+      <w:bookmarkStart w:id="19" w:name="_Ref46432611"/>
+      <w:bookmarkStart w:id="20" w:name="_Toc47101114"/>
       <w:r>
         <w:rPr>
           <w:color w:val="000000" w:themeColor="text1"/>
@@ -15117,7 +15073,7 @@
         </w:rPr>
         <w:t>Table</w:t>
       </w:r>
-      <w:bookmarkEnd w:id="18"/>
+      <w:bookmarkEnd w:id="19"/>
       <w:r>
         <w:rPr>
           <w:color w:val="000000" w:themeColor="text1"/>
@@ -15135,7 +15091,7 @@
         </w:rPr>
         <w:t>: Use case description-04: Re-Training the model</w:t>
       </w:r>
-      <w:bookmarkEnd w:id="19"/>
+      <w:bookmarkEnd w:id="20"/>
     </w:p>
     <w:tbl>
       <w:tblPr>
@@ -17200,7 +17156,7 @@
           <w:color w:val="000000" w:themeColor="text1"/>
         </w:rPr>
       </w:pPr>
-      <w:bookmarkStart w:id="20" w:name="_Toc47101653"/>
+      <w:bookmarkStart w:id="21" w:name="_Toc47101653"/>
     </w:p>
     <w:p>
       <w:pPr>
@@ -17890,7 +17846,7 @@
         </w:rPr>
       </w:pPr>
     </w:p>
-    <w:bookmarkEnd w:id="20"/>
+    <w:bookmarkEnd w:id="21"/>
     <w:p>
       <w:pPr>
         <w:spacing w:line="276" w:lineRule="auto"/>
@@ -18060,7 +18016,7 @@
           <w:color w:val="000000" w:themeColor="text1"/>
         </w:rPr>
       </w:pPr>
-      <w:bookmarkStart w:id="21" w:name="_Toc47101654"/>
+      <w:bookmarkStart w:id="22" w:name="_Toc47101654"/>
       <w:r>
         <w:rPr>
           <w:rFonts w:ascii="Times New Roman" w:hAnsi="Times New Roman"/>
@@ -18068,7 +18024,7 @@
         </w:rPr>
         <w:t>Use case-01: User and Admin Login</w:t>
       </w:r>
-      <w:bookmarkEnd w:id="21"/>
+      <w:bookmarkEnd w:id="22"/>
     </w:p>
     <w:p>
       <w:pPr>
@@ -18118,7 +18074,7 @@
                     </pic:cNvPicPr>
                   </pic:nvPicPr>
                   <pic:blipFill>
-                    <a:blip r:embed="rId24"/>
+                    <a:blip r:embed="rId22"/>
                     <a:stretch>
                       <a:fillRect/>
                     </a:stretch>
@@ -18310,7 +18266,7 @@
                     </pic:cNvPicPr>
                   </pic:nvPicPr>
                   <pic:blipFill>
-                    <a:blip r:embed="rId25">
+                    <a:blip r:embed="rId23">
                       <a:extLst>
                         <a:ext uri="{28A0092B-C50C-407E-A947-70E740481C1C}">
                           <a14:useLocalDpi xmlns:a14="http://schemas.microsoft.com/office/drawing/2010/main" val="0"/>
@@ -18407,7 +18363,7 @@
                     <pic:cNvPicPr/>
                   </pic:nvPicPr>
                   <pic:blipFill>
-                    <a:blip r:embed="rId26"/>
+                    <a:blip r:embed="rId24"/>
                     <a:stretch>
                       <a:fillRect/>
                     </a:stretch>
@@ -18451,8 +18407,6 @@
         </w:rPr>
         <w:t xml:space="preserve">Use case-04: Model Retraining </w:t>
       </w:r>
-      <w:bookmarkStart w:id="22" w:name="_GoBack"/>
-      <w:bookmarkEnd w:id="22"/>
     </w:p>
     <w:p>
       <w:pPr>
@@ -18488,6 +18442,376 @@
             <wp:extent cx="5304762" cy="3409524"/>
             <wp:effectExtent l="0" t="0" r="0" b="635"/>
             <wp:docPr id="38" name="Picture 38"/>
+            <wp:cNvGraphicFramePr>
+              <a:graphicFrameLocks xmlns:a="http://schemas.openxmlformats.org/drawingml/2006/main" noChangeAspect="1"/>
+            </wp:cNvGraphicFramePr>
+            <a:graphic xmlns:a="http://schemas.openxmlformats.org/drawingml/2006/main">
+              <a:graphicData uri="http://schemas.openxmlformats.org/drawingml/2006/picture">
+                <pic:pic xmlns:pic="http://schemas.openxmlformats.org/drawingml/2006/picture">
+                  <pic:nvPicPr>
+                    <pic:cNvPr id="1" name=""/>
+                    <pic:cNvPicPr/>
+                  </pic:nvPicPr>
+                  <pic:blipFill>
+                    <a:blip r:embed="rId25"/>
+                    <a:stretch>
+                      <a:fillRect/>
+                    </a:stretch>
+                  </pic:blipFill>
+                  <pic:spPr>
+                    <a:xfrm>
+                      <a:off x="0" y="0"/>
+                      <a:ext cx="5304762" cy="3409524"/>
+                    </a:xfrm>
+                    <a:prstGeom prst="rect">
+                      <a:avLst/>
+                    </a:prstGeom>
+                  </pic:spPr>
+                </pic:pic>
+              </a:graphicData>
+            </a:graphic>
+          </wp:inline>
+        </w:drawing>
+      </w:r>
+    </w:p>
+    <w:p>
+      <w:pPr>
+        <w:spacing w:line="276" w:lineRule="auto"/>
+        <w:rPr>
+          <w:color w:val="000000" w:themeColor="text1"/>
+          <w:lang w:val="en-US"/>
+        </w:rPr>
+      </w:pPr>
+    </w:p>
+    <w:p>
+      <w:pPr>
+        <w:spacing w:line="276" w:lineRule="auto"/>
+        <w:rPr>
+          <w:color w:val="000000" w:themeColor="text1"/>
+          <w:lang w:val="en-US"/>
+        </w:rPr>
+      </w:pPr>
+    </w:p>
+    <w:p>
+      <w:pPr>
+        <w:spacing w:line="276" w:lineRule="auto"/>
+        <w:rPr>
+          <w:color w:val="000000" w:themeColor="text1"/>
+          <w:lang w:val="en-US"/>
+        </w:rPr>
+      </w:pPr>
+    </w:p>
+    <w:p>
+      <w:pPr>
+        <w:spacing w:line="276" w:lineRule="auto"/>
+        <w:rPr>
+          <w:color w:val="000000" w:themeColor="text1"/>
+          <w:lang w:val="en-US"/>
+        </w:rPr>
+      </w:pPr>
+    </w:p>
+    <w:p>
+      <w:pPr>
+        <w:spacing w:line="276" w:lineRule="auto"/>
+        <w:rPr>
+          <w:color w:val="000000" w:themeColor="text1"/>
+          <w:lang w:val="en-US"/>
+        </w:rPr>
+      </w:pPr>
+    </w:p>
+    <w:p>
+      <w:pPr>
+        <w:spacing w:line="276" w:lineRule="auto"/>
+        <w:rPr>
+          <w:color w:val="000000" w:themeColor="text1"/>
+          <w:lang w:val="en-US"/>
+        </w:rPr>
+      </w:pPr>
+    </w:p>
+    <w:p>
+      <w:pPr>
+        <w:spacing w:line="276" w:lineRule="auto"/>
+        <w:rPr>
+          <w:color w:val="000000" w:themeColor="text1"/>
+          <w:lang w:val="en-US"/>
+        </w:rPr>
+      </w:pPr>
+    </w:p>
+    <w:p>
+      <w:pPr>
+        <w:spacing w:line="276" w:lineRule="auto"/>
+        <w:rPr>
+          <w:color w:val="000000" w:themeColor="text1"/>
+          <w:lang w:val="en-US"/>
+        </w:rPr>
+      </w:pPr>
+    </w:p>
+    <w:p>
+      <w:pPr>
+        <w:spacing w:line="276" w:lineRule="auto"/>
+        <w:rPr>
+          <w:color w:val="000000" w:themeColor="text1"/>
+          <w:lang w:val="en-US"/>
+        </w:rPr>
+      </w:pPr>
+    </w:p>
+    <w:p>
+      <w:pPr>
+        <w:spacing w:line="276" w:lineRule="auto"/>
+        <w:rPr>
+          <w:color w:val="000000" w:themeColor="text1"/>
+          <w:lang w:val="en-US"/>
+        </w:rPr>
+      </w:pPr>
+    </w:p>
+    <w:p>
+      <w:pPr>
+        <w:spacing w:line="276" w:lineRule="auto"/>
+        <w:rPr>
+          <w:color w:val="000000" w:themeColor="text1"/>
+          <w:lang w:val="en-US"/>
+        </w:rPr>
+      </w:pPr>
+    </w:p>
+    <w:p>
+      <w:pPr>
+        <w:pStyle w:val="Heading3"/>
+        <w:numPr>
+          <w:ilvl w:val="0"/>
+          <w:numId w:val="0"/>
+        </w:numPr>
+        <w:tabs>
+          <w:tab w:val="clear" w:pos="720"/>
+        </w:tabs>
+        <w:spacing w:line="276" w:lineRule="auto"/>
+        <w:ind w:left="720" w:hanging="720"/>
+        <w:rPr>
+          <w:rFonts w:ascii="Times New Roman" w:hAnsi="Times New Roman"/>
+          <w:color w:val="000000" w:themeColor="text1"/>
+        </w:rPr>
+      </w:pPr>
+      <w:r>
+        <w:rPr>
+          <w:rFonts w:ascii="Times New Roman" w:hAnsi="Times New Roman"/>
+          <w:color w:val="000000" w:themeColor="text1"/>
+        </w:rPr>
+        <w:t>2.8.5</w:t>
+      </w:r>
+      <w:r>
+        <w:rPr>
+          <w:rFonts w:ascii="Times New Roman" w:hAnsi="Times New Roman"/>
+          <w:color w:val="000000" w:themeColor="text1"/>
+        </w:rPr>
+        <w:tab/>
+      </w:r>
+      <w:r>
+        <w:rPr>
+          <w:rFonts w:ascii="Times New Roman" w:hAnsi="Times New Roman"/>
+          <w:color w:val="000000" w:themeColor="text1"/>
+        </w:rPr>
+        <w:t>Use case-05: User Portal</w:t>
+      </w:r>
+    </w:p>
+    <w:p>
+      <w:pPr>
+        <w:spacing w:line="276" w:lineRule="auto"/>
+        <w:rPr>
+          <w:color w:val="000000" w:themeColor="text1"/>
+          <w:lang w:val="en-GB"/>
+        </w:rPr>
+      </w:pPr>
+      <w:r>
+        <w:rPr>
+          <w:color w:val="000000" w:themeColor="text1"/>
+          <w:lang w:val="en-GB"/>
+        </w:rPr>
+        <w:t>The use case for the user portal shown in Figure 5.</w:t>
+      </w:r>
+    </w:p>
+    <w:p>
+      <w:pPr>
+        <w:spacing w:line="276" w:lineRule="auto"/>
+        <w:rPr>
+          <w:color w:val="000000" w:themeColor="text1"/>
+          <w:lang w:val="en-US"/>
+        </w:rPr>
+      </w:pPr>
+      <w:r>
+        <w:rPr>
+          <w:noProof/>
+          <w:lang w:val="en-US"/>
+        </w:rPr>
+        <w:drawing>
+          <wp:inline distT="0" distB="0" distL="0" distR="0" wp14:anchorId="65B1F45B" wp14:editId="6C85459D">
+            <wp:extent cx="5486400" cy="4972685"/>
+            <wp:effectExtent l="0" t="0" r="0" b="0"/>
+            <wp:docPr id="36" name="Picture 36"/>
+            <wp:cNvGraphicFramePr>
+              <a:graphicFrameLocks xmlns:a="http://schemas.openxmlformats.org/drawingml/2006/main" noChangeAspect="1"/>
+            </wp:cNvGraphicFramePr>
+            <a:graphic xmlns:a="http://schemas.openxmlformats.org/drawingml/2006/main">
+              <a:graphicData uri="http://schemas.openxmlformats.org/drawingml/2006/picture">
+                <pic:pic xmlns:pic="http://schemas.openxmlformats.org/drawingml/2006/picture">
+                  <pic:nvPicPr>
+                    <pic:cNvPr id="1" name=""/>
+                    <pic:cNvPicPr/>
+                  </pic:nvPicPr>
+                  <pic:blipFill>
+                    <a:blip r:embed="rId26"/>
+                    <a:stretch>
+                      <a:fillRect/>
+                    </a:stretch>
+                  </pic:blipFill>
+                  <pic:spPr>
+                    <a:xfrm>
+                      <a:off x="0" y="0"/>
+                      <a:ext cx="5486400" cy="4972685"/>
+                    </a:xfrm>
+                    <a:prstGeom prst="rect">
+                      <a:avLst/>
+                    </a:prstGeom>
+                  </pic:spPr>
+                </pic:pic>
+              </a:graphicData>
+            </a:graphic>
+          </wp:inline>
+        </w:drawing>
+      </w:r>
+    </w:p>
+    <w:p>
+      <w:pPr>
+        <w:spacing w:line="276" w:lineRule="auto"/>
+        <w:rPr>
+          <w:color w:val="000000" w:themeColor="text1"/>
+          <w:lang w:val="en-GB"/>
+        </w:rPr>
+      </w:pPr>
+    </w:p>
+    <w:p>
+      <w:pPr>
+        <w:pStyle w:val="Heading3"/>
+        <w:numPr>
+          <w:ilvl w:val="0"/>
+          <w:numId w:val="0"/>
+        </w:numPr>
+        <w:tabs>
+          <w:tab w:val="clear" w:pos="720"/>
+        </w:tabs>
+        <w:spacing w:line="276" w:lineRule="auto"/>
+        <w:rPr>
+          <w:rFonts w:ascii="Times New Roman" w:hAnsi="Times New Roman"/>
+          <w:color w:val="000000" w:themeColor="text1"/>
+        </w:rPr>
+      </w:pPr>
+    </w:p>
+    <w:p>
+      <w:pPr>
+        <w:rPr>
+          <w:lang w:val="en-GB"/>
+        </w:rPr>
+      </w:pPr>
+    </w:p>
+    <w:p>
+      <w:pPr>
+        <w:rPr>
+          <w:lang w:val="en-GB"/>
+        </w:rPr>
+      </w:pPr>
+    </w:p>
+    <w:p>
+      <w:pPr>
+        <w:rPr>
+          <w:lang w:val="en-GB"/>
+        </w:rPr>
+      </w:pPr>
+    </w:p>
+    <w:p>
+      <w:pPr>
+        <w:rPr>
+          <w:lang w:val="en-GB"/>
+        </w:rPr>
+      </w:pPr>
+    </w:p>
+    <w:p>
+      <w:pPr>
+        <w:rPr>
+          <w:lang w:val="en-GB"/>
+        </w:rPr>
+      </w:pPr>
+    </w:p>
+    <w:p>
+      <w:pPr>
+        <w:pStyle w:val="Heading3"/>
+        <w:numPr>
+          <w:ilvl w:val="0"/>
+          <w:numId w:val="0"/>
+        </w:numPr>
+        <w:tabs>
+          <w:tab w:val="clear" w:pos="720"/>
+        </w:tabs>
+        <w:spacing w:line="276" w:lineRule="auto"/>
+        <w:ind w:left="720" w:hanging="720"/>
+        <w:rPr>
+          <w:rFonts w:ascii="Times New Roman" w:hAnsi="Times New Roman"/>
+          <w:color w:val="000000" w:themeColor="text1"/>
+        </w:rPr>
+      </w:pPr>
+      <w:r>
+        <w:rPr>
+          <w:rFonts w:ascii="Times New Roman" w:hAnsi="Times New Roman"/>
+          <w:color w:val="000000" w:themeColor="text1"/>
+        </w:rPr>
+        <w:t>2.8.6</w:t>
+      </w:r>
+      <w:r>
+        <w:rPr>
+          <w:rFonts w:ascii="Times New Roman" w:hAnsi="Times New Roman"/>
+          <w:color w:val="000000" w:themeColor="text1"/>
+        </w:rPr>
+        <w:tab/>
+      </w:r>
+      <w:r>
+        <w:rPr>
+          <w:rFonts w:ascii="Times New Roman" w:hAnsi="Times New Roman"/>
+          <w:color w:val="000000" w:themeColor="text1"/>
+        </w:rPr>
+        <w:t>Use case-06: Admin Portal</w:t>
+      </w:r>
+    </w:p>
+    <w:p>
+      <w:pPr>
+        <w:spacing w:line="276" w:lineRule="auto"/>
+        <w:rPr>
+          <w:color w:val="000000" w:themeColor="text1"/>
+          <w:lang w:val="en-GB"/>
+        </w:rPr>
+      </w:pPr>
+      <w:r>
+        <w:rPr>
+          <w:color w:val="000000" w:themeColor="text1"/>
+          <w:lang w:val="en-GB"/>
+        </w:rPr>
+        <w:t>The use case for the admin portal is shown in Figure 6.</w:t>
+      </w:r>
+    </w:p>
+    <w:p>
+      <w:pPr>
+        <w:spacing w:line="276" w:lineRule="auto"/>
+        <w:rPr>
+          <w:color w:val="000000" w:themeColor="text1"/>
+          <w:lang w:val="en-GB"/>
+        </w:rPr>
+      </w:pPr>
+      <w:r>
+        <w:rPr>
+          <w:noProof/>
+          <w:lang w:val="en-US"/>
+        </w:rPr>
+        <w:drawing>
+          <wp:inline distT="0" distB="0" distL="0" distR="0" wp14:anchorId="0F4A9AD9" wp14:editId="6ED815AF">
+            <wp:extent cx="5486400" cy="3655060"/>
+            <wp:effectExtent l="0" t="0" r="0" b="2540"/>
+            <wp:docPr id="37" name="Picture 37"/>
             <wp:cNvGraphicFramePr>
               <a:graphicFrameLocks xmlns:a="http://schemas.openxmlformats.org/drawingml/2006/main" noChangeAspect="1"/>
             </wp:cNvGraphicFramePr>
@@ -18507,7 +18831,7 @@
                   <pic:spPr>
                     <a:xfrm>
                       <a:off x="0" y="0"/>
-                      <a:ext cx="5304762" cy="3409524"/>
+                      <a:ext cx="5486400" cy="3655060"/>
                     </a:xfrm>
                     <a:prstGeom prst="rect">
                       <a:avLst/>
@@ -18534,88 +18858,7 @@
         <w:spacing w:line="276" w:lineRule="auto"/>
         <w:rPr>
           <w:color w:val="000000" w:themeColor="text1"/>
-          <w:lang w:val="en-US"/>
-        </w:rPr>
-      </w:pPr>
-    </w:p>
-    <w:p>
-      <w:pPr>
-        <w:spacing w:line="276" w:lineRule="auto"/>
-        <w:rPr>
-          <w:color w:val="000000" w:themeColor="text1"/>
-          <w:lang w:val="en-US"/>
-        </w:rPr>
-      </w:pPr>
-    </w:p>
-    <w:p>
-      <w:pPr>
-        <w:spacing w:line="276" w:lineRule="auto"/>
-        <w:rPr>
-          <w:color w:val="000000" w:themeColor="text1"/>
-          <w:lang w:val="en-US"/>
-        </w:rPr>
-      </w:pPr>
-    </w:p>
-    <w:p>
-      <w:pPr>
-        <w:spacing w:line="276" w:lineRule="auto"/>
-        <w:rPr>
-          <w:color w:val="000000" w:themeColor="text1"/>
-          <w:lang w:val="en-US"/>
-        </w:rPr>
-      </w:pPr>
-    </w:p>
-    <w:p>
-      <w:pPr>
-        <w:spacing w:line="276" w:lineRule="auto"/>
-        <w:rPr>
-          <w:color w:val="000000" w:themeColor="text1"/>
-          <w:lang w:val="en-US"/>
-        </w:rPr>
-      </w:pPr>
-    </w:p>
-    <w:p>
-      <w:pPr>
-        <w:spacing w:line="276" w:lineRule="auto"/>
-        <w:rPr>
-          <w:color w:val="000000" w:themeColor="text1"/>
-          <w:lang w:val="en-US"/>
-        </w:rPr>
-      </w:pPr>
-    </w:p>
-    <w:p>
-      <w:pPr>
-        <w:spacing w:line="276" w:lineRule="auto"/>
-        <w:rPr>
-          <w:color w:val="000000" w:themeColor="text1"/>
-          <w:lang w:val="en-US"/>
-        </w:rPr>
-      </w:pPr>
-    </w:p>
-    <w:p>
-      <w:pPr>
-        <w:spacing w:line="276" w:lineRule="auto"/>
-        <w:rPr>
-          <w:color w:val="000000" w:themeColor="text1"/>
-          <w:lang w:val="en-US"/>
-        </w:rPr>
-      </w:pPr>
-    </w:p>
-    <w:p>
-      <w:pPr>
-        <w:spacing w:line="276" w:lineRule="auto"/>
-        <w:rPr>
-          <w:color w:val="000000" w:themeColor="text1"/>
-          <w:lang w:val="en-US"/>
-        </w:rPr>
-      </w:pPr>
-    </w:p>
-    <w:p>
-      <w:pPr>
-        <w:spacing w:line="276" w:lineRule="auto"/>
-        <w:rPr>
-          <w:color w:val="000000" w:themeColor="text1"/>
-          <w:lang w:val="en-US"/>
+          <w:lang w:val="en-GB"/>
         </w:rPr>
       </w:pPr>
     </w:p>
@@ -18630,24 +18873,116 @@
           <w:tab w:val="clear" w:pos="720"/>
         </w:tabs>
         <w:spacing w:line="276" w:lineRule="auto"/>
-        <w:ind w:left="720" w:hanging="720"/>
         <w:rPr>
           <w:rFonts w:ascii="Times New Roman" w:hAnsi="Times New Roman"/>
           <w:color w:val="000000" w:themeColor="text1"/>
         </w:rPr>
       </w:pPr>
-      <w:r>
+    </w:p>
+    <w:p>
+      <w:pPr>
+        <w:pStyle w:val="Heading3"/>
+        <w:numPr>
+          <w:ilvl w:val="0"/>
+          <w:numId w:val="0"/>
+        </w:numPr>
+        <w:tabs>
+          <w:tab w:val="clear" w:pos="720"/>
+        </w:tabs>
+        <w:spacing w:line="276" w:lineRule="auto"/>
         <w:rPr>
           <w:rFonts w:ascii="Times New Roman" w:hAnsi="Times New Roman"/>
           <w:color w:val="000000" w:themeColor="text1"/>
         </w:rPr>
-        <w:t>2.8.5</w:t>
-      </w:r>
-      <w:r>
+      </w:pPr>
+    </w:p>
+    <w:p>
+      <w:pPr>
+        <w:pStyle w:val="Heading3"/>
+        <w:numPr>
+          <w:ilvl w:val="0"/>
+          <w:numId w:val="0"/>
+        </w:numPr>
+        <w:tabs>
+          <w:tab w:val="clear" w:pos="720"/>
+        </w:tabs>
+        <w:spacing w:line="276" w:lineRule="auto"/>
         <w:rPr>
           <w:rFonts w:ascii="Times New Roman" w:hAnsi="Times New Roman"/>
           <w:color w:val="000000" w:themeColor="text1"/>
         </w:rPr>
+      </w:pPr>
+    </w:p>
+    <w:p>
+      <w:pPr>
+        <w:rPr>
+          <w:lang w:val="en-GB"/>
+        </w:rPr>
+      </w:pPr>
+    </w:p>
+    <w:p>
+      <w:pPr>
+        <w:rPr>
+          <w:lang w:val="en-GB"/>
+        </w:rPr>
+      </w:pPr>
+    </w:p>
+    <w:p>
+      <w:pPr>
+        <w:rPr>
+          <w:lang w:val="en-GB"/>
+        </w:rPr>
+      </w:pPr>
+    </w:p>
+    <w:p>
+      <w:pPr>
+        <w:rPr>
+          <w:lang w:val="en-GB"/>
+        </w:rPr>
+      </w:pPr>
+    </w:p>
+    <w:p>
+      <w:pPr>
+        <w:rPr>
+          <w:lang w:val="en-GB"/>
+        </w:rPr>
+      </w:pPr>
+    </w:p>
+    <w:p>
+      <w:pPr>
+        <w:rPr>
+          <w:lang w:val="en-GB"/>
+        </w:rPr>
+      </w:pPr>
+    </w:p>
+    <w:p>
+      <w:pPr>
+        <w:pStyle w:val="Heading3"/>
+        <w:numPr>
+          <w:ilvl w:val="0"/>
+          <w:numId w:val="0"/>
+        </w:numPr>
+        <w:tabs>
+          <w:tab w:val="clear" w:pos="720"/>
+        </w:tabs>
+        <w:spacing w:line="276" w:lineRule="auto"/>
+        <w:rPr>
+          <w:rFonts w:ascii="Times New Roman" w:hAnsi="Times New Roman"/>
+          <w:color w:val="000000" w:themeColor="text1"/>
+        </w:rPr>
+      </w:pPr>
+      <w:r>
+        <w:rPr>
+          <w:rFonts w:ascii="Times New Roman" w:hAnsi="Times New Roman"/>
+          <w:color w:val="000000" w:themeColor="text1"/>
+        </w:rPr>
+        <w:t>2.8.7</w:t>
+      </w:r>
+      <w:r>
+        <w:rPr>
+          <w:rFonts w:ascii="Times New Roman" w:hAnsi="Times New Roman"/>
+          <w:color w:val="000000" w:themeColor="text1"/>
+        </w:rPr>
         <w:tab/>
       </w:r>
       <w:r>
@@ -18655,23 +18990,62 @@
           <w:rFonts w:ascii="Times New Roman" w:hAnsi="Times New Roman"/>
           <w:color w:val="000000" w:themeColor="text1"/>
         </w:rPr>
-        <w:t>Use case-05: User Portal</w:t>
-      </w:r>
-    </w:p>
-    <w:p>
-      <w:pPr>
-        <w:spacing w:line="276" w:lineRule="auto"/>
-        <w:rPr>
-          <w:color w:val="000000" w:themeColor="text1"/>
-          <w:lang w:val="en-GB"/>
-        </w:rPr>
-      </w:pPr>
-      <w:r>
-        <w:rPr>
-          <w:color w:val="000000" w:themeColor="text1"/>
-          <w:lang w:val="en-GB"/>
-        </w:rPr>
-        <w:t>The use case for the user portal shown in Figure 5.</w:t>
+        <w:t>Use case-0</w:t>
+      </w:r>
+      <w:r>
+        <w:rPr>
+          <w:rFonts w:ascii="Times New Roman" w:hAnsi="Times New Roman"/>
+          <w:color w:val="000000" w:themeColor="text1"/>
+          <w:lang w:val="en-US"/>
+        </w:rPr>
+        <w:t>7</w:t>
+      </w:r>
+      <w:r>
+        <w:rPr>
+          <w:rFonts w:ascii="Times New Roman" w:hAnsi="Times New Roman"/>
+          <w:color w:val="000000" w:themeColor="text1"/>
+        </w:rPr>
+        <w:t xml:space="preserve">: </w:t>
+      </w:r>
+      <w:r>
+        <w:rPr>
+          <w:rFonts w:ascii="Times New Roman" w:hAnsi="Times New Roman"/>
+          <w:color w:val="000000" w:themeColor="text1"/>
+          <w:lang w:val="en-US"/>
+        </w:rPr>
+        <w:t>System Recommendati</w:t>
+      </w:r>
+      <w:r>
+        <w:rPr>
+          <w:rFonts w:ascii="Times New Roman" w:hAnsi="Times New Roman"/>
+          <w:color w:val="000000" w:themeColor="text1"/>
+          <w:lang w:val="en-US"/>
+        </w:rPr>
+        <w:t>o</w:t>
+      </w:r>
+      <w:r>
+        <w:rPr>
+          <w:rFonts w:ascii="Times New Roman" w:hAnsi="Times New Roman"/>
+          <w:color w:val="000000" w:themeColor="text1"/>
+          <w:lang w:val="en-US"/>
+        </w:rPr>
+        <w:t>ns</w:t>
+      </w:r>
+    </w:p>
+    <w:p>
+      <w:pPr>
+        <w:spacing w:line="276" w:lineRule="auto"/>
+        <w:rPr>
+          <w:color w:val="000000" w:themeColor="text1"/>
+          <w:lang w:val="en-US"/>
+        </w:rPr>
+      </w:pPr>
+      <w:r>
+        <w:rPr>
+          <w:color w:val="000000" w:themeColor="text1"/>
+          <w:lang w:val="en-US"/>
+        </w:rPr>
+        <w:t>The use case for generate rating for new place</w:t>
       </w:r>
     </w:p>
     <w:p>
@@ -18688,10 +19062,10 @@
           <w:lang w:val="en-US"/>
         </w:rPr>
         <w:drawing>
-          <wp:inline distT="0" distB="0" distL="0" distR="0" wp14:anchorId="65B1F45B" wp14:editId="6C85459D">
-            <wp:extent cx="5486400" cy="4972685"/>
-            <wp:effectExtent l="0" t="0" r="0" b="0"/>
-            <wp:docPr id="36" name="Picture 36"/>
+          <wp:inline distT="0" distB="0" distL="0" distR="0" wp14:anchorId="4342FA91" wp14:editId="3E8ADE5A">
+            <wp:extent cx="5486400" cy="3693795"/>
+            <wp:effectExtent l="0" t="0" r="0" b="1905"/>
+            <wp:docPr id="32" name="Picture 32"/>
             <wp:cNvGraphicFramePr>
               <a:graphicFrameLocks xmlns:a="http://schemas.openxmlformats.org/drawingml/2006/main" noChangeAspect="1"/>
             </wp:cNvGraphicFramePr>
@@ -18711,7 +19085,7 @@
                   <pic:spPr>
                     <a:xfrm>
                       <a:off x="0" y="0"/>
-                      <a:ext cx="5486400" cy="4972685"/>
+                      <a:ext cx="5486400" cy="3693795"/>
                     </a:xfrm>
                     <a:prstGeom prst="rect">
                       <a:avLst/>
@@ -18726,15 +19100,6 @@
     </w:p>
     <w:p>
       <w:pPr>
-        <w:spacing w:line="276" w:lineRule="auto"/>
-        <w:rPr>
-          <w:color w:val="000000" w:themeColor="text1"/>
-          <w:lang w:val="en-GB"/>
-        </w:rPr>
-      </w:pPr>
-    </w:p>
-    <w:p>
-      <w:pPr>
         <w:pStyle w:val="Heading3"/>
         <w:numPr>
           <w:ilvl w:val="0"/>
@@ -18752,41 +19117,6 @@
     </w:p>
     <w:p>
       <w:pPr>
-        <w:rPr>
-          <w:lang w:val="en-GB"/>
-        </w:rPr>
-      </w:pPr>
-    </w:p>
-    <w:p>
-      <w:pPr>
-        <w:rPr>
-          <w:lang w:val="en-GB"/>
-        </w:rPr>
-      </w:pPr>
-    </w:p>
-    <w:p>
-      <w:pPr>
-        <w:rPr>
-          <w:lang w:val="en-GB"/>
-        </w:rPr>
-      </w:pPr>
-    </w:p>
-    <w:p>
-      <w:pPr>
-        <w:rPr>
-          <w:lang w:val="en-GB"/>
-        </w:rPr>
-      </w:pPr>
-    </w:p>
-    <w:p>
-      <w:pPr>
-        <w:rPr>
-          <w:lang w:val="en-GB"/>
-        </w:rPr>
-      </w:pPr>
-    </w:p>
-    <w:p>
-      <w:pPr>
         <w:pStyle w:val="Heading3"/>
         <w:numPr>
           <w:ilvl w:val="0"/>
@@ -18796,24 +19126,143 @@
           <w:tab w:val="clear" w:pos="720"/>
         </w:tabs>
         <w:spacing w:line="276" w:lineRule="auto"/>
-        <w:ind w:left="720" w:hanging="720"/>
         <w:rPr>
           <w:rFonts w:ascii="Times New Roman" w:hAnsi="Times New Roman"/>
           <w:color w:val="000000" w:themeColor="text1"/>
         </w:rPr>
       </w:pPr>
-      <w:r>
+    </w:p>
+    <w:p>
+      <w:pPr>
+        <w:pStyle w:val="Heading3"/>
+        <w:numPr>
+          <w:ilvl w:val="0"/>
+          <w:numId w:val="0"/>
+        </w:numPr>
+        <w:tabs>
+          <w:tab w:val="clear" w:pos="720"/>
+        </w:tabs>
+        <w:spacing w:line="276" w:lineRule="auto"/>
         <w:rPr>
           <w:rFonts w:ascii="Times New Roman" w:hAnsi="Times New Roman"/>
           <w:color w:val="000000" w:themeColor="text1"/>
         </w:rPr>
-        <w:t>2.8.6</w:t>
-      </w:r>
-      <w:r>
+      </w:pPr>
+    </w:p>
+    <w:p>
+      <w:pPr>
+        <w:pStyle w:val="Heading3"/>
+        <w:numPr>
+          <w:ilvl w:val="0"/>
+          <w:numId w:val="0"/>
+        </w:numPr>
+        <w:tabs>
+          <w:tab w:val="clear" w:pos="720"/>
+        </w:tabs>
+        <w:spacing w:line="276" w:lineRule="auto"/>
         <w:rPr>
           <w:rFonts w:ascii="Times New Roman" w:hAnsi="Times New Roman"/>
           <w:color w:val="000000" w:themeColor="text1"/>
         </w:rPr>
+      </w:pPr>
+    </w:p>
+    <w:p>
+      <w:pPr>
+        <w:rPr>
+          <w:lang w:val="en-GB"/>
+        </w:rPr>
+      </w:pPr>
+    </w:p>
+    <w:p>
+      <w:pPr>
+        <w:rPr>
+          <w:lang w:val="en-GB"/>
+        </w:rPr>
+      </w:pPr>
+    </w:p>
+    <w:p>
+      <w:pPr>
+        <w:pStyle w:val="Heading3"/>
+        <w:numPr>
+          <w:ilvl w:val="0"/>
+          <w:numId w:val="0"/>
+        </w:numPr>
+        <w:tabs>
+          <w:tab w:val="clear" w:pos="720"/>
+        </w:tabs>
+        <w:spacing w:line="276" w:lineRule="auto"/>
+        <w:rPr>
+          <w:rFonts w:ascii="Times New Roman" w:hAnsi="Times New Roman"/>
+          <w:color w:val="000000" w:themeColor="text1"/>
+        </w:rPr>
+      </w:pPr>
+    </w:p>
+    <w:p>
+      <w:pPr>
+        <w:pStyle w:val="Heading3"/>
+        <w:numPr>
+          <w:ilvl w:val="0"/>
+          <w:numId w:val="0"/>
+        </w:numPr>
+        <w:tabs>
+          <w:tab w:val="clear" w:pos="720"/>
+        </w:tabs>
+        <w:spacing w:line="276" w:lineRule="auto"/>
+        <w:rPr>
+          <w:rFonts w:ascii="Times New Roman" w:hAnsi="Times New Roman"/>
+          <w:color w:val="000000" w:themeColor="text1"/>
+        </w:rPr>
+      </w:pPr>
+    </w:p>
+    <w:p>
+      <w:pPr>
+        <w:rPr>
+          <w:lang w:val="en-GB"/>
+        </w:rPr>
+      </w:pPr>
+    </w:p>
+    <w:p>
+      <w:pPr>
+        <w:rPr>
+          <w:lang w:val="en-GB"/>
+        </w:rPr>
+      </w:pPr>
+    </w:p>
+    <w:p>
+      <w:pPr>
+        <w:rPr>
+          <w:lang w:val="en-GB"/>
+        </w:rPr>
+      </w:pPr>
+    </w:p>
+    <w:p>
+      <w:pPr>
+        <w:pStyle w:val="Heading3"/>
+        <w:numPr>
+          <w:ilvl w:val="0"/>
+          <w:numId w:val="0"/>
+        </w:numPr>
+        <w:tabs>
+          <w:tab w:val="clear" w:pos="720"/>
+        </w:tabs>
+        <w:spacing w:line="276" w:lineRule="auto"/>
+        <w:rPr>
+          <w:rFonts w:ascii="Times New Roman" w:hAnsi="Times New Roman"/>
+          <w:color w:val="000000" w:themeColor="text1"/>
+        </w:rPr>
+      </w:pPr>
+      <w:r>
+        <w:rPr>
+          <w:rFonts w:ascii="Times New Roman" w:hAnsi="Times New Roman"/>
+          <w:color w:val="000000" w:themeColor="text1"/>
+        </w:rPr>
+        <w:t>2.8.8</w:t>
+      </w:r>
+      <w:r>
+        <w:rPr>
+          <w:rFonts w:ascii="Times New Roman" w:hAnsi="Times New Roman"/>
+          <w:color w:val="000000" w:themeColor="text1"/>
+        </w:rPr>
         <w:tab/>
       </w:r>
       <w:r>
@@ -18821,43 +19270,68 @@
           <w:rFonts w:ascii="Times New Roman" w:hAnsi="Times New Roman"/>
           <w:color w:val="000000" w:themeColor="text1"/>
         </w:rPr>
-        <w:t>Use case-06: Admin Portal</w:t>
-      </w:r>
-    </w:p>
-    <w:p>
-      <w:pPr>
-        <w:spacing w:line="276" w:lineRule="auto"/>
-        <w:rPr>
-          <w:color w:val="000000" w:themeColor="text1"/>
-          <w:lang w:val="en-GB"/>
-        </w:rPr>
-      </w:pPr>
-      <w:r>
-        <w:rPr>
-          <w:color w:val="000000" w:themeColor="text1"/>
-          <w:lang w:val="en-GB"/>
-        </w:rPr>
-        <w:t>The use case for the admin portal is shown in Figure 6.</w:t>
-      </w:r>
-    </w:p>
-    <w:p>
-      <w:pPr>
-        <w:spacing w:line="276" w:lineRule="auto"/>
-        <w:rPr>
-          <w:color w:val="000000" w:themeColor="text1"/>
-          <w:lang w:val="en-GB"/>
+        <w:t>Use case-08: Recommendation System (Complete System)</w:t>
+      </w:r>
+      <w:r>
+        <w:rPr>
+          <w:rFonts w:ascii="Times New Roman" w:hAnsi="Times New Roman"/>
+          <w:color w:val="000000" w:themeColor="text1"/>
+          <w:lang w:val="en-US"/>
+        </w:rPr>
+        <w:t xml:space="preserve"> </w:t>
+      </w:r>
+    </w:p>
+    <w:p>
+      <w:pPr>
+        <w:pStyle w:val="Heading3"/>
+        <w:numPr>
+          <w:ilvl w:val="0"/>
+          <w:numId w:val="0"/>
+        </w:numPr>
+        <w:tabs>
+          <w:tab w:val="clear" w:pos="720"/>
+        </w:tabs>
+        <w:spacing w:line="276" w:lineRule="auto"/>
+        <w:rPr>
+          <w:rFonts w:ascii="Times New Roman" w:hAnsi="Times New Roman"/>
+          <w:color w:val="000000" w:themeColor="text1"/>
+        </w:rPr>
+      </w:pPr>
+      <w:r>
+        <w:rPr>
+          <w:rFonts w:ascii="Times New Roman" w:hAnsi="Times New Roman"/>
+          <w:color w:val="000000" w:themeColor="text1"/>
+        </w:rPr>
+        <w:t>The use case in 8 depicts the overview of the complete recommendation system by combining all modules of the system in one diagram for a better understanding of the viewer.</w:t>
+      </w:r>
+    </w:p>
+    <w:p>
+      <w:pPr>
+        <w:spacing w:line="276" w:lineRule="auto"/>
+        <w:rPr>
+          <w:color w:val="000000" w:themeColor="text1"/>
+        </w:rPr>
+      </w:pPr>
+    </w:p>
+    <w:p>
+      <w:pPr>
+        <w:spacing w:line="276" w:lineRule="auto"/>
+        <w:ind w:left="-1440"/>
+        <w:rPr>
+          <w:color w:val="000000" w:themeColor="text1"/>
         </w:rPr>
       </w:pPr>
       <w:r>
         <w:rPr>
           <w:noProof/>
+          <w:color w:val="000000" w:themeColor="text1"/>
           <w:lang w:val="en-US"/>
         </w:rPr>
         <w:drawing>
-          <wp:inline distT="0" distB="0" distL="0" distR="0" wp14:anchorId="0F4A9AD9" wp14:editId="6ED815AF">
-            <wp:extent cx="5486400" cy="3655060"/>
-            <wp:effectExtent l="0" t="0" r="0" b="2540"/>
-            <wp:docPr id="37" name="Picture 37"/>
+          <wp:inline distT="0" distB="0" distL="0" distR="0" wp14:anchorId="38A30B83" wp14:editId="61FD661F">
+            <wp:extent cx="7450859" cy="5634681"/>
+            <wp:effectExtent l="0" t="0" r="0" b="4445"/>
+            <wp:docPr id="34" name="Picture 34"/>
             <wp:cNvGraphicFramePr>
               <a:graphicFrameLocks xmlns:a="http://schemas.openxmlformats.org/drawingml/2006/main" noChangeAspect="1"/>
             </wp:cNvGraphicFramePr>
@@ -18877,526 +19351,6 @@
                   <pic:spPr>
                     <a:xfrm>
                       <a:off x="0" y="0"/>
-                      <a:ext cx="5486400" cy="3655060"/>
-                    </a:xfrm>
-                    <a:prstGeom prst="rect">
-                      <a:avLst/>
-                    </a:prstGeom>
-                  </pic:spPr>
-                </pic:pic>
-              </a:graphicData>
-            </a:graphic>
-          </wp:inline>
-        </w:drawing>
-      </w:r>
-    </w:p>
-    <w:p>
-      <w:pPr>
-        <w:spacing w:line="276" w:lineRule="auto"/>
-        <w:rPr>
-          <w:color w:val="000000" w:themeColor="text1"/>
-          <w:lang w:val="en-US"/>
-        </w:rPr>
-      </w:pPr>
-    </w:p>
-    <w:p>
-      <w:pPr>
-        <w:spacing w:line="276" w:lineRule="auto"/>
-        <w:rPr>
-          <w:color w:val="000000" w:themeColor="text1"/>
-          <w:lang w:val="en-GB"/>
-        </w:rPr>
-      </w:pPr>
-    </w:p>
-    <w:p>
-      <w:pPr>
-        <w:pStyle w:val="Heading3"/>
-        <w:numPr>
-          <w:ilvl w:val="0"/>
-          <w:numId w:val="0"/>
-        </w:numPr>
-        <w:tabs>
-          <w:tab w:val="clear" w:pos="720"/>
-        </w:tabs>
-        <w:spacing w:line="276" w:lineRule="auto"/>
-        <w:rPr>
-          <w:rFonts w:ascii="Times New Roman" w:hAnsi="Times New Roman"/>
-          <w:color w:val="000000" w:themeColor="text1"/>
-        </w:rPr>
-      </w:pPr>
-    </w:p>
-    <w:p>
-      <w:pPr>
-        <w:pStyle w:val="Heading3"/>
-        <w:numPr>
-          <w:ilvl w:val="0"/>
-          <w:numId w:val="0"/>
-        </w:numPr>
-        <w:tabs>
-          <w:tab w:val="clear" w:pos="720"/>
-        </w:tabs>
-        <w:spacing w:line="276" w:lineRule="auto"/>
-        <w:rPr>
-          <w:rFonts w:ascii="Times New Roman" w:hAnsi="Times New Roman"/>
-          <w:color w:val="000000" w:themeColor="text1"/>
-        </w:rPr>
-      </w:pPr>
-    </w:p>
-    <w:p>
-      <w:pPr>
-        <w:pStyle w:val="Heading3"/>
-        <w:numPr>
-          <w:ilvl w:val="0"/>
-          <w:numId w:val="0"/>
-        </w:numPr>
-        <w:tabs>
-          <w:tab w:val="clear" w:pos="720"/>
-        </w:tabs>
-        <w:spacing w:line="276" w:lineRule="auto"/>
-        <w:rPr>
-          <w:rFonts w:ascii="Times New Roman" w:hAnsi="Times New Roman"/>
-          <w:color w:val="000000" w:themeColor="text1"/>
-        </w:rPr>
-      </w:pPr>
-    </w:p>
-    <w:p>
-      <w:pPr>
-        <w:rPr>
-          <w:lang w:val="en-GB"/>
-        </w:rPr>
-      </w:pPr>
-    </w:p>
-    <w:p>
-      <w:pPr>
-        <w:rPr>
-          <w:lang w:val="en-GB"/>
-        </w:rPr>
-      </w:pPr>
-    </w:p>
-    <w:p>
-      <w:pPr>
-        <w:rPr>
-          <w:lang w:val="en-GB"/>
-        </w:rPr>
-      </w:pPr>
-    </w:p>
-    <w:p>
-      <w:pPr>
-        <w:rPr>
-          <w:lang w:val="en-GB"/>
-        </w:rPr>
-      </w:pPr>
-    </w:p>
-    <w:p>
-      <w:pPr>
-        <w:rPr>
-          <w:lang w:val="en-GB"/>
-        </w:rPr>
-      </w:pPr>
-    </w:p>
-    <w:p>
-      <w:pPr>
-        <w:rPr>
-          <w:lang w:val="en-GB"/>
-        </w:rPr>
-      </w:pPr>
-    </w:p>
-    <w:p>
-      <w:pPr>
-        <w:pStyle w:val="Heading3"/>
-        <w:numPr>
-          <w:ilvl w:val="0"/>
-          <w:numId w:val="0"/>
-        </w:numPr>
-        <w:tabs>
-          <w:tab w:val="clear" w:pos="720"/>
-        </w:tabs>
-        <w:spacing w:line="276" w:lineRule="auto"/>
-        <w:rPr>
-          <w:rFonts w:ascii="Times New Roman" w:hAnsi="Times New Roman"/>
-          <w:color w:val="000000" w:themeColor="text1"/>
-        </w:rPr>
-      </w:pPr>
-      <w:r>
-        <w:rPr>
-          <w:rFonts w:ascii="Times New Roman" w:hAnsi="Times New Roman"/>
-          <w:color w:val="000000" w:themeColor="text1"/>
-        </w:rPr>
-        <w:t>2.8.7</w:t>
-      </w:r>
-      <w:r>
-        <w:rPr>
-          <w:rFonts w:ascii="Times New Roman" w:hAnsi="Times New Roman"/>
-          <w:color w:val="000000" w:themeColor="text1"/>
-        </w:rPr>
-        <w:tab/>
-      </w:r>
-      <w:r>
-        <w:rPr>
-          <w:rFonts w:ascii="Times New Roman" w:hAnsi="Times New Roman"/>
-          <w:color w:val="000000" w:themeColor="text1"/>
-        </w:rPr>
-        <w:t>Use case-0</w:t>
-      </w:r>
-      <w:r>
-        <w:rPr>
-          <w:rFonts w:ascii="Times New Roman" w:hAnsi="Times New Roman"/>
-          <w:color w:val="000000" w:themeColor="text1"/>
-          <w:lang w:val="en-US"/>
-        </w:rPr>
-        <w:t>7</w:t>
-      </w:r>
-      <w:r>
-        <w:rPr>
-          <w:rFonts w:ascii="Times New Roman" w:hAnsi="Times New Roman"/>
-          <w:color w:val="000000" w:themeColor="text1"/>
-        </w:rPr>
-        <w:t xml:space="preserve">: </w:t>
-      </w:r>
-      <w:r>
-        <w:rPr>
-          <w:rFonts w:ascii="Times New Roman" w:hAnsi="Times New Roman"/>
-          <w:color w:val="000000" w:themeColor="text1"/>
-          <w:lang w:val="en-US"/>
-        </w:rPr>
-        <w:t>System Recommendati</w:t>
-      </w:r>
-      <w:r>
-        <w:rPr>
-          <w:rFonts w:ascii="Times New Roman" w:hAnsi="Times New Roman"/>
-          <w:color w:val="000000" w:themeColor="text1"/>
-          <w:lang w:val="en-US"/>
-        </w:rPr>
-        <w:t>o</w:t>
-      </w:r>
-      <w:r>
-        <w:rPr>
-          <w:rFonts w:ascii="Times New Roman" w:hAnsi="Times New Roman"/>
-          <w:color w:val="000000" w:themeColor="text1"/>
-          <w:lang w:val="en-US"/>
-        </w:rPr>
-        <w:t>ns</w:t>
-      </w:r>
-    </w:p>
-    <w:p>
-      <w:pPr>
-        <w:spacing w:line="276" w:lineRule="auto"/>
-        <w:rPr>
-          <w:color w:val="000000" w:themeColor="text1"/>
-          <w:lang w:val="en-US"/>
-        </w:rPr>
-      </w:pPr>
-      <w:r>
-        <w:rPr>
-          <w:color w:val="000000" w:themeColor="text1"/>
-          <w:lang w:val="en-US"/>
-        </w:rPr>
-        <w:t>The use case for generate rating for new place</w:t>
-      </w:r>
-    </w:p>
-    <w:p>
-      <w:pPr>
-        <w:spacing w:line="276" w:lineRule="auto"/>
-        <w:rPr>
-          <w:color w:val="000000" w:themeColor="text1"/>
-          <w:lang w:val="en-US"/>
-        </w:rPr>
-      </w:pPr>
-      <w:r>
-        <w:rPr>
-          <w:noProof/>
-          <w:lang w:val="en-US"/>
-        </w:rPr>
-        <w:drawing>
-          <wp:inline distT="0" distB="0" distL="0" distR="0" wp14:anchorId="4342FA91" wp14:editId="3E8ADE5A">
-            <wp:extent cx="5486400" cy="3693795"/>
-            <wp:effectExtent l="0" t="0" r="0" b="1905"/>
-            <wp:docPr id="32" name="Picture 32"/>
-            <wp:cNvGraphicFramePr>
-              <a:graphicFrameLocks xmlns:a="http://schemas.openxmlformats.org/drawingml/2006/main" noChangeAspect="1"/>
-            </wp:cNvGraphicFramePr>
-            <a:graphic xmlns:a="http://schemas.openxmlformats.org/drawingml/2006/main">
-              <a:graphicData uri="http://schemas.openxmlformats.org/drawingml/2006/picture">
-                <pic:pic xmlns:pic="http://schemas.openxmlformats.org/drawingml/2006/picture">
-                  <pic:nvPicPr>
-                    <pic:cNvPr id="1" name=""/>
-                    <pic:cNvPicPr/>
-                  </pic:nvPicPr>
-                  <pic:blipFill>
-                    <a:blip r:embed="rId30"/>
-                    <a:stretch>
-                      <a:fillRect/>
-                    </a:stretch>
-                  </pic:blipFill>
-                  <pic:spPr>
-                    <a:xfrm>
-                      <a:off x="0" y="0"/>
-                      <a:ext cx="5486400" cy="3693795"/>
-                    </a:xfrm>
-                    <a:prstGeom prst="rect">
-                      <a:avLst/>
-                    </a:prstGeom>
-                  </pic:spPr>
-                </pic:pic>
-              </a:graphicData>
-            </a:graphic>
-          </wp:inline>
-        </w:drawing>
-      </w:r>
-    </w:p>
-    <w:p>
-      <w:pPr>
-        <w:pStyle w:val="Heading3"/>
-        <w:numPr>
-          <w:ilvl w:val="0"/>
-          <w:numId w:val="0"/>
-        </w:numPr>
-        <w:tabs>
-          <w:tab w:val="clear" w:pos="720"/>
-        </w:tabs>
-        <w:spacing w:line="276" w:lineRule="auto"/>
-        <w:rPr>
-          <w:rFonts w:ascii="Times New Roman" w:hAnsi="Times New Roman"/>
-          <w:color w:val="000000" w:themeColor="text1"/>
-        </w:rPr>
-      </w:pPr>
-    </w:p>
-    <w:p>
-      <w:pPr>
-        <w:pStyle w:val="Heading3"/>
-        <w:numPr>
-          <w:ilvl w:val="0"/>
-          <w:numId w:val="0"/>
-        </w:numPr>
-        <w:tabs>
-          <w:tab w:val="clear" w:pos="720"/>
-        </w:tabs>
-        <w:spacing w:line="276" w:lineRule="auto"/>
-        <w:rPr>
-          <w:rFonts w:ascii="Times New Roman" w:hAnsi="Times New Roman"/>
-          <w:color w:val="000000" w:themeColor="text1"/>
-        </w:rPr>
-      </w:pPr>
-    </w:p>
-    <w:p>
-      <w:pPr>
-        <w:pStyle w:val="Heading3"/>
-        <w:numPr>
-          <w:ilvl w:val="0"/>
-          <w:numId w:val="0"/>
-        </w:numPr>
-        <w:tabs>
-          <w:tab w:val="clear" w:pos="720"/>
-        </w:tabs>
-        <w:spacing w:line="276" w:lineRule="auto"/>
-        <w:rPr>
-          <w:rFonts w:ascii="Times New Roman" w:hAnsi="Times New Roman"/>
-          <w:color w:val="000000" w:themeColor="text1"/>
-        </w:rPr>
-      </w:pPr>
-    </w:p>
-    <w:p>
-      <w:pPr>
-        <w:pStyle w:val="Heading3"/>
-        <w:numPr>
-          <w:ilvl w:val="0"/>
-          <w:numId w:val="0"/>
-        </w:numPr>
-        <w:tabs>
-          <w:tab w:val="clear" w:pos="720"/>
-        </w:tabs>
-        <w:spacing w:line="276" w:lineRule="auto"/>
-        <w:rPr>
-          <w:rFonts w:ascii="Times New Roman" w:hAnsi="Times New Roman"/>
-          <w:color w:val="000000" w:themeColor="text1"/>
-        </w:rPr>
-      </w:pPr>
-    </w:p>
-    <w:p>
-      <w:pPr>
-        <w:rPr>
-          <w:lang w:val="en-GB"/>
-        </w:rPr>
-      </w:pPr>
-    </w:p>
-    <w:p>
-      <w:pPr>
-        <w:rPr>
-          <w:lang w:val="en-GB"/>
-        </w:rPr>
-      </w:pPr>
-    </w:p>
-    <w:p>
-      <w:pPr>
-        <w:pStyle w:val="Heading3"/>
-        <w:numPr>
-          <w:ilvl w:val="0"/>
-          <w:numId w:val="0"/>
-        </w:numPr>
-        <w:tabs>
-          <w:tab w:val="clear" w:pos="720"/>
-        </w:tabs>
-        <w:spacing w:line="276" w:lineRule="auto"/>
-        <w:rPr>
-          <w:rFonts w:ascii="Times New Roman" w:hAnsi="Times New Roman"/>
-          <w:color w:val="000000" w:themeColor="text1"/>
-        </w:rPr>
-      </w:pPr>
-    </w:p>
-    <w:p>
-      <w:pPr>
-        <w:pStyle w:val="Heading3"/>
-        <w:numPr>
-          <w:ilvl w:val="0"/>
-          <w:numId w:val="0"/>
-        </w:numPr>
-        <w:tabs>
-          <w:tab w:val="clear" w:pos="720"/>
-        </w:tabs>
-        <w:spacing w:line="276" w:lineRule="auto"/>
-        <w:rPr>
-          <w:rFonts w:ascii="Times New Roman" w:hAnsi="Times New Roman"/>
-          <w:color w:val="000000" w:themeColor="text1"/>
-        </w:rPr>
-      </w:pPr>
-    </w:p>
-    <w:p>
-      <w:pPr>
-        <w:rPr>
-          <w:lang w:val="en-GB"/>
-        </w:rPr>
-      </w:pPr>
-    </w:p>
-    <w:p>
-      <w:pPr>
-        <w:rPr>
-          <w:lang w:val="en-GB"/>
-        </w:rPr>
-      </w:pPr>
-    </w:p>
-    <w:p>
-      <w:pPr>
-        <w:rPr>
-          <w:lang w:val="en-GB"/>
-        </w:rPr>
-      </w:pPr>
-    </w:p>
-    <w:p>
-      <w:pPr>
-        <w:pStyle w:val="Heading3"/>
-        <w:numPr>
-          <w:ilvl w:val="0"/>
-          <w:numId w:val="0"/>
-        </w:numPr>
-        <w:tabs>
-          <w:tab w:val="clear" w:pos="720"/>
-        </w:tabs>
-        <w:spacing w:line="276" w:lineRule="auto"/>
-        <w:rPr>
-          <w:rFonts w:ascii="Times New Roman" w:hAnsi="Times New Roman"/>
-          <w:color w:val="000000" w:themeColor="text1"/>
-        </w:rPr>
-      </w:pPr>
-      <w:r>
-        <w:rPr>
-          <w:rFonts w:ascii="Times New Roman" w:hAnsi="Times New Roman"/>
-          <w:color w:val="000000" w:themeColor="text1"/>
-        </w:rPr>
-        <w:t>2.8.8</w:t>
-      </w:r>
-      <w:r>
-        <w:rPr>
-          <w:rFonts w:ascii="Times New Roman" w:hAnsi="Times New Roman"/>
-          <w:color w:val="000000" w:themeColor="text1"/>
-        </w:rPr>
-        <w:tab/>
-      </w:r>
-      <w:r>
-        <w:rPr>
-          <w:rFonts w:ascii="Times New Roman" w:hAnsi="Times New Roman"/>
-          <w:color w:val="000000" w:themeColor="text1"/>
-        </w:rPr>
-        <w:t>Use case-08: Recommendation System (Complete System)</w:t>
-      </w:r>
-      <w:r>
-        <w:rPr>
-          <w:rFonts w:ascii="Times New Roman" w:hAnsi="Times New Roman"/>
-          <w:color w:val="000000" w:themeColor="text1"/>
-          <w:lang w:val="en-US"/>
-        </w:rPr>
-        <w:t xml:space="preserve"> </w:t>
-      </w:r>
-    </w:p>
-    <w:p>
-      <w:pPr>
-        <w:pStyle w:val="Heading3"/>
-        <w:numPr>
-          <w:ilvl w:val="0"/>
-          <w:numId w:val="0"/>
-        </w:numPr>
-        <w:tabs>
-          <w:tab w:val="clear" w:pos="720"/>
-        </w:tabs>
-        <w:spacing w:line="276" w:lineRule="auto"/>
-        <w:rPr>
-          <w:rFonts w:ascii="Times New Roman" w:hAnsi="Times New Roman"/>
-          <w:color w:val="000000" w:themeColor="text1"/>
-        </w:rPr>
-      </w:pPr>
-      <w:r>
-        <w:rPr>
-          <w:rFonts w:ascii="Times New Roman" w:hAnsi="Times New Roman"/>
-          <w:color w:val="000000" w:themeColor="text1"/>
-        </w:rPr>
-        <w:t>The use case in 8 depicts the overview of the complete recommendation system by combining all modules of the system in one diagram for a better understanding of the viewer.</w:t>
-      </w:r>
-    </w:p>
-    <w:p>
-      <w:pPr>
-        <w:spacing w:line="276" w:lineRule="auto"/>
-        <w:rPr>
-          <w:color w:val="000000" w:themeColor="text1"/>
-        </w:rPr>
-      </w:pPr>
-    </w:p>
-    <w:p>
-      <w:pPr>
-        <w:spacing w:line="276" w:lineRule="auto"/>
-        <w:ind w:left="-1440"/>
-        <w:rPr>
-          <w:color w:val="000000" w:themeColor="text1"/>
-        </w:rPr>
-      </w:pPr>
-      <w:r>
-        <w:rPr>
-          <w:noProof/>
-          <w:color w:val="000000" w:themeColor="text1"/>
-          <w:lang w:val="en-US"/>
-        </w:rPr>
-        <w:drawing>
-          <wp:inline distT="0" distB="0" distL="0" distR="0" wp14:anchorId="38A30B83" wp14:editId="61FD661F">
-            <wp:extent cx="7450859" cy="5634681"/>
-            <wp:effectExtent l="0" t="0" r="0" b="4445"/>
-            <wp:docPr id="34" name="Picture 34"/>
-            <wp:cNvGraphicFramePr>
-              <a:graphicFrameLocks xmlns:a="http://schemas.openxmlformats.org/drawingml/2006/main" noChangeAspect="1"/>
-            </wp:cNvGraphicFramePr>
-            <a:graphic xmlns:a="http://schemas.openxmlformats.org/drawingml/2006/main">
-              <a:graphicData uri="http://schemas.openxmlformats.org/drawingml/2006/picture">
-                <pic:pic xmlns:pic="http://schemas.openxmlformats.org/drawingml/2006/picture">
-                  <pic:nvPicPr>
-                    <pic:cNvPr id="1" name=""/>
-                    <pic:cNvPicPr/>
-                  </pic:nvPicPr>
-                  <pic:blipFill>
-                    <a:blip r:embed="rId31"/>
-                    <a:stretch>
-                      <a:fillRect/>
-                    </a:stretch>
-                  </pic:blipFill>
-                  <pic:spPr>
-                    <a:xfrm>
-                      <a:off x="0" y="0"/>
                       <a:ext cx="7513763" cy="5682252"/>
                     </a:xfrm>
                     <a:prstGeom prst="rect">
@@ -19877,7 +19831,7 @@
                     <pic:cNvPicPr/>
                   </pic:nvPicPr>
                   <pic:blipFill>
-                    <a:blip r:embed="rId32" cstate="print">
+                    <a:blip r:embed="rId30" cstate="print">
                       <a:extLst>
                         <a:ext uri="{28A0092B-C50C-407E-A947-70E740481C1C}">
                           <a14:useLocalDpi xmlns:a14="http://schemas.microsoft.com/office/drawing/2010/main" val="0"/>
@@ -20008,7 +19962,7 @@
                     </pic:cNvPicPr>
                   </pic:nvPicPr>
                   <pic:blipFill>
-                    <a:blip r:embed="rId33"/>
+                    <a:blip r:embed="rId31"/>
                     <a:srcRect b="872"/>
                     <a:stretch>
                       <a:fillRect/>
@@ -20121,7 +20075,7 @@
                     </pic:cNvPicPr>
                   </pic:nvPicPr>
                   <pic:blipFill>
-                    <a:blip r:embed="rId34"/>
+                    <a:blip r:embed="rId32"/>
                     <a:stretch>
                       <a:fillRect/>
                     </a:stretch>
@@ -20305,7 +20259,7 @@
                     </pic:cNvPicPr>
                   </pic:nvPicPr>
                   <pic:blipFill>
-                    <a:blip r:embed="rId35"/>
+                    <a:blip r:embed="rId33"/>
                     <a:stretch>
                       <a:fillRect/>
                     </a:stretch>
@@ -20463,7 +20417,7 @@
                     <pic:cNvPicPr/>
                   </pic:nvPicPr>
                   <pic:blipFill>
-                    <a:blip r:embed="rId36"/>
+                    <a:blip r:embed="rId34"/>
                     <a:stretch>
                       <a:fillRect/>
                     </a:stretch>
@@ -20572,7 +20526,7 @@
                     </pic:cNvPicPr>
                   </pic:nvPicPr>
                   <pic:blipFill>
-                    <a:blip r:embed="rId37"/>
+                    <a:blip r:embed="rId35"/>
                     <a:stretch>
                       <a:fillRect/>
                     </a:stretch>
@@ -20787,7 +20741,7 @@
                     </pic:cNvPicPr>
                   </pic:nvPicPr>
                   <pic:blipFill>
-                    <a:blip r:embed="rId38"/>
+                    <a:blip r:embed="rId36"/>
                     <a:stretch>
                       <a:fillRect/>
                     </a:stretch>
@@ -20951,7 +20905,7 @@
                     </pic:cNvPicPr>
                   </pic:nvPicPr>
                   <pic:blipFill>
-                    <a:blip r:embed="rId39"/>
+                    <a:blip r:embed="rId37"/>
                     <a:stretch>
                       <a:fillRect/>
                     </a:stretch>
@@ -21026,7 +20980,7 @@
                     </pic:cNvPicPr>
                   </pic:nvPicPr>
                   <pic:blipFill>
-                    <a:blip r:embed="rId40"/>
+                    <a:blip r:embed="rId38"/>
                     <a:stretch>
                       <a:fillRect/>
                     </a:stretch>
@@ -21100,7 +21054,7 @@
                     </pic:cNvPicPr>
                   </pic:nvPicPr>
                   <pic:blipFill>
-                    <a:blip r:embed="rId41"/>
+                    <a:blip r:embed="rId39"/>
                     <a:stretch>
                       <a:fillRect/>
                     </a:stretch>
@@ -21246,7 +21200,7 @@
                     <pic:cNvPicPr/>
                   </pic:nvPicPr>
                   <pic:blipFill>
-                    <a:blip r:embed="rId42" cstate="print">
+                    <a:blip r:embed="rId40" cstate="print">
                       <a:extLst>
                         <a:ext uri="{28A0092B-C50C-407E-A947-70E740481C1C}">
                           <a14:useLocalDpi xmlns:a14="http://schemas.microsoft.com/office/drawing/2010/main" val="0"/>
@@ -21424,7 +21378,7 @@
                     </pic:cNvPicPr>
                   </pic:nvPicPr>
                   <pic:blipFill>
-                    <a:blip r:embed="rId43"/>
+                    <a:blip r:embed="rId41"/>
                     <a:stretch>
                       <a:fillRect/>
                     </a:stretch>
@@ -21622,7 +21576,7 @@
                     <pic:cNvPicPr/>
                   </pic:nvPicPr>
                   <pic:blipFill>
-                    <a:blip r:embed="rId44" cstate="print">
+                    <a:blip r:embed="rId42" cstate="print">
                       <a:extLst>
                         <a:ext uri="{28A0092B-C50C-407E-A947-70E740481C1C}">
                           <a14:useLocalDpi xmlns:a14="http://schemas.microsoft.com/office/drawing/2010/main" val="0"/>
@@ -25466,7 +25420,7 @@
       </w:pPr>
     </w:p>
     <w:sectPr>
-      <w:footerReference w:type="default" r:id="rId45"/>
+      <w:footerReference w:type="default" r:id="rId43"/>
       <w:pgSz w:w="12240" w:h="15840"/>
       <w:pgMar w:top="1440" w:right="1800" w:bottom="1440" w:left="1800" w:header="720" w:footer="720" w:gutter="0"/>
       <w:cols w:space="720"/>
@@ -25541,7 +25495,7 @@
         <w:rStyle w:val="PageNumber"/>
         <w:noProof/>
       </w:rPr>
-      <w:t>61</w:t>
+      <w:t>11</w:t>
     </w:r>
     <w:r>
       <w:rPr>
@@ -25578,7 +25532,7 @@
         <w:rStyle w:val="PageNumber"/>
         <w:noProof/>
       </w:rPr>
-      <w:t>61</w:t>
+      <w:t>62</w:t>
     </w:r>
     <w:r>
       <w:rPr>

</xml_diff>

<commit_message>
adding chapter 5 future work
</commit_message>
<xml_diff>
--- a/FYP Report I.docx
+++ b/FYP Report I.docx
@@ -64,10 +64,11 @@
     </w:p>
     <w:p>
       <w:pPr>
-        <w:pStyle w:val="Author"/>
+        <w:pStyle w:val="Subtitle"/>
         <w:spacing w:line="276" w:lineRule="auto"/>
         <w:rPr>
           <w:rFonts w:ascii="Times New Roman" w:hAnsi="Times New Roman"/>
+          <w:caps/>
           <w:color w:val="000000" w:themeColor="text1"/>
         </w:rPr>
       </w:pPr>
@@ -218,15 +219,6 @@
         </w:rPr>
         <w:t>BS in Computer Science / Software Engineering (CUI)</w:t>
       </w:r>
-    </w:p>
-    <w:p>
-      <w:pPr>
-        <w:pStyle w:val="BlockText"/>
-        <w:spacing w:before="0" w:after="0" w:line="276" w:lineRule="auto"/>
-        <w:rPr>
-          <w:color w:val="000000" w:themeColor="text1"/>
-        </w:rPr>
-      </w:pPr>
     </w:p>
     <w:p>
       <w:pPr>
@@ -3671,7 +3663,6 @@
     <w:p>
       <w:pPr>
         <w:spacing w:line="276" w:lineRule="auto"/>
-        <w:ind w:firstLineChars="400" w:firstLine="2560"/>
         <w:rPr>
           <w:b/>
           <w:bCs/>
@@ -3680,19 +3671,8 @@
           <w:szCs w:val="64"/>
         </w:rPr>
       </w:pPr>
-    </w:p>
-    <w:p>
-      <w:pPr>
-        <w:spacing w:line="276" w:lineRule="auto"/>
-        <w:ind w:firstLineChars="400" w:firstLine="2560"/>
-        <w:rPr>
-          <w:b/>
-          <w:bCs/>
-          <w:color w:val="000000" w:themeColor="text1"/>
-          <w:sz w:val="64"/>
-          <w:szCs w:val="64"/>
-        </w:rPr>
-      </w:pPr>
+      <w:bookmarkStart w:id="11" w:name="_GoBack"/>
+      <w:bookmarkEnd w:id="11"/>
     </w:p>
     <w:p>
       <w:pPr>
@@ -4393,8 +4373,6 @@
         </w:rPr>
         <w:t xml:space="preserve"> textual data (reviews) and after that, we will generate the final rating on the basis of the combination of user ratings and rating generated by the model on the basis of reviews. Moreover, we will add Reinforcement Learning so that this process of ratings becomes dynamic i.e. as more reviews come, ratings will be changed according to reviews.</w:t>
       </w:r>
-      <w:bookmarkStart w:id="11" w:name="_GoBack"/>
-      <w:bookmarkEnd w:id="11"/>
     </w:p>
     <w:p>
       <w:pPr>
@@ -5104,22 +5082,6 @@
         </w:rPr>
         <w:t>Requirement Analysis</w:t>
       </w:r>
-    </w:p>
-    <w:p>
-      <w:pPr>
-        <w:spacing w:line="276" w:lineRule="auto"/>
-        <w:rPr>
-          <w:color w:val="000000" w:themeColor="text1"/>
-        </w:rPr>
-      </w:pPr>
-    </w:p>
-    <w:p>
-      <w:pPr>
-        <w:spacing w:line="276" w:lineRule="auto"/>
-        <w:rPr>
-          <w:color w:val="000000" w:themeColor="text1"/>
-        </w:rPr>
-      </w:pPr>
     </w:p>
     <w:p>
       <w:pPr>
@@ -5598,8 +5560,8 @@
         </w:rPr>
         <w:drawing>
           <wp:inline distT="0" distB="0" distL="0" distR="0" wp14:anchorId="02EE7F8C" wp14:editId="129FC7BF">
-            <wp:extent cx="4362450" cy="2809958"/>
-            <wp:effectExtent l="0" t="0" r="0" b="9525"/>
+            <wp:extent cx="4347535" cy="2800350"/>
+            <wp:effectExtent l="0" t="0" r="0" b="0"/>
             <wp:docPr id="7" name="Picture 7"/>
             <wp:cNvGraphicFramePr>
               <a:graphicFrameLocks xmlns:a="http://schemas.openxmlformats.org/drawingml/2006/main" noChangeAspect="1"/>
@@ -5620,7 +5582,7 @@
                   <pic:spPr>
                     <a:xfrm>
                       <a:off x="0" y="0"/>
-                      <a:ext cx="4376581" cy="2819060"/>
+                      <a:ext cx="4386906" cy="2825710"/>
                     </a:xfrm>
                     <a:prstGeom prst="rect">
                       <a:avLst/>
@@ -5670,8 +5632,8 @@
         </w:rPr>
         <w:drawing>
           <wp:inline distT="0" distB="0" distL="0" distR="0" wp14:anchorId="16BEB279" wp14:editId="2CD18C66">
-            <wp:extent cx="5943600" cy="4646295"/>
-            <wp:effectExtent l="0" t="0" r="0" b="1905"/>
+            <wp:extent cx="4886325" cy="3819791"/>
+            <wp:effectExtent l="0" t="0" r="0" b="9525"/>
             <wp:docPr id="14" name="Picture 14"/>
             <wp:cNvGraphicFramePr>
               <a:graphicFrameLocks xmlns:a="http://schemas.openxmlformats.org/drawingml/2006/main" noChangeAspect="1"/>
@@ -5692,7 +5654,7 @@
                   <pic:spPr>
                     <a:xfrm>
                       <a:off x="0" y="0"/>
-                      <a:ext cx="5943600" cy="4646295"/>
+                      <a:ext cx="4889852" cy="3822548"/>
                     </a:xfrm>
                     <a:prstGeom prst="rect">
                       <a:avLst/>
@@ -5944,7 +5906,19 @@
         <w:rPr>
           <w:color w:val="000000" w:themeColor="text1"/>
         </w:rPr>
-        <w:t>4) Pinterest</w:t>
+        <w:t xml:space="preserve">4) </w:t>
+      </w:r>
+      <w:r>
+        <w:rPr>
+          <w:color w:val="000000" w:themeColor="text1"/>
+        </w:rPr>
+        <w:tab/>
+      </w:r>
+      <w:r>
+        <w:rPr>
+          <w:color w:val="000000" w:themeColor="text1"/>
+        </w:rPr>
+        <w:t>Pinterest</w:t>
       </w:r>
     </w:p>
     <w:p>
@@ -5972,7 +5946,19 @@
         <w:rPr>
           <w:color w:val="000000" w:themeColor="text1"/>
         </w:rPr>
-        <w:t xml:space="preserve">      5)Netflix</w:t>
+        <w:t xml:space="preserve">      5)</w:t>
+      </w:r>
+      <w:r>
+        <w:rPr>
+          <w:color w:val="000000" w:themeColor="text1"/>
+        </w:rPr>
+        <w:tab/>
+      </w:r>
+      <w:r>
+        <w:rPr>
+          <w:color w:val="000000" w:themeColor="text1"/>
+        </w:rPr>
+        <w:t>Netflix</w:t>
       </w:r>
     </w:p>
     <w:p>
@@ -5988,14 +5974,6 @@
         </w:rPr>
         <w:t>When you use Netflix, their recommendations system tries to make it as easy as possible for you to find a show or movie to watch. They calculate the probability of you watching a specific title in our library based on a variety of factors, including:</w:t>
       </w:r>
-    </w:p>
-    <w:p>
-      <w:pPr>
-        <w:spacing w:line="276" w:lineRule="auto"/>
-        <w:rPr>
-          <w:color w:val="000000" w:themeColor="text1"/>
-        </w:rPr>
-      </w:pPr>
     </w:p>
     <w:p>
       <w:pPr>
@@ -17836,137 +17814,8 @@
           </w:p>
         </w:tc>
       </w:tr>
+      <w:bookmarkEnd w:id="21"/>
     </w:tbl>
-    <w:p>
-      <w:pPr>
-        <w:spacing w:line="276" w:lineRule="auto"/>
-        <w:rPr>
-          <w:color w:val="000000" w:themeColor="text1"/>
-          <w:lang w:val="en-GB"/>
-        </w:rPr>
-      </w:pPr>
-    </w:p>
-    <w:bookmarkEnd w:id="21"/>
-    <w:p>
-      <w:pPr>
-        <w:spacing w:line="276" w:lineRule="auto"/>
-        <w:rPr>
-          <w:color w:val="000000" w:themeColor="text1"/>
-        </w:rPr>
-      </w:pPr>
-    </w:p>
-    <w:p>
-      <w:pPr>
-        <w:spacing w:line="276" w:lineRule="auto"/>
-        <w:rPr>
-          <w:color w:val="000000" w:themeColor="text1"/>
-        </w:rPr>
-      </w:pPr>
-    </w:p>
-    <w:p>
-      <w:pPr>
-        <w:spacing w:line="276" w:lineRule="auto"/>
-        <w:rPr>
-          <w:color w:val="000000" w:themeColor="text1"/>
-        </w:rPr>
-      </w:pPr>
-    </w:p>
-    <w:p>
-      <w:pPr>
-        <w:spacing w:line="276" w:lineRule="auto"/>
-        <w:rPr>
-          <w:color w:val="000000" w:themeColor="text1"/>
-        </w:rPr>
-      </w:pPr>
-    </w:p>
-    <w:p>
-      <w:pPr>
-        <w:spacing w:line="276" w:lineRule="auto"/>
-        <w:rPr>
-          <w:color w:val="000000" w:themeColor="text1"/>
-        </w:rPr>
-      </w:pPr>
-    </w:p>
-    <w:p>
-      <w:pPr>
-        <w:spacing w:line="276" w:lineRule="auto"/>
-        <w:rPr>
-          <w:color w:val="000000" w:themeColor="text1"/>
-        </w:rPr>
-      </w:pPr>
-    </w:p>
-    <w:p>
-      <w:pPr>
-        <w:spacing w:line="276" w:lineRule="auto"/>
-        <w:rPr>
-          <w:color w:val="000000" w:themeColor="text1"/>
-        </w:rPr>
-      </w:pPr>
-    </w:p>
-    <w:p>
-      <w:pPr>
-        <w:spacing w:line="276" w:lineRule="auto"/>
-        <w:rPr>
-          <w:color w:val="000000" w:themeColor="text1"/>
-        </w:rPr>
-      </w:pPr>
-    </w:p>
-    <w:p>
-      <w:pPr>
-        <w:spacing w:line="276" w:lineRule="auto"/>
-        <w:rPr>
-          <w:color w:val="000000" w:themeColor="text1"/>
-        </w:rPr>
-      </w:pPr>
-    </w:p>
-    <w:p>
-      <w:pPr>
-        <w:spacing w:line="276" w:lineRule="auto"/>
-        <w:rPr>
-          <w:color w:val="000000" w:themeColor="text1"/>
-        </w:rPr>
-      </w:pPr>
-    </w:p>
-    <w:p>
-      <w:pPr>
-        <w:spacing w:line="276" w:lineRule="auto"/>
-        <w:rPr>
-          <w:color w:val="000000" w:themeColor="text1"/>
-        </w:rPr>
-      </w:pPr>
-    </w:p>
-    <w:p>
-      <w:pPr>
-        <w:spacing w:line="276" w:lineRule="auto"/>
-        <w:rPr>
-          <w:color w:val="000000" w:themeColor="text1"/>
-        </w:rPr>
-      </w:pPr>
-    </w:p>
-    <w:p>
-      <w:pPr>
-        <w:spacing w:line="276" w:lineRule="auto"/>
-        <w:rPr>
-          <w:color w:val="000000" w:themeColor="text1"/>
-        </w:rPr>
-      </w:pPr>
-    </w:p>
-    <w:p>
-      <w:pPr>
-        <w:spacing w:line="276" w:lineRule="auto"/>
-        <w:rPr>
-          <w:color w:val="000000" w:themeColor="text1"/>
-        </w:rPr>
-      </w:pPr>
-    </w:p>
-    <w:p>
-      <w:pPr>
-        <w:spacing w:line="276" w:lineRule="auto"/>
-        <w:rPr>
-          <w:color w:val="000000" w:themeColor="text1"/>
-        </w:rPr>
-      </w:pPr>
-    </w:p>
     <w:p>
       <w:pPr>
         <w:spacing w:line="276" w:lineRule="auto"/>
@@ -18178,24 +18027,6 @@
     </w:p>
     <w:p>
       <w:pPr>
-        <w:spacing w:line="276" w:lineRule="auto"/>
-        <w:rPr>
-          <w:color w:val="000000" w:themeColor="text1"/>
-          <w:lang w:val="en-GB"/>
-        </w:rPr>
-      </w:pPr>
-    </w:p>
-    <w:p>
-      <w:pPr>
-        <w:spacing w:line="276" w:lineRule="auto"/>
-        <w:rPr>
-          <w:color w:val="000000" w:themeColor="text1"/>
-          <w:lang w:val="en-GB"/>
-        </w:rPr>
-      </w:pPr>
-    </w:p>
-    <w:p>
-      <w:pPr>
         <w:pStyle w:val="Heading3"/>
         <w:numPr>
           <w:ilvl w:val="0"/>
@@ -18250,8 +18081,8 @@
         </w:rPr>
         <w:drawing>
           <wp:inline distT="0" distB="0" distL="0" distR="0" wp14:anchorId="4B015D3B" wp14:editId="0E628F1B">
-            <wp:extent cx="5943600" cy="2951480"/>
-            <wp:effectExtent l="0" t="0" r="0" b="5080"/>
+            <wp:extent cx="5767753" cy="2864158"/>
+            <wp:effectExtent l="0" t="0" r="4445" b="0"/>
             <wp:docPr id="9" name="Picture 9"/>
             <wp:cNvGraphicFramePr>
               <a:graphicFrameLocks xmlns:a="http://schemas.openxmlformats.org/drawingml/2006/main" noChangeAspect="1"/>
@@ -18280,7 +18111,7 @@
                   <pic:spPr>
                     <a:xfrm>
                       <a:off x="0" y="0"/>
-                      <a:ext cx="5943600" cy="2951480"/>
+                      <a:ext cx="5779382" cy="2869933"/>
                     </a:xfrm>
                     <a:prstGeom prst="rect">
                       <a:avLst/>
@@ -18332,6 +18163,16 @@
         </w:rPr>
         <w:t>The use case for the logout process for the user and admin is shown in Figure 3.</w:t>
       </w:r>
+    </w:p>
+    <w:p>
+      <w:pPr>
+        <w:spacing w:line="276" w:lineRule="auto"/>
+        <w:ind w:left="864"/>
+        <w:rPr>
+          <w:color w:val="000000" w:themeColor="text1"/>
+          <w:lang w:val="en-US"/>
+        </w:rPr>
+      </w:pPr>
     </w:p>
     <w:p>
       <w:pPr>
@@ -18575,6 +18416,24 @@
     </w:p>
     <w:p>
       <w:pPr>
+        <w:spacing w:line="276" w:lineRule="auto"/>
+        <w:rPr>
+          <w:color w:val="000000" w:themeColor="text1"/>
+          <w:lang w:val="en-US"/>
+        </w:rPr>
+      </w:pPr>
+    </w:p>
+    <w:p>
+      <w:pPr>
+        <w:spacing w:line="276" w:lineRule="auto"/>
+        <w:rPr>
+          <w:color w:val="000000" w:themeColor="text1"/>
+          <w:lang w:val="en-US"/>
+        </w:rPr>
+      </w:pPr>
+    </w:p>
+    <w:p>
+      <w:pPr>
         <w:pStyle w:val="Heading3"/>
         <w:numPr>
           <w:ilvl w:val="0"/>
@@ -18809,8 +18668,8 @@
         </w:rPr>
         <w:drawing>
           <wp:inline distT="0" distB="0" distL="0" distR="0" wp14:anchorId="0F4A9AD9" wp14:editId="6ED815AF">
-            <wp:extent cx="5486400" cy="3655060"/>
-            <wp:effectExtent l="0" t="0" r="0" b="2540"/>
+            <wp:extent cx="5080000" cy="3384315"/>
+            <wp:effectExtent l="0" t="0" r="6350" b="6985"/>
             <wp:docPr id="37" name="Picture 37"/>
             <wp:cNvGraphicFramePr>
               <a:graphicFrameLocks xmlns:a="http://schemas.openxmlformats.org/drawingml/2006/main" noChangeAspect="1"/>
@@ -18831,7 +18690,7 @@
                   <pic:spPr>
                     <a:xfrm>
                       <a:off x="0" y="0"/>
-                      <a:ext cx="5486400" cy="3655060"/>
+                      <a:ext cx="5081549" cy="3385347"/>
                     </a:xfrm>
                     <a:prstGeom prst="rect">
                       <a:avLst/>
@@ -18846,24 +18705,6 @@
     </w:p>
     <w:p>
       <w:pPr>
-        <w:spacing w:line="276" w:lineRule="auto"/>
-        <w:rPr>
-          <w:color w:val="000000" w:themeColor="text1"/>
-          <w:lang w:val="en-US"/>
-        </w:rPr>
-      </w:pPr>
-    </w:p>
-    <w:p>
-      <w:pPr>
-        <w:spacing w:line="276" w:lineRule="auto"/>
-        <w:rPr>
-          <w:color w:val="000000" w:themeColor="text1"/>
-          <w:lang w:val="en-GB"/>
-        </w:rPr>
-      </w:pPr>
-    </w:p>
-    <w:p>
-      <w:pPr>
         <w:pStyle w:val="Heading3"/>
         <w:numPr>
           <w:ilvl w:val="0"/>
@@ -18878,99 +18719,6 @@
           <w:color w:val="000000" w:themeColor="text1"/>
         </w:rPr>
       </w:pPr>
-    </w:p>
-    <w:p>
-      <w:pPr>
-        <w:pStyle w:val="Heading3"/>
-        <w:numPr>
-          <w:ilvl w:val="0"/>
-          <w:numId w:val="0"/>
-        </w:numPr>
-        <w:tabs>
-          <w:tab w:val="clear" w:pos="720"/>
-        </w:tabs>
-        <w:spacing w:line="276" w:lineRule="auto"/>
-        <w:rPr>
-          <w:rFonts w:ascii="Times New Roman" w:hAnsi="Times New Roman"/>
-          <w:color w:val="000000" w:themeColor="text1"/>
-        </w:rPr>
-      </w:pPr>
-    </w:p>
-    <w:p>
-      <w:pPr>
-        <w:pStyle w:val="Heading3"/>
-        <w:numPr>
-          <w:ilvl w:val="0"/>
-          <w:numId w:val="0"/>
-        </w:numPr>
-        <w:tabs>
-          <w:tab w:val="clear" w:pos="720"/>
-        </w:tabs>
-        <w:spacing w:line="276" w:lineRule="auto"/>
-        <w:rPr>
-          <w:rFonts w:ascii="Times New Roman" w:hAnsi="Times New Roman"/>
-          <w:color w:val="000000" w:themeColor="text1"/>
-        </w:rPr>
-      </w:pPr>
-    </w:p>
-    <w:p>
-      <w:pPr>
-        <w:rPr>
-          <w:lang w:val="en-GB"/>
-        </w:rPr>
-      </w:pPr>
-    </w:p>
-    <w:p>
-      <w:pPr>
-        <w:rPr>
-          <w:lang w:val="en-GB"/>
-        </w:rPr>
-      </w:pPr>
-    </w:p>
-    <w:p>
-      <w:pPr>
-        <w:rPr>
-          <w:lang w:val="en-GB"/>
-        </w:rPr>
-      </w:pPr>
-    </w:p>
-    <w:p>
-      <w:pPr>
-        <w:rPr>
-          <w:lang w:val="en-GB"/>
-        </w:rPr>
-      </w:pPr>
-    </w:p>
-    <w:p>
-      <w:pPr>
-        <w:rPr>
-          <w:lang w:val="en-GB"/>
-        </w:rPr>
-      </w:pPr>
-    </w:p>
-    <w:p>
-      <w:pPr>
-        <w:rPr>
-          <w:lang w:val="en-GB"/>
-        </w:rPr>
-      </w:pPr>
-    </w:p>
-    <w:p>
-      <w:pPr>
-        <w:pStyle w:val="Heading3"/>
-        <w:numPr>
-          <w:ilvl w:val="0"/>
-          <w:numId w:val="0"/>
-        </w:numPr>
-        <w:tabs>
-          <w:tab w:val="clear" w:pos="720"/>
-        </w:tabs>
-        <w:spacing w:line="276" w:lineRule="auto"/>
-        <w:rPr>
-          <w:rFonts w:ascii="Times New Roman" w:hAnsi="Times New Roman"/>
-          <w:color w:val="000000" w:themeColor="text1"/>
-        </w:rPr>
-      </w:pPr>
       <w:r>
         <w:rPr>
           <w:rFonts w:ascii="Times New Roman" w:hAnsi="Times New Roman"/>
@@ -19063,8 +18811,8 @@
         </w:rPr>
         <w:drawing>
           <wp:inline distT="0" distB="0" distL="0" distR="0" wp14:anchorId="4342FA91" wp14:editId="3E8ADE5A">
-            <wp:extent cx="5486400" cy="3693795"/>
-            <wp:effectExtent l="0" t="0" r="0" b="1905"/>
+            <wp:extent cx="5561703" cy="3439035"/>
+            <wp:effectExtent l="0" t="0" r="1270" b="9525"/>
             <wp:docPr id="32" name="Picture 32"/>
             <wp:cNvGraphicFramePr>
               <a:graphicFrameLocks xmlns:a="http://schemas.openxmlformats.org/drawingml/2006/main" noChangeAspect="1"/>
@@ -19085,7 +18833,7 @@
                   <pic:spPr>
                     <a:xfrm>
                       <a:off x="0" y="0"/>
-                      <a:ext cx="5486400" cy="3693795"/>
+                      <a:ext cx="5588479" cy="3455591"/>
                     </a:xfrm>
                     <a:prstGeom prst="rect">
                       <a:avLst/>
@@ -19114,6 +18862,35 @@
           <w:color w:val="000000" w:themeColor="text1"/>
         </w:rPr>
       </w:pPr>
+      <w:r>
+        <w:rPr>
+          <w:rFonts w:ascii="Times New Roman" w:hAnsi="Times New Roman"/>
+          <w:color w:val="000000" w:themeColor="text1"/>
+        </w:rPr>
+        <w:t>2.8.8</w:t>
+      </w:r>
+      <w:r>
+        <w:rPr>
+          <w:rFonts w:ascii="Times New Roman" w:hAnsi="Times New Roman"/>
+          <w:color w:val="000000" w:themeColor="text1"/>
+        </w:rPr>
+        <w:tab/>
+      </w:r>
+      <w:r>
+        <w:rPr>
+          <w:rFonts w:ascii="Times New Roman" w:hAnsi="Times New Roman"/>
+          <w:color w:val="000000" w:themeColor="text1"/>
+        </w:rPr>
+        <w:t>Use case-08: Recommendation System (Complete System)</w:t>
+      </w:r>
+      <w:r>
+        <w:rPr>
+          <w:rFonts w:ascii="Times New Roman" w:hAnsi="Times New Roman"/>
+          <w:color w:val="000000" w:themeColor="text1"/>
+          <w:lang w:val="en-US"/>
+        </w:rPr>
+        <w:t xml:space="preserve"> </w:t>
+      </w:r>
     </w:p>
     <w:p>
       <w:pPr>
@@ -19128,178 +18905,14 @@
         <w:spacing w:line="276" w:lineRule="auto"/>
         <w:rPr>
           <w:rFonts w:ascii="Times New Roman" w:hAnsi="Times New Roman"/>
-          <w:color w:val="000000" w:themeColor="text1"/>
-        </w:rPr>
-      </w:pPr>
-    </w:p>
-    <w:p>
-      <w:pPr>
-        <w:pStyle w:val="Heading3"/>
-        <w:numPr>
-          <w:ilvl w:val="0"/>
-          <w:numId w:val="0"/>
-        </w:numPr>
-        <w:tabs>
-          <w:tab w:val="clear" w:pos="720"/>
-        </w:tabs>
-        <w:spacing w:line="276" w:lineRule="auto"/>
+          <w:b w:val="0"/>
+          <w:color w:val="000000" w:themeColor="text1"/>
+        </w:rPr>
+      </w:pPr>
+      <w:r>
         <w:rPr>
           <w:rFonts w:ascii="Times New Roman" w:hAnsi="Times New Roman"/>
-          <w:color w:val="000000" w:themeColor="text1"/>
-        </w:rPr>
-      </w:pPr>
-    </w:p>
-    <w:p>
-      <w:pPr>
-        <w:pStyle w:val="Heading3"/>
-        <w:numPr>
-          <w:ilvl w:val="0"/>
-          <w:numId w:val="0"/>
-        </w:numPr>
-        <w:tabs>
-          <w:tab w:val="clear" w:pos="720"/>
-        </w:tabs>
-        <w:spacing w:line="276" w:lineRule="auto"/>
-        <w:rPr>
-          <w:rFonts w:ascii="Times New Roman" w:hAnsi="Times New Roman"/>
-          <w:color w:val="000000" w:themeColor="text1"/>
-        </w:rPr>
-      </w:pPr>
-    </w:p>
-    <w:p>
-      <w:pPr>
-        <w:rPr>
-          <w:lang w:val="en-GB"/>
-        </w:rPr>
-      </w:pPr>
-    </w:p>
-    <w:p>
-      <w:pPr>
-        <w:rPr>
-          <w:lang w:val="en-GB"/>
-        </w:rPr>
-      </w:pPr>
-    </w:p>
-    <w:p>
-      <w:pPr>
-        <w:pStyle w:val="Heading3"/>
-        <w:numPr>
-          <w:ilvl w:val="0"/>
-          <w:numId w:val="0"/>
-        </w:numPr>
-        <w:tabs>
-          <w:tab w:val="clear" w:pos="720"/>
-        </w:tabs>
-        <w:spacing w:line="276" w:lineRule="auto"/>
-        <w:rPr>
-          <w:rFonts w:ascii="Times New Roman" w:hAnsi="Times New Roman"/>
-          <w:color w:val="000000" w:themeColor="text1"/>
-        </w:rPr>
-      </w:pPr>
-    </w:p>
-    <w:p>
-      <w:pPr>
-        <w:pStyle w:val="Heading3"/>
-        <w:numPr>
-          <w:ilvl w:val="0"/>
-          <w:numId w:val="0"/>
-        </w:numPr>
-        <w:tabs>
-          <w:tab w:val="clear" w:pos="720"/>
-        </w:tabs>
-        <w:spacing w:line="276" w:lineRule="auto"/>
-        <w:rPr>
-          <w:rFonts w:ascii="Times New Roman" w:hAnsi="Times New Roman"/>
-          <w:color w:val="000000" w:themeColor="text1"/>
-        </w:rPr>
-      </w:pPr>
-    </w:p>
-    <w:p>
-      <w:pPr>
-        <w:rPr>
-          <w:lang w:val="en-GB"/>
-        </w:rPr>
-      </w:pPr>
-    </w:p>
-    <w:p>
-      <w:pPr>
-        <w:rPr>
-          <w:lang w:val="en-GB"/>
-        </w:rPr>
-      </w:pPr>
-    </w:p>
-    <w:p>
-      <w:pPr>
-        <w:rPr>
-          <w:lang w:val="en-GB"/>
-        </w:rPr>
-      </w:pPr>
-    </w:p>
-    <w:p>
-      <w:pPr>
-        <w:pStyle w:val="Heading3"/>
-        <w:numPr>
-          <w:ilvl w:val="0"/>
-          <w:numId w:val="0"/>
-        </w:numPr>
-        <w:tabs>
-          <w:tab w:val="clear" w:pos="720"/>
-        </w:tabs>
-        <w:spacing w:line="276" w:lineRule="auto"/>
-        <w:rPr>
-          <w:rFonts w:ascii="Times New Roman" w:hAnsi="Times New Roman"/>
-          <w:color w:val="000000" w:themeColor="text1"/>
-        </w:rPr>
-      </w:pPr>
-      <w:r>
-        <w:rPr>
-          <w:rFonts w:ascii="Times New Roman" w:hAnsi="Times New Roman"/>
-          <w:color w:val="000000" w:themeColor="text1"/>
-        </w:rPr>
-        <w:t>2.8.8</w:t>
-      </w:r>
-      <w:r>
-        <w:rPr>
-          <w:rFonts w:ascii="Times New Roman" w:hAnsi="Times New Roman"/>
-          <w:color w:val="000000" w:themeColor="text1"/>
-        </w:rPr>
-        <w:tab/>
-      </w:r>
-      <w:r>
-        <w:rPr>
-          <w:rFonts w:ascii="Times New Roman" w:hAnsi="Times New Roman"/>
-          <w:color w:val="000000" w:themeColor="text1"/>
-        </w:rPr>
-        <w:t>Use case-08: Recommendation System (Complete System)</w:t>
-      </w:r>
-      <w:r>
-        <w:rPr>
-          <w:rFonts w:ascii="Times New Roman" w:hAnsi="Times New Roman"/>
-          <w:color w:val="000000" w:themeColor="text1"/>
-          <w:lang w:val="en-US"/>
-        </w:rPr>
-        <w:t xml:space="preserve"> </w:t>
-      </w:r>
-    </w:p>
-    <w:p>
-      <w:pPr>
-        <w:pStyle w:val="Heading3"/>
-        <w:numPr>
-          <w:ilvl w:val="0"/>
-          <w:numId w:val="0"/>
-        </w:numPr>
-        <w:tabs>
-          <w:tab w:val="clear" w:pos="720"/>
-        </w:tabs>
-        <w:spacing w:line="276" w:lineRule="auto"/>
-        <w:rPr>
-          <w:rFonts w:ascii="Times New Roman" w:hAnsi="Times New Roman"/>
-          <w:color w:val="000000" w:themeColor="text1"/>
-        </w:rPr>
-      </w:pPr>
-      <w:r>
-        <w:rPr>
-          <w:rFonts w:ascii="Times New Roman" w:hAnsi="Times New Roman"/>
+          <w:b w:val="0"/>
           <w:color w:val="000000" w:themeColor="text1"/>
         </w:rPr>
         <w:t>The use case in 8 depicts the overview of the complete recommendation system by combining all modules of the system in one diagram for a better understanding of the viewer.</w:t>
@@ -21713,6 +21326,19 @@
           <w:color w:val="000000" w:themeColor="text1"/>
           <w:sz w:val="64"/>
           <w:szCs w:val="64"/>
+        </w:rPr>
+      </w:pPr>
+    </w:p>
+    <w:p>
+      <w:pPr>
+        <w:spacing w:line="276" w:lineRule="auto"/>
+        <w:jc w:val="center"/>
+        <w:rPr>
+          <w:b/>
+          <w:bCs/>
+          <w:color w:val="000000" w:themeColor="text1"/>
+          <w:sz w:val="64"/>
+          <w:szCs w:val="64"/>
           <w:lang w:val="en-US"/>
         </w:rPr>
       </w:pPr>
@@ -24728,6 +24354,13 @@
     </w:p>
     <w:p>
       <w:pPr>
+        <w:rPr>
+          <w:lang w:val="en-GB"/>
+        </w:rPr>
+      </w:pPr>
+    </w:p>
+    <w:p>
+      <w:pPr>
         <w:pStyle w:val="Heading2"/>
         <w:spacing w:line="276" w:lineRule="auto"/>
         <w:rPr>
@@ -24745,6 +24378,13 @@
     </w:p>
     <w:p>
       <w:pPr>
+        <w:rPr>
+          <w:lang w:val="en-GB"/>
+        </w:rPr>
+      </w:pPr>
+    </w:p>
+    <w:p>
+      <w:pPr>
         <w:pStyle w:val="Heading2"/>
         <w:spacing w:line="276" w:lineRule="auto"/>
         <w:rPr>
@@ -24759,6 +24399,148 @@
         </w:rPr>
         <w:t>Future work</w:t>
       </w:r>
+    </w:p>
+    <w:p>
+      <w:pPr>
+        <w:tabs>
+          <w:tab w:val="left" w:pos="90"/>
+        </w:tabs>
+        <w:autoSpaceDE w:val="0"/>
+        <w:autoSpaceDN w:val="0"/>
+        <w:adjustRightInd w:val="0"/>
+        <w:spacing w:line="276" w:lineRule="auto"/>
+        <w:rPr>
+          <w:color w:val="000000" w:themeColor="text1"/>
+          <w:sz w:val="21"/>
+          <w:szCs w:val="21"/>
+        </w:rPr>
+      </w:pPr>
+      <w:r>
+        <w:rPr>
+          <w:color w:val="000000" w:themeColor="text1"/>
+          <w:sz w:val="21"/>
+          <w:szCs w:val="21"/>
+        </w:rPr>
+        <w:t xml:space="preserve">Some of the future goals are mentioned below which will help to make recommendation applications more user-friendly, robust and flexible while keeping the quality </w:t>
+      </w:r>
+      <w:r>
+        <w:rPr>
+          <w:color w:val="000000" w:themeColor="text1"/>
+          <w:sz w:val="21"/>
+          <w:szCs w:val="21"/>
+        </w:rPr>
+        <w:t>ma</w:t>
+      </w:r>
+      <w:r>
+        <w:rPr>
+          <w:color w:val="000000" w:themeColor="text1"/>
+          <w:sz w:val="21"/>
+          <w:szCs w:val="21"/>
+        </w:rPr>
+        <w:t>intained</w:t>
+      </w:r>
+      <w:r>
+        <w:rPr>
+          <w:color w:val="000000" w:themeColor="text1"/>
+          <w:sz w:val="21"/>
+          <w:szCs w:val="21"/>
+        </w:rPr>
+        <w:t>.</w:t>
+      </w:r>
+    </w:p>
+    <w:p>
+      <w:pPr>
+        <w:pStyle w:val="ListParagraph"/>
+        <w:numPr>
+          <w:ilvl w:val="0"/>
+          <w:numId w:val="43"/>
+        </w:numPr>
+        <w:tabs>
+          <w:tab w:val="left" w:pos="90"/>
+        </w:tabs>
+        <w:autoSpaceDE w:val="0"/>
+        <w:autoSpaceDN w:val="0"/>
+        <w:adjustRightInd w:val="0"/>
+        <w:spacing w:line="276" w:lineRule="auto"/>
+        <w:rPr>
+          <w:color w:val="000000" w:themeColor="text1"/>
+          <w:sz w:val="21"/>
+          <w:szCs w:val="21"/>
+        </w:rPr>
+      </w:pPr>
+      <w:r>
+        <w:rPr>
+          <w:color w:val="000000" w:themeColor="text1"/>
+          <w:sz w:val="21"/>
+          <w:szCs w:val="21"/>
+        </w:rPr>
+        <w:t>Integrate more modules over the time according to their need.</w:t>
+      </w:r>
+    </w:p>
+    <w:p>
+      <w:pPr>
+        <w:pStyle w:val="ListParagraph"/>
+        <w:numPr>
+          <w:ilvl w:val="0"/>
+          <w:numId w:val="43"/>
+        </w:numPr>
+        <w:tabs>
+          <w:tab w:val="left" w:pos="90"/>
+        </w:tabs>
+        <w:autoSpaceDE w:val="0"/>
+        <w:autoSpaceDN w:val="0"/>
+        <w:adjustRightInd w:val="0"/>
+        <w:spacing w:line="276" w:lineRule="auto"/>
+        <w:rPr>
+          <w:color w:val="000000" w:themeColor="text1"/>
+          <w:sz w:val="21"/>
+          <w:szCs w:val="21"/>
+        </w:rPr>
+      </w:pPr>
+      <w:r>
+        <w:rPr>
+          <w:color w:val="000000" w:themeColor="text1"/>
+          <w:sz w:val="21"/>
+          <w:szCs w:val="21"/>
+        </w:rPr>
+        <w:t>We will create the module using which one will make online bookings; this will save the time of the user as well as will help the service providers to interact with our app in a better way.</w:t>
+      </w:r>
+    </w:p>
+    <w:p>
+      <w:pPr>
+        <w:pStyle w:val="ListParagraph"/>
+        <w:numPr>
+          <w:ilvl w:val="0"/>
+          <w:numId w:val="43"/>
+        </w:numPr>
+        <w:tabs>
+          <w:tab w:val="left" w:pos="90"/>
+        </w:tabs>
+        <w:autoSpaceDE w:val="0"/>
+        <w:autoSpaceDN w:val="0"/>
+        <w:adjustRightInd w:val="0"/>
+        <w:spacing w:line="276" w:lineRule="auto"/>
+        <w:rPr>
+          <w:color w:val="000000" w:themeColor="text1"/>
+          <w:sz w:val="21"/>
+          <w:szCs w:val="21"/>
+        </w:rPr>
+      </w:pPr>
+      <w:r>
+        <w:rPr>
+          <w:color w:val="000000" w:themeColor="text1"/>
+          <w:sz w:val="21"/>
+          <w:szCs w:val="21"/>
+        </w:rPr>
+        <w:t>Make blog within application where ranked publish their experience and reviews to aware the people about the latest insights</w:t>
+      </w:r>
+    </w:p>
+    <w:p>
+      <w:pPr>
+        <w:rPr>
+          <w:lang w:val="en-GB"/>
+        </w:rPr>
+      </w:pPr>
     </w:p>
     <w:p>
       <w:pPr>
@@ -25139,98 +24921,6 @@
           <w:b/>
           <w:color w:val="000000" w:themeColor="text1"/>
           <w:sz w:val="24"/>
-        </w:rPr>
-      </w:pPr>
-    </w:p>
-    <w:p>
-      <w:pPr>
-        <w:spacing w:before="0" w:after="0" w:line="276" w:lineRule="auto"/>
-        <w:jc w:val="left"/>
-        <w:rPr>
-          <w:b/>
-          <w:color w:val="000000" w:themeColor="text1"/>
-          <w:sz w:val="24"/>
-        </w:rPr>
-      </w:pPr>
-    </w:p>
-    <w:p>
-      <w:pPr>
-        <w:spacing w:before="0" w:after="0" w:line="276" w:lineRule="auto"/>
-        <w:jc w:val="left"/>
-        <w:rPr>
-          <w:b/>
-          <w:color w:val="000000" w:themeColor="text1"/>
-          <w:sz w:val="24"/>
-        </w:rPr>
-      </w:pPr>
-    </w:p>
-    <w:p>
-      <w:pPr>
-        <w:spacing w:before="0" w:after="0" w:line="276" w:lineRule="auto"/>
-        <w:jc w:val="left"/>
-        <w:rPr>
-          <w:b/>
-          <w:color w:val="000000" w:themeColor="text1"/>
-          <w:sz w:val="24"/>
-        </w:rPr>
-      </w:pPr>
-    </w:p>
-    <w:p>
-      <w:pPr>
-        <w:spacing w:before="0" w:after="0" w:line="276" w:lineRule="auto"/>
-        <w:jc w:val="left"/>
-        <w:rPr>
-          <w:b/>
-          <w:color w:val="000000" w:themeColor="text1"/>
-          <w:sz w:val="24"/>
-        </w:rPr>
-      </w:pPr>
-    </w:p>
-    <w:p>
-      <w:pPr>
-        <w:spacing w:before="0" w:after="0" w:line="276" w:lineRule="auto"/>
-        <w:jc w:val="left"/>
-        <w:rPr>
-          <w:b/>
-          <w:color w:val="000000" w:themeColor="text1"/>
-          <w:sz w:val="24"/>
-        </w:rPr>
-      </w:pPr>
-    </w:p>
-    <w:p>
-      <w:pPr>
-        <w:spacing w:before="0" w:after="0" w:line="276" w:lineRule="auto"/>
-        <w:jc w:val="left"/>
-        <w:rPr>
-          <w:b/>
-          <w:color w:val="000000" w:themeColor="text1"/>
-          <w:sz w:val="24"/>
-        </w:rPr>
-      </w:pPr>
-    </w:p>
-    <w:p>
-      <w:pPr>
-        <w:spacing w:line="276" w:lineRule="auto"/>
-        <w:jc w:val="center"/>
-        <w:rPr>
-          <w:b/>
-          <w:bCs/>
-          <w:color w:val="000000" w:themeColor="text1"/>
-          <w:sz w:val="64"/>
-          <w:szCs w:val="64"/>
-        </w:rPr>
-      </w:pPr>
-    </w:p>
-    <w:p>
-      <w:pPr>
-        <w:spacing w:line="276" w:lineRule="auto"/>
-        <w:jc w:val="center"/>
-        <w:rPr>
-          <w:b/>
-          <w:bCs/>
-          <w:color w:val="000000" w:themeColor="text1"/>
-          <w:sz w:val="64"/>
-          <w:szCs w:val="64"/>
         </w:rPr>
       </w:pPr>
     </w:p>
@@ -25495,7 +25185,7 @@
         <w:rStyle w:val="PageNumber"/>
         <w:noProof/>
       </w:rPr>
-      <w:t>11</w:t>
+      <w:t>9</w:t>
     </w:r>
     <w:r>
       <w:rPr>
@@ -25532,7 +25222,7 @@
         <w:rStyle w:val="PageNumber"/>
         <w:noProof/>
       </w:rPr>
-      <w:t>62</w:t>
+      <w:t>59</w:t>
     </w:r>
     <w:r>
       <w:rPr>
@@ -27529,6 +27219,119 @@
     </w:lvl>
   </w:abstractNum>
   <w:abstractNum w:abstractNumId="32" w15:restartNumberingAfterBreak="0">
+    <w:nsid w:val="57C4385C"/>
+    <w:multiLevelType w:val="hybridMultilevel"/>
+    <w:tmpl w:val="22627DBC"/>
+    <w:lvl w:ilvl="0" w:tplc="04090001">
+      <w:start w:val="1"/>
+      <w:numFmt w:val="bullet"/>
+      <w:lvlText w:val=""/>
+      <w:lvlJc w:val="left"/>
+      <w:pPr>
+        <w:ind w:left="720" w:hanging="360"/>
+      </w:pPr>
+      <w:rPr>
+        <w:rFonts w:ascii="Symbol" w:hAnsi="Symbol" w:hint="default"/>
+      </w:rPr>
+    </w:lvl>
+    <w:lvl w:ilvl="1" w:tplc="04090003" w:tentative="1">
+      <w:start w:val="1"/>
+      <w:numFmt w:val="bullet"/>
+      <w:lvlText w:val="o"/>
+      <w:lvlJc w:val="left"/>
+      <w:pPr>
+        <w:ind w:left="1440" w:hanging="360"/>
+      </w:pPr>
+      <w:rPr>
+        <w:rFonts w:ascii="Courier New" w:hAnsi="Courier New" w:cs="Courier New" w:hint="default"/>
+      </w:rPr>
+    </w:lvl>
+    <w:lvl w:ilvl="2" w:tplc="04090005" w:tentative="1">
+      <w:start w:val="1"/>
+      <w:numFmt w:val="bullet"/>
+      <w:lvlText w:val=""/>
+      <w:lvlJc w:val="left"/>
+      <w:pPr>
+        <w:ind w:left="2160" w:hanging="360"/>
+      </w:pPr>
+      <w:rPr>
+        <w:rFonts w:ascii="Wingdings" w:hAnsi="Wingdings" w:hint="default"/>
+      </w:rPr>
+    </w:lvl>
+    <w:lvl w:ilvl="3" w:tplc="04090001" w:tentative="1">
+      <w:start w:val="1"/>
+      <w:numFmt w:val="bullet"/>
+      <w:lvlText w:val=""/>
+      <w:lvlJc w:val="left"/>
+      <w:pPr>
+        <w:ind w:left="2880" w:hanging="360"/>
+      </w:pPr>
+      <w:rPr>
+        <w:rFonts w:ascii="Symbol" w:hAnsi="Symbol" w:hint="default"/>
+      </w:rPr>
+    </w:lvl>
+    <w:lvl w:ilvl="4" w:tplc="04090003" w:tentative="1">
+      <w:start w:val="1"/>
+      <w:numFmt w:val="bullet"/>
+      <w:lvlText w:val="o"/>
+      <w:lvlJc w:val="left"/>
+      <w:pPr>
+        <w:ind w:left="3600" w:hanging="360"/>
+      </w:pPr>
+      <w:rPr>
+        <w:rFonts w:ascii="Courier New" w:hAnsi="Courier New" w:cs="Courier New" w:hint="default"/>
+      </w:rPr>
+    </w:lvl>
+    <w:lvl w:ilvl="5" w:tplc="04090005" w:tentative="1">
+      <w:start w:val="1"/>
+      <w:numFmt w:val="bullet"/>
+      <w:lvlText w:val=""/>
+      <w:lvlJc w:val="left"/>
+      <w:pPr>
+        <w:ind w:left="4320" w:hanging="360"/>
+      </w:pPr>
+      <w:rPr>
+        <w:rFonts w:ascii="Wingdings" w:hAnsi="Wingdings" w:hint="default"/>
+      </w:rPr>
+    </w:lvl>
+    <w:lvl w:ilvl="6" w:tplc="04090001" w:tentative="1">
+      <w:start w:val="1"/>
+      <w:numFmt w:val="bullet"/>
+      <w:lvlText w:val=""/>
+      <w:lvlJc w:val="left"/>
+      <w:pPr>
+        <w:ind w:left="5040" w:hanging="360"/>
+      </w:pPr>
+      <w:rPr>
+        <w:rFonts w:ascii="Symbol" w:hAnsi="Symbol" w:hint="default"/>
+      </w:rPr>
+    </w:lvl>
+    <w:lvl w:ilvl="7" w:tplc="04090003" w:tentative="1">
+      <w:start w:val="1"/>
+      <w:numFmt w:val="bullet"/>
+      <w:lvlText w:val="o"/>
+      <w:lvlJc w:val="left"/>
+      <w:pPr>
+        <w:ind w:left="5760" w:hanging="360"/>
+      </w:pPr>
+      <w:rPr>
+        <w:rFonts w:ascii="Courier New" w:hAnsi="Courier New" w:cs="Courier New" w:hint="default"/>
+      </w:rPr>
+    </w:lvl>
+    <w:lvl w:ilvl="8" w:tplc="04090005" w:tentative="1">
+      <w:start w:val="1"/>
+      <w:numFmt w:val="bullet"/>
+      <w:lvlText w:val=""/>
+      <w:lvlJc w:val="left"/>
+      <w:pPr>
+        <w:ind w:left="6480" w:hanging="360"/>
+      </w:pPr>
+      <w:rPr>
+        <w:rFonts w:ascii="Wingdings" w:hAnsi="Wingdings" w:hint="default"/>
+      </w:rPr>
+    </w:lvl>
+  </w:abstractNum>
+  <w:abstractNum w:abstractNumId="33" w15:restartNumberingAfterBreak="0">
     <w:nsid w:val="59CB04E0"/>
     <w:multiLevelType w:val="multilevel"/>
     <w:tmpl w:val="59CB04E0"/>
@@ -27650,7 +27453,7 @@
       </w:pPr>
     </w:lvl>
   </w:abstractNum>
-  <w:abstractNum w:abstractNumId="33" w15:restartNumberingAfterBreak="0">
+  <w:abstractNum w:abstractNumId="34" w15:restartNumberingAfterBreak="0">
     <w:nsid w:val="62231E7A"/>
     <w:multiLevelType w:val="multilevel"/>
     <w:tmpl w:val="62231E7A"/>
@@ -27763,7 +27566,7 @@
       </w:rPr>
     </w:lvl>
   </w:abstractNum>
-  <w:abstractNum w:abstractNumId="34" w15:restartNumberingAfterBreak="0">
+  <w:abstractNum w:abstractNumId="35" w15:restartNumberingAfterBreak="0">
     <w:nsid w:val="678B7AA1"/>
     <w:multiLevelType w:val="hybridMultilevel"/>
     <w:tmpl w:val="99E67E10"/>
@@ -27876,7 +27679,7 @@
       </w:rPr>
     </w:lvl>
   </w:abstractNum>
-  <w:abstractNum w:abstractNumId="35" w15:restartNumberingAfterBreak="0">
+  <w:abstractNum w:abstractNumId="36" w15:restartNumberingAfterBreak="0">
     <w:nsid w:val="6BEA4C4D"/>
     <w:multiLevelType w:val="multilevel"/>
     <w:tmpl w:val="6BEA4C4D"/>
@@ -28017,7 +27820,7 @@
       </w:rPr>
     </w:lvl>
   </w:abstractNum>
-  <w:abstractNum w:abstractNumId="36" w15:restartNumberingAfterBreak="0">
+  <w:abstractNum w:abstractNumId="37" w15:restartNumberingAfterBreak="0">
     <w:nsid w:val="71A77109"/>
     <w:multiLevelType w:val="multilevel"/>
     <w:tmpl w:val="71A77109"/>
@@ -28103,7 +27906,7 @@
       </w:pPr>
     </w:lvl>
   </w:abstractNum>
-  <w:abstractNum w:abstractNumId="37" w15:restartNumberingAfterBreak="0">
+  <w:abstractNum w:abstractNumId="38" w15:restartNumberingAfterBreak="0">
     <w:nsid w:val="7A1435F5"/>
     <w:multiLevelType w:val="hybridMultilevel"/>
     <w:tmpl w:val="92461AD6"/>
@@ -28216,7 +28019,7 @@
       </w:rPr>
     </w:lvl>
   </w:abstractNum>
-  <w:abstractNum w:abstractNumId="38" w15:restartNumberingAfterBreak="0">
+  <w:abstractNum w:abstractNumId="39" w15:restartNumberingAfterBreak="0">
     <w:nsid w:val="7C120166"/>
     <w:multiLevelType w:val="multilevel"/>
     <w:tmpl w:val="7C120166"/>
@@ -28302,7 +28105,7 @@
       </w:pPr>
     </w:lvl>
   </w:abstractNum>
-  <w:abstractNum w:abstractNumId="39" w15:restartNumberingAfterBreak="0">
+  <w:abstractNum w:abstractNumId="40" w15:restartNumberingAfterBreak="0">
     <w:nsid w:val="7C425551"/>
     <w:multiLevelType w:val="hybridMultilevel"/>
     <w:tmpl w:val="995C05B0"/>
@@ -28415,7 +28218,7 @@
       </w:rPr>
     </w:lvl>
   </w:abstractNum>
-  <w:abstractNum w:abstractNumId="40" w15:restartNumberingAfterBreak="0">
+  <w:abstractNum w:abstractNumId="41" w15:restartNumberingAfterBreak="0">
     <w:nsid w:val="7FDA100C"/>
     <w:multiLevelType w:val="multilevel"/>
     <w:tmpl w:val="7FDA100C"/>
@@ -28502,10 +28305,10 @@
     </w:lvl>
   </w:abstractNum>
   <w:num w:numId="1">
-    <w:abstractNumId w:val="32"/>
+    <w:abstractNumId w:val="33"/>
   </w:num>
   <w:num w:numId="2">
-    <w:abstractNumId w:val="35"/>
+    <w:abstractNumId w:val="36"/>
   </w:num>
   <w:num w:numId="3">
     <w:abstractNumId w:val="17"/>
@@ -28526,7 +28329,7 @@
     <w:abstractNumId w:val="9"/>
   </w:num>
   <w:num w:numId="9">
-    <w:abstractNumId w:val="38"/>
+    <w:abstractNumId w:val="39"/>
   </w:num>
   <w:num w:numId="10">
     <w:abstractNumId w:val="1"/>
@@ -28535,19 +28338,19 @@
     <w:abstractNumId w:val="11"/>
   </w:num>
   <w:num w:numId="12">
-    <w:abstractNumId w:val="40"/>
+    <w:abstractNumId w:val="41"/>
   </w:num>
   <w:num w:numId="13">
     <w:abstractNumId w:val="8"/>
   </w:num>
   <w:num w:numId="14">
-    <w:abstractNumId w:val="36"/>
+    <w:abstractNumId w:val="37"/>
   </w:num>
   <w:num w:numId="15">
     <w:abstractNumId w:val="18"/>
   </w:num>
   <w:num w:numId="16">
-    <w:abstractNumId w:val="38"/>
+    <w:abstractNumId w:val="39"/>
     <w:lvlOverride w:ilvl="0">
       <w:startOverride w:val="1"/>
     </w:lvlOverride>
@@ -28616,7 +28419,7 @@
     <w:abstractNumId w:val="15"/>
   </w:num>
   <w:num w:numId="30">
-    <w:abstractNumId w:val="33"/>
+    <w:abstractNumId w:val="34"/>
   </w:num>
   <w:num w:numId="31">
     <w:abstractNumId w:val="20"/>
@@ -28640,19 +28443,22 @@
     <w:abstractNumId w:val="12"/>
   </w:num>
   <w:num w:numId="38">
-    <w:abstractNumId w:val="37"/>
+    <w:abstractNumId w:val="38"/>
   </w:num>
   <w:num w:numId="39">
     <w:abstractNumId w:val="31"/>
   </w:num>
   <w:num w:numId="40">
-    <w:abstractNumId w:val="34"/>
+    <w:abstractNumId w:val="35"/>
   </w:num>
   <w:num w:numId="41">
-    <w:abstractNumId w:val="39"/>
+    <w:abstractNumId w:val="40"/>
   </w:num>
   <w:num w:numId="42">
     <w:abstractNumId w:val="29"/>
+  </w:num>
+  <w:num w:numId="43">
+    <w:abstractNumId w:val="32"/>
   </w:num>
 </w:numbering>
 </file>

</xml_diff>

<commit_message>
updating chapter 5 future work
</commit_message>
<xml_diff>
--- a/FYP Report I.docx
+++ b/FYP Report I.docx
@@ -3671,8 +3671,6 @@
           <w:szCs w:val="64"/>
         </w:rPr>
       </w:pPr>
-      <w:bookmarkStart w:id="11" w:name="_GoBack"/>
-      <w:bookmarkEnd w:id="11"/>
     </w:p>
     <w:p>
       <w:pPr>
@@ -12976,8 +12974,8 @@
           <w:szCs w:val="22"/>
         </w:rPr>
       </w:pPr>
-      <w:bookmarkStart w:id="12" w:name="_Ref46432512"/>
-      <w:bookmarkStart w:id="13" w:name="_Toc47101111"/>
+      <w:bookmarkStart w:id="11" w:name="_Ref46432512"/>
+      <w:bookmarkStart w:id="12" w:name="_Toc47101111"/>
       <w:r>
         <w:rPr>
           <w:color w:val="000000" w:themeColor="text1"/>
@@ -12986,7 +12984,7 @@
         </w:rPr>
         <w:t>Table</w:t>
       </w:r>
-      <w:bookmarkEnd w:id="12"/>
+      <w:bookmarkEnd w:id="11"/>
       <w:r>
         <w:rPr>
           <w:color w:val="000000" w:themeColor="text1"/>
@@ -13004,7 +13002,7 @@
         </w:rPr>
         <w:t>: Use case description-01: Login</w:t>
       </w:r>
-      <w:bookmarkEnd w:id="13"/>
+      <w:bookmarkEnd w:id="12"/>
     </w:p>
     <w:tbl>
       <w:tblPr>
@@ -14307,7 +14305,7 @@
           <w:color w:val="000000" w:themeColor="text1"/>
         </w:rPr>
       </w:pPr>
-      <w:bookmarkStart w:id="14" w:name="_Toc47101647"/>
+      <w:bookmarkStart w:id="13" w:name="_Toc47101647"/>
       <w:r>
         <w:rPr>
           <w:rFonts w:ascii="Times New Roman" w:hAnsi="Times New Roman"/>
@@ -14315,7 +14313,7 @@
         </w:rPr>
         <w:t>Use case-03: Logout</w:t>
       </w:r>
-      <w:bookmarkEnd w:id="14"/>
+      <w:bookmarkEnd w:id="13"/>
     </w:p>
     <w:p>
       <w:pPr>
@@ -14399,8 +14397,8 @@
           <w:szCs w:val="22"/>
         </w:rPr>
       </w:pPr>
-      <w:bookmarkStart w:id="15" w:name="_Ref46432541"/>
-      <w:bookmarkStart w:id="16" w:name="_Toc47101112"/>
+      <w:bookmarkStart w:id="14" w:name="_Ref46432541"/>
+      <w:bookmarkStart w:id="15" w:name="_Toc47101112"/>
       <w:r>
         <w:rPr>
           <w:color w:val="000000" w:themeColor="text1"/>
@@ -14450,7 +14448,7 @@
         </w:rPr>
         <w:fldChar w:fldCharType="end"/>
       </w:r>
-      <w:bookmarkEnd w:id="15"/>
+      <w:bookmarkEnd w:id="14"/>
       <w:r>
         <w:rPr>
           <w:color w:val="000000" w:themeColor="text1"/>
@@ -14460,7 +14458,7 @@
         </w:rPr>
         <w:t>: Use case description-03: Logout</w:t>
       </w:r>
-      <w:bookmarkEnd w:id="16"/>
+      <w:bookmarkEnd w:id="15"/>
     </w:p>
     <w:tbl>
       <w:tblPr>
@@ -14489,7 +14487,7 @@
                 <w:color w:val="000000" w:themeColor="text1"/>
               </w:rPr>
             </w:pPr>
-            <w:bookmarkStart w:id="17" w:name="_Hlk46412500"/>
+            <w:bookmarkStart w:id="16" w:name="_Hlk46412500"/>
             <w:r>
               <w:rPr>
                 <w:rFonts w:ascii="Times New Roman" w:hAnsi="Times New Roman" w:cs="Times New Roman"/>
@@ -14967,7 +14965,7 @@
           </w:p>
         </w:tc>
       </w:tr>
-      <w:bookmarkEnd w:id="17"/>
+      <w:bookmarkEnd w:id="16"/>
     </w:tbl>
     <w:p>
       <w:pPr>
@@ -14996,7 +14994,7 @@
           <w:color w:val="000000" w:themeColor="text1"/>
         </w:rPr>
       </w:pPr>
-      <w:bookmarkStart w:id="18" w:name="_Toc47101648"/>
+      <w:bookmarkStart w:id="17" w:name="_Toc47101648"/>
       <w:r>
         <w:rPr>
           <w:rFonts w:ascii="Times New Roman" w:hAnsi="Times New Roman"/>
@@ -15004,7 +15002,7 @@
         </w:rPr>
         <w:t xml:space="preserve">Use case-04: </w:t>
       </w:r>
-      <w:bookmarkEnd w:id="18"/>
+      <w:bookmarkEnd w:id="17"/>
       <w:r>
         <w:rPr>
           <w:rFonts w:ascii="Times New Roman" w:hAnsi="Times New Roman"/>
@@ -15041,8 +15039,8 @@
           <w:szCs w:val="22"/>
         </w:rPr>
       </w:pPr>
-      <w:bookmarkStart w:id="19" w:name="_Ref46432611"/>
-      <w:bookmarkStart w:id="20" w:name="_Toc47101114"/>
+      <w:bookmarkStart w:id="18" w:name="_Ref46432611"/>
+      <w:bookmarkStart w:id="19" w:name="_Toc47101114"/>
       <w:r>
         <w:rPr>
           <w:color w:val="000000" w:themeColor="text1"/>
@@ -15051,7 +15049,7 @@
         </w:rPr>
         <w:t>Table</w:t>
       </w:r>
-      <w:bookmarkEnd w:id="19"/>
+      <w:bookmarkEnd w:id="18"/>
       <w:r>
         <w:rPr>
           <w:color w:val="000000" w:themeColor="text1"/>
@@ -15069,7 +15067,7 @@
         </w:rPr>
         <w:t>: Use case description-04: Re-Training the model</w:t>
       </w:r>
-      <w:bookmarkEnd w:id="20"/>
+      <w:bookmarkEnd w:id="19"/>
     </w:p>
     <w:tbl>
       <w:tblPr>
@@ -17134,7 +17132,7 @@
           <w:color w:val="000000" w:themeColor="text1"/>
         </w:rPr>
       </w:pPr>
-      <w:bookmarkStart w:id="21" w:name="_Toc47101653"/>
+      <w:bookmarkStart w:id="20" w:name="_Toc47101653"/>
     </w:p>
     <w:p>
       <w:pPr>
@@ -17814,7 +17812,7 @@
           </w:p>
         </w:tc>
       </w:tr>
-      <w:bookmarkEnd w:id="21"/>
+      <w:bookmarkEnd w:id="20"/>
     </w:tbl>
     <w:p>
       <w:pPr>
@@ -17865,7 +17863,7 @@
           <w:color w:val="000000" w:themeColor="text1"/>
         </w:rPr>
       </w:pPr>
-      <w:bookmarkStart w:id="22" w:name="_Toc47101654"/>
+      <w:bookmarkStart w:id="21" w:name="_Toc47101654"/>
       <w:r>
         <w:rPr>
           <w:rFonts w:ascii="Times New Roman" w:hAnsi="Times New Roman"/>
@@ -17873,7 +17871,7 @@
         </w:rPr>
         <w:t>Use case-01: User and Admin Login</w:t>
       </w:r>
-      <w:bookmarkEnd w:id="22"/>
+      <w:bookmarkEnd w:id="21"/>
     </w:p>
     <w:p>
       <w:pPr>
@@ -21528,9 +21526,9 @@
           <w:color w:val="000000" w:themeColor="text1"/>
         </w:rPr>
       </w:pPr>
-      <w:bookmarkStart w:id="23" w:name="_Toc60049513"/>
-      <w:bookmarkStart w:id="24" w:name="_Toc60104508"/>
-      <w:bookmarkStart w:id="25" w:name="_Toc47101684"/>
+      <w:bookmarkStart w:id="22" w:name="_Toc60049513"/>
+      <w:bookmarkStart w:id="23" w:name="_Toc60104508"/>
+      <w:bookmarkStart w:id="24" w:name="_Toc47101684"/>
       <w:r>
         <w:rPr>
           <w:rFonts w:ascii="Times New Roman" w:hAnsi="Times New Roman"/>
@@ -23595,8 +23593,8 @@
         <w:tab/>
         <w:t>Unit Testing</w:t>
       </w:r>
+      <w:bookmarkEnd w:id="22"/>
       <w:bookmarkEnd w:id="23"/>
-      <w:bookmarkEnd w:id="24"/>
     </w:p>
     <w:p>
       <w:pPr>
@@ -23742,7 +23740,7 @@
         <w:tab/>
         <w:t>Integration Testing</w:t>
       </w:r>
-      <w:bookmarkEnd w:id="25"/>
+      <w:bookmarkEnd w:id="24"/>
     </w:p>
     <w:p>
       <w:pPr>
@@ -23762,7 +23760,7 @@
           <w:szCs w:val="24"/>
         </w:rPr>
       </w:pPr>
-      <w:bookmarkStart w:id="26" w:name="_Toc47101685"/>
+      <w:bookmarkStart w:id="25" w:name="_Toc47101685"/>
       <w:r>
         <w:rPr>
           <w:rFonts w:ascii="Times New Roman" w:hAnsi="Times New Roman"/>
@@ -23806,7 +23804,7 @@
         <w:tab/>
         <w:t>Acceptance testing</w:t>
       </w:r>
-      <w:bookmarkEnd w:id="26"/>
+      <w:bookmarkEnd w:id="25"/>
       <w:r>
         <w:rPr>
           <w:rFonts w:ascii="Times New Roman" w:hAnsi="Times New Roman"/>
@@ -24474,7 +24472,17 @@
           <w:sz w:val="21"/>
           <w:szCs w:val="21"/>
         </w:rPr>
-        <w:t>Integrate more modules over the time according to their need.</w:t>
+        <w:t>Integrate more modules</w:t>
+      </w:r>
+      <w:bookmarkStart w:id="26" w:name="_GoBack"/>
+      <w:bookmarkEnd w:id="26"/>
+      <w:r>
+        <w:rPr>
+          <w:color w:val="000000" w:themeColor="text1"/>
+          <w:sz w:val="21"/>
+          <w:szCs w:val="21"/>
+        </w:rPr>
+        <w:t xml:space="preserve"> over the time according to their need.</w:t>
       </w:r>
     </w:p>
     <w:p>
@@ -24532,7 +24540,60 @@
           <w:sz w:val="21"/>
           <w:szCs w:val="21"/>
         </w:rPr>
-        <w:t>Make blog within application where ranked publish their experience and reviews to aware the people about the latest insights</w:t>
+        <w:t xml:space="preserve">Adding the apoinment section with the domain experts like doctors, property dealers </w:t>
+      </w:r>
+      <w:r>
+        <w:rPr>
+          <w:color w:val="000000" w:themeColor="text1"/>
+          <w:sz w:val="21"/>
+          <w:szCs w:val="21"/>
+        </w:rPr>
+        <w:t>etc.</w:t>
+      </w:r>
+    </w:p>
+    <w:p>
+      <w:pPr>
+        <w:pStyle w:val="ListParagraph"/>
+        <w:numPr>
+          <w:ilvl w:val="0"/>
+          <w:numId w:val="43"/>
+        </w:numPr>
+        <w:tabs>
+          <w:tab w:val="left" w:pos="90"/>
+        </w:tabs>
+        <w:autoSpaceDE w:val="0"/>
+        <w:autoSpaceDN w:val="0"/>
+        <w:adjustRightInd w:val="0"/>
+        <w:spacing w:line="276" w:lineRule="auto"/>
+        <w:rPr>
+          <w:color w:val="000000" w:themeColor="text1"/>
+          <w:sz w:val="21"/>
+          <w:szCs w:val="21"/>
+        </w:rPr>
+      </w:pPr>
+      <w:r>
+        <w:rPr>
+          <w:color w:val="000000" w:themeColor="text1"/>
+          <w:sz w:val="21"/>
+          <w:szCs w:val="21"/>
+        </w:rPr>
+        <w:t>Make blog within application where ranked</w:t>
+      </w:r>
+      <w:r>
+        <w:rPr>
+          <w:color w:val="000000" w:themeColor="text1"/>
+          <w:sz w:val="21"/>
+          <w:szCs w:val="21"/>
+        </w:rPr>
+        <w:t xml:space="preserve"> pros</w:t>
+      </w:r>
+      <w:r>
+        <w:rPr>
+          <w:color w:val="000000" w:themeColor="text1"/>
+          <w:sz w:val="21"/>
+          <w:szCs w:val="21"/>
+        </w:rPr>
+        <w:t xml:space="preserve"> publish their experience and reviews to aware the people about the latest insights</w:t>
       </w:r>
     </w:p>
     <w:p>
@@ -25185,7 +25246,7 @@
         <w:rStyle w:val="PageNumber"/>
         <w:noProof/>
       </w:rPr>
-      <w:t>9</w:t>
+      <w:t>57</w:t>
     </w:r>
     <w:r>
       <w:rPr>

</xml_diff>

<commit_message>
adding the problems we have faced and lesson we have learned  section
</commit_message>
<xml_diff>
--- a/FYP Report I.docx
+++ b/FYP Report I.docx
@@ -1,6 +1,6 @@
 
 <file path=word/document.xml><?xml version="1.0" encoding="utf-8"?>
-<w:document xmlns:wpc="http://schemas.microsoft.com/office/word/2010/wordprocessingCanvas" xmlns:cx="http://schemas.microsoft.com/office/drawing/2014/chartex" xmlns:cx1="http://schemas.microsoft.com/office/drawing/2015/9/8/chartex" xmlns:mc="http://schemas.openxmlformats.org/markup-compatibility/2006" xmlns:o="urn:schemas-microsoft-com:office:office" xmlns:r="http://schemas.openxmlformats.org/officeDocument/2006/relationships" xmlns:m="http://schemas.openxmlformats.org/officeDocument/2006/math" xmlns:v="urn:schemas-microsoft-com:vml" xmlns:wp14="http://schemas.microsoft.com/office/word/2010/wordprocessingDrawing" xmlns:wp="http://schemas.openxmlformats.org/drawingml/2006/wordprocessingDrawing" xmlns:w10="urn:schemas-microsoft-com:office:word" xmlns:w="http://schemas.openxmlformats.org/wordprocessingml/2006/main" xmlns:w14="http://schemas.microsoft.com/office/word/2010/wordml" xmlns:w15="http://schemas.microsoft.com/office/word/2012/wordml" xmlns:w16se="http://schemas.microsoft.com/office/word/2015/wordml/symex" xmlns:wpg="http://schemas.microsoft.com/office/word/2010/wordprocessingGroup" xmlns:wpi="http://schemas.microsoft.com/office/word/2010/wordprocessingInk" xmlns:wne="http://schemas.microsoft.com/office/word/2006/wordml" xmlns:wps="http://schemas.microsoft.com/office/word/2010/wordprocessingShape" mc:Ignorable="w14 w15 w16se wp14">
+<w:document xmlns:wpc="http://schemas.microsoft.com/office/word/2010/wordprocessingCanvas" xmlns:cx="http://schemas.microsoft.com/office/drawing/2014/chartex" xmlns:mc="http://schemas.openxmlformats.org/markup-compatibility/2006" xmlns:o="urn:schemas-microsoft-com:office:office" xmlns:r="http://schemas.openxmlformats.org/officeDocument/2006/relationships" xmlns:m="http://schemas.openxmlformats.org/officeDocument/2006/math" xmlns:v="urn:schemas-microsoft-com:vml" xmlns:wp14="http://schemas.microsoft.com/office/word/2010/wordprocessingDrawing" xmlns:wp="http://schemas.openxmlformats.org/drawingml/2006/wordprocessingDrawing" xmlns:w10="urn:schemas-microsoft-com:office:word" xmlns:w="http://schemas.openxmlformats.org/wordprocessingml/2006/main" xmlns:w14="http://schemas.microsoft.com/office/word/2010/wordml" xmlns:w15="http://schemas.microsoft.com/office/word/2012/wordml" xmlns:w16se="http://schemas.microsoft.com/office/word/2015/wordml/symex" xmlns:wpg="http://schemas.microsoft.com/office/word/2010/wordprocessingGroup" xmlns:wpi="http://schemas.microsoft.com/office/word/2010/wordprocessingInk" xmlns:wne="http://schemas.microsoft.com/office/word/2006/wordml" xmlns:wps="http://schemas.microsoft.com/office/word/2010/wordprocessingShape" mc:Ignorable="w14 w15 w16se wp14">
   <w:body>
     <w:p>
       <w:pPr>
@@ -235,7 +235,7 @@
           <w:lang w:val="en-US"/>
         </w:rPr>
         <w:drawing>
-          <wp:inline distT="0" distB="0" distL="0" distR="0" wp14:anchorId="6FB1656D" wp14:editId="038CE78F">
+          <wp:inline distT="0" distB="0" distL="0" distR="0" wp14:anchorId="25F48426" wp14:editId="307E705C">
             <wp:extent cx="1476375" cy="1400175"/>
             <wp:effectExtent l="0" t="0" r="0" b="0"/>
             <wp:docPr id="1" name="Picture 1" descr="C:\Users\hp\Documents\download.jpg"/>
@@ -1161,7 +1161,6 @@
           <w:sz w:val="32"/>
           <w:szCs w:val="32"/>
         </w:rPr>
-        <w:lastRenderedPageBreak/>
         <w:t xml:space="preserve">Abstract </w:t>
       </w:r>
     </w:p>
@@ -1170,13 +1169,11 @@
         <w:spacing w:line="276" w:lineRule="auto"/>
         <w:rPr>
           <w:color w:val="000000" w:themeColor="text1"/>
-          <w:sz w:val="24"/>
-        </w:rPr>
-      </w:pPr>
-      <w:r>
-        <w:rPr>
-          <w:color w:val="000000" w:themeColor="text1"/>
-          <w:sz w:val="24"/>
+        </w:rPr>
+      </w:pPr>
+      <w:r>
+        <w:rPr>
+          <w:color w:val="000000" w:themeColor="text1"/>
         </w:rPr>
         <w:t>Our project is a generic recommendation system, which will be varying and adopting in the environment with the passage of time. In this project, our aim is to provide an online recommendation system service, which people can use to make their experience a lot better on contrary to their experience with some other service like Google. To find a correct, low budget orientated and location friendly service is very important and required for users but it’s not a cake walk today as there are plenty of sources which are not among those which can be reliable.</w:t>
       </w:r>
@@ -1187,20 +1184,17 @@
         <w:ind w:firstLine="720"/>
         <w:rPr>
           <w:color w:val="000000" w:themeColor="text1"/>
-          <w:sz w:val="24"/>
-        </w:rPr>
-      </w:pPr>
-      <w:r>
-        <w:rPr>
-          <w:color w:val="000000" w:themeColor="text1"/>
-          <w:sz w:val="24"/>
+        </w:rPr>
+      </w:pPr>
+      <w:r>
+        <w:rPr>
+          <w:color w:val="000000" w:themeColor="text1"/>
         </w:rPr>
         <w:t xml:space="preserve"> As of now, lot of recommendation systems are not able to suggest users an appropriate place that map their needs. Information mismatch have a great negative impact on such recommendation system predictions. </w:t>
       </w:r>
       <w:r>
         <w:rPr>
           <w:color w:val="000000" w:themeColor="text1"/>
-          <w:sz w:val="24"/>
           <w:shd w:val="clear" w:color="auto" w:fill="FFFFFF"/>
         </w:rPr>
         <w:t xml:space="preserve">To make </w:t>
@@ -1209,7 +1203,6 @@
         <w:rPr>
           <w:bCs/>
           <w:color w:val="000000" w:themeColor="text1"/>
-          <w:sz w:val="24"/>
           <w:shd w:val="clear" w:color="auto" w:fill="FFFFFF"/>
         </w:rPr>
         <w:t>a customised</w:t>
@@ -1217,7 +1210,6 @@
       <w:r>
         <w:rPr>
           <w:color w:val="000000" w:themeColor="text1"/>
-          <w:sz w:val="24"/>
           <w:shd w:val="clear" w:color="auto" w:fill="FFFFFF"/>
         </w:rPr>
         <w:t xml:space="preserve"> </w:t>
@@ -1226,7 +1218,6 @@
         <w:rPr>
           <w:bCs/>
           <w:color w:val="000000" w:themeColor="text1"/>
-          <w:sz w:val="24"/>
           <w:shd w:val="clear" w:color="auto" w:fill="FFFFFF"/>
         </w:rPr>
         <w:t xml:space="preserve">recommended application </w:t>
@@ -1234,7 +1225,6 @@
       <w:r>
         <w:rPr>
           <w:color w:val="000000" w:themeColor="text1"/>
-          <w:sz w:val="24"/>
           <w:shd w:val="clear" w:color="auto" w:fill="FFFFFF"/>
         </w:rPr>
         <w:t xml:space="preserve">for </w:t>
@@ -1243,7 +1233,6 @@
         <w:rPr>
           <w:bCs/>
           <w:color w:val="000000" w:themeColor="text1"/>
-          <w:sz w:val="24"/>
           <w:shd w:val="clear" w:color="auto" w:fill="FFFFFF"/>
         </w:rPr>
         <w:t>imparting</w:t>
@@ -1251,7 +1240,6 @@
       <w:r>
         <w:rPr>
           <w:color w:val="000000" w:themeColor="text1"/>
-          <w:sz w:val="24"/>
           <w:shd w:val="clear" w:color="auto" w:fill="FFFFFF"/>
         </w:rPr>
         <w:t xml:space="preserve"> </w:t>
@@ -1260,7 +1248,6 @@
         <w:rPr>
           <w:bCs/>
           <w:color w:val="000000" w:themeColor="text1"/>
-          <w:sz w:val="24"/>
           <w:shd w:val="clear" w:color="auto" w:fill="FFFFFF"/>
         </w:rPr>
         <w:t>beneficial</w:t>
@@ -1268,7 +1255,6 @@
       <w:r>
         <w:rPr>
           <w:color w:val="000000" w:themeColor="text1"/>
-          <w:sz w:val="24"/>
           <w:shd w:val="clear" w:color="auto" w:fill="FFFFFF"/>
         </w:rPr>
         <w:t xml:space="preserve"> and </w:t>
@@ -1277,7 +1263,6 @@
         <w:rPr>
           <w:bCs/>
           <w:color w:val="000000" w:themeColor="text1"/>
-          <w:sz w:val="24"/>
           <w:shd w:val="clear" w:color="auto" w:fill="FFFFFF"/>
         </w:rPr>
         <w:t>powerful</w:t>
@@ -1285,7 +1270,6 @@
       <w:r>
         <w:rPr>
           <w:color w:val="000000" w:themeColor="text1"/>
-          <w:sz w:val="24"/>
           <w:shd w:val="clear" w:color="auto" w:fill="FFFFFF"/>
         </w:rPr>
         <w:t xml:space="preserve"> </w:t>
@@ -1294,7 +1278,6 @@
         <w:rPr>
           <w:bCs/>
           <w:color w:val="000000" w:themeColor="text1"/>
-          <w:sz w:val="24"/>
           <w:shd w:val="clear" w:color="auto" w:fill="FFFFFF"/>
         </w:rPr>
         <w:t>on line</w:t>
@@ -1302,7 +1285,6 @@
       <w:r>
         <w:rPr>
           <w:color w:val="000000" w:themeColor="text1"/>
-          <w:sz w:val="24"/>
           <w:shd w:val="clear" w:color="auto" w:fill="FFFFFF"/>
         </w:rPr>
         <w:t xml:space="preserve"> services, we </w:t>
@@ -1311,7 +1293,6 @@
         <w:rPr>
           <w:bCs/>
           <w:color w:val="000000" w:themeColor="text1"/>
-          <w:sz w:val="24"/>
           <w:shd w:val="clear" w:color="auto" w:fill="FFFFFF"/>
         </w:rPr>
         <w:t>want</w:t>
@@ -1319,7 +1300,6 @@
       <w:r>
         <w:rPr>
           <w:color w:val="000000" w:themeColor="text1"/>
-          <w:sz w:val="24"/>
           <w:shd w:val="clear" w:color="auto" w:fill="FFFFFF"/>
         </w:rPr>
         <w:t xml:space="preserve"> </w:t>
@@ -1328,7 +1308,6 @@
         <w:rPr>
           <w:bCs/>
           <w:color w:val="000000" w:themeColor="text1"/>
-          <w:sz w:val="24"/>
           <w:shd w:val="clear" w:color="auto" w:fill="FFFFFF"/>
         </w:rPr>
         <w:t>mass reviews</w:t>
@@ -1336,7 +1315,6 @@
       <w:r>
         <w:rPr>
           <w:color w:val="000000" w:themeColor="text1"/>
-          <w:sz w:val="24"/>
           <w:shd w:val="clear" w:color="auto" w:fill="FFFFFF"/>
         </w:rPr>
         <w:t xml:space="preserve"> and </w:t>
@@ -1345,7 +1323,6 @@
         <w:rPr>
           <w:bCs/>
           <w:color w:val="000000" w:themeColor="text1"/>
-          <w:sz w:val="24"/>
           <w:shd w:val="clear" w:color="auto" w:fill="FFFFFF"/>
         </w:rPr>
         <w:t>updated</w:t>
@@ -1353,7 +1330,6 @@
       <w:r>
         <w:rPr>
           <w:color w:val="000000" w:themeColor="text1"/>
-          <w:sz w:val="24"/>
           <w:shd w:val="clear" w:color="auto" w:fill="FFFFFF"/>
         </w:rPr>
         <w:t xml:space="preserve"> </w:t>
@@ -1362,7 +1338,6 @@
         <w:rPr>
           <w:bCs/>
           <w:color w:val="000000" w:themeColor="text1"/>
-          <w:sz w:val="24"/>
           <w:shd w:val="clear" w:color="auto" w:fill="FFFFFF"/>
         </w:rPr>
         <w:t>data</w:t>
@@ -1370,7 +1345,6 @@
       <w:r>
         <w:rPr>
           <w:color w:val="000000" w:themeColor="text1"/>
-          <w:sz w:val="24"/>
           <w:shd w:val="clear" w:color="auto" w:fill="FFFFFF"/>
         </w:rPr>
         <w:t xml:space="preserve"> from online databases.</w:t>
@@ -1421,7 +1395,6 @@
           <w:sz w:val="32"/>
           <w:szCs w:val="32"/>
         </w:rPr>
-        <w:lastRenderedPageBreak/>
         <w:t xml:space="preserve">Acknowledgement </w:t>
       </w:r>
     </w:p>
@@ -1476,7 +1449,6 @@
           <w:rFonts w:ascii="Times New Roman" w:hAnsi="Times New Roman"/>
           <w:color w:val="000000" w:themeColor="text1"/>
         </w:rPr>
-        <w:lastRenderedPageBreak/>
         <w:t>Table of Contents</w:t>
       </w:r>
       <w:r>
@@ -2634,7 +2606,6 @@
           <w:sz w:val="32"/>
           <w:szCs w:val="32"/>
         </w:rPr>
-        <w:lastRenderedPageBreak/>
         <w:t>List of Tables</w:t>
       </w:r>
       <w:bookmarkEnd w:id="6"/>
@@ -2789,7 +2760,6 @@
           <w:sz w:val="32"/>
           <w:szCs w:val="32"/>
         </w:rPr>
-        <w:lastRenderedPageBreak/>
         <w:t>List of Figures</w:t>
       </w:r>
       <w:bookmarkEnd w:id="7"/>
@@ -2915,7 +2885,6 @@
           <w:rFonts w:ascii="Times New Roman" w:hAnsi="Times New Roman"/>
           <w:color w:val="000000" w:themeColor="text1"/>
         </w:rPr>
-        <w:lastRenderedPageBreak/>
         <w:t>Final Year Project (FYP) Report Outline</w:t>
       </w:r>
       <w:bookmarkEnd w:id="10"/>
@@ -3681,7 +3650,7 @@
     <w:p>
       <w:pPr>
         <w:spacing w:line="276" w:lineRule="auto"/>
-        <w:ind w:firstLineChars="400" w:firstLine="2570"/>
+        <w:ind w:firstLineChars="400" w:firstLine="2560"/>
         <w:rPr>
           <w:b/>
           <w:bCs/>
@@ -3718,7 +3687,7 @@
     <w:p>
       <w:pPr>
         <w:spacing w:line="276" w:lineRule="auto"/>
-        <w:ind w:firstLineChars="450" w:firstLine="2891"/>
+        <w:ind w:firstLineChars="450" w:firstLine="2880"/>
         <w:rPr>
           <w:b/>
           <w:bCs/>
@@ -3929,7 +3898,6 @@
           <w:rFonts w:ascii="Times New Roman" w:hAnsi="Times New Roman"/>
           <w:color w:val="000000" w:themeColor="text1"/>
         </w:rPr>
-        <w:lastRenderedPageBreak/>
         <w:t>Introduction</w:t>
       </w:r>
     </w:p>
@@ -3962,12 +3930,14 @@
         <w:rPr>
           <w:color w:val="000000" w:themeColor="text1"/>
           <w:spacing w:val="-1"/>
+          <w:sz w:val="22"/>
         </w:rPr>
       </w:pPr>
       <w:r>
         <w:rPr>
           <w:color w:val="000000" w:themeColor="text1"/>
           <w:spacing w:val="-1"/>
+          <w:sz w:val="22"/>
         </w:rPr>
         <w:t>In different fields, including e-commerce, social media applications, and video platforms, recommendation systems are one of the most important aspects. They help people to suggest what might be interesting, useful, and relatable for them.</w:t>
       </w:r>
@@ -3983,12 +3953,14 @@
         <w:rPr>
           <w:color w:val="000000" w:themeColor="text1"/>
           <w:spacing w:val="-1"/>
+          <w:sz w:val="22"/>
         </w:rPr>
       </w:pPr>
       <w:r>
         <w:rPr>
           <w:color w:val="000000" w:themeColor="text1"/>
           <w:spacing w:val="-1"/>
+          <w:sz w:val="22"/>
         </w:rPr>
         <w:t>Models are built to recommend the content which is appropriate according to user requirement or pattern by depending on different factors like user information, interest of user, targeted age, reviews and ratings. This helps to keep user engage with the application and it becomes easy to suggest something to users according to his/her needs by using provided data.</w:t>
       </w:r>
@@ -4003,11 +3975,13 @@
         <w:jc w:val="both"/>
         <w:rPr>
           <w:color w:val="000000" w:themeColor="text1"/>
-        </w:rPr>
-      </w:pPr>
-      <w:r>
-        <w:rPr>
-          <w:color w:val="000000" w:themeColor="text1"/>
+          <w:sz w:val="22"/>
+        </w:rPr>
+      </w:pPr>
+      <w:r>
+        <w:rPr>
+          <w:color w:val="000000" w:themeColor="text1"/>
+          <w:sz w:val="22"/>
         </w:rPr>
         <w:t>Starting with the basic idea, Recommendation system is sort of data filtering method, in which on the basis of certain parameters you show certain data to user from database. The parameters can be rating, prices/rates, accessing comfort, nearby one etc. In simple words, Recommendation systems provides only that information which will be user hoping against the content he has provided to system.</w:t>
       </w:r>
@@ -4022,11 +3996,13 @@
         <w:jc w:val="both"/>
         <w:rPr>
           <w:color w:val="000000" w:themeColor="text1"/>
-        </w:rPr>
-      </w:pPr>
-      <w:r>
-        <w:rPr>
-          <w:color w:val="000000" w:themeColor="text1"/>
+          <w:sz w:val="22"/>
+        </w:rPr>
+      </w:pPr>
+      <w:r>
+        <w:rPr>
+          <w:color w:val="000000" w:themeColor="text1"/>
+          <w:sz w:val="22"/>
         </w:rPr>
         <w:t>Now our goal is to create a recommendation system which will suggest its users about multiple things like hospitals, restaurants, hotels etc. depending on the different parameters like ratings, remarks/feedback and the list goes on. On the other hand, system must be able to be adaptive with new parameter’s value which can help the system to remain up to date with the future recommendations.</w:t>
       </w:r>
@@ -4041,11 +4017,13 @@
         <w:jc w:val="both"/>
         <w:rPr>
           <w:color w:val="000000" w:themeColor="text1"/>
-        </w:rPr>
-      </w:pPr>
-      <w:r>
-        <w:rPr>
-          <w:color w:val="000000" w:themeColor="text1"/>
+          <w:sz w:val="22"/>
+        </w:rPr>
+      </w:pPr>
+      <w:r>
+        <w:rPr>
+          <w:color w:val="000000" w:themeColor="text1"/>
+          <w:sz w:val="22"/>
         </w:rPr>
         <w:t>Now if we talk about the basic parameters, these are as following</w:t>
       </w:r>
@@ -4064,12 +4042,14 @@
         <w:jc w:val="both"/>
         <w:rPr>
           <w:color w:val="000000" w:themeColor="text1"/>
+          <w:sz w:val="22"/>
           <w:szCs w:val="32"/>
         </w:rPr>
       </w:pPr>
       <w:r>
         <w:rPr>
           <w:color w:val="000000" w:themeColor="text1"/>
+          <w:sz w:val="22"/>
           <w:szCs w:val="32"/>
         </w:rPr>
         <w:t>Rating</w:t>
@@ -4089,12 +4069,14 @@
         <w:jc w:val="both"/>
         <w:rPr>
           <w:color w:val="000000" w:themeColor="text1"/>
+          <w:sz w:val="22"/>
           <w:szCs w:val="32"/>
         </w:rPr>
       </w:pPr>
       <w:r>
         <w:rPr>
           <w:color w:val="000000" w:themeColor="text1"/>
+          <w:sz w:val="22"/>
           <w:szCs w:val="32"/>
         </w:rPr>
         <w:t>Reviews</w:t>
@@ -4114,12 +4096,14 @@
         <w:jc w:val="both"/>
         <w:rPr>
           <w:color w:val="000000" w:themeColor="text1"/>
+          <w:sz w:val="22"/>
           <w:szCs w:val="32"/>
         </w:rPr>
       </w:pPr>
       <w:r>
         <w:rPr>
           <w:color w:val="000000" w:themeColor="text1"/>
+          <w:sz w:val="22"/>
           <w:szCs w:val="32"/>
         </w:rPr>
         <w:t>Distance</w:t>
@@ -4139,24 +4123,18 @@
         <w:jc w:val="both"/>
         <w:rPr>
           <w:color w:val="000000" w:themeColor="text1"/>
+          <w:sz w:val="22"/>
           <w:szCs w:val="32"/>
         </w:rPr>
       </w:pPr>
       <w:r>
         <w:rPr>
           <w:color w:val="000000" w:themeColor="text1"/>
+          <w:sz w:val="22"/>
           <w:szCs w:val="32"/>
         </w:rPr>
         <w:t>Price</w:t>
       </w:r>
-    </w:p>
-    <w:p>
-      <w:pPr>
-        <w:spacing w:line="276" w:lineRule="auto"/>
-        <w:rPr>
-          <w:color w:val="000000" w:themeColor="text1"/>
-        </w:rPr>
-      </w:pPr>
     </w:p>
     <w:p>
       <w:pPr>
@@ -4191,13 +4169,11 @@
         <w:spacing w:line="276" w:lineRule="auto"/>
         <w:rPr>
           <w:color w:val="000000" w:themeColor="text1"/>
-          <w:sz w:val="24"/>
-        </w:rPr>
-      </w:pPr>
-      <w:r>
-        <w:rPr>
-          <w:color w:val="000000" w:themeColor="text1"/>
-          <w:sz w:val="24"/>
+        </w:rPr>
+      </w:pPr>
+      <w:r>
+        <w:rPr>
+          <w:color w:val="000000" w:themeColor="text1"/>
         </w:rPr>
         <w:t>To make it easy and effective for users to get best recommendations nearest to their location and easily accessible.</w:t>
       </w:r>
@@ -4218,15 +4194,12 @@
         <w:spacing w:line="276" w:lineRule="auto"/>
         <w:rPr>
           <w:color w:val="000000" w:themeColor="text1"/>
-          <w:sz w:val="24"/>
-        </w:rPr>
-      </w:pPr>
-      <w:r>
-        <w:rPr>
-          <w:color w:val="000000" w:themeColor="text1"/>
-          <w:sz w:val="24"/>
-        </w:rPr>
-        <w:lastRenderedPageBreak/>
+        </w:rPr>
+      </w:pPr>
+      <w:r>
+        <w:rPr>
+          <w:color w:val="000000" w:themeColor="text1"/>
+        </w:rPr>
         <w:t>To develop such application that will automate the function of finding the appropriate recommendation according to user requirement, thus bring easiness, save time and efforts needed to find a best suitable suggestion.</w:t>
       </w:r>
     </w:p>
@@ -4246,13 +4219,11 @@
         <w:spacing w:line="276" w:lineRule="auto"/>
         <w:rPr>
           <w:color w:val="000000" w:themeColor="text1"/>
-          <w:sz w:val="24"/>
-        </w:rPr>
-      </w:pPr>
-      <w:r>
-        <w:rPr>
-          <w:color w:val="000000" w:themeColor="text1"/>
-          <w:sz w:val="24"/>
+        </w:rPr>
+      </w:pPr>
+      <w:r>
+        <w:rPr>
+          <w:color w:val="000000" w:themeColor="text1"/>
         </w:rPr>
         <w:t>To overcome the drawbacks of traditional approaches for finding a thing by developing such recommendation system that will uses natural language processing and machine earning techniques to produce a recommendation list.</w:t>
       </w:r>
@@ -4273,13 +4244,11 @@
         <w:spacing w:line="276" w:lineRule="auto"/>
         <w:rPr>
           <w:color w:val="000000" w:themeColor="text1"/>
-          <w:sz w:val="24"/>
-        </w:rPr>
-      </w:pPr>
-      <w:r>
-        <w:rPr>
-          <w:color w:val="000000" w:themeColor="text1"/>
-          <w:sz w:val="24"/>
+        </w:rPr>
+      </w:pPr>
+      <w:r>
+        <w:rPr>
+          <w:color w:val="000000" w:themeColor="text1"/>
         </w:rPr>
         <w:t>To develop such intelligent recommendation system that performs accurately and efficiently and help users to know about the authentic, best, affordable, nearest doctor, restaurants, hotels etc. whom which they can trust or prefer.</w:t>
       </w:r>
@@ -4306,110 +4275,123 @@
       <w:r>
         <w:rPr>
           <w:color w:val="000000" w:themeColor="text1"/>
+        </w:rPr>
+        <w:t>To create a model, that will vary time to time in order to acquire excellence in further recommendations.</w:t>
+      </w:r>
+    </w:p>
+    <w:p>
+      <w:pPr>
+        <w:pStyle w:val="Heading2"/>
+        <w:spacing w:line="276" w:lineRule="auto"/>
+        <w:rPr>
+          <w:rFonts w:ascii="Times New Roman" w:hAnsi="Times New Roman"/>
+          <w:color w:val="000000" w:themeColor="text1"/>
+        </w:rPr>
+      </w:pPr>
+      <w:r>
+        <w:rPr>
+          <w:rFonts w:ascii="Times New Roman" w:hAnsi="Times New Roman"/>
+          <w:color w:val="000000" w:themeColor="text1"/>
+        </w:rPr>
+        <w:t>Problem statement</w:t>
+      </w:r>
+    </w:p>
+    <w:p>
+      <w:pPr>
+        <w:spacing w:line="276" w:lineRule="auto"/>
+        <w:rPr>
+          <w:color w:val="000000" w:themeColor="text1"/>
+        </w:rPr>
+      </w:pPr>
+      <w:r>
+        <w:rPr>
+          <w:color w:val="000000" w:themeColor="text1"/>
+        </w:rPr>
+        <w:t xml:space="preserve">In the modern world, a number of applications are there that suggest what is most appropriate for the user. Recommendation systems are widely used to suggest the appropriate, relevant, according to mood and best content to the user. Tech giants like Facebook, YouTube, and Netflix used RS to show what is according to the pattern of users. On the other </w:t>
+      </w:r>
+      <w:r>
+        <w:rPr>
+          <w:color w:val="000000" w:themeColor="text1"/>
+        </w:rPr>
+        <w:t>hand,</w:t>
+      </w:r>
+      <w:r>
+        <w:rPr>
+          <w:color w:val="000000" w:themeColor="text1"/>
+        </w:rPr>
+        <w:t xml:space="preserve"> applications like Yelp, Food Panda, etc. use the RS to show the results which are according to the reviews and rating</w:t>
+      </w:r>
+      <w:r>
+        <w:rPr>
+          <w:color w:val="000000" w:themeColor="text1"/>
+        </w:rPr>
+        <w:t xml:space="preserve">s of other users that have </w:t>
+      </w:r>
+      <w:r>
+        <w:rPr>
+          <w:color w:val="000000" w:themeColor="text1"/>
+        </w:rPr>
+        <w:t>previously experienced that place. Each of the platforms uses a different type of RS for different types of recommendations. But most of the applications are handling a single domain, like food, cars, entertainment, etc.</w:t>
+      </w:r>
+    </w:p>
+    <w:p>
+      <w:pPr>
+        <w:spacing w:line="276" w:lineRule="auto"/>
+        <w:rPr>
+          <w:color w:val="000000" w:themeColor="text1"/>
+        </w:rPr>
+      </w:pPr>
+      <w:r>
+        <w:rPr>
+          <w:color w:val="000000" w:themeColor="text1"/>
+        </w:rPr>
+        <w:t xml:space="preserve">Our project is to come up with a generic recommendation system that would be able to recommend any field of the second type explained i.e. Recommendation on the basis of feedback. The generic model would </w:t>
+      </w:r>
+      <w:r>
+        <w:rPr>
+          <w:color w:val="000000" w:themeColor="text1"/>
+        </w:rPr>
+        <w:t>analyse</w:t>
+      </w:r>
+      <w:r>
+        <w:rPr>
+          <w:color w:val="000000" w:themeColor="text1"/>
+        </w:rPr>
+        <w:t xml:space="preserve"> textual data (reviews) and after that, we will generate the final rating on the basis of the combination of user ratings and rating generated by the model on the basis of reviews. Moreover, we will add Reinforcement Learning so that this process of ratings becomes dynamic i.e. as more reviews come, ratings will be changed according to reviews.</w:t>
+      </w:r>
+    </w:p>
+    <w:p>
+      <w:pPr>
+        <w:pStyle w:val="Heading2"/>
+        <w:spacing w:line="276" w:lineRule="auto"/>
+        <w:rPr>
+          <w:rFonts w:ascii="Times New Roman" w:hAnsi="Times New Roman"/>
+          <w:color w:val="000000" w:themeColor="text1"/>
+        </w:rPr>
+      </w:pPr>
+      <w:r>
+        <w:rPr>
+          <w:rFonts w:ascii="Times New Roman" w:hAnsi="Times New Roman"/>
+          <w:color w:val="000000" w:themeColor="text1"/>
+        </w:rPr>
+        <w:t>Assumptions &amp; constraints</w:t>
+      </w:r>
+    </w:p>
+    <w:p>
+      <w:pPr>
+        <w:spacing w:before="0" w:after="160" w:line="276" w:lineRule="auto"/>
+        <w:jc w:val="left"/>
+        <w:rPr>
+          <w:b/>
+          <w:color w:val="000000" w:themeColor="text1"/>
           <w:sz w:val="24"/>
         </w:rPr>
-        <w:t>To create a model, that will vary time to time in order to acquire excellence in further recommendations.</w:t>
-      </w:r>
-    </w:p>
-    <w:p>
-      <w:pPr>
-        <w:pStyle w:val="Heading2"/>
-        <w:spacing w:line="276" w:lineRule="auto"/>
-        <w:rPr>
-          <w:rFonts w:ascii="Times New Roman" w:hAnsi="Times New Roman"/>
-          <w:color w:val="000000" w:themeColor="text1"/>
-        </w:rPr>
-      </w:pPr>
-      <w:r>
-        <w:rPr>
-          <w:rFonts w:ascii="Times New Roman" w:hAnsi="Times New Roman"/>
-          <w:color w:val="000000" w:themeColor="text1"/>
-        </w:rPr>
-        <w:t>Problem statement</w:t>
-      </w:r>
-    </w:p>
-    <w:p>
-      <w:pPr>
-        <w:spacing w:line="276" w:lineRule="auto"/>
-        <w:rPr>
-          <w:color w:val="000000" w:themeColor="text1"/>
-        </w:rPr>
-      </w:pPr>
-      <w:r>
-        <w:rPr>
-          <w:color w:val="000000" w:themeColor="text1"/>
-        </w:rPr>
-        <w:t xml:space="preserve">In the modern world, a number of applications are there that suggest what is most appropriate for the user. Recommendation systems are widely used to suggest the appropriate, relevant, according to mood and best content to the user. Tech giants like Facebook, YouTube, and Netflix used RS to show what is according to the pattern of users. On the other </w:t>
-      </w:r>
-      <w:r>
-        <w:rPr>
-          <w:color w:val="000000" w:themeColor="text1"/>
-        </w:rPr>
-        <w:t>hand,</w:t>
-      </w:r>
-      <w:r>
-        <w:rPr>
-          <w:color w:val="000000" w:themeColor="text1"/>
-        </w:rPr>
-        <w:t xml:space="preserve"> applications like Yelp, Food Panda, etc. use the RS to show the results which are according to the reviews and ratings of other users that have been previously experienced that place. Each of the platforms uses a different type of RS for different types of recommendations. But most of the applications are handling a single domain, like food, cars, entertainment, etc.</w:t>
-      </w:r>
-    </w:p>
-    <w:p>
-      <w:pPr>
-        <w:spacing w:line="276" w:lineRule="auto"/>
-        <w:rPr>
-          <w:color w:val="000000" w:themeColor="text1"/>
-        </w:rPr>
-      </w:pPr>
-      <w:r>
-        <w:rPr>
-          <w:color w:val="000000" w:themeColor="text1"/>
-        </w:rPr>
-        <w:t xml:space="preserve">Our project is to come up with a generic recommendation system that would be able to recommend any field of the second type explained i.e. Recommendation on the basis of feedback. The generic model would </w:t>
-      </w:r>
-      <w:r>
-        <w:rPr>
-          <w:color w:val="000000" w:themeColor="text1"/>
-        </w:rPr>
-        <w:t>analyse</w:t>
-      </w:r>
-      <w:r>
-        <w:rPr>
-          <w:color w:val="000000" w:themeColor="text1"/>
-        </w:rPr>
-        <w:t xml:space="preserve"> textual data (reviews) and after that, we will generate the final rating on the basis of the combination of user ratings and rating generated by the model on the basis of reviews. Moreover, we will add Reinforcement Learning so that this process of ratings becomes dynamic i.e. as more reviews come, ratings will be changed according to reviews.</w:t>
-      </w:r>
-    </w:p>
-    <w:p>
-      <w:pPr>
-        <w:pStyle w:val="Heading2"/>
-        <w:spacing w:line="276" w:lineRule="auto"/>
-        <w:rPr>
-          <w:rFonts w:ascii="Times New Roman" w:hAnsi="Times New Roman"/>
-          <w:color w:val="000000" w:themeColor="text1"/>
-        </w:rPr>
-      </w:pPr>
-      <w:r>
-        <w:rPr>
-          <w:rFonts w:ascii="Times New Roman" w:hAnsi="Times New Roman"/>
-          <w:color w:val="000000" w:themeColor="text1"/>
-        </w:rPr>
-        <w:t>Assumptions &amp; constraints</w:t>
-      </w:r>
-    </w:p>
-    <w:p>
-      <w:pPr>
+      </w:pPr>
+      <w:r>
         <w:rPr>
           <w:b/>
+          <w:color w:val="000000" w:themeColor="text1"/>
           <w:sz w:val="24"/>
-          <w:lang w:val="en-GB"/>
-        </w:rPr>
-      </w:pPr>
-      <w:r>
-        <w:rPr>
-          <w:b/>
-          <w:sz w:val="24"/>
-          <w:lang w:val="en-GB"/>
         </w:rPr>
         <w:t>1.4.1 Assumptions</w:t>
       </w:r>
@@ -4425,7 +4407,19 @@
         <w:rPr>
           <w:color w:val="000000" w:themeColor="text1"/>
         </w:rPr>
-        <w:t>The project is supposed to be a user-friendly web and mobile application, which can be able to provide the recommendation of places in your surrounding on the basis of the feedback about that. The advantages of using the application are:</w:t>
+        <w:t xml:space="preserve">The project is supposed to be a user-friendly web and mobile application, which can be able to provide the recommendation of places in your surrounding on the </w:t>
+      </w:r>
+      <w:r>
+        <w:rPr>
+          <w:color w:val="000000" w:themeColor="text1"/>
+        </w:rPr>
+        <w:t xml:space="preserve">basis of the feedback. The services users will get </w:t>
+      </w:r>
+      <w:r>
+        <w:rPr>
+          <w:color w:val="000000" w:themeColor="text1"/>
+        </w:rPr>
+        <w:t>are:</w:t>
       </w:r>
     </w:p>
     <w:p>
@@ -4524,20 +4518,78 @@
           <w:color w:val="000000" w:themeColor="text1"/>
           <w:sz w:val="24"/>
         </w:rPr>
-        <w:lastRenderedPageBreak/>
         <w:t>1.4.2 Constraints</w:t>
       </w:r>
     </w:p>
     <w:p>
-      <w:r>
-        <w:t>There are many plus points of the project in different ways, but there is some limitation of the project</w:t>
-      </w:r>
-      <w:r>
-        <w:t>,</w:t>
-      </w:r>
-      <w:r>
-        <w:t xml:space="preserve"> both technical and non-technical. As for the technical side, our recommendation system depends on the reviews and we don't have any control over the language used in reviews, which may lead to the problem of discard of reviews positive reviews. Another problem is that no system has a perfect database that covers all areas, so if someone wants to get a response about a location that is not already in our system that case we will become dependent on Google MAP API ratings, and the reason behind this is that it might take long enough time to respond if we fetch data, feed to model and then show ratings. As far as non-technical constraints are concerned, in the initial stage, we will only show recommendations and there will be no such system like appointment or booking of places.</w:t>
-      </w:r>
+      <w:pPr>
+        <w:rPr>
+          <w:color w:val="000000" w:themeColor="text1"/>
+        </w:rPr>
+      </w:pPr>
+      <w:r>
+        <w:rPr>
+          <w:color w:val="000000" w:themeColor="text1"/>
+        </w:rPr>
+        <w:t>There are many plus points of the project</w:t>
+      </w:r>
+      <w:r>
+        <w:rPr>
+          <w:color w:val="000000" w:themeColor="text1"/>
+        </w:rPr>
+        <w:t xml:space="preserve"> in different ways, but there </w:t>
+      </w:r>
+      <w:r>
+        <w:rPr>
+          <w:color w:val="000000" w:themeColor="text1"/>
+        </w:rPr>
+        <w:t>is</w:t>
+      </w:r>
+      <w:r>
+        <w:rPr>
+          <w:color w:val="000000" w:themeColor="text1"/>
+        </w:rPr>
+        <w:t xml:space="preserve"> some limitation of the project</w:t>
+      </w:r>
+      <w:r>
+        <w:rPr>
+          <w:color w:val="000000" w:themeColor="text1"/>
+        </w:rPr>
+        <w:t xml:space="preserve"> too</w:t>
+      </w:r>
+      <w:r>
+        <w:rPr>
+          <w:color w:val="000000" w:themeColor="text1"/>
+        </w:rPr>
+        <w:t>, both technical and non-technical. As for the technical side, our recommendation system depends on the reviews and we don't have any control over the language used in reviews, which may lead to the problem of discard</w:t>
+      </w:r>
+      <w:r>
+        <w:rPr>
+          <w:color w:val="000000" w:themeColor="text1"/>
+        </w:rPr>
+        <w:t>ing</w:t>
+      </w:r>
+      <w:r>
+        <w:rPr>
+          <w:color w:val="000000" w:themeColor="text1"/>
+        </w:rPr>
+        <w:t xml:space="preserve"> of reviews. Another problem is that no system has a perfect database that covers all areas, so if someone wants to get a response about a location that is not already in our system that case we will become dependent on Google MAP API ratings, and the reason behind this is that it might take long enough time to respond if we fetch data, feed to model and then show ratings. As far as non-technical constraints are concerned, in the initial stage, we will only show recommendations and there will be no such system like appointment or booking of places.</w:t>
+      </w:r>
+      <w:r>
+        <w:rPr>
+          <w:color w:val="000000" w:themeColor="text1"/>
+        </w:rPr>
+        <w:t xml:space="preserve"> Our System won’t be able to provide product reviews from several businesses like shopping malls etc.</w:t>
+      </w:r>
+    </w:p>
+    <w:p>
+      <w:pPr>
+        <w:spacing w:before="0" w:after="160" w:line="276" w:lineRule="auto"/>
+        <w:jc w:val="left"/>
+        <w:rPr>
+          <w:color w:val="000000" w:themeColor="text1"/>
+        </w:rPr>
+      </w:pPr>
     </w:p>
     <w:p>
       <w:pPr>
@@ -4573,23 +4625,23 @@
         <w:jc w:val="both"/>
         <w:rPr>
           <w:color w:val="000000" w:themeColor="text1"/>
-          <w:sz w:val="21"/>
-          <w:szCs w:val="21"/>
-        </w:rPr>
-      </w:pPr>
-      <w:r>
-        <w:rPr>
-          <w:color w:val="000000" w:themeColor="text1"/>
-          <w:sz w:val="21"/>
-          <w:szCs w:val="21"/>
+          <w:sz w:val="22"/>
+          <w:szCs w:val="22"/>
+        </w:rPr>
+      </w:pPr>
+      <w:r>
+        <w:rPr>
+          <w:color w:val="000000" w:themeColor="text1"/>
+          <w:sz w:val="22"/>
+          <w:szCs w:val="22"/>
         </w:rPr>
         <w:t>Since we are living in the 3</w:t>
       </w:r>
       <w:r>
         <w:rPr>
           <w:color w:val="000000" w:themeColor="text1"/>
-          <w:sz w:val="21"/>
-          <w:szCs w:val="21"/>
+          <w:sz w:val="22"/>
+          <w:szCs w:val="22"/>
           <w:vertAlign w:val="superscript"/>
         </w:rPr>
         <w:t>rd</w:t>
@@ -4597,24 +4649,24 @@
       <w:r>
         <w:rPr>
           <w:color w:val="000000" w:themeColor="text1"/>
-          <w:sz w:val="21"/>
-          <w:szCs w:val="21"/>
+          <w:sz w:val="22"/>
+          <w:szCs w:val="22"/>
         </w:rPr>
         <w:t xml:space="preserve"> word country and are among a developing </w:t>
       </w:r>
       <w:r>
         <w:rPr>
           <w:color w:val="000000" w:themeColor="text1"/>
-          <w:sz w:val="21"/>
-          <w:szCs w:val="21"/>
+          <w:sz w:val="22"/>
+          <w:szCs w:val="22"/>
         </w:rPr>
         <w:t>one</w:t>
       </w:r>
       <w:r>
         <w:rPr>
           <w:color w:val="000000" w:themeColor="text1"/>
-          <w:sz w:val="21"/>
-          <w:szCs w:val="21"/>
+          <w:sz w:val="22"/>
+          <w:szCs w:val="22"/>
         </w:rPr>
         <w:t xml:space="preserve"> in Asia we don’t have recourses that can cover up the mass requirements. There are hundreds of thousands of cases weekly that are unable to get even first aid timely especially those who are lying in or near to rural areas. Pakistan’s population which belongs to this section is reported to be 63.09% in 2019 which is a shocking stat itself.</w:t>
       </w:r>
@@ -4629,16 +4681,16 @@
         <w:jc w:val="both"/>
         <w:rPr>
           <w:color w:val="000000" w:themeColor="text1"/>
-          <w:sz w:val="21"/>
-          <w:szCs w:val="21"/>
+          <w:sz w:val="22"/>
+          <w:szCs w:val="22"/>
           <w:shd w:val="clear" w:color="auto" w:fill="FFFFFF"/>
         </w:rPr>
       </w:pPr>
       <w:r>
         <w:rPr>
           <w:color w:val="000000" w:themeColor="text1"/>
-          <w:sz w:val="21"/>
-          <w:szCs w:val="21"/>
+          <w:sz w:val="22"/>
+          <w:szCs w:val="22"/>
         </w:rPr>
         <w:t xml:space="preserve">One of the many examples we can site here is of </w:t>
       </w:r>
@@ -4648,8 +4700,8 @@
           <w:rFonts w:eastAsiaTheme="minorEastAsia"/>
           <w:bCs/>
           <w:color w:val="000000" w:themeColor="text1"/>
-          <w:sz w:val="21"/>
-          <w:szCs w:val="21"/>
+          <w:sz w:val="22"/>
+          <w:szCs w:val="22"/>
           <w:shd w:val="clear" w:color="auto" w:fill="FFFFFF"/>
         </w:rPr>
         <w:t>Muniba Mazari</w:t>
@@ -4657,8 +4709,8 @@
       <w:r>
         <w:rPr>
           <w:color w:val="000000" w:themeColor="text1"/>
-          <w:sz w:val="21"/>
-          <w:szCs w:val="21"/>
+          <w:sz w:val="22"/>
+          <w:szCs w:val="22"/>
           <w:shd w:val="clear" w:color="auto" w:fill="FFFFFF"/>
         </w:rPr>
         <w:t> also known as the Iron Lady of Pakistan. She is a Pakistani activist, anchor artist, model, singer and motivational speaker. On 27 February 2008, Muniba and her husband were travelling from </w:t>
@@ -4668,8 +4720,8 @@
           <w:rPr>
             <w:rStyle w:val="Hyperlink"/>
             <w:color w:val="000000" w:themeColor="text1"/>
-            <w:sz w:val="21"/>
-            <w:szCs w:val="21"/>
+            <w:sz w:val="22"/>
+            <w:szCs w:val="22"/>
             <w:u w:val="none"/>
             <w:shd w:val="clear" w:color="auto" w:fill="FFFFFF"/>
           </w:rPr>
@@ -4679,8 +4731,8 @@
       <w:r>
         <w:rPr>
           <w:color w:val="000000" w:themeColor="text1"/>
-          <w:sz w:val="21"/>
-          <w:szCs w:val="21"/>
+          <w:sz w:val="22"/>
+          <w:szCs w:val="22"/>
           <w:shd w:val="clear" w:color="auto" w:fill="FFFFFF"/>
         </w:rPr>
         <w:t> to </w:t>
@@ -4690,8 +4742,8 @@
           <w:rPr>
             <w:rStyle w:val="Hyperlink"/>
             <w:color w:val="000000" w:themeColor="text1"/>
-            <w:sz w:val="21"/>
-            <w:szCs w:val="21"/>
+            <w:sz w:val="22"/>
+            <w:szCs w:val="22"/>
             <w:u w:val="none"/>
             <w:shd w:val="clear" w:color="auto" w:fill="FFFFFF"/>
           </w:rPr>
@@ -4701,8 +4753,8 @@
       <w:r>
         <w:rPr>
           <w:color w:val="000000" w:themeColor="text1"/>
-          <w:sz w:val="21"/>
-          <w:szCs w:val="21"/>
+          <w:sz w:val="22"/>
+          <w:szCs w:val="22"/>
           <w:shd w:val="clear" w:color="auto" w:fill="FFFFFF"/>
         </w:rPr>
         <w:t>. Their car met with an accident, in which she sustained several major injuries, inc</w:t>
@@ -4710,8 +4762,8 @@
       <w:r>
         <w:rPr>
           <w:color w:val="000000" w:themeColor="text1"/>
-          <w:sz w:val="21"/>
-          <w:szCs w:val="21"/>
+          <w:sz w:val="22"/>
+          <w:szCs w:val="22"/>
           <w:shd w:val="clear" w:color="auto" w:fill="FFFFFF"/>
         </w:rPr>
         <w:t xml:space="preserve">luding broken bones in her arm, </w:t>
@@ -4719,8 +4771,8 @@
       <w:r>
         <w:rPr>
           <w:color w:val="000000" w:themeColor="text1"/>
-          <w:sz w:val="21"/>
-          <w:szCs w:val="21"/>
+          <w:sz w:val="22"/>
+          <w:szCs w:val="22"/>
           <w:shd w:val="clear" w:color="auto" w:fill="FFFFFF"/>
         </w:rPr>
         <w:t>rib-cage, shoulder blade, collarbone and spine. Her </w:t>
@@ -4730,8 +4782,8 @@
           <w:rPr>
             <w:rStyle w:val="Hyperlink"/>
             <w:color w:val="000000" w:themeColor="text1"/>
-            <w:sz w:val="21"/>
-            <w:szCs w:val="21"/>
+            <w:sz w:val="22"/>
+            <w:szCs w:val="22"/>
             <w:u w:val="none"/>
             <w:shd w:val="clear" w:color="auto" w:fill="FFFFFF"/>
           </w:rPr>
@@ -4741,8 +4793,8 @@
       <w:r>
         <w:rPr>
           <w:color w:val="000000" w:themeColor="text1"/>
-          <w:sz w:val="21"/>
-          <w:szCs w:val="21"/>
+          <w:sz w:val="22"/>
+          <w:szCs w:val="22"/>
           <w:shd w:val="clear" w:color="auto" w:fill="FFFFFF"/>
         </w:rPr>
         <w:t> and </w:t>
@@ -4752,8 +4804,8 @@
           <w:rPr>
             <w:rStyle w:val="Hyperlink"/>
             <w:color w:val="000000" w:themeColor="text1"/>
-            <w:sz w:val="21"/>
-            <w:szCs w:val="21"/>
+            <w:sz w:val="22"/>
+            <w:szCs w:val="22"/>
             <w:u w:val="none"/>
             <w:shd w:val="clear" w:color="auto" w:fill="FFFFFF"/>
           </w:rPr>
@@ -4763,8 +4815,8 @@
       <w:r>
         <w:rPr>
           <w:color w:val="000000" w:themeColor="text1"/>
-          <w:sz w:val="21"/>
-          <w:szCs w:val="21"/>
+          <w:sz w:val="22"/>
+          <w:szCs w:val="22"/>
           <w:shd w:val="clear" w:color="auto" w:fill="FFFFFF"/>
         </w:rPr>
         <w:t> were also deeply cut. Moreover, her entire lower body was left paralyzed. She was taken to a nearby hospital, which was ill-equipped to deal with such a severe case. She was then taken to her native hospital but result didn’t change as there were no doctors or equipment’s to handle the patient either. She was then moved to a hospital in </w:t>
@@ -4774,8 +4826,8 @@
           <w:rPr>
             <w:rStyle w:val="Hyperlink"/>
             <w:color w:val="000000" w:themeColor="text1"/>
-            <w:sz w:val="21"/>
-            <w:szCs w:val="21"/>
+            <w:sz w:val="22"/>
+            <w:szCs w:val="22"/>
             <w:u w:val="none"/>
             <w:shd w:val="clear" w:color="auto" w:fill="FFFFFF"/>
           </w:rPr>
@@ -4785,8 +4837,8 @@
       <w:r>
         <w:rPr>
           <w:color w:val="000000" w:themeColor="text1"/>
-          <w:sz w:val="21"/>
-          <w:szCs w:val="21"/>
+          <w:sz w:val="22"/>
+          <w:szCs w:val="22"/>
           <w:shd w:val="clear" w:color="auto" w:fill="FFFFFF"/>
         </w:rPr>
         <w:t>, and eventually, she was admitted to the </w:t>
@@ -4796,8 +4848,8 @@
           <w:rPr>
             <w:rStyle w:val="Hyperlink"/>
             <w:color w:val="000000" w:themeColor="text1"/>
-            <w:sz w:val="21"/>
-            <w:szCs w:val="21"/>
+            <w:sz w:val="22"/>
+            <w:szCs w:val="22"/>
             <w:u w:val="none"/>
             <w:shd w:val="clear" w:color="auto" w:fill="FFFFFF"/>
           </w:rPr>
@@ -4807,8 +4859,8 @@
       <w:r>
         <w:rPr>
           <w:color w:val="000000" w:themeColor="text1"/>
-          <w:sz w:val="21"/>
-          <w:szCs w:val="21"/>
+          <w:sz w:val="22"/>
+          <w:szCs w:val="22"/>
           <w:shd w:val="clear" w:color="auto" w:fill="FFFFFF"/>
         </w:rPr>
         <w:t>, </w:t>
@@ -4818,8 +4870,8 @@
           <w:rPr>
             <w:rStyle w:val="Hyperlink"/>
             <w:color w:val="000000" w:themeColor="text1"/>
-            <w:sz w:val="21"/>
-            <w:szCs w:val="21"/>
+            <w:sz w:val="22"/>
+            <w:szCs w:val="22"/>
             <w:u w:val="none"/>
             <w:shd w:val="clear" w:color="auto" w:fill="FFFFFF"/>
           </w:rPr>
@@ -4829,8 +4881,8 @@
       <w:r>
         <w:rPr>
           <w:color w:val="000000" w:themeColor="text1"/>
-          <w:sz w:val="21"/>
-          <w:szCs w:val="21"/>
+          <w:sz w:val="22"/>
+          <w:szCs w:val="22"/>
           <w:shd w:val="clear" w:color="auto" w:fill="FFFFFF"/>
         </w:rPr>
         <w:t xml:space="preserve">. Post-surgery, she was left bed-ridden for two years. </w:t>
@@ -4846,45 +4898,76 @@
         <w:jc w:val="both"/>
         <w:rPr>
           <w:color w:val="000000" w:themeColor="text1"/>
+          <w:sz w:val="22"/>
+          <w:szCs w:val="22"/>
+          <w:shd w:val="clear" w:color="auto" w:fill="FFFFFF"/>
+        </w:rPr>
+      </w:pPr>
+      <w:r>
+        <w:rPr>
+          <w:color w:val="000000" w:themeColor="text1"/>
+          <w:sz w:val="22"/>
+          <w:szCs w:val="22"/>
+          <w:shd w:val="clear" w:color="auto" w:fill="FFFFFF"/>
+        </w:rPr>
+        <w:t>The idea to cite the above example is there are several cases of these context where the population is unable to find the emergency service just because of the unawareness and no helping hands that can lead them to desired output. Our aim is same, to provide that sort of application which</w:t>
+      </w:r>
+      <w:r>
+        <w:rPr>
+          <w:color w:val="000000" w:themeColor="text1"/>
           <w:sz w:val="21"/>
           <w:szCs w:val="21"/>
           <w:shd w:val="clear" w:color="auto" w:fill="FFFFFF"/>
         </w:rPr>
-      </w:pPr>
-      <w:r>
-        <w:rPr>
-          <w:color w:val="000000" w:themeColor="text1"/>
-          <w:sz w:val="21"/>
-          <w:szCs w:val="21"/>
+        <w:t xml:space="preserve"> will be </w:t>
+      </w:r>
+      <w:r>
+        <w:rPr>
+          <w:color w:val="000000" w:themeColor="text1"/>
+          <w:sz w:val="22"/>
+          <w:szCs w:val="22"/>
           <w:shd w:val="clear" w:color="auto" w:fill="FFFFFF"/>
         </w:rPr>
-        <w:t>The idea to cite the above example is there are several cases of these context where the population is unable to find the emergency service just because of the unawareness and no helping hands that can lead them to desired output. Our aim is same, to provide that sort of application which will be able to guide with best possible source of help that user can imagine or desire at runtime.</w:t>
-      </w:r>
-    </w:p>
-    <w:p>
-      <w:pPr>
-        <w:spacing w:line="276" w:lineRule="auto"/>
-        <w:rPr>
-          <w:color w:val="000000" w:themeColor="text1"/>
-        </w:rPr>
-      </w:pPr>
-      <w:r>
-        <w:rPr>
-          <w:color w:val="000000" w:themeColor="text1"/>
+        <w:t>able to guide with best possible source of help that user can imagine or de</w:t>
+      </w:r>
+      <w:bookmarkStart w:id="11" w:name="_GoBack"/>
+      <w:bookmarkEnd w:id="11"/>
+      <w:r>
+        <w:rPr>
+          <w:color w:val="000000" w:themeColor="text1"/>
+          <w:sz w:val="22"/>
+          <w:szCs w:val="22"/>
+          <w:shd w:val="clear" w:color="auto" w:fill="FFFFFF"/>
+        </w:rPr>
+        <w:t>sire at runtime.</w:t>
+      </w:r>
+    </w:p>
+    <w:p>
+      <w:pPr>
+        <w:spacing w:line="276" w:lineRule="auto"/>
+        <w:rPr>
+          <w:color w:val="000000" w:themeColor="text1"/>
+          <w:szCs w:val="22"/>
+        </w:rPr>
+      </w:pPr>
+      <w:r>
+        <w:rPr>
+          <w:color w:val="000000" w:themeColor="text1"/>
+          <w:szCs w:val="22"/>
         </w:rPr>
         <w:t xml:space="preserve">Natural Language processing is a vast field that acts as an umbrella for many different fields. Getting Recommendations by using reviews are also one of the things which come under </w:t>
       </w:r>
       <w:r>
         <w:rPr>
           <w:color w:val="000000" w:themeColor="text1"/>
+          <w:szCs w:val="22"/>
         </w:rPr>
         <w:t>this.</w:t>
       </w:r>
       <w:r>
         <w:rPr>
           <w:color w:val="000000" w:themeColor="text1"/>
-          <w:sz w:val="21"/>
-          <w:szCs w:val="21"/>
+          <w:szCs w:val="22"/>
           <w:shd w:val="clear" w:color="auto" w:fill="FFFFFF"/>
         </w:rPr>
         <w:t xml:space="preserve"> This</w:t>
@@ -4892,15 +4975,47 @@
       <w:r>
         <w:rPr>
           <w:color w:val="000000" w:themeColor="text1"/>
-          <w:sz w:val="21"/>
-          <w:szCs w:val="21"/>
+          <w:szCs w:val="22"/>
           <w:shd w:val="clear" w:color="auto" w:fill="FFFFFF"/>
         </w:rPr>
-        <w:t xml:space="preserve"> application will cover most of the modules that we counter in normal life ranging from Hotels, Libraries, Malls, doctors etc. Furthermore, user can apply filters as per their use. In future, more modules can be added to this system as user requirements increase and so do filters</w:t>
-      </w:r>
-      <w:r>
-        <w:rPr>
-          <w:color w:val="000000" w:themeColor="text1"/>
+        <w:t xml:space="preserve"> application will cover most of the modules that we counter in normal lif</w:t>
+      </w:r>
+      <w:r>
+        <w:rPr>
+          <w:color w:val="000000" w:themeColor="text1"/>
+          <w:szCs w:val="22"/>
+          <w:shd w:val="clear" w:color="auto" w:fill="FFFFFF"/>
+        </w:rPr>
+        <w:t>e ranging from Hotels</w:t>
+      </w:r>
+      <w:r>
+        <w:rPr>
+          <w:color w:val="000000" w:themeColor="text1"/>
+          <w:szCs w:val="22"/>
+          <w:shd w:val="clear" w:color="auto" w:fill="FFFFFF"/>
+        </w:rPr>
+        <w:t>, Mal</w:t>
+      </w:r>
+      <w:r>
+        <w:rPr>
+          <w:color w:val="000000" w:themeColor="text1"/>
+          <w:szCs w:val="22"/>
+          <w:shd w:val="clear" w:color="auto" w:fill="FFFFFF"/>
+        </w:rPr>
+        <w:t>ls, D</w:t>
+      </w:r>
+      <w:r>
+        <w:rPr>
+          <w:color w:val="000000" w:themeColor="text1"/>
+          <w:szCs w:val="22"/>
+          <w:shd w:val="clear" w:color="auto" w:fill="FFFFFF"/>
+        </w:rPr>
+        <w:t>octors etc. Furthermore, user can apply filters as per their use. In future, more modules can be added to this system as user requirements increase and so do filters</w:t>
+      </w:r>
+      <w:r>
+        <w:rPr>
+          <w:color w:val="000000" w:themeColor="text1"/>
+          <w:szCs w:val="22"/>
         </w:rPr>
         <w:t xml:space="preserve"> We are going to develop such a system which will help in the following:</w:t>
       </w:r>
@@ -4941,7 +5056,6 @@
         <w:rPr>
           <w:color w:val="000000" w:themeColor="text1"/>
         </w:rPr>
-        <w:lastRenderedPageBreak/>
         <w:t>Make a dynamic system by introducing Reinforcement learning, so that ratings will be changed over the period of time according to new feedbacks</w:t>
       </w:r>
     </w:p>
@@ -5002,20 +5116,6 @@
     <w:p>
       <w:pPr>
         <w:spacing w:line="276" w:lineRule="auto"/>
-        <w:jc w:val="center"/>
-        <w:rPr>
-          <w:b/>
-          <w:bCs/>
-          <w:color w:val="000000" w:themeColor="text1"/>
-          <w:sz w:val="64"/>
-          <w:szCs w:val="64"/>
-        </w:rPr>
-      </w:pPr>
-    </w:p>
-    <w:p>
-      <w:pPr>
-        <w:spacing w:line="276" w:lineRule="auto"/>
-        <w:jc w:val="center"/>
         <w:rPr>
           <w:b/>
           <w:bCs/>
@@ -5140,6 +5240,46 @@
     </w:p>
     <w:p>
       <w:pPr>
+        <w:spacing w:line="276" w:lineRule="auto"/>
+        <w:rPr>
+          <w:color w:val="000000" w:themeColor="text1"/>
+        </w:rPr>
+      </w:pPr>
+    </w:p>
+    <w:p>
+      <w:pPr>
+        <w:spacing w:line="276" w:lineRule="auto"/>
+        <w:rPr>
+          <w:color w:val="000000" w:themeColor="text1"/>
+        </w:rPr>
+      </w:pPr>
+    </w:p>
+    <w:p>
+      <w:pPr>
+        <w:spacing w:line="276" w:lineRule="auto"/>
+        <w:rPr>
+          <w:color w:val="000000" w:themeColor="text1"/>
+        </w:rPr>
+      </w:pPr>
+    </w:p>
+    <w:p>
+      <w:pPr>
+        <w:spacing w:line="276" w:lineRule="auto"/>
+        <w:rPr>
+          <w:color w:val="000000" w:themeColor="text1"/>
+        </w:rPr>
+      </w:pPr>
+    </w:p>
+    <w:p>
+      <w:pPr>
+        <w:spacing w:line="276" w:lineRule="auto"/>
+        <w:rPr>
+          <w:color w:val="000000" w:themeColor="text1"/>
+        </w:rPr>
+      </w:pPr>
+    </w:p>
+    <w:p>
+      <w:pPr>
         <w:pStyle w:val="Heading1"/>
         <w:spacing w:line="276" w:lineRule="auto"/>
         <w:rPr>
@@ -5153,7 +5293,6 @@
           <w:color w:val="000000" w:themeColor="text1"/>
           <w:szCs w:val="22"/>
         </w:rPr>
-        <w:lastRenderedPageBreak/>
         <w:t>Requirements Analysis</w:t>
       </w:r>
     </w:p>
@@ -5214,11 +5353,13 @@
         <w:spacing w:before="0" w:after="160" w:line="276" w:lineRule="auto"/>
         <w:jc w:val="left"/>
         <w:rPr>
-          <w:color w:val="000000" w:themeColor="text1"/>
-        </w:rPr>
-      </w:pPr>
-      <w:r>
-        <w:rPr>
+          <w:b/>
+          <w:color w:val="000000" w:themeColor="text1"/>
+        </w:rPr>
+      </w:pPr>
+      <w:r>
+        <w:rPr>
+          <w:b/>
           <w:color w:val="000000" w:themeColor="text1"/>
         </w:rPr>
         <w:t>Recommendation systems: Principles, methods and evaluation</w:t>
@@ -5341,7 +5482,7 @@
           <w:lang w:val="en-US"/>
         </w:rPr>
         <w:drawing>
-          <wp:inline distT="0" distB="0" distL="0" distR="0" wp14:anchorId="4F9C0E39" wp14:editId="30DA802B">
+          <wp:inline distT="0" distB="0" distL="0" distR="0" wp14:anchorId="7DA948FE" wp14:editId="626234BA">
             <wp:extent cx="2962275" cy="1724025"/>
             <wp:effectExtent l="0" t="0" r="9525" b="9525"/>
             <wp:docPr id="2" name="Picture 2" descr="https://ars.els-cdn.com/content/image/1-s2.0-S1110866515000341-gr1.jpg"/>
@@ -5409,7 +5550,19 @@
         <w:rPr>
           <w:color w:val="000000" w:themeColor="text1"/>
         </w:rPr>
-        <w:t>Once the phases of recommendations are done the next explanation is of the filtering techniques that RS follows to give recommendations. The authors have described each filtering method, its pros &amp; cons, sub-types, and examples of each filtering approach in the paper. The following pictures showing the filtering approaches for RS.</w:t>
+        <w:t>Once the phases of recommendations are done</w:t>
+      </w:r>
+      <w:r>
+        <w:rPr>
+          <w:color w:val="000000" w:themeColor="text1"/>
+        </w:rPr>
+        <w:t>,</w:t>
+      </w:r>
+      <w:r>
+        <w:rPr>
+          <w:color w:val="000000" w:themeColor="text1"/>
+        </w:rPr>
+        <w:t xml:space="preserve"> the next explanation is of the filtering techniques that RS follows to give recommendations. The authors have described each filtering method, its pros &amp; cons, sub-types, and examples of each filtering approach in the paper. The following pictures showing the filtering approaches for RS.</w:t>
       </w:r>
     </w:p>
     <w:p>
@@ -5426,9 +5579,8 @@
           <w:color w:val="000000" w:themeColor="text1"/>
           <w:lang w:val="en-US"/>
         </w:rPr>
-        <w:lastRenderedPageBreak/>
         <w:drawing>
-          <wp:inline distT="0" distB="0" distL="0" distR="0" wp14:anchorId="4973B4D5" wp14:editId="76ED2698">
+          <wp:inline distT="0" distB="0" distL="0" distR="0" wp14:anchorId="6C8DB888" wp14:editId="13ED2801">
             <wp:extent cx="4457700" cy="3295650"/>
             <wp:effectExtent l="0" t="0" r="0" b="0"/>
             <wp:docPr id="6" name="Picture 6" descr="https://ars.els-cdn.com/content/image/1-s2.0-S1110866515000341-gr2.jpg"/>
@@ -5536,7 +5688,7 @@
           <w:lang w:val="en-US"/>
         </w:rPr>
         <w:drawing>
-          <wp:inline distT="0" distB="0" distL="0" distR="0" wp14:anchorId="02EE7F8C" wp14:editId="129FC7BF">
+          <wp:inline distT="0" distB="0" distL="0" distR="0" wp14:anchorId="0C2465BD" wp14:editId="6B5FC00D">
             <wp:extent cx="4347535" cy="2800350"/>
             <wp:effectExtent l="0" t="0" r="0" b="0"/>
             <wp:docPr id="7" name="Picture 7"/>
@@ -5608,7 +5760,7 @@
           <w:lang w:val="en-US"/>
         </w:rPr>
         <w:drawing>
-          <wp:inline distT="0" distB="0" distL="0" distR="0" wp14:anchorId="16BEB279" wp14:editId="2CD18C66">
+          <wp:inline distT="0" distB="0" distL="0" distR="0" wp14:anchorId="53579BFF" wp14:editId="6308676B">
             <wp:extent cx="4886325" cy="3819791"/>
             <wp:effectExtent l="0" t="0" r="0" b="9525"/>
             <wp:docPr id="14" name="Picture 14"/>
@@ -5695,7 +5847,7 @@
           <w:lang w:val="en-US"/>
         </w:rPr>
         <w:drawing>
-          <wp:inline distT="0" distB="0" distL="0" distR="0" wp14:anchorId="7E03E09F" wp14:editId="75CD1D1C">
+          <wp:inline distT="0" distB="0" distL="0" distR="0" wp14:anchorId="54744F48" wp14:editId="0D126E14">
             <wp:extent cx="5943600" cy="1604010"/>
             <wp:effectExtent l="0" t="0" r="0" b="0"/>
             <wp:docPr id="18" name="Picture 18"/>
@@ -8234,7 +8386,6 @@
           <w:rFonts w:ascii="Times New Roman" w:hAnsi="Times New Roman"/>
           <w:color w:val="000000" w:themeColor="text1"/>
         </w:rPr>
-        <w:lastRenderedPageBreak/>
         <w:t>Requirements elicitation</w:t>
       </w:r>
     </w:p>
@@ -9985,7 +10136,6 @@
         <w:rPr>
           <w:color w:val="000000" w:themeColor="text1"/>
         </w:rPr>
-        <w:lastRenderedPageBreak/>
         <w:t>FR – 06 Searching / Get Recommendations:</w:t>
       </w:r>
     </w:p>
@@ -10791,7 +10941,6 @@
                 <w:sz w:val="24"/>
                 <w:lang w:val="en-GB"/>
               </w:rPr>
-              <w:lastRenderedPageBreak/>
               <w:t>NFR 01 – 02</w:t>
             </w:r>
           </w:p>
@@ -11413,7 +11562,6 @@
         <w:rPr>
           <w:color w:val="000000" w:themeColor="text1"/>
         </w:rPr>
-        <w:lastRenderedPageBreak/>
         <w:t>NFR – 04 Reliability:</w:t>
       </w:r>
     </w:p>
@@ -12244,7 +12392,6 @@
                 <w:rFonts w:ascii="Times New Roman" w:hAnsi="Times New Roman" w:cs="Times New Roman"/>
                 <w:color w:val="000000" w:themeColor="text1"/>
               </w:rPr>
-              <w:lastRenderedPageBreak/>
               <w:t>01</w:t>
             </w:r>
           </w:p>
@@ -12958,8 +13105,8 @@
           <w:szCs w:val="22"/>
         </w:rPr>
       </w:pPr>
-      <w:bookmarkStart w:id="11" w:name="_Ref46432512"/>
-      <w:bookmarkStart w:id="12" w:name="_Toc47101111"/>
+      <w:bookmarkStart w:id="12" w:name="_Ref46432512"/>
+      <w:bookmarkStart w:id="13" w:name="_Toc47101111"/>
       <w:r>
         <w:rPr>
           <w:color w:val="000000" w:themeColor="text1"/>
@@ -12968,7 +13115,7 @@
         </w:rPr>
         <w:t>Table</w:t>
       </w:r>
-      <w:bookmarkEnd w:id="11"/>
+      <w:bookmarkEnd w:id="12"/>
       <w:r>
         <w:rPr>
           <w:color w:val="000000" w:themeColor="text1"/>
@@ -12986,7 +13133,7 @@
         </w:rPr>
         <w:t>: Use case description-01: Login</w:t>
       </w:r>
-      <w:bookmarkEnd w:id="12"/>
+      <w:bookmarkEnd w:id="13"/>
     </w:p>
     <w:tbl>
       <w:tblPr>
@@ -13456,7 +13603,6 @@
                 <w:bCs/>
                 <w:color w:val="000000" w:themeColor="text1"/>
               </w:rPr>
-              <w:lastRenderedPageBreak/>
               <w:t>Alternatives Flow:</w:t>
             </w:r>
           </w:p>
@@ -14290,7 +14436,7 @@
           <w:color w:val="000000" w:themeColor="text1"/>
         </w:rPr>
       </w:pPr>
-      <w:bookmarkStart w:id="13" w:name="_Toc47101647"/>
+      <w:bookmarkStart w:id="14" w:name="_Toc47101647"/>
       <w:r>
         <w:rPr>
           <w:rFonts w:ascii="Times New Roman" w:hAnsi="Times New Roman"/>
@@ -14298,7 +14444,7 @@
         </w:rPr>
         <w:t>Use case-03: Logout</w:t>
       </w:r>
-      <w:bookmarkEnd w:id="13"/>
+      <w:bookmarkEnd w:id="14"/>
     </w:p>
     <w:p>
       <w:pPr>
@@ -14382,8 +14528,8 @@
           <w:szCs w:val="22"/>
         </w:rPr>
       </w:pPr>
-      <w:bookmarkStart w:id="14" w:name="_Ref46432541"/>
-      <w:bookmarkStart w:id="15" w:name="_Toc47101112"/>
+      <w:bookmarkStart w:id="15" w:name="_Ref46432541"/>
+      <w:bookmarkStart w:id="16" w:name="_Toc47101112"/>
       <w:r>
         <w:rPr>
           <w:color w:val="000000" w:themeColor="text1"/>
@@ -14433,7 +14579,7 @@
         </w:rPr>
         <w:fldChar w:fldCharType="end"/>
       </w:r>
-      <w:bookmarkEnd w:id="14"/>
+      <w:bookmarkEnd w:id="15"/>
       <w:r>
         <w:rPr>
           <w:color w:val="000000" w:themeColor="text1"/>
@@ -14443,7 +14589,7 @@
         </w:rPr>
         <w:t>: Use case description-03: Logout</w:t>
       </w:r>
-      <w:bookmarkEnd w:id="15"/>
+      <w:bookmarkEnd w:id="16"/>
     </w:p>
     <w:tbl>
       <w:tblPr>
@@ -14472,7 +14618,7 @@
                 <w:color w:val="000000" w:themeColor="text1"/>
               </w:rPr>
             </w:pPr>
-            <w:bookmarkStart w:id="16" w:name="_Hlk46412500"/>
+            <w:bookmarkStart w:id="17" w:name="_Hlk46412500"/>
             <w:r>
               <w:rPr>
                 <w:rFonts w:ascii="Times New Roman" w:hAnsi="Times New Roman" w:cs="Times New Roman"/>
@@ -14763,15 +14909,7 @@
                 <w:rFonts w:ascii="Times New Roman" w:hAnsi="Times New Roman" w:cs="Times New Roman"/>
                 <w:color w:val="000000" w:themeColor="text1"/>
               </w:rPr>
-              <w:t xml:space="preserve">User/admin has been successfully logged out from the </w:t>
-            </w:r>
-            <w:r>
-              <w:rPr>
-                <w:rFonts w:ascii="Times New Roman" w:hAnsi="Times New Roman" w:cs="Times New Roman"/>
-                <w:color w:val="000000" w:themeColor="text1"/>
-              </w:rPr>
-              <w:lastRenderedPageBreak/>
-              <w:t>application.</w:t>
+              <w:t>User/admin has been successfully logged out from the application.</w:t>
             </w:r>
           </w:p>
         </w:tc>
@@ -14800,7 +14938,6 @@
                 <w:bCs/>
                 <w:color w:val="000000" w:themeColor="text1"/>
               </w:rPr>
-              <w:lastRenderedPageBreak/>
               <w:t>Events:</w:t>
             </w:r>
           </w:p>
@@ -14959,7 +15096,7 @@
           </w:p>
         </w:tc>
       </w:tr>
-      <w:bookmarkEnd w:id="16"/>
+      <w:bookmarkEnd w:id="17"/>
     </w:tbl>
     <w:p>
       <w:pPr>
@@ -14988,7 +15125,7 @@
           <w:color w:val="000000" w:themeColor="text1"/>
         </w:rPr>
       </w:pPr>
-      <w:bookmarkStart w:id="17" w:name="_Toc47101648"/>
+      <w:bookmarkStart w:id="18" w:name="_Toc47101648"/>
       <w:r>
         <w:rPr>
           <w:rFonts w:ascii="Times New Roman" w:hAnsi="Times New Roman"/>
@@ -14996,7 +15133,7 @@
         </w:rPr>
         <w:t xml:space="preserve">Use case-04: </w:t>
       </w:r>
-      <w:bookmarkEnd w:id="17"/>
+      <w:bookmarkEnd w:id="18"/>
       <w:r>
         <w:rPr>
           <w:rFonts w:ascii="Times New Roman" w:hAnsi="Times New Roman"/>
@@ -15033,8 +15170,8 @@
           <w:szCs w:val="22"/>
         </w:rPr>
       </w:pPr>
-      <w:bookmarkStart w:id="18" w:name="_Ref46432611"/>
-      <w:bookmarkStart w:id="19" w:name="_Toc47101114"/>
+      <w:bookmarkStart w:id="19" w:name="_Ref46432611"/>
+      <w:bookmarkStart w:id="20" w:name="_Toc47101114"/>
       <w:r>
         <w:rPr>
           <w:color w:val="000000" w:themeColor="text1"/>
@@ -15043,7 +15180,7 @@
         </w:rPr>
         <w:t>Table</w:t>
       </w:r>
-      <w:bookmarkEnd w:id="18"/>
+      <w:bookmarkEnd w:id="19"/>
       <w:r>
         <w:rPr>
           <w:color w:val="000000" w:themeColor="text1"/>
@@ -15061,7 +15198,7 @@
         </w:rPr>
         <w:t>: Use case description-04: Re-Training the model</w:t>
       </w:r>
-      <w:bookmarkEnd w:id="19"/>
+      <w:bookmarkEnd w:id="20"/>
     </w:p>
     <w:tbl>
       <w:tblPr>
@@ -15863,7 +16000,6 @@
                 <w:bCs/>
                 <w:color w:val="000000" w:themeColor="text1"/>
               </w:rPr>
-              <w:lastRenderedPageBreak/>
               <w:t>Actors:</w:t>
             </w:r>
           </w:p>
@@ -17011,7 +17147,6 @@
                 <w:bCs/>
                 <w:color w:val="000000" w:themeColor="text1"/>
               </w:rPr>
-              <w:lastRenderedPageBreak/>
               <w:t>Alternatives Flow:</w:t>
             </w:r>
           </w:p>
@@ -17128,7 +17263,7 @@
           <w:color w:val="000000" w:themeColor="text1"/>
         </w:rPr>
       </w:pPr>
-      <w:bookmarkStart w:id="20" w:name="_Toc47101653"/>
+      <w:bookmarkStart w:id="21" w:name="_Toc47101653"/>
     </w:p>
     <w:p>
       <w:pPr>
@@ -17808,7 +17943,7 @@
           </w:p>
         </w:tc>
       </w:tr>
-      <w:bookmarkEnd w:id="20"/>
+      <w:bookmarkEnd w:id="21"/>
     </w:tbl>
     <w:p>
       <w:pPr>
@@ -17859,7 +17994,7 @@
           <w:color w:val="000000" w:themeColor="text1"/>
         </w:rPr>
       </w:pPr>
-      <w:bookmarkStart w:id="21" w:name="_Toc47101654"/>
+      <w:bookmarkStart w:id="22" w:name="_Toc47101654"/>
       <w:r>
         <w:rPr>
           <w:rFonts w:ascii="Times New Roman" w:hAnsi="Times New Roman"/>
@@ -17867,7 +18002,7 @@
         </w:rPr>
         <w:t>Use case-01: User and Admin Login</w:t>
       </w:r>
-      <w:bookmarkEnd w:id="21"/>
+      <w:bookmarkEnd w:id="22"/>
     </w:p>
     <w:p>
       <w:pPr>
@@ -17900,7 +18035,7 @@
           <w:lang w:val="en-US"/>
         </w:rPr>
         <w:drawing>
-          <wp:inline distT="0" distB="0" distL="114300" distR="114300" wp14:anchorId="58E2A3FF" wp14:editId="09BA4BFA">
+          <wp:inline distT="0" distB="0" distL="114300" distR="114300" wp14:anchorId="17159E7B" wp14:editId="336D846A">
             <wp:extent cx="5482590" cy="3550920"/>
             <wp:effectExtent l="0" t="0" r="3810" b="0"/>
             <wp:docPr id="3" name="Picture 3" descr="aalogin"/>
@@ -18040,7 +18175,6 @@
           <w:rFonts w:ascii="Times New Roman" w:hAnsi="Times New Roman"/>
           <w:color w:val="000000" w:themeColor="text1"/>
         </w:rPr>
-        <w:lastRenderedPageBreak/>
         <w:t>Use case-02: User Sign Up</w:t>
       </w:r>
     </w:p>
@@ -18071,13 +18205,14 @@
       <w:r>
         <w:rPr>
           <w:noProof/>
+          <w:color w:val="000000" w:themeColor="text1"/>
           <w:lang w:val="en-US"/>
         </w:rPr>
         <w:drawing>
-          <wp:inline distT="0" distB="0" distL="0" distR="0" wp14:anchorId="40268F5F" wp14:editId="7E036AE7">
-            <wp:extent cx="4324350" cy="2800350"/>
-            <wp:effectExtent l="0" t="0" r="0" b="0"/>
-            <wp:docPr id="4" name="Picture 4"/>
+          <wp:inline distT="0" distB="0" distL="0" distR="0" wp14:anchorId="0B7DA509" wp14:editId="6E310B88">
+            <wp:extent cx="5767753" cy="2864158"/>
+            <wp:effectExtent l="0" t="0" r="4445" b="0"/>
+            <wp:docPr id="9" name="Picture 9"/>
             <wp:cNvGraphicFramePr>
               <a:graphicFrameLocks xmlns:a="http://schemas.openxmlformats.org/drawingml/2006/main" noChangeAspect="1"/>
             </wp:cNvGraphicFramePr>
@@ -18085,11 +18220,19 @@
               <a:graphicData uri="http://schemas.openxmlformats.org/drawingml/2006/picture">
                 <pic:pic xmlns:pic="http://schemas.openxmlformats.org/drawingml/2006/picture">
                   <pic:nvPicPr>
-                    <pic:cNvPr id="1" name=""/>
-                    <pic:cNvPicPr/>
+                    <pic:cNvPr id="9" name="Picture 9"/>
+                    <pic:cNvPicPr>
+                      <a:picLocks noChangeAspect="1"/>
+                    </pic:cNvPicPr>
                   </pic:nvPicPr>
                   <pic:blipFill>
-                    <a:blip r:embed="rId23"/>
+                    <a:blip r:embed="rId23">
+                      <a:extLst>
+                        <a:ext uri="{28A0092B-C50C-407E-A947-70E740481C1C}">
+                          <a14:useLocalDpi xmlns:a14="http://schemas.microsoft.com/office/drawing/2010/main" val="0"/>
+                        </a:ext>
+                      </a:extLst>
+                    </a:blip>
                     <a:stretch>
                       <a:fillRect/>
                     </a:stretch>
@@ -18097,7 +18240,7 @@
                   <pic:spPr>
                     <a:xfrm>
                       <a:off x="0" y="0"/>
-                      <a:ext cx="4324350" cy="2800350"/>
+                      <a:ext cx="5779382" cy="2869933"/>
                     </a:xfrm>
                     <a:prstGeom prst="rect">
                       <a:avLst/>
@@ -18172,10 +18315,11 @@
       <w:r>
         <w:rPr>
           <w:noProof/>
+          <w:color w:val="000000" w:themeColor="text1"/>
           <w:lang w:val="en-US"/>
         </w:rPr>
         <w:drawing>
-          <wp:inline distT="0" distB="0" distL="0" distR="0" wp14:anchorId="74C4785F" wp14:editId="3FD9B817">
+          <wp:inline distT="0" distB="0" distL="0" distR="0" wp14:anchorId="6A944243" wp14:editId="54BEE6DF">
             <wp:extent cx="4789714" cy="3592195"/>
             <wp:effectExtent l="0" t="0" r="0" b="8255"/>
             <wp:docPr id="39" name="Picture 39"/>
@@ -18232,7 +18376,6 @@
           <w:rFonts w:ascii="Times New Roman" w:hAnsi="Times New Roman"/>
           <w:color w:val="000000" w:themeColor="text1"/>
         </w:rPr>
-        <w:lastRenderedPageBreak/>
         <w:t xml:space="preserve">Use case-04: Model Retraining </w:t>
       </w:r>
     </w:p>
@@ -18263,10 +18406,11 @@
       <w:r>
         <w:rPr>
           <w:noProof/>
+          <w:color w:val="000000" w:themeColor="text1"/>
           <w:lang w:val="en-US"/>
         </w:rPr>
         <w:drawing>
-          <wp:inline distT="0" distB="0" distL="0" distR="0" wp14:anchorId="13D0D630" wp14:editId="527FE4D8">
+          <wp:inline distT="0" distB="0" distL="0" distR="0" wp14:anchorId="3AABCD62" wp14:editId="6BF2F04E">
             <wp:extent cx="5304762" cy="3409524"/>
             <wp:effectExtent l="0" t="0" r="0" b="635"/>
             <wp:docPr id="38" name="Picture 38"/>
@@ -18485,10 +18629,11 @@
       <w:r>
         <w:rPr>
           <w:noProof/>
+          <w:color w:val="000000" w:themeColor="text1"/>
           <w:lang w:val="en-US"/>
         </w:rPr>
         <w:drawing>
-          <wp:inline distT="0" distB="0" distL="0" distR="0" wp14:anchorId="65B1F45B" wp14:editId="6C85459D">
+          <wp:inline distT="0" distB="0" distL="0" distR="0" wp14:anchorId="61F9DA05" wp14:editId="492DCB0E">
             <wp:extent cx="5486400" cy="4972685"/>
             <wp:effectExtent l="0" t="0" r="0" b="0"/>
             <wp:docPr id="36" name="Picture 36"/>
@@ -18553,6 +18698,7 @@
     <w:p>
       <w:pPr>
         <w:rPr>
+          <w:color w:val="000000" w:themeColor="text1"/>
           <w:lang w:val="en-GB"/>
         </w:rPr>
       </w:pPr>
@@ -18560,6 +18706,7 @@
     <w:p>
       <w:pPr>
         <w:rPr>
+          <w:color w:val="000000" w:themeColor="text1"/>
           <w:lang w:val="en-GB"/>
         </w:rPr>
       </w:pPr>
@@ -18567,6 +18714,7 @@
     <w:p>
       <w:pPr>
         <w:rPr>
+          <w:color w:val="000000" w:themeColor="text1"/>
           <w:lang w:val="en-GB"/>
         </w:rPr>
       </w:pPr>
@@ -18574,6 +18722,7 @@
     <w:p>
       <w:pPr>
         <w:rPr>
+          <w:color w:val="000000" w:themeColor="text1"/>
           <w:lang w:val="en-GB"/>
         </w:rPr>
       </w:pPr>
@@ -18581,6 +18730,7 @@
     <w:p>
       <w:pPr>
         <w:rPr>
+          <w:color w:val="000000" w:themeColor="text1"/>
           <w:lang w:val="en-GB"/>
         </w:rPr>
       </w:pPr>
@@ -18607,7 +18757,6 @@
           <w:rFonts w:ascii="Times New Roman" w:hAnsi="Times New Roman"/>
           <w:color w:val="000000" w:themeColor="text1"/>
         </w:rPr>
-        <w:lastRenderedPageBreak/>
         <w:t>2.8.6</w:t>
       </w:r>
       <w:r>
@@ -18652,10 +18801,11 @@
       <w:r>
         <w:rPr>
           <w:noProof/>
+          <w:color w:val="000000" w:themeColor="text1"/>
           <w:lang w:val="en-US"/>
         </w:rPr>
         <w:drawing>
-          <wp:inline distT="0" distB="0" distL="0" distR="0" wp14:anchorId="0F4A9AD9" wp14:editId="6ED815AF">
+          <wp:inline distT="0" distB="0" distL="0" distR="0" wp14:anchorId="7CD3BEBC" wp14:editId="62492CA7">
             <wp:extent cx="5080000" cy="3384315"/>
             <wp:effectExtent l="0" t="0" r="6350" b="6985"/>
             <wp:docPr id="37" name="Picture 37"/>
@@ -18792,14 +18942,14 @@
           <w:lang w:val="en-US"/>
         </w:rPr>
       </w:pPr>
-      <w:bookmarkStart w:id="22" w:name="_GoBack"/>
       <w:r>
         <w:rPr>
           <w:noProof/>
+          <w:color w:val="000000" w:themeColor="text1"/>
           <w:lang w:val="en-US"/>
         </w:rPr>
         <w:drawing>
-          <wp:inline distT="0" distB="0" distL="0" distR="0" wp14:anchorId="4342FA91" wp14:editId="3E8ADE5A">
+          <wp:inline distT="0" distB="0" distL="0" distR="0" wp14:anchorId="2C42F456" wp14:editId="1FA44FC6">
             <wp:extent cx="5561703" cy="3439035"/>
             <wp:effectExtent l="0" t="0" r="1270" b="9525"/>
             <wp:docPr id="32" name="Picture 32"/>
@@ -18834,7 +18984,6 @@
           </wp:inline>
         </w:drawing>
       </w:r>
-      <w:bookmarkEnd w:id="22"/>
     </w:p>
     <w:p>
       <w:pPr>
@@ -18857,7 +19006,6 @@
           <w:rFonts w:ascii="Times New Roman" w:hAnsi="Times New Roman"/>
           <w:color w:val="000000" w:themeColor="text1"/>
         </w:rPr>
-        <w:lastRenderedPageBreak/>
         <w:t>2.8.8</w:t>
       </w:r>
       <w:r>
@@ -18932,7 +19080,7 @@
           <w:lang w:val="en-US"/>
         </w:rPr>
         <w:drawing>
-          <wp:inline distT="0" distB="0" distL="0" distR="0" wp14:anchorId="38A30B83" wp14:editId="61FD661F">
+          <wp:inline distT="0" distB="0" distL="0" distR="0" wp14:anchorId="7D95322C" wp14:editId="5FB2BA9E">
             <wp:extent cx="7450859" cy="5634681"/>
             <wp:effectExtent l="0" t="0" r="0" b="4445"/>
             <wp:docPr id="34" name="Picture 34"/>
@@ -19007,7 +19155,6 @@
           <w:rFonts w:ascii="Times New Roman" w:hAnsi="Times New Roman"/>
           <w:color w:val="000000" w:themeColor="text1"/>
         </w:rPr>
-        <w:lastRenderedPageBreak/>
         <w:t>Software development life cycle model (justification on why this particular model is considered)</w:t>
       </w:r>
     </w:p>
@@ -19373,7 +19520,6 @@
           <w:color w:val="000000" w:themeColor="text1"/>
           <w:szCs w:val="22"/>
         </w:rPr>
-        <w:lastRenderedPageBreak/>
         <w:t>System Design</w:t>
       </w:r>
     </w:p>
@@ -19422,7 +19568,7 @@
           <w:lang w:val="en-US"/>
         </w:rPr>
         <w:drawing>
-          <wp:inline distT="0" distB="0" distL="0" distR="0" wp14:anchorId="5143A2AE" wp14:editId="2AC4CADF">
+          <wp:inline distT="0" distB="0" distL="0" distR="0" wp14:anchorId="66AE2A52" wp14:editId="429A6D59">
             <wp:extent cx="6438900" cy="6810375"/>
             <wp:effectExtent l="0" t="0" r="0" b="9525"/>
             <wp:docPr id="21" name="Picture 21"/>
@@ -19482,7 +19628,6 @@
           <w:rFonts w:ascii="Times New Roman" w:hAnsi="Times New Roman"/>
           <w:color w:val="000000" w:themeColor="text1"/>
         </w:rPr>
-        <w:lastRenderedPageBreak/>
         <w:t>Activity diagram</w:t>
       </w:r>
     </w:p>
@@ -19552,7 +19697,7 @@
           <w:lang w:val="en-US"/>
         </w:rPr>
         <w:drawing>
-          <wp:inline distT="0" distB="0" distL="114300" distR="114300" wp14:anchorId="5AA7A8CC" wp14:editId="6D038781">
+          <wp:inline distT="0" distB="0" distL="114300" distR="114300" wp14:anchorId="3961B5D7" wp14:editId="7489D005">
             <wp:extent cx="4695825" cy="6376670"/>
             <wp:effectExtent l="0" t="0" r="9525" b="5080"/>
             <wp:docPr id="8" name="Picture 8" descr="fy1"/>
@@ -19630,7 +19775,6 @@
           <w:color w:val="000000" w:themeColor="text1"/>
           <w:lang w:val="en-US"/>
         </w:rPr>
-        <w:lastRenderedPageBreak/>
         <w:t>Register User</w:t>
       </w:r>
     </w:p>
@@ -19666,7 +19810,7 @@
           <w:lang w:val="en-US"/>
         </w:rPr>
         <w:drawing>
-          <wp:inline distT="0" distB="0" distL="114300" distR="114300" wp14:anchorId="3B724132" wp14:editId="293BF335">
+          <wp:inline distT="0" distB="0" distL="114300" distR="114300" wp14:anchorId="65FE44A1" wp14:editId="669BB538">
             <wp:extent cx="3890010" cy="5829300"/>
             <wp:effectExtent l="0" t="0" r="0" b="0"/>
             <wp:docPr id="16" name="Picture 16" descr="fy2"/>
@@ -19724,6 +19868,7 @@
     <w:p>
       <w:pPr>
         <w:rPr>
+          <w:color w:val="000000" w:themeColor="text1"/>
           <w:lang w:val="en-US"/>
         </w:rPr>
       </w:pPr>
@@ -19731,6 +19876,7 @@
     <w:p>
       <w:pPr>
         <w:rPr>
+          <w:color w:val="000000" w:themeColor="text1"/>
           <w:lang w:val="en-US"/>
         </w:rPr>
       </w:pPr>
@@ -19738,6 +19884,7 @@
     <w:p>
       <w:pPr>
         <w:rPr>
+          <w:color w:val="000000" w:themeColor="text1"/>
           <w:lang w:val="en-US"/>
         </w:rPr>
       </w:pPr>
@@ -19765,7 +19912,6 @@
           <w:color w:val="000000" w:themeColor="text1"/>
           <w:lang w:val="en-US"/>
         </w:rPr>
-        <w:lastRenderedPageBreak/>
         <w:t>System Recommendations</w:t>
       </w:r>
     </w:p>
@@ -19851,7 +19997,7 @@
           <w:lang w:val="en-US"/>
         </w:rPr>
         <w:drawing>
-          <wp:inline distT="0" distB="0" distL="114300" distR="114300" wp14:anchorId="7BEDFC23" wp14:editId="73EEBA48">
+          <wp:inline distT="0" distB="0" distL="114300" distR="114300" wp14:anchorId="7E841249" wp14:editId="2BBE7EC5">
             <wp:extent cx="5438775" cy="6610350"/>
             <wp:effectExtent l="0" t="0" r="9525" b="0"/>
             <wp:docPr id="17" name="Picture 17" descr="fy3"/>
@@ -19921,7 +20067,6 @@
           <w:color w:val="000000" w:themeColor="text1"/>
           <w:lang w:val="en-US"/>
         </w:rPr>
-        <w:lastRenderedPageBreak/>
         <w:t>Model Re-Training</w:t>
       </w:r>
     </w:p>
@@ -20012,7 +20157,7 @@
           <w:lang w:val="en-US"/>
         </w:rPr>
         <w:drawing>
-          <wp:inline distT="0" distB="0" distL="0" distR="0" wp14:anchorId="286D47D4" wp14:editId="03696A9C">
+          <wp:inline distT="0" distB="0" distL="0" distR="0" wp14:anchorId="461215F8" wp14:editId="3EE1B318">
             <wp:extent cx="1771429" cy="4580952"/>
             <wp:effectExtent l="0" t="0" r="635" b="0"/>
             <wp:docPr id="15" name="Picture 15"/>
@@ -20075,7 +20220,6 @@
           <w:rFonts w:ascii="Times New Roman" w:hAnsi="Times New Roman"/>
           <w:color w:val="000000" w:themeColor="text1"/>
         </w:rPr>
-        <w:lastRenderedPageBreak/>
         <w:t>Sequence diagram</w:t>
       </w:r>
     </w:p>
@@ -20120,7 +20264,7 @@
           <w:lang w:val="en-US"/>
         </w:rPr>
         <w:drawing>
-          <wp:inline distT="0" distB="0" distL="114300" distR="114300" wp14:anchorId="7E2B86EF" wp14:editId="66E47BBA">
+          <wp:inline distT="0" distB="0" distL="114300" distR="114300" wp14:anchorId="73A07E0D" wp14:editId="6F10ACDC">
             <wp:extent cx="5480050" cy="3427730"/>
             <wp:effectExtent l="0" t="0" r="6350" b="1270"/>
             <wp:docPr id="19" name="Picture 19" descr="login-sq"/>
@@ -20335,7 +20479,7 @@
           <w:lang w:val="en-US"/>
         </w:rPr>
         <w:drawing>
-          <wp:inline distT="0" distB="0" distL="114300" distR="114300" wp14:anchorId="666B86FA" wp14:editId="4626210D">
+          <wp:inline distT="0" distB="0" distL="114300" distR="114300" wp14:anchorId="6DC462BD" wp14:editId="220CDF61">
             <wp:extent cx="6450426" cy="3679633"/>
             <wp:effectExtent l="0" t="0" r="7620" b="0"/>
             <wp:docPr id="20" name="Picture 20" descr="user-sq"/>
@@ -20430,6 +20574,7 @@
     <w:p>
       <w:pPr>
         <w:rPr>
+          <w:color w:val="000000" w:themeColor="text1"/>
           <w:lang w:val="en-US"/>
         </w:rPr>
       </w:pPr>
@@ -20437,6 +20582,7 @@
     <w:p>
       <w:pPr>
         <w:rPr>
+          <w:color w:val="000000" w:themeColor="text1"/>
           <w:lang w:val="en-US"/>
         </w:rPr>
       </w:pPr>
@@ -20444,6 +20590,7 @@
     <w:p>
       <w:pPr>
         <w:rPr>
+          <w:color w:val="000000" w:themeColor="text1"/>
           <w:lang w:val="en-US"/>
         </w:rPr>
       </w:pPr>
@@ -20481,7 +20628,6 @@
           <w:color w:val="000000" w:themeColor="text1"/>
           <w:lang w:val="en-US"/>
         </w:rPr>
-        <w:lastRenderedPageBreak/>
         <w:t xml:space="preserve">Model Re-training  </w:t>
       </w:r>
     </w:p>
@@ -20500,7 +20646,7 @@
           <w:lang w:val="en-US"/>
         </w:rPr>
         <w:drawing>
-          <wp:inline distT="0" distB="0" distL="114300" distR="114300" wp14:anchorId="1EFE09F9" wp14:editId="12D15C1E">
+          <wp:inline distT="0" distB="0" distL="114300" distR="114300" wp14:anchorId="62E2434F" wp14:editId="1D3D1AF2">
             <wp:extent cx="5485130" cy="3507740"/>
             <wp:effectExtent l="0" t="0" r="1270" b="12700"/>
             <wp:docPr id="22" name="Picture 22" descr="modelretrain-sq"/>
@@ -20556,7 +20702,6 @@
           <w:rFonts w:ascii="Times New Roman" w:hAnsi="Times New Roman"/>
           <w:color w:val="000000" w:themeColor="text1"/>
         </w:rPr>
-        <w:lastRenderedPageBreak/>
         <w:t>Software architecture</w:t>
       </w:r>
     </w:p>
@@ -20576,7 +20721,7 @@
           <w:lang w:val="en-US"/>
         </w:rPr>
         <w:drawing>
-          <wp:inline distT="0" distB="0" distL="114300" distR="114300" wp14:anchorId="04C7A964" wp14:editId="7ABA2788">
+          <wp:inline distT="0" distB="0" distL="114300" distR="114300" wp14:anchorId="4C3F894F" wp14:editId="3C837BE8">
             <wp:extent cx="3764280" cy="6134100"/>
             <wp:effectExtent l="0" t="0" r="0" b="7620"/>
             <wp:docPr id="24" name="Picture 24" descr="software-Arc"/>
@@ -20632,7 +20777,6 @@
           <w:rFonts w:ascii="Times New Roman" w:hAnsi="Times New Roman"/>
           <w:color w:val="000000" w:themeColor="text1"/>
         </w:rPr>
-        <w:lastRenderedPageBreak/>
         <w:t>Class diagram</w:t>
       </w:r>
     </w:p>
@@ -20651,7 +20795,7 @@
           <w:lang w:val="en-US"/>
         </w:rPr>
         <w:drawing>
-          <wp:inline distT="0" distB="0" distL="114300" distR="114300" wp14:anchorId="528B942D" wp14:editId="4FC06148">
+          <wp:inline distT="0" distB="0" distL="114300" distR="114300" wp14:anchorId="1B3555D1" wp14:editId="6829E0EE">
             <wp:extent cx="5825490" cy="5463540"/>
             <wp:effectExtent l="0" t="0" r="11430" b="7620"/>
             <wp:docPr id="25" name="Picture 25" descr="class-diadram"/>
@@ -20706,6 +20850,7 @@
     <w:p>
       <w:pPr>
         <w:rPr>
+          <w:color w:val="000000" w:themeColor="text1"/>
           <w:lang w:val="en-GB"/>
         </w:rPr>
       </w:pPr>
@@ -20713,6 +20858,7 @@
     <w:p>
       <w:pPr>
         <w:rPr>
+          <w:color w:val="000000" w:themeColor="text1"/>
           <w:lang w:val="en-GB"/>
         </w:rPr>
       </w:pPr>
@@ -20720,6 +20866,7 @@
     <w:p>
       <w:pPr>
         <w:rPr>
+          <w:color w:val="000000" w:themeColor="text1"/>
           <w:lang w:val="en-GB"/>
         </w:rPr>
       </w:pPr>
@@ -20799,7 +20946,7 @@
           <w:lang w:val="en-US"/>
         </w:rPr>
         <w:drawing>
-          <wp:inline distT="0" distB="0" distL="0" distR="0" wp14:anchorId="2260E651" wp14:editId="7A707F20">
+          <wp:inline distT="0" distB="0" distL="0" distR="0" wp14:anchorId="29A6F888" wp14:editId="05994CBB">
             <wp:extent cx="5943600" cy="4169229"/>
             <wp:effectExtent l="0" t="0" r="0" b="3175"/>
             <wp:docPr id="31" name="Picture 31"/>
@@ -20914,6 +21061,7 @@
     <w:p>
       <w:pPr>
         <w:rPr>
+          <w:color w:val="000000" w:themeColor="text1"/>
           <w:lang w:val="en-GB"/>
         </w:rPr>
       </w:pPr>
@@ -20936,7 +21084,6 @@
           <w:rFonts w:ascii="Times New Roman" w:hAnsi="Times New Roman"/>
           <w:color w:val="000000" w:themeColor="text1"/>
         </w:rPr>
-        <w:lastRenderedPageBreak/>
         <w:t>3.7</w:t>
       </w:r>
       <w:r>
@@ -20957,6 +21104,7 @@
     <w:p>
       <w:pPr>
         <w:rPr>
+          <w:color w:val="000000" w:themeColor="text1"/>
           <w:lang w:val="en-GB"/>
         </w:rPr>
       </w:pPr>
@@ -20976,7 +21124,7 @@
           <w:lang w:val="en-US"/>
         </w:rPr>
         <w:drawing>
-          <wp:inline distT="0" distB="0" distL="114300" distR="114300" wp14:anchorId="48C9D653" wp14:editId="023016FB">
+          <wp:inline distT="0" distB="0" distL="114300" distR="114300" wp14:anchorId="652154CF" wp14:editId="4ABF6FDA">
             <wp:extent cx="5482590" cy="3978910"/>
             <wp:effectExtent l="0" t="0" r="3810" b="13970"/>
             <wp:docPr id="27" name="Picture 27" descr="WhatsApp Image 2021-05-01 at 1.54.12 PM"/>
@@ -21176,7 +21324,7 @@
           <w:lang w:val="en-US"/>
         </w:rPr>
         <w:drawing>
-          <wp:inline distT="0" distB="0" distL="0" distR="0" wp14:anchorId="09EE5315" wp14:editId="16F61371">
+          <wp:inline distT="0" distB="0" distL="0" distR="0" wp14:anchorId="2D32D231" wp14:editId="11B66D08">
             <wp:extent cx="6619875" cy="4752975"/>
             <wp:effectExtent l="0" t="0" r="9525" b="9525"/>
             <wp:docPr id="29" name="Picture 29"/>
@@ -22084,7 +22232,6 @@
                 <w:rFonts w:ascii="Times New Roman" w:hAnsi="Times New Roman" w:cs="Times New Roman"/>
                 <w:color w:val="000000" w:themeColor="text1"/>
               </w:rPr>
-              <w:lastRenderedPageBreak/>
               <w:t>Input Summary</w:t>
             </w:r>
           </w:p>
@@ -22677,7 +22824,6 @@
                 <w:rFonts w:ascii="Times New Roman" w:hAnsi="Times New Roman" w:cs="Times New Roman"/>
                 <w:color w:val="000000" w:themeColor="text1"/>
               </w:rPr>
-              <w:lastRenderedPageBreak/>
               <w:t xml:space="preserve">Either reviews or ratings are missing.  </w:t>
             </w:r>
           </w:p>
@@ -23215,7 +23361,6 @@
                 <w:rFonts w:ascii="Times New Roman" w:hAnsi="Times New Roman" w:cs="Times New Roman"/>
                 <w:color w:val="000000" w:themeColor="text1"/>
               </w:rPr>
-              <w:lastRenderedPageBreak/>
               <w:t>Test case Name</w:t>
             </w:r>
           </w:p>
@@ -23715,7 +23860,6 @@
           <w:color w:val="000000" w:themeColor="text1"/>
           <w:sz w:val="24"/>
         </w:rPr>
-        <w:lastRenderedPageBreak/>
         <w:t>For unit testing we made two clients to test every part. First we test client sign in and join and check all validation related stuff. At that point after effective login, we check places profile and check right record is shown or not. Survey a spot and check whether the record is embedded in data set. Rate the spot and watch whether the rating is refreshed or not. Looked through better places with various specialities and checked the spot area on Google map.</w:t>
       </w:r>
     </w:p>
@@ -24169,19 +24313,6 @@
     <w:p>
       <w:pPr>
         <w:spacing w:line="276" w:lineRule="auto"/>
-        <w:jc w:val="center"/>
-        <w:rPr>
-          <w:b/>
-          <w:bCs/>
-          <w:color w:val="000000" w:themeColor="text1"/>
-          <w:sz w:val="64"/>
-          <w:szCs w:val="64"/>
-        </w:rPr>
-      </w:pPr>
-    </w:p>
-    <w:p>
-      <w:pPr>
-        <w:spacing w:line="276" w:lineRule="auto"/>
         <w:rPr>
           <w:b/>
           <w:bCs/>
@@ -24338,7 +24469,6 @@
           <w:color w:val="000000" w:themeColor="text1"/>
           <w:lang w:val="en-US"/>
         </w:rPr>
-        <w:lastRenderedPageBreak/>
         <w:t>Conclusion</w:t>
       </w:r>
     </w:p>
@@ -24361,10 +24491,257 @@
     </w:p>
     <w:p>
       <w:pPr>
-        <w:rPr>
+        <w:pStyle w:val="Heading3"/>
+        <w:tabs>
+          <w:tab w:val="num" w:pos="720"/>
+        </w:tabs>
+        <w:spacing w:line="360" w:lineRule="auto"/>
+        <w:rPr>
+          <w:rFonts w:ascii="Times New Roman" w:hAnsi="Times New Roman"/>
+          <w:color w:val="000000" w:themeColor="text1"/>
+        </w:rPr>
+      </w:pPr>
+      <w:bookmarkStart w:id="27" w:name="_Toc47101688"/>
+      <w:r>
+        <w:rPr>
+          <w:rFonts w:ascii="Times New Roman" w:hAnsi="Times New Roman"/>
+          <w:color w:val="000000" w:themeColor="text1"/>
+        </w:rPr>
+        <w:t>Dataset</w:t>
+      </w:r>
+      <w:r>
+        <w:rPr>
+          <w:rFonts w:ascii="Times New Roman" w:hAnsi="Times New Roman"/>
+          <w:color w:val="000000" w:themeColor="text1"/>
+        </w:rPr>
+        <w:t xml:space="preserve"> Availability</w:t>
+      </w:r>
+      <w:r>
+        <w:rPr>
+          <w:rFonts w:ascii="Times New Roman" w:hAnsi="Times New Roman"/>
+          <w:color w:val="000000" w:themeColor="text1"/>
+        </w:rPr>
+        <w:t>:</w:t>
+      </w:r>
+      <w:bookmarkStart w:id="28" w:name="_Toc47101689"/>
+      <w:bookmarkEnd w:id="27"/>
+    </w:p>
+    <w:p>
+      <w:pPr>
+        <w:rPr>
+          <w:color w:val="000000" w:themeColor="text1"/>
           <w:lang w:val="en-GB"/>
         </w:rPr>
       </w:pPr>
+      <w:r>
+        <w:rPr>
+          <w:color w:val="000000" w:themeColor="text1"/>
+          <w:lang w:val="en-GB"/>
+        </w:rPr>
+        <w:t xml:space="preserve">Initial problem with starting this project was to find out some </w:t>
+      </w:r>
+      <w:r>
+        <w:rPr>
+          <w:color w:val="000000" w:themeColor="text1"/>
+          <w:lang w:val="en-GB"/>
+        </w:rPr>
+        <w:t>rel</w:t>
+      </w:r>
+      <w:r>
+        <w:rPr>
+          <w:color w:val="000000" w:themeColor="text1"/>
+          <w:lang w:val="en-GB"/>
+        </w:rPr>
+        <w:t>iable, fair quantity and good quality dataset with various end to end business embedded in between</w:t>
+      </w:r>
+      <w:r>
+        <w:rPr>
+          <w:color w:val="000000" w:themeColor="text1"/>
+          <w:lang w:val="en-GB"/>
+        </w:rPr>
+        <w:t>. Struggle was big as there is no such dataset available on the internet and for the data crawling part, major websites were not willing to allow.</w:t>
+      </w:r>
+    </w:p>
+    <w:p>
+      <w:pPr>
+        <w:pStyle w:val="Heading3"/>
+        <w:tabs>
+          <w:tab w:val="num" w:pos="720"/>
+        </w:tabs>
+        <w:spacing w:line="360" w:lineRule="auto"/>
+        <w:rPr>
+          <w:rFonts w:ascii="Times New Roman" w:hAnsi="Times New Roman"/>
+          <w:color w:val="000000" w:themeColor="text1"/>
+        </w:rPr>
+      </w:pPr>
+      <w:r>
+        <w:rPr>
+          <w:rFonts w:ascii="Times New Roman" w:hAnsi="Times New Roman"/>
+          <w:color w:val="000000" w:themeColor="text1"/>
+        </w:rPr>
+        <w:t>Google Colab Limitations:</w:t>
+      </w:r>
+      <w:bookmarkEnd w:id="28"/>
+    </w:p>
+    <w:p>
+      <w:pPr>
+        <w:rPr>
+          <w:color w:val="000000" w:themeColor="text1"/>
+          <w:lang w:val="en-GB"/>
+        </w:rPr>
+      </w:pPr>
+      <w:r>
+        <w:rPr>
+          <w:color w:val="000000" w:themeColor="text1"/>
+          <w:lang w:val="en-GB"/>
+        </w:rPr>
+        <w:t>Provided RAM and storage by the Colab servers are not enough to train NLP problems with sample of the dataset as huge as 500k-600k. Even loading data from JSON file to convert to comma separated format was hard and needs to be divided into batches. Only way to get around was to use partitioning of the data and perform the task into rounds.</w:t>
+      </w:r>
+    </w:p>
+    <w:p>
+      <w:pPr>
+        <w:pStyle w:val="Heading3"/>
+        <w:tabs>
+          <w:tab w:val="num" w:pos="720"/>
+        </w:tabs>
+        <w:spacing w:line="360" w:lineRule="auto"/>
+        <w:rPr>
+          <w:rFonts w:ascii="Times New Roman" w:hAnsi="Times New Roman"/>
+          <w:color w:val="000000" w:themeColor="text1"/>
+        </w:rPr>
+      </w:pPr>
+      <w:r>
+        <w:rPr>
+          <w:rFonts w:ascii="Times New Roman" w:hAnsi="Times New Roman"/>
+          <w:color w:val="000000" w:themeColor="text1"/>
+        </w:rPr>
+        <w:t>Sentiment Analysis State of the Art Models:</w:t>
+      </w:r>
+    </w:p>
+    <w:p>
+      <w:pPr>
+        <w:rPr>
+          <w:color w:val="000000" w:themeColor="text1"/>
+          <w:lang w:val="en-GB"/>
+        </w:rPr>
+      </w:pPr>
+      <w:r>
+        <w:rPr>
+          <w:color w:val="000000" w:themeColor="text1"/>
+          <w:lang w:val="en-GB"/>
+        </w:rPr>
+        <w:t>Dataset we had was from Most Famous European Review Community YELP. Dataset was un-annotated which was notifying about another major problem round the corner. Now the race for reliable state of the art sentiment analysis models started which didn’t end that easily. At least 5-7 models were tried on small sampled dataset including Text-Blob, Flair to predict the partiality of reviews. At the end BERT does solve this problem but after training two complete datasets of Twitter and IBDB.</w:t>
+      </w:r>
+    </w:p>
+    <w:p>
+      <w:pPr>
+        <w:pStyle w:val="Heading3"/>
+        <w:tabs>
+          <w:tab w:val="num" w:pos="720"/>
+        </w:tabs>
+        <w:spacing w:line="360" w:lineRule="auto"/>
+        <w:rPr>
+          <w:rFonts w:ascii="Times New Roman" w:hAnsi="Times New Roman"/>
+          <w:color w:val="000000" w:themeColor="text1"/>
+        </w:rPr>
+      </w:pPr>
+      <w:r>
+        <w:rPr>
+          <w:rFonts w:ascii="Times New Roman" w:hAnsi="Times New Roman"/>
+          <w:color w:val="000000" w:themeColor="text1"/>
+        </w:rPr>
+        <w:t>Team-Work and Task Management</w:t>
+      </w:r>
+    </w:p>
+    <w:p>
+      <w:pPr>
+        <w:rPr>
+          <w:color w:val="000000" w:themeColor="text1"/>
+          <w:lang w:val="en-GB"/>
+        </w:rPr>
+      </w:pPr>
+      <w:r>
+        <w:rPr>
+          <w:color w:val="000000" w:themeColor="text1"/>
+          <w:lang w:val="en-GB"/>
+        </w:rPr>
+        <w:t>As the time started to pass and project deadline started to plunder, we realize how much of a task our group was assigned and the roadmap we three had to follow to reach some milestone. To follow that roadmap, we had to ensure task management was in order and whole team was putting their full strength in</w:t>
+      </w:r>
+    </w:p>
+    <w:p>
+      <w:pPr>
+        <w:pStyle w:val="Heading3"/>
+        <w:tabs>
+          <w:tab w:val="num" w:pos="720"/>
+        </w:tabs>
+        <w:spacing w:line="360" w:lineRule="auto"/>
+        <w:rPr>
+          <w:rFonts w:ascii="Times New Roman" w:hAnsi="Times New Roman"/>
+          <w:color w:val="000000" w:themeColor="text1"/>
+        </w:rPr>
+      </w:pPr>
+      <w:r>
+        <w:rPr>
+          <w:rFonts w:ascii="Times New Roman" w:hAnsi="Times New Roman"/>
+          <w:color w:val="000000" w:themeColor="text1"/>
+        </w:rPr>
+        <w:t xml:space="preserve"> Finding Alternatives </w:t>
+      </w:r>
+    </w:p>
+    <w:p>
+      <w:pPr>
+        <w:rPr>
+          <w:color w:val="000000" w:themeColor="text1"/>
+          <w:lang w:val="en-GB"/>
+        </w:rPr>
+      </w:pPr>
+      <w:r>
+        <w:rPr>
+          <w:color w:val="000000" w:themeColor="text1"/>
+          <w:lang w:val="en-GB"/>
+        </w:rPr>
+        <w:t>It’s must that you will face problems and cons with every step you take towards complex projects. Similar was the case here too as we needed several tweaking’s and alternatives at every inch but that’s how you supposed to become a better debugger and problem solver. Every struggle we had has provided us some knowledge and that how this field has supposed to be, so no worries</w:t>
+      </w:r>
+    </w:p>
+    <w:p>
+      <w:pPr>
+        <w:rPr>
+          <w:color w:val="000000" w:themeColor="text1"/>
+          <w:lang w:val="en-GB"/>
+        </w:rPr>
+      </w:pPr>
+    </w:p>
+    <w:p>
+      <w:pPr>
+        <w:rPr>
+          <w:color w:val="000000" w:themeColor="text1"/>
+          <w:lang w:val="en-GB"/>
+        </w:rPr>
+      </w:pPr>
+    </w:p>
+    <w:p>
+      <w:pPr>
+        <w:rPr>
+          <w:color w:val="000000" w:themeColor="text1"/>
+          <w:lang w:val="en-GB"/>
+        </w:rPr>
+      </w:pPr>
+    </w:p>
+    <w:p>
+      <w:pPr>
+        <w:rPr>
+          <w:color w:val="000000" w:themeColor="text1"/>
+          <w:lang w:val="en-GB"/>
+        </w:rPr>
+      </w:pPr>
+    </w:p>
+    <w:p>
+      <w:pPr>
+        <w:rPr>
+          <w:color w:val="000000" w:themeColor="text1"/>
+          <w:lang w:val="en-GB"/>
+        </w:rPr>
+      </w:pPr>
     </w:p>
     <w:p>
       <w:pPr>
@@ -24386,6 +24763,7 @@
     <w:p>
       <w:pPr>
         <w:rPr>
+          <w:color w:val="000000" w:themeColor="text1"/>
           <w:lang w:val="en-GB"/>
         </w:rPr>
       </w:pPr>
@@ -24418,33 +24796,15 @@
         <w:spacing w:line="276" w:lineRule="auto"/>
         <w:rPr>
           <w:color w:val="000000" w:themeColor="text1"/>
-          <w:sz w:val="21"/>
-          <w:szCs w:val="21"/>
-        </w:rPr>
-      </w:pPr>
-      <w:r>
-        <w:rPr>
-          <w:color w:val="000000" w:themeColor="text1"/>
-          <w:sz w:val="21"/>
-          <w:szCs w:val="21"/>
-        </w:rPr>
-        <w:t>Some of the future goals are mentioned below which will help to make recommendation applications more user-friendly, robust and flexible while keeping the quality ma</w:t>
-      </w:r>
-      <w:r>
-        <w:rPr>
-          <w:color w:val="000000" w:themeColor="text1"/>
-          <w:sz w:val="21"/>
-          <w:szCs w:val="21"/>
-        </w:rPr>
-        <w:t>intained</w:t>
-      </w:r>
-      <w:r>
-        <w:rPr>
-          <w:color w:val="000000" w:themeColor="text1"/>
-          <w:sz w:val="21"/>
-          <w:szCs w:val="21"/>
-        </w:rPr>
-        <w:t>.</w:t>
+          <w:szCs w:val="22"/>
+        </w:rPr>
+      </w:pPr>
+      <w:r>
+        <w:rPr>
+          <w:color w:val="000000" w:themeColor="text1"/>
+          <w:szCs w:val="22"/>
+        </w:rPr>
+        <w:t>Some of the future goals are mentioned below which will help to make recommendation applications more user-friendly, robust and flexible while keeping the quality maintained.</w:t>
       </w:r>
     </w:p>
     <w:p>
@@ -24463,15 +24823,13 @@
         <w:spacing w:line="276" w:lineRule="auto"/>
         <w:rPr>
           <w:color w:val="000000" w:themeColor="text1"/>
-          <w:sz w:val="21"/>
-          <w:szCs w:val="21"/>
-        </w:rPr>
-      </w:pPr>
-      <w:r>
-        <w:rPr>
-          <w:color w:val="000000" w:themeColor="text1"/>
-          <w:sz w:val="21"/>
-          <w:szCs w:val="21"/>
+          <w:szCs w:val="22"/>
+        </w:rPr>
+      </w:pPr>
+      <w:r>
+        <w:rPr>
+          <w:color w:val="000000" w:themeColor="text1"/>
+          <w:szCs w:val="22"/>
         </w:rPr>
         <w:t>Integrate more modules over the time according to their need.</w:t>
       </w:r>
@@ -24492,15 +24850,13 @@
         <w:spacing w:line="276" w:lineRule="auto"/>
         <w:rPr>
           <w:color w:val="000000" w:themeColor="text1"/>
-          <w:sz w:val="21"/>
-          <w:szCs w:val="21"/>
-        </w:rPr>
-      </w:pPr>
-      <w:r>
-        <w:rPr>
-          <w:color w:val="000000" w:themeColor="text1"/>
-          <w:sz w:val="21"/>
-          <w:szCs w:val="21"/>
+          <w:szCs w:val="22"/>
+        </w:rPr>
+      </w:pPr>
+      <w:r>
+        <w:rPr>
+          <w:color w:val="000000" w:themeColor="text1"/>
+          <w:szCs w:val="22"/>
         </w:rPr>
         <w:t>We will create the module using which one will make online bookings; this will save the time of the user as well as will help the service providers to interact with our app in a better way.</w:t>
       </w:r>
@@ -24521,23 +24877,20 @@
         <w:spacing w:line="276" w:lineRule="auto"/>
         <w:rPr>
           <w:color w:val="000000" w:themeColor="text1"/>
-          <w:sz w:val="21"/>
-          <w:szCs w:val="21"/>
-        </w:rPr>
-      </w:pPr>
-      <w:r>
-        <w:rPr>
-          <w:color w:val="000000" w:themeColor="text1"/>
-          <w:sz w:val="21"/>
-          <w:szCs w:val="21"/>
+          <w:szCs w:val="22"/>
+        </w:rPr>
+      </w:pPr>
+      <w:r>
+        <w:rPr>
+          <w:color w:val="000000" w:themeColor="text1"/>
+          <w:szCs w:val="22"/>
         </w:rPr>
         <w:t xml:space="preserve">Adding the apoinment section with the domain experts like doctors, property dealers </w:t>
       </w:r>
       <w:r>
         <w:rPr>
           <w:color w:val="000000" w:themeColor="text1"/>
-          <w:sz w:val="21"/>
-          <w:szCs w:val="21"/>
+          <w:szCs w:val="22"/>
         </w:rPr>
         <w:t>etc.</w:t>
       </w:r>
@@ -24558,31 +24911,27 @@
         <w:spacing w:line="276" w:lineRule="auto"/>
         <w:rPr>
           <w:color w:val="000000" w:themeColor="text1"/>
-          <w:sz w:val="21"/>
-          <w:szCs w:val="21"/>
-        </w:rPr>
-      </w:pPr>
-      <w:r>
-        <w:rPr>
-          <w:color w:val="000000" w:themeColor="text1"/>
-          <w:sz w:val="21"/>
-          <w:szCs w:val="21"/>
+          <w:szCs w:val="22"/>
+        </w:rPr>
+      </w:pPr>
+      <w:r>
+        <w:rPr>
+          <w:color w:val="000000" w:themeColor="text1"/>
+          <w:szCs w:val="22"/>
         </w:rPr>
         <w:t>Make blog within application where ranked</w:t>
       </w:r>
       <w:r>
         <w:rPr>
           <w:color w:val="000000" w:themeColor="text1"/>
-          <w:sz w:val="21"/>
-          <w:szCs w:val="21"/>
+          <w:szCs w:val="22"/>
         </w:rPr>
         <w:t xml:space="preserve"> pros</w:t>
       </w:r>
       <w:r>
         <w:rPr>
           <w:color w:val="000000" w:themeColor="text1"/>
-          <w:sz w:val="21"/>
-          <w:szCs w:val="21"/>
+          <w:szCs w:val="22"/>
         </w:rPr>
         <w:t xml:space="preserve"> publish their experience and reviews to aware the people about the latest insights</w:t>
       </w:r>
@@ -24590,6 +24939,7 @@
     <w:p>
       <w:pPr>
         <w:rPr>
+          <w:color w:val="000000" w:themeColor="text1"/>
           <w:lang w:val="en-GB"/>
         </w:rPr>
       </w:pPr>
@@ -24736,243 +25086,73 @@
     </w:p>
     <w:p>
       <w:pPr>
-        <w:spacing w:before="0" w:after="0" w:line="276" w:lineRule="auto"/>
-        <w:jc w:val="left"/>
+        <w:spacing w:line="276" w:lineRule="auto"/>
         <w:rPr>
           <w:b/>
-          <w:color w:val="000000" w:themeColor="text1"/>
-          <w:sz w:val="24"/>
-        </w:rPr>
-      </w:pPr>
-    </w:p>
-    <w:p>
-      <w:pPr>
-        <w:spacing w:before="0" w:after="0" w:line="276" w:lineRule="auto"/>
-        <w:jc w:val="left"/>
+          <w:bCs/>
+          <w:color w:val="000000" w:themeColor="text1"/>
+          <w:sz w:val="64"/>
+          <w:szCs w:val="64"/>
+        </w:rPr>
+      </w:pPr>
+    </w:p>
+    <w:p>
+      <w:pPr>
+        <w:spacing w:line="276" w:lineRule="auto"/>
         <w:rPr>
           <w:b/>
-          <w:color w:val="000000" w:themeColor="text1"/>
-          <w:sz w:val="24"/>
-        </w:rPr>
-      </w:pPr>
-    </w:p>
-    <w:p>
-      <w:pPr>
-        <w:spacing w:before="0" w:after="0" w:line="276" w:lineRule="auto"/>
-        <w:jc w:val="left"/>
+          <w:bCs/>
+          <w:color w:val="000000" w:themeColor="text1"/>
+          <w:sz w:val="64"/>
+          <w:szCs w:val="64"/>
+        </w:rPr>
+      </w:pPr>
+    </w:p>
+    <w:p>
+      <w:pPr>
+        <w:spacing w:line="276" w:lineRule="auto"/>
         <w:rPr>
           <w:b/>
-          <w:color w:val="000000" w:themeColor="text1"/>
-          <w:sz w:val="24"/>
-        </w:rPr>
-      </w:pPr>
-    </w:p>
-    <w:p>
-      <w:pPr>
-        <w:spacing w:before="0" w:after="0" w:line="276" w:lineRule="auto"/>
-        <w:jc w:val="left"/>
+          <w:bCs/>
+          <w:color w:val="000000" w:themeColor="text1"/>
+          <w:sz w:val="64"/>
+          <w:szCs w:val="64"/>
+        </w:rPr>
+      </w:pPr>
+    </w:p>
+    <w:p>
+      <w:pPr>
+        <w:spacing w:line="276" w:lineRule="auto"/>
         <w:rPr>
           <w:b/>
-          <w:color w:val="000000" w:themeColor="text1"/>
-          <w:sz w:val="24"/>
-        </w:rPr>
-      </w:pPr>
-    </w:p>
-    <w:p>
-      <w:pPr>
-        <w:spacing w:before="0" w:after="0" w:line="276" w:lineRule="auto"/>
-        <w:jc w:val="left"/>
+          <w:bCs/>
+          <w:color w:val="000000" w:themeColor="text1"/>
+          <w:sz w:val="64"/>
+          <w:szCs w:val="64"/>
+        </w:rPr>
+      </w:pPr>
+    </w:p>
+    <w:p>
+      <w:pPr>
+        <w:spacing w:line="276" w:lineRule="auto"/>
         <w:rPr>
           <w:b/>
-          <w:color w:val="000000" w:themeColor="text1"/>
-          <w:sz w:val="24"/>
-        </w:rPr>
-      </w:pPr>
-    </w:p>
-    <w:p>
-      <w:pPr>
-        <w:spacing w:before="0" w:after="0" w:line="276" w:lineRule="auto"/>
-        <w:jc w:val="left"/>
+          <w:bCs/>
+          <w:color w:val="000000" w:themeColor="text1"/>
+          <w:sz w:val="64"/>
+          <w:szCs w:val="64"/>
+        </w:rPr>
+      </w:pPr>
+    </w:p>
+    <w:p>
+      <w:pPr>
+        <w:spacing w:line="276" w:lineRule="auto"/>
         <w:rPr>
           <w:b/>
-          <w:color w:val="000000" w:themeColor="text1"/>
-          <w:sz w:val="24"/>
-        </w:rPr>
-      </w:pPr>
-    </w:p>
-    <w:p>
-      <w:pPr>
-        <w:spacing w:before="0" w:after="0" w:line="276" w:lineRule="auto"/>
-        <w:jc w:val="left"/>
-        <w:rPr>
-          <w:b/>
-          <w:color w:val="000000" w:themeColor="text1"/>
-          <w:sz w:val="24"/>
-        </w:rPr>
-      </w:pPr>
-    </w:p>
-    <w:p>
-      <w:pPr>
-        <w:spacing w:before="0" w:after="0" w:line="276" w:lineRule="auto"/>
-        <w:jc w:val="left"/>
-        <w:rPr>
-          <w:b/>
-          <w:color w:val="000000" w:themeColor="text1"/>
-          <w:sz w:val="24"/>
-        </w:rPr>
-      </w:pPr>
-    </w:p>
-    <w:p>
-      <w:pPr>
-        <w:spacing w:before="0" w:after="0" w:line="276" w:lineRule="auto"/>
-        <w:jc w:val="left"/>
-        <w:rPr>
-          <w:b/>
-          <w:color w:val="000000" w:themeColor="text1"/>
-          <w:sz w:val="24"/>
-        </w:rPr>
-      </w:pPr>
-    </w:p>
-    <w:p>
-      <w:pPr>
-        <w:spacing w:before="0" w:after="0" w:line="276" w:lineRule="auto"/>
-        <w:jc w:val="left"/>
-        <w:rPr>
-          <w:b/>
-          <w:color w:val="000000" w:themeColor="text1"/>
-          <w:sz w:val="24"/>
-        </w:rPr>
-      </w:pPr>
-    </w:p>
-    <w:p>
-      <w:pPr>
-        <w:spacing w:before="0" w:after="0" w:line="276" w:lineRule="auto"/>
-        <w:jc w:val="left"/>
-        <w:rPr>
-          <w:b/>
-          <w:color w:val="000000" w:themeColor="text1"/>
-          <w:sz w:val="24"/>
-        </w:rPr>
-      </w:pPr>
-    </w:p>
-    <w:p>
-      <w:pPr>
-        <w:spacing w:before="0" w:after="0" w:line="276" w:lineRule="auto"/>
-        <w:jc w:val="left"/>
-        <w:rPr>
-          <w:b/>
-          <w:color w:val="000000" w:themeColor="text1"/>
-          <w:sz w:val="24"/>
-        </w:rPr>
-      </w:pPr>
-    </w:p>
-    <w:p>
-      <w:pPr>
-        <w:spacing w:before="0" w:after="0" w:line="276" w:lineRule="auto"/>
-        <w:jc w:val="left"/>
-        <w:rPr>
-          <w:b/>
-          <w:color w:val="000000" w:themeColor="text1"/>
-          <w:sz w:val="24"/>
-        </w:rPr>
-      </w:pPr>
-    </w:p>
-    <w:p>
-      <w:pPr>
-        <w:spacing w:before="0" w:after="0" w:line="276" w:lineRule="auto"/>
-        <w:jc w:val="left"/>
-        <w:rPr>
-          <w:b/>
-          <w:color w:val="000000" w:themeColor="text1"/>
-          <w:sz w:val="24"/>
-        </w:rPr>
-      </w:pPr>
-    </w:p>
-    <w:p>
-      <w:pPr>
-        <w:spacing w:before="0" w:after="0" w:line="276" w:lineRule="auto"/>
-        <w:jc w:val="left"/>
-        <w:rPr>
-          <w:b/>
-          <w:color w:val="000000" w:themeColor="text1"/>
-          <w:sz w:val="24"/>
-        </w:rPr>
-      </w:pPr>
-    </w:p>
-    <w:p>
-      <w:pPr>
-        <w:spacing w:before="0" w:after="0" w:line="276" w:lineRule="auto"/>
-        <w:jc w:val="left"/>
-        <w:rPr>
-          <w:b/>
-          <w:color w:val="000000" w:themeColor="text1"/>
-          <w:sz w:val="24"/>
-        </w:rPr>
-      </w:pPr>
-    </w:p>
-    <w:p>
-      <w:pPr>
-        <w:spacing w:before="0" w:after="0" w:line="276" w:lineRule="auto"/>
-        <w:jc w:val="left"/>
-        <w:rPr>
-          <w:b/>
-          <w:color w:val="000000" w:themeColor="text1"/>
-          <w:sz w:val="24"/>
-        </w:rPr>
-      </w:pPr>
-    </w:p>
-    <w:p>
-      <w:pPr>
-        <w:spacing w:before="0" w:after="0" w:line="276" w:lineRule="auto"/>
-        <w:jc w:val="left"/>
-        <w:rPr>
-          <w:b/>
-          <w:color w:val="000000" w:themeColor="text1"/>
-          <w:sz w:val="24"/>
-        </w:rPr>
-      </w:pPr>
-    </w:p>
-    <w:p>
-      <w:pPr>
-        <w:spacing w:before="0" w:after="0" w:line="276" w:lineRule="auto"/>
-        <w:jc w:val="left"/>
-        <w:rPr>
-          <w:b/>
-          <w:color w:val="000000" w:themeColor="text1"/>
-          <w:sz w:val="24"/>
-        </w:rPr>
-      </w:pPr>
-    </w:p>
-    <w:p>
-      <w:pPr>
-        <w:spacing w:before="0" w:after="0" w:line="276" w:lineRule="auto"/>
-        <w:jc w:val="left"/>
-        <w:rPr>
-          <w:b/>
-          <w:color w:val="000000" w:themeColor="text1"/>
-          <w:sz w:val="24"/>
-        </w:rPr>
-      </w:pPr>
-    </w:p>
-    <w:p>
-      <w:pPr>
-        <w:spacing w:before="0" w:after="0" w:line="276" w:lineRule="auto"/>
-        <w:jc w:val="left"/>
-        <w:rPr>
-          <w:b/>
-          <w:color w:val="000000" w:themeColor="text1"/>
-          <w:sz w:val="24"/>
-        </w:rPr>
-      </w:pPr>
-    </w:p>
-    <w:p>
-      <w:pPr>
-        <w:spacing w:before="0" w:after="0" w:line="276" w:lineRule="auto"/>
-        <w:jc w:val="left"/>
-        <w:rPr>
-          <w:b/>
-          <w:color w:val="000000" w:themeColor="text1"/>
-          <w:sz w:val="24"/>
+          <w:bCs/>
+          <w:color w:val="000000" w:themeColor="text1"/>
+          <w:sz w:val="64"/>
+          <w:szCs w:val="64"/>
         </w:rPr>
       </w:pPr>
     </w:p>
@@ -25120,6 +25300,61 @@
     </w:p>
     <w:p>
       <w:pPr>
+        <w:spacing w:before="0" w:after="0" w:line="276" w:lineRule="auto"/>
+        <w:jc w:val="left"/>
+        <w:rPr>
+          <w:b/>
+          <w:color w:val="000000" w:themeColor="text1"/>
+          <w:sz w:val="24"/>
+        </w:rPr>
+      </w:pPr>
+    </w:p>
+    <w:p>
+      <w:pPr>
+        <w:spacing w:before="0" w:after="0" w:line="276" w:lineRule="auto"/>
+        <w:jc w:val="left"/>
+        <w:rPr>
+          <w:b/>
+          <w:color w:val="000000" w:themeColor="text1"/>
+          <w:sz w:val="24"/>
+        </w:rPr>
+      </w:pPr>
+    </w:p>
+    <w:p>
+      <w:pPr>
+        <w:spacing w:before="0" w:after="0" w:line="276" w:lineRule="auto"/>
+        <w:jc w:val="left"/>
+        <w:rPr>
+          <w:b/>
+          <w:color w:val="000000" w:themeColor="text1"/>
+          <w:sz w:val="24"/>
+        </w:rPr>
+      </w:pPr>
+    </w:p>
+    <w:p>
+      <w:pPr>
+        <w:spacing w:before="0" w:after="0" w:line="276" w:lineRule="auto"/>
+        <w:jc w:val="left"/>
+        <w:rPr>
+          <w:b/>
+          <w:color w:val="000000" w:themeColor="text1"/>
+          <w:sz w:val="24"/>
+        </w:rPr>
+      </w:pPr>
+    </w:p>
+    <w:p>
+      <w:pPr>
+        <w:spacing w:before="0" w:after="0" w:line="276" w:lineRule="auto"/>
+        <w:jc w:val="left"/>
+        <w:rPr>
+          <w:b/>
+          <w:color w:val="000000" w:themeColor="text1"/>
+          <w:sz w:val="24"/>
+        </w:rPr>
+      </w:pPr>
+    </w:p>
+    <w:p>
+      <w:pPr>
         <w:pStyle w:val="Heading1"/>
         <w:spacing w:line="276" w:lineRule="auto"/>
         <w:rPr>
@@ -25129,16 +25364,15 @@
           <w:lang w:val="en-US"/>
         </w:rPr>
       </w:pPr>
-      <w:bookmarkStart w:id="27" w:name="_Toc436367071"/>
+      <w:bookmarkStart w:id="29" w:name="_Toc436367071"/>
       <w:r>
         <w:rPr>
           <w:rFonts w:ascii="Times New Roman" w:hAnsi="Times New Roman"/>
           <w:color w:val="000000" w:themeColor="text1"/>
         </w:rPr>
-        <w:lastRenderedPageBreak/>
         <w:t>References</w:t>
       </w:r>
-      <w:bookmarkEnd w:id="27"/>
+      <w:bookmarkEnd w:id="29"/>
     </w:p>
     <w:p>
       <w:pPr>
@@ -25182,7 +25416,7 @@
 </file>
 
 <file path=word/endnotes.xml><?xml version="1.0" encoding="utf-8"?>
-<w:endnotes xmlns:wpc="http://schemas.microsoft.com/office/word/2010/wordprocessingCanvas" xmlns:cx="http://schemas.microsoft.com/office/drawing/2014/chartex" xmlns:cx1="http://schemas.microsoft.com/office/drawing/2015/9/8/chartex" xmlns:mc="http://schemas.openxmlformats.org/markup-compatibility/2006" xmlns:o="urn:schemas-microsoft-com:office:office" xmlns:r="http://schemas.openxmlformats.org/officeDocument/2006/relationships" xmlns:m="http://schemas.openxmlformats.org/officeDocument/2006/math" xmlns:v="urn:schemas-microsoft-com:vml" xmlns:wp14="http://schemas.microsoft.com/office/word/2010/wordprocessingDrawing" xmlns:wp="http://schemas.openxmlformats.org/drawingml/2006/wordprocessingDrawing" xmlns:w10="urn:schemas-microsoft-com:office:word" xmlns:w="http://schemas.openxmlformats.org/wordprocessingml/2006/main" xmlns:w14="http://schemas.microsoft.com/office/word/2010/wordml" xmlns:w15="http://schemas.microsoft.com/office/word/2012/wordml" xmlns:w16se="http://schemas.microsoft.com/office/word/2015/wordml/symex" xmlns:wpg="http://schemas.microsoft.com/office/word/2010/wordprocessingGroup" xmlns:wpi="http://schemas.microsoft.com/office/word/2010/wordprocessingInk" xmlns:wne="http://schemas.microsoft.com/office/word/2006/wordml" xmlns:wps="http://schemas.microsoft.com/office/word/2010/wordprocessingShape" mc:Ignorable="w14 w15 w16se wp14">
+<w:endnotes xmlns:wpc="http://schemas.microsoft.com/office/word/2010/wordprocessingCanvas" xmlns:cx="http://schemas.microsoft.com/office/drawing/2014/chartex" xmlns:mc="http://schemas.openxmlformats.org/markup-compatibility/2006" xmlns:o="urn:schemas-microsoft-com:office:office" xmlns:r="http://schemas.openxmlformats.org/officeDocument/2006/relationships" xmlns:m="http://schemas.openxmlformats.org/officeDocument/2006/math" xmlns:v="urn:schemas-microsoft-com:vml" xmlns:wp14="http://schemas.microsoft.com/office/word/2010/wordprocessingDrawing" xmlns:wp="http://schemas.openxmlformats.org/drawingml/2006/wordprocessingDrawing" xmlns:w10="urn:schemas-microsoft-com:office:word" xmlns:w="http://schemas.openxmlformats.org/wordprocessingml/2006/main" xmlns:w14="http://schemas.microsoft.com/office/word/2010/wordml" xmlns:w15="http://schemas.microsoft.com/office/word/2012/wordml" xmlns:w16se="http://schemas.microsoft.com/office/word/2015/wordml/symex" xmlns:wpg="http://schemas.microsoft.com/office/word/2010/wordprocessingGroup" xmlns:wpi="http://schemas.microsoft.com/office/word/2010/wordprocessingInk" xmlns:wne="http://schemas.microsoft.com/office/word/2006/wordml" xmlns:wps="http://schemas.microsoft.com/office/word/2010/wordprocessingShape" mc:Ignorable="w14 w15 w16se wp14">
   <w:endnote w:type="separator" w:id="-1">
     <w:p>
       <w:pPr>
@@ -25207,7 +25441,7 @@
 </file>
 
 <file path=word/footer1.xml><?xml version="1.0" encoding="utf-8"?>
-<w:ftr xmlns:wpc="http://schemas.microsoft.com/office/word/2010/wordprocessingCanvas" xmlns:cx="http://schemas.microsoft.com/office/drawing/2014/chartex" xmlns:cx1="http://schemas.microsoft.com/office/drawing/2015/9/8/chartex" xmlns:mc="http://schemas.openxmlformats.org/markup-compatibility/2006" xmlns:o="urn:schemas-microsoft-com:office:office" xmlns:r="http://schemas.openxmlformats.org/officeDocument/2006/relationships" xmlns:m="http://schemas.openxmlformats.org/officeDocument/2006/math" xmlns:v="urn:schemas-microsoft-com:vml" xmlns:wp14="http://schemas.microsoft.com/office/word/2010/wordprocessingDrawing" xmlns:wp="http://schemas.openxmlformats.org/drawingml/2006/wordprocessingDrawing" xmlns:w10="urn:schemas-microsoft-com:office:word" xmlns:w="http://schemas.openxmlformats.org/wordprocessingml/2006/main" xmlns:w14="http://schemas.microsoft.com/office/word/2010/wordml" xmlns:w15="http://schemas.microsoft.com/office/word/2012/wordml" xmlns:w16se="http://schemas.microsoft.com/office/word/2015/wordml/symex" xmlns:wpg="http://schemas.microsoft.com/office/word/2010/wordprocessingGroup" xmlns:wpi="http://schemas.microsoft.com/office/word/2010/wordprocessingInk" xmlns:wne="http://schemas.microsoft.com/office/word/2006/wordml" xmlns:wps="http://schemas.microsoft.com/office/word/2010/wordprocessingShape" mc:Ignorable="w14 w15 w16se wp14">
+<w:ftr xmlns:wpc="http://schemas.microsoft.com/office/word/2010/wordprocessingCanvas" xmlns:cx="http://schemas.microsoft.com/office/drawing/2014/chartex" xmlns:mc="http://schemas.openxmlformats.org/markup-compatibility/2006" xmlns:o="urn:schemas-microsoft-com:office:office" xmlns:r="http://schemas.openxmlformats.org/officeDocument/2006/relationships" xmlns:m="http://schemas.openxmlformats.org/officeDocument/2006/math" xmlns:v="urn:schemas-microsoft-com:vml" xmlns:wp14="http://schemas.microsoft.com/office/word/2010/wordprocessingDrawing" xmlns:wp="http://schemas.openxmlformats.org/drawingml/2006/wordprocessingDrawing" xmlns:w10="urn:schemas-microsoft-com:office:word" xmlns:w="http://schemas.openxmlformats.org/wordprocessingml/2006/main" xmlns:w14="http://schemas.microsoft.com/office/word/2010/wordml" xmlns:w15="http://schemas.microsoft.com/office/word/2012/wordml" xmlns:w16se="http://schemas.microsoft.com/office/word/2015/wordml/symex" xmlns:wpg="http://schemas.microsoft.com/office/word/2010/wordprocessingGroup" xmlns:wpi="http://schemas.microsoft.com/office/word/2010/wordprocessingInk" xmlns:wne="http://schemas.microsoft.com/office/word/2006/wordml" xmlns:wps="http://schemas.microsoft.com/office/word/2010/wordprocessingShape" mc:Ignorable="w14 w15 w16se wp14">
   <w:p>
     <w:pPr>
       <w:pStyle w:val="Footer"/>
@@ -25238,7 +25472,7 @@
         <w:rStyle w:val="PageNumber"/>
         <w:noProof/>
       </w:rPr>
-      <w:t>38</w:t>
+      <w:t>11</w:t>
     </w:r>
     <w:r>
       <w:rPr>
@@ -25275,7 +25509,7 @@
         <w:rStyle w:val="PageNumber"/>
         <w:noProof/>
       </w:rPr>
-      <w:t>59</w:t>
+      <w:t>60</w:t>
     </w:r>
     <w:r>
       <w:rPr>
@@ -25331,7 +25565,7 @@
 </file>
 
 <file path=word/footnotes.xml><?xml version="1.0" encoding="utf-8"?>
-<w:footnotes xmlns:wpc="http://schemas.microsoft.com/office/word/2010/wordprocessingCanvas" xmlns:cx="http://schemas.microsoft.com/office/drawing/2014/chartex" xmlns:cx1="http://schemas.microsoft.com/office/drawing/2015/9/8/chartex" xmlns:mc="http://schemas.openxmlformats.org/markup-compatibility/2006" xmlns:o="urn:schemas-microsoft-com:office:office" xmlns:r="http://schemas.openxmlformats.org/officeDocument/2006/relationships" xmlns:m="http://schemas.openxmlformats.org/officeDocument/2006/math" xmlns:v="urn:schemas-microsoft-com:vml" xmlns:wp14="http://schemas.microsoft.com/office/word/2010/wordprocessingDrawing" xmlns:wp="http://schemas.openxmlformats.org/drawingml/2006/wordprocessingDrawing" xmlns:w10="urn:schemas-microsoft-com:office:word" xmlns:w="http://schemas.openxmlformats.org/wordprocessingml/2006/main" xmlns:w14="http://schemas.microsoft.com/office/word/2010/wordml" xmlns:w15="http://schemas.microsoft.com/office/word/2012/wordml" xmlns:w16se="http://schemas.microsoft.com/office/word/2015/wordml/symex" xmlns:wpg="http://schemas.microsoft.com/office/word/2010/wordprocessingGroup" xmlns:wpi="http://schemas.microsoft.com/office/word/2010/wordprocessingInk" xmlns:wne="http://schemas.microsoft.com/office/word/2006/wordml" xmlns:wps="http://schemas.microsoft.com/office/word/2010/wordprocessingShape" mc:Ignorable="w14 w15 w16se wp14">
+<w:footnotes xmlns:wpc="http://schemas.microsoft.com/office/word/2010/wordprocessingCanvas" xmlns:cx="http://schemas.microsoft.com/office/drawing/2014/chartex" xmlns:mc="http://schemas.openxmlformats.org/markup-compatibility/2006" xmlns:o="urn:schemas-microsoft-com:office:office" xmlns:r="http://schemas.openxmlformats.org/officeDocument/2006/relationships" xmlns:m="http://schemas.openxmlformats.org/officeDocument/2006/math" xmlns:v="urn:schemas-microsoft-com:vml" xmlns:wp14="http://schemas.microsoft.com/office/word/2010/wordprocessingDrawing" xmlns:wp="http://schemas.openxmlformats.org/drawingml/2006/wordprocessingDrawing" xmlns:w10="urn:schemas-microsoft-com:office:word" xmlns:w="http://schemas.openxmlformats.org/wordprocessingml/2006/main" xmlns:w14="http://schemas.microsoft.com/office/word/2010/wordml" xmlns:w15="http://schemas.microsoft.com/office/word/2012/wordml" xmlns:w16se="http://schemas.microsoft.com/office/word/2015/wordml/symex" xmlns:wpg="http://schemas.microsoft.com/office/word/2010/wordprocessingGroup" xmlns:wpi="http://schemas.microsoft.com/office/word/2010/wordprocessingInk" xmlns:wne="http://schemas.microsoft.com/office/word/2006/wordml" xmlns:wps="http://schemas.microsoft.com/office/word/2010/wordprocessingShape" mc:Ignorable="w14 w15 w16se wp14">
   <w:footnote w:type="separator" w:id="-1">
     <w:p>
       <w:pPr>
@@ -25356,7 +25590,7 @@
 </file>
 
 <file path=word/numbering.xml><?xml version="1.0" encoding="utf-8"?>
-<w:numbering xmlns:wpc="http://schemas.microsoft.com/office/word/2010/wordprocessingCanvas" xmlns:cx="http://schemas.microsoft.com/office/drawing/2014/chartex" xmlns:cx1="http://schemas.microsoft.com/office/drawing/2015/9/8/chartex" xmlns:mc="http://schemas.openxmlformats.org/markup-compatibility/2006" xmlns:o="urn:schemas-microsoft-com:office:office" xmlns:r="http://schemas.openxmlformats.org/officeDocument/2006/relationships" xmlns:m="http://schemas.openxmlformats.org/officeDocument/2006/math" xmlns:v="urn:schemas-microsoft-com:vml" xmlns:wp14="http://schemas.microsoft.com/office/word/2010/wordprocessingDrawing" xmlns:wp="http://schemas.openxmlformats.org/drawingml/2006/wordprocessingDrawing" xmlns:w10="urn:schemas-microsoft-com:office:word" xmlns:w="http://schemas.openxmlformats.org/wordprocessingml/2006/main" xmlns:w14="http://schemas.microsoft.com/office/word/2010/wordml" xmlns:w15="http://schemas.microsoft.com/office/word/2012/wordml" xmlns:w16se="http://schemas.microsoft.com/office/word/2015/wordml/symex" xmlns:wpg="http://schemas.microsoft.com/office/word/2010/wordprocessingGroup" xmlns:wpi="http://schemas.microsoft.com/office/word/2010/wordprocessingInk" xmlns:wne="http://schemas.microsoft.com/office/word/2006/wordml" xmlns:wps="http://schemas.microsoft.com/office/word/2010/wordprocessingShape" mc:Ignorable="w14 w15 w16se wp14">
+<w:numbering xmlns:wpc="http://schemas.microsoft.com/office/word/2010/wordprocessingCanvas" xmlns:cx="http://schemas.microsoft.com/office/drawing/2014/chartex" xmlns:mc="http://schemas.openxmlformats.org/markup-compatibility/2006" xmlns:o="urn:schemas-microsoft-com:office:office" xmlns:r="http://schemas.openxmlformats.org/officeDocument/2006/relationships" xmlns:m="http://schemas.openxmlformats.org/officeDocument/2006/math" xmlns:v="urn:schemas-microsoft-com:vml" xmlns:wp14="http://schemas.microsoft.com/office/word/2010/wordprocessingDrawing" xmlns:wp="http://schemas.openxmlformats.org/drawingml/2006/wordprocessingDrawing" xmlns:w10="urn:schemas-microsoft-com:office:word" xmlns:w="http://schemas.openxmlformats.org/wordprocessingml/2006/main" xmlns:w14="http://schemas.microsoft.com/office/word/2010/wordml" xmlns:w15="http://schemas.microsoft.com/office/word/2012/wordml" xmlns:w16se="http://schemas.microsoft.com/office/word/2015/wordml/symex" xmlns:wpg="http://schemas.microsoft.com/office/word/2010/wordprocessingGroup" xmlns:wpi="http://schemas.microsoft.com/office/word/2010/wordprocessingInk" xmlns:wne="http://schemas.microsoft.com/office/word/2006/wordml" xmlns:wps="http://schemas.microsoft.com/office/word/2010/wordprocessingShape" mc:Ignorable="w14 w15 w16se wp14">
   <w:abstractNum w:abstractNumId="0" w15:restartNumberingAfterBreak="0">
     <w:nsid w:val="8970D9FB"/>
     <w:multiLevelType w:val="singleLevel"/>
@@ -28898,7 +29132,7 @@
   <w:style w:type="paragraph" w:default="1" w:styleId="Normal">
     <w:name w:val="Normal"/>
     <w:qFormat/>
-    <w:rsid w:val="00A866FE"/>
+    <w:rsid w:val="00C9372F"/>
     <w:pPr>
       <w:spacing w:before="120" w:after="240"/>
       <w:jc w:val="both"/>

</xml_diff>

<commit_message>
adding the refernces and acknowledgments section
</commit_message>
<xml_diff>
--- a/FYP Report I.docx
+++ b/FYP Report I.docx
@@ -1403,34 +1403,222 @@
         <w:spacing w:before="0" w:line="276" w:lineRule="auto"/>
         <w:jc w:val="left"/>
         <w:rPr>
-          <w:b/>
-          <w:color w:val="000000" w:themeColor="text1"/>
-          <w:sz w:val="32"/>
-          <w:szCs w:val="32"/>
-        </w:rPr>
-      </w:pPr>
-      <w:r>
-        <w:rPr>
-          <w:color w:val="000000" w:themeColor="text1"/>
-          <w:lang w:val="en-GB"/>
-        </w:rPr>
-        <w:t>It is optional</w:t>
-      </w:r>
-      <w:r>
-        <w:rPr>
-          <w:b/>
-          <w:color w:val="000000" w:themeColor="text1"/>
-          <w:sz w:val="32"/>
-          <w:szCs w:val="32"/>
+          <w:color w:val="000000" w:themeColor="text1"/>
+          <w:szCs w:val="22"/>
+        </w:rPr>
+      </w:pPr>
+      <w:r>
+        <w:rPr>
+          <w:color w:val="000000" w:themeColor="text1"/>
+          <w:szCs w:val="22"/>
+          <w:shd w:val="clear" w:color="auto" w:fill="FFFFFF"/>
+        </w:rPr>
+        <w:t xml:space="preserve">We have </w:t>
+      </w:r>
+      <w:r>
+        <w:rPr>
+          <w:bCs/>
+          <w:color w:val="000000" w:themeColor="text1"/>
+          <w:szCs w:val="22"/>
+        </w:rPr>
+        <w:t>worked</w:t>
+      </w:r>
+      <w:r>
+        <w:rPr>
+          <w:color w:val="000000" w:themeColor="text1"/>
+          <w:szCs w:val="22"/>
+          <w:shd w:val="clear" w:color="auto" w:fill="FFFFFF"/>
         </w:rPr>
         <w:t xml:space="preserve"> </w:t>
       </w:r>
       <w:r>
         <w:rPr>
-          <w:b/>
-          <w:color w:val="000000" w:themeColor="text1"/>
-          <w:sz w:val="32"/>
-          <w:szCs w:val="32"/>
+          <w:bCs/>
+          <w:color w:val="000000" w:themeColor="text1"/>
+          <w:szCs w:val="22"/>
+        </w:rPr>
+        <w:t>hard on</w:t>
+      </w:r>
+      <w:r>
+        <w:rPr>
+          <w:color w:val="000000" w:themeColor="text1"/>
+          <w:szCs w:val="22"/>
+          <w:shd w:val="clear" w:color="auto" w:fill="FFFFFF"/>
+        </w:rPr>
+        <w:t xml:space="preserve"> this project and </w:t>
+      </w:r>
+      <w:r>
+        <w:rPr>
+          <w:bCs/>
+          <w:color w:val="000000" w:themeColor="text1"/>
+          <w:szCs w:val="22"/>
+        </w:rPr>
+        <w:t>we are</w:t>
+      </w:r>
+      <w:r>
+        <w:rPr>
+          <w:color w:val="000000" w:themeColor="text1"/>
+          <w:szCs w:val="22"/>
+          <w:shd w:val="clear" w:color="auto" w:fill="FFFFFF"/>
+        </w:rPr>
+        <w:t xml:space="preserve"> </w:t>
+      </w:r>
+      <w:r>
+        <w:rPr>
+          <w:bCs/>
+          <w:color w:val="000000" w:themeColor="text1"/>
+          <w:szCs w:val="22"/>
+        </w:rPr>
+        <w:t>very</w:t>
+      </w:r>
+      <w:r>
+        <w:rPr>
+          <w:color w:val="000000" w:themeColor="text1"/>
+          <w:szCs w:val="22"/>
+          <w:shd w:val="clear" w:color="auto" w:fill="FFFFFF"/>
+        </w:rPr>
+        <w:t xml:space="preserve"> grateful </w:t>
+      </w:r>
+      <w:r>
+        <w:rPr>
+          <w:bCs/>
+          <w:color w:val="000000" w:themeColor="text1"/>
+          <w:szCs w:val="22"/>
+        </w:rPr>
+        <w:t>and appreciative for</w:t>
+      </w:r>
+      <w:r>
+        <w:rPr>
+          <w:color w:val="000000" w:themeColor="text1"/>
+          <w:szCs w:val="22"/>
+          <w:shd w:val="clear" w:color="auto" w:fill="FFFFFF"/>
+        </w:rPr>
+        <w:t xml:space="preserve"> </w:t>
+      </w:r>
+      <w:r>
+        <w:rPr>
+          <w:bCs/>
+          <w:color w:val="000000" w:themeColor="text1"/>
+          <w:szCs w:val="22"/>
+        </w:rPr>
+        <w:t>the guidance from COMSATS</w:t>
+      </w:r>
+      <w:r>
+        <w:rPr>
+          <w:color w:val="000000" w:themeColor="text1"/>
+          <w:szCs w:val="22"/>
+          <w:shd w:val="clear" w:color="auto" w:fill="FFFFFF"/>
+        </w:rPr>
+        <w:t xml:space="preserve"> University Lahore and </w:t>
+      </w:r>
+      <w:r>
+        <w:rPr>
+          <w:bCs/>
+          <w:color w:val="000000" w:themeColor="text1"/>
+          <w:szCs w:val="22"/>
+        </w:rPr>
+        <w:t>the continued</w:t>
+      </w:r>
+      <w:r>
+        <w:rPr>
+          <w:color w:val="000000" w:themeColor="text1"/>
+          <w:szCs w:val="22"/>
+          <w:shd w:val="clear" w:color="auto" w:fill="FFFFFF"/>
+        </w:rPr>
+        <w:t xml:space="preserve"> supervision of Ma`am Kanza Hamid. We </w:t>
+      </w:r>
+      <w:r>
+        <w:rPr>
+          <w:bCs/>
+          <w:color w:val="000000" w:themeColor="text1"/>
+          <w:szCs w:val="22"/>
+        </w:rPr>
+        <w:t>thank</w:t>
+      </w:r>
+      <w:r>
+        <w:rPr>
+          <w:color w:val="000000" w:themeColor="text1"/>
+          <w:szCs w:val="22"/>
+          <w:shd w:val="clear" w:color="auto" w:fill="FFFFFF"/>
+        </w:rPr>
+        <w:t xml:space="preserve"> Ma`am Kanza for choosing us for this project. He provided us with </w:t>
+      </w:r>
+      <w:r>
+        <w:rPr>
+          <w:bCs/>
+          <w:color w:val="000000" w:themeColor="text1"/>
+          <w:szCs w:val="22"/>
+        </w:rPr>
+        <w:t>ongoing</w:t>
+      </w:r>
+      <w:r>
+        <w:rPr>
+          <w:color w:val="000000" w:themeColor="text1"/>
+          <w:szCs w:val="22"/>
+          <w:shd w:val="clear" w:color="auto" w:fill="FFFFFF"/>
+        </w:rPr>
+        <w:t xml:space="preserve"> help, support, and guidance. </w:t>
+      </w:r>
+      <w:r>
+        <w:rPr>
+          <w:bCs/>
+          <w:color w:val="000000" w:themeColor="text1"/>
+          <w:szCs w:val="22"/>
+        </w:rPr>
+        <w:t>Without</w:t>
+      </w:r>
+      <w:r>
+        <w:rPr>
+          <w:color w:val="000000" w:themeColor="text1"/>
+          <w:szCs w:val="22"/>
+          <w:shd w:val="clear" w:color="auto" w:fill="FFFFFF"/>
+        </w:rPr>
+        <w:t xml:space="preserve"> </w:t>
+      </w:r>
+      <w:r>
+        <w:rPr>
+          <w:bCs/>
+          <w:color w:val="000000" w:themeColor="text1"/>
+          <w:szCs w:val="22"/>
+        </w:rPr>
+        <w:t>your valuable support and assistance, it would</w:t>
+      </w:r>
+      <w:r>
+        <w:rPr>
+          <w:bCs/>
+          <w:color w:val="000000" w:themeColor="text1"/>
+          <w:szCs w:val="22"/>
+        </w:rPr>
+        <w:t xml:space="preserve"> have been</w:t>
+      </w:r>
+      <w:r>
+        <w:rPr>
+          <w:color w:val="000000" w:themeColor="text1"/>
+          <w:szCs w:val="22"/>
+          <w:shd w:val="clear" w:color="auto" w:fill="FFFFFF"/>
+        </w:rPr>
+        <w:t xml:space="preserve"> </w:t>
+      </w:r>
+      <w:r>
+        <w:rPr>
+          <w:bCs/>
+          <w:color w:val="000000" w:themeColor="text1"/>
+          <w:szCs w:val="22"/>
+        </w:rPr>
+        <w:t>impossible</w:t>
+      </w:r>
+      <w:r>
+        <w:rPr>
+          <w:color w:val="000000" w:themeColor="text1"/>
+          <w:szCs w:val="22"/>
+          <w:shd w:val="clear" w:color="auto" w:fill="FFFFFF"/>
+        </w:rPr>
+        <w:t xml:space="preserve"> to start this project.</w:t>
+      </w:r>
+      <w:r>
+        <w:rPr>
+          <w:color w:val="000000" w:themeColor="text1"/>
+          <w:szCs w:val="22"/>
         </w:rPr>
         <w:br w:type="page"/>
       </w:r>
@@ -4928,18 +5116,7 @@
           <w:szCs w:val="22"/>
           <w:shd w:val="clear" w:color="auto" w:fill="FFFFFF"/>
         </w:rPr>
-        <w:t>able to guide with best possible source of help that user can imagine or de</w:t>
-      </w:r>
-      <w:bookmarkStart w:id="11" w:name="_GoBack"/>
-      <w:bookmarkEnd w:id="11"/>
-      <w:r>
-        <w:rPr>
-          <w:color w:val="000000" w:themeColor="text1"/>
-          <w:sz w:val="22"/>
-          <w:szCs w:val="22"/>
-          <w:shd w:val="clear" w:color="auto" w:fill="FFFFFF"/>
-        </w:rPr>
-        <w:t>sire at runtime.</w:t>
+        <w:t>able to guide with best possible source of help that user can imagine or desire at runtime.</w:t>
       </w:r>
     </w:p>
     <w:p>
@@ -6061,7 +6238,26 @@
         <w:rPr>
           <w:color w:val="000000" w:themeColor="text1"/>
         </w:rPr>
-        <w:t>Pinterest has one of the most widely used recommender networks (Pixie), with over 10 billion suggestions served per day. They 've installed personalization engines that can serve the correct recommendation to the right customer at the right time, selecting from a pool of over 100 billion artefacts in real time—by combining the data they've accumulated over the time with human curation.</w:t>
+        <w:t>Pinterest has one of the most widely used recommender networks (Pixie), with over 10 billion suggestions served per day. They 've installed personalization engines that can serve the correct recommendation to the right customer at the right time, selecting from a pool of over 100 billion artefacts in real time—by combining the data they've accumulated over the time with human curation</w:t>
+      </w:r>
+      <w:r>
+        <w:rPr>
+          <w:color w:val="000000" w:themeColor="text1"/>
+        </w:rPr>
+        <w:t xml:space="preserve"> </w:t>
+      </w:r>
+      <w:r>
+        <w:rPr>
+          <w:color w:val="000000" w:themeColor="text1"/>
+          <w:vertAlign w:val="superscript"/>
+        </w:rPr>
+        <w:t>[1]</w:t>
+      </w:r>
+      <w:r>
+        <w:rPr>
+          <w:color w:val="000000" w:themeColor="text1"/>
+        </w:rPr>
+        <w:t>.</w:t>
       </w:r>
     </w:p>
     <w:p>
@@ -6155,7 +6351,19 @@
         <w:rPr>
           <w:color w:val="000000" w:themeColor="text1"/>
         </w:rPr>
-        <w:t>These bits of information are used as inputs to Netflix algorithms.</w:t>
+        <w:t>These bits of information are used as inputs to Netflix algorithms</w:t>
+      </w:r>
+      <w:r>
+        <w:rPr>
+          <w:color w:val="000000" w:themeColor="text1"/>
+        </w:rPr>
+        <w:t xml:space="preserve"> [2]</w:t>
+      </w:r>
+      <w:r>
+        <w:rPr>
+          <w:color w:val="000000" w:themeColor="text1"/>
+        </w:rPr>
+        <w:t>.</w:t>
       </w:r>
     </w:p>
     <w:p>
@@ -10754,17 +10962,6 @@
     <w:p>
       <w:pPr>
         <w:spacing w:line="276" w:lineRule="auto"/>
-        <w:ind w:left="360"/>
-        <w:rPr>
-          <w:b/>
-          <w:color w:val="000000" w:themeColor="text1"/>
-          <w:sz w:val="24"/>
-        </w:rPr>
-      </w:pPr>
-    </w:p>
-    <w:p>
-      <w:pPr>
-        <w:spacing w:line="276" w:lineRule="auto"/>
         <w:rPr>
           <w:color w:val="000000" w:themeColor="text1"/>
         </w:rPr>
@@ -11030,25 +11227,6 @@
       <w:pPr>
         <w:spacing w:line="276" w:lineRule="auto"/>
         <w:rPr>
-          <w:color w:val="000000" w:themeColor="text1"/>
-          <w:lang w:val="en-GB"/>
-        </w:rPr>
-      </w:pPr>
-    </w:p>
-    <w:p>
-      <w:pPr>
-        <w:spacing w:line="276" w:lineRule="auto"/>
-        <w:rPr>
-          <w:b/>
-          <w:color w:val="000000" w:themeColor="text1"/>
-          <w:sz w:val="24"/>
-        </w:rPr>
-      </w:pPr>
-    </w:p>
-    <w:p>
-      <w:pPr>
-        <w:spacing w:line="276" w:lineRule="auto"/>
-        <w:rPr>
           <w:b/>
           <w:color w:val="000000" w:themeColor="text1"/>
           <w:sz w:val="24"/>
@@ -11549,6 +11727,18 @@
           <w:shd w:val="clear" w:color="auto" w:fill="FFFFFF"/>
         </w:rPr>
       </w:pPr>
+      <w:bookmarkStart w:id="11" w:name="_GoBack"/>
+      <w:bookmarkEnd w:id="11"/>
+    </w:p>
+    <w:p>
+      <w:pPr>
+        <w:spacing w:line="276" w:lineRule="auto"/>
+        <w:rPr>
+          <w:color w:val="000000" w:themeColor="text1"/>
+          <w:sz w:val="24"/>
+          <w:shd w:val="clear" w:color="auto" w:fill="FFFFFF"/>
+        </w:rPr>
+      </w:pPr>
     </w:p>
     <w:p>
       <w:pPr>
@@ -12184,6 +12374,22 @@
           <w:color w:val="000000" w:themeColor="text1"/>
           <w:sz w:val="24"/>
           <w:shd w:val="clear" w:color="auto" w:fill="FFFFFF"/>
+        </w:rPr>
+      </w:pPr>
+    </w:p>
+    <w:p>
+      <w:pPr>
+        <w:spacing w:line="276" w:lineRule="auto"/>
+        <w:rPr>
+          <w:color w:val="000000" w:themeColor="text1"/>
+        </w:rPr>
+      </w:pPr>
+    </w:p>
+    <w:p>
+      <w:pPr>
+        <w:spacing w:line="276" w:lineRule="auto"/>
+        <w:rPr>
+          <w:color w:val="000000" w:themeColor="text1"/>
         </w:rPr>
       </w:pPr>
     </w:p>
@@ -15749,6 +15955,22 @@
         </w:tc>
       </w:tr>
     </w:tbl>
+    <w:p>
+      <w:pPr>
+        <w:spacing w:line="276" w:lineRule="auto"/>
+        <w:rPr>
+          <w:color w:val="000000" w:themeColor="text1"/>
+        </w:rPr>
+      </w:pPr>
+    </w:p>
+    <w:p>
+      <w:pPr>
+        <w:spacing w:line="276" w:lineRule="auto"/>
+        <w:rPr>
+          <w:color w:val="000000" w:themeColor="text1"/>
+        </w:rPr>
+      </w:pPr>
+    </w:p>
     <w:p>
       <w:pPr>
         <w:spacing w:line="276" w:lineRule="auto"/>
@@ -18072,42 +18294,6 @@
           </wp:inline>
         </w:drawing>
       </w:r>
-    </w:p>
-    <w:p>
-      <w:pPr>
-        <w:spacing w:line="276" w:lineRule="auto"/>
-        <w:rPr>
-          <w:color w:val="000000" w:themeColor="text1"/>
-          <w:lang w:val="en-GB"/>
-        </w:rPr>
-      </w:pPr>
-    </w:p>
-    <w:p>
-      <w:pPr>
-        <w:spacing w:line="276" w:lineRule="auto"/>
-        <w:rPr>
-          <w:color w:val="000000" w:themeColor="text1"/>
-          <w:lang w:val="en-GB"/>
-        </w:rPr>
-      </w:pPr>
-    </w:p>
-    <w:p>
-      <w:pPr>
-        <w:spacing w:line="276" w:lineRule="auto"/>
-        <w:rPr>
-          <w:color w:val="000000" w:themeColor="text1"/>
-          <w:lang w:val="en-GB"/>
-        </w:rPr>
-      </w:pPr>
-    </w:p>
-    <w:p>
-      <w:pPr>
-        <w:spacing w:line="276" w:lineRule="auto"/>
-        <w:rPr>
-          <w:color w:val="000000" w:themeColor="text1"/>
-          <w:lang w:val="en-GB"/>
-        </w:rPr>
-      </w:pPr>
     </w:p>
     <w:p>
       <w:pPr>
@@ -18556,15 +18742,6 @@
     </w:p>
     <w:p>
       <w:pPr>
-        <w:spacing w:line="276" w:lineRule="auto"/>
-        <w:rPr>
-          <w:color w:val="000000" w:themeColor="text1"/>
-          <w:lang w:val="en-US"/>
-        </w:rPr>
-      </w:pPr>
-    </w:p>
-    <w:p>
-      <w:pPr>
         <w:pStyle w:val="Heading3"/>
         <w:numPr>
           <w:ilvl w:val="0"/>
@@ -25360,30 +25537,79 @@
         <w:rPr>
           <w:rFonts w:ascii="Times New Roman" w:hAnsi="Times New Roman"/>
           <w:color w:val="000000" w:themeColor="text1"/>
+        </w:rPr>
+      </w:pPr>
+      <w:bookmarkStart w:id="29" w:name="_Toc436367071"/>
+      <w:r>
+        <w:rPr>
+          <w:rFonts w:ascii="Times New Roman" w:hAnsi="Times New Roman"/>
+          <w:color w:val="000000" w:themeColor="text1"/>
+        </w:rPr>
+        <w:t>References</w:t>
+      </w:r>
+      <w:bookmarkEnd w:id="29"/>
+    </w:p>
+    <w:p>
+      <w:pPr>
+        <w:rPr>
+          <w:lang w:val="en-GB"/>
+        </w:rPr>
+      </w:pPr>
+    </w:p>
+    <w:p>
+      <w:pPr>
+        <w:rPr>
+          <w:lang w:val="en-GB"/>
+        </w:rPr>
+      </w:pPr>
+      <w:r>
+        <w:rPr>
+          <w:lang w:val="en-GB"/>
+        </w:rPr>
+        <w:t xml:space="preserve">[1] Pixie Recommendation System [Online] Available: </w:t>
+      </w:r>
+      <w:hyperlink r:id="rId43" w:history="1">
+        <w:r>
+          <w:rPr>
+            <w:rStyle w:val="Hyperlink"/>
+            <w:lang w:val="en-GB"/>
+          </w:rPr>
+          <w:t>https://medium.com/pinterest-engineering/an-update-on-pixie-pinterests-recommendation-system-6f273f737e1b</w:t>
+        </w:r>
+      </w:hyperlink>
+    </w:p>
+    <w:p>
+      <w:pPr>
+        <w:rPr>
+          <w:lang w:val="en-GB"/>
+        </w:rPr>
+      </w:pPr>
+      <w:r>
+        <w:rPr>
+          <w:lang w:val="en-GB"/>
+        </w:rPr>
+        <w:t xml:space="preserve">[2] Netflix Recommendation System [Online] Available: </w:t>
+      </w:r>
+      <w:hyperlink r:id="rId44" w:history="1">
+        <w:r>
+          <w:rPr>
+            <w:rStyle w:val="Hyperlink"/>
+            <w:lang w:val="en-GB"/>
+          </w:rPr>
+          <w:t>https://towardsdatascience.com/deep-dive-into-netflixs-recommender-system-341806ae3b48</w:t>
+        </w:r>
+      </w:hyperlink>
+    </w:p>
+    <w:p>
+      <w:pPr>
+        <w:spacing w:before="0" w:after="0" w:line="276" w:lineRule="auto"/>
+        <w:rPr>
+          <w:bCs/>
+          <w:color w:val="000000" w:themeColor="text1"/>
           <w:szCs w:val="22"/>
           <w:lang w:val="en-US"/>
         </w:rPr>
       </w:pPr>
-      <w:bookmarkStart w:id="29" w:name="_Toc436367071"/>
-      <w:r>
-        <w:rPr>
-          <w:rFonts w:ascii="Times New Roman" w:hAnsi="Times New Roman"/>
-          <w:color w:val="000000" w:themeColor="text1"/>
-        </w:rPr>
-        <w:t>References</w:t>
-      </w:r>
-      <w:bookmarkEnd w:id="29"/>
-    </w:p>
-    <w:p>
-      <w:pPr>
-        <w:spacing w:before="0" w:after="0" w:line="276" w:lineRule="auto"/>
-        <w:rPr>
-          <w:bCs/>
-          <w:color w:val="000000" w:themeColor="text1"/>
-          <w:szCs w:val="22"/>
-          <w:lang w:val="en-US"/>
-        </w:rPr>
-      </w:pPr>
     </w:p>
     <w:p>
       <w:pPr>
@@ -25397,7 +25623,7 @@
       </w:pPr>
     </w:p>
     <w:sectPr>
-      <w:footerReference w:type="default" r:id="rId43"/>
+      <w:footerReference w:type="default" r:id="rId45"/>
       <w:pgSz w:w="12240" w:h="15840"/>
       <w:pgMar w:top="1440" w:right="1800" w:bottom="1440" w:left="1800" w:header="720" w:footer="720" w:gutter="0"/>
       <w:cols w:space="720"/>
@@ -25472,7 +25698,7 @@
         <w:rStyle w:val="PageNumber"/>
         <w:noProof/>
       </w:rPr>
-      <w:t>11</w:t>
+      <w:t>22</w:t>
     </w:r>
     <w:r>
       <w:rPr>

</xml_diff>

<commit_message>
adding the project summary section and updating sign up use case disgram
</commit_message>
<xml_diff>
--- a/FYP Report I.docx
+++ b/FYP Report I.docx
@@ -358,7 +358,7 @@
           <w:color w:val="000000" w:themeColor="text1"/>
           <w:sz w:val="24"/>
         </w:rPr>
-        <w:t>01 June 2021</w:t>
+        <w:t>02 June 2021</w:t>
       </w:r>
       <w:r>
         <w:rPr>
@@ -6400,6 +6400,16 @@
         <w:t>Stakeholders list (Actors)</w:t>
       </w:r>
     </w:p>
+    <w:p>
+      <w:pPr>
+        <w:rPr>
+          <w:sz w:val="4"/>
+          <w:lang w:val="en-GB"/>
+        </w:rPr>
+      </w:pPr>
+      <w:bookmarkStart w:id="11" w:name="_GoBack"/>
+      <w:bookmarkEnd w:id="11"/>
+    </w:p>
     <w:tbl>
       <w:tblPr>
         <w:tblpPr w:leftFromText="180" w:rightFromText="180" w:bottomFromText="200" w:vertAnchor="text" w:tblpXSpec="center" w:tblpY="1"/>
@@ -11727,8 +11737,6 @@
           <w:shd w:val="clear" w:color="auto" w:fill="FFFFFF"/>
         </w:rPr>
       </w:pPr>
-      <w:bookmarkStart w:id="11" w:name="_GoBack"/>
-      <w:bookmarkEnd w:id="11"/>
     </w:p>
     <w:p>
       <w:pPr>
@@ -12417,6 +12425,14 @@
         </w:rPr>
         <w:t>Requirements traceability matric</w:t>
       </w:r>
+    </w:p>
+    <w:p>
+      <w:pPr>
+        <w:rPr>
+          <w:sz w:val="14"/>
+          <w:lang w:val="en-GB"/>
+        </w:rPr>
+      </w:pPr>
     </w:p>
     <w:tbl>
       <w:tblPr>
@@ -12940,6 +12956,11 @@
               <w:t>03</w:t>
             </w:r>
           </w:p>
+        </w:tc>
+        <w:tc>
+          <w:tcPr>
+            <w:tcW w:w="978" w:type="dxa"/>
+          </w:tcPr>
           <w:p>
             <w:pPr>
               <w:pStyle w:val="TableParagraph"/>
@@ -12954,13 +12975,13 @@
                 <w:rFonts w:ascii="Times New Roman" w:hAnsi="Times New Roman" w:cs="Times New Roman"/>
                 <w:color w:val="000000" w:themeColor="text1"/>
               </w:rPr>
-              <w:t>03</w:t>
-            </w:r>
-          </w:p>
-        </w:tc>
-        <w:tc>
-          <w:tcPr>
-            <w:tcW w:w="978" w:type="dxa"/>
+              <w:t>FR-07</w:t>
+            </w:r>
+          </w:p>
+        </w:tc>
+        <w:tc>
+          <w:tcPr>
+            <w:tcW w:w="3181" w:type="dxa"/>
           </w:tcPr>
           <w:p>
             <w:pPr>
@@ -12976,9 +12997,42 @@
                 <w:rFonts w:ascii="Times New Roman" w:hAnsi="Times New Roman" w:cs="Times New Roman"/>
                 <w:color w:val="000000" w:themeColor="text1"/>
               </w:rPr>
-              <w:t>FR-07</w:t>
-            </w:r>
-          </w:p>
+              <w:t xml:space="preserve">The system </w:t>
+            </w:r>
+            <w:r>
+              <w:rPr>
+                <w:rFonts w:ascii="Times New Roman" w:hAnsi="Times New Roman" w:cs="Times New Roman"/>
+                <w:color w:val="000000" w:themeColor="text1"/>
+              </w:rPr>
+              <w:t>will shows a complete Place profile to the user which he has just searched with opti</w:t>
+            </w:r>
+            <w:r>
+              <w:rPr>
+                <w:rFonts w:ascii="Times New Roman" w:hAnsi="Times New Roman" w:cs="Times New Roman"/>
+                <w:color w:val="000000" w:themeColor="text1"/>
+              </w:rPr>
+              <w:t xml:space="preserve">ons like place reviews, rating or </w:t>
+            </w:r>
+            <w:r>
+              <w:rPr>
+                <w:rFonts w:ascii="Times New Roman" w:hAnsi="Times New Roman" w:cs="Times New Roman"/>
+                <w:color w:val="000000" w:themeColor="text1"/>
+              </w:rPr>
+              <w:t xml:space="preserve">location </w:t>
+            </w:r>
+            <w:r>
+              <w:rPr>
+                <w:rFonts w:ascii="Times New Roman" w:hAnsi="Times New Roman" w:cs="Times New Roman"/>
+                <w:color w:val="000000" w:themeColor="text1"/>
+              </w:rPr>
+              <w:t>etc.</w:t>
+            </w:r>
+          </w:p>
+        </w:tc>
+        <w:tc>
+          <w:tcPr>
+            <w:tcW w:w="2126" w:type="dxa"/>
+          </w:tcPr>
           <w:p>
             <w:pPr>
               <w:pStyle w:val="TableParagraph"/>
@@ -12993,14 +13047,9 @@
                 <w:rFonts w:ascii="Times New Roman" w:hAnsi="Times New Roman" w:cs="Times New Roman"/>
                 <w:color w:val="000000" w:themeColor="text1"/>
               </w:rPr>
-              <w:t>FR-07</w:t>
-            </w:r>
-          </w:p>
-        </w:tc>
-        <w:tc>
-          <w:tcPr>
-            <w:tcW w:w="3181" w:type="dxa"/>
-          </w:tcPr>
+              <w:t>Display Place Profile to the user</w:t>
+            </w:r>
+          </w:p>
           <w:p>
             <w:pPr>
               <w:pStyle w:val="TableParagraph"/>
@@ -13010,103 +13059,12 @@
                 <w:color w:val="000000" w:themeColor="text1"/>
               </w:rPr>
             </w:pPr>
-            <w:r>
-              <w:rPr>
-                <w:rFonts w:ascii="Times New Roman" w:hAnsi="Times New Roman" w:cs="Times New Roman"/>
-                <w:color w:val="000000" w:themeColor="text1"/>
-              </w:rPr>
-              <w:t xml:space="preserve">The system </w:t>
-            </w:r>
-            <w:r>
-              <w:rPr>
-                <w:rFonts w:ascii="Times New Roman" w:hAnsi="Times New Roman" w:cs="Times New Roman"/>
-                <w:color w:val="000000" w:themeColor="text1"/>
-              </w:rPr>
-              <w:t>will shows a complete Place profile to the user which he has just searched with opti</w:t>
-            </w:r>
-            <w:r>
-              <w:rPr>
-                <w:rFonts w:ascii="Times New Roman" w:hAnsi="Times New Roman" w:cs="Times New Roman"/>
-                <w:color w:val="000000" w:themeColor="text1"/>
-              </w:rPr>
-              <w:t xml:space="preserve">ons like place reviews, rating or </w:t>
-            </w:r>
-            <w:r>
-              <w:rPr>
-                <w:rFonts w:ascii="Times New Roman" w:hAnsi="Times New Roman" w:cs="Times New Roman"/>
-                <w:color w:val="000000" w:themeColor="text1"/>
-              </w:rPr>
-              <w:t xml:space="preserve">location </w:t>
-            </w:r>
-            <w:r>
-              <w:rPr>
-                <w:rFonts w:ascii="Times New Roman" w:hAnsi="Times New Roman" w:cs="Times New Roman"/>
-                <w:color w:val="000000" w:themeColor="text1"/>
-              </w:rPr>
-              <w:t>etc.</w:t>
-            </w:r>
-          </w:p>
-        </w:tc>
-        <w:tc>
-          <w:tcPr>
-            <w:tcW w:w="2126" w:type="dxa"/>
-          </w:tcPr>
-          <w:p>
-            <w:pPr>
-              <w:pStyle w:val="TableParagraph"/>
-              <w:spacing w:line="276" w:lineRule="auto"/>
-              <w:rPr>
-                <w:rFonts w:ascii="Times New Roman" w:hAnsi="Times New Roman" w:cs="Times New Roman"/>
-                <w:color w:val="000000" w:themeColor="text1"/>
-              </w:rPr>
-            </w:pPr>
-            <w:r>
-              <w:rPr>
-                <w:rFonts w:ascii="Times New Roman" w:hAnsi="Times New Roman" w:cs="Times New Roman"/>
-                <w:color w:val="000000" w:themeColor="text1"/>
-              </w:rPr>
-              <w:t>Display Place Profile to the user</w:t>
-            </w:r>
-          </w:p>
-          <w:p>
-            <w:pPr>
-              <w:pStyle w:val="TableParagraph"/>
-              <w:spacing w:line="276" w:lineRule="auto"/>
-              <w:rPr>
-                <w:rFonts w:ascii="Times New Roman" w:hAnsi="Times New Roman" w:cs="Times New Roman"/>
-                <w:color w:val="000000" w:themeColor="text1"/>
-              </w:rPr>
-            </w:pPr>
-            <w:r>
-              <w:rPr>
-                <w:rFonts w:ascii="Times New Roman" w:hAnsi="Times New Roman" w:cs="Times New Roman"/>
-                <w:color w:val="000000" w:themeColor="text1"/>
-              </w:rPr>
-              <w:t>Display Place Profile to the user</w:t>
-            </w:r>
           </w:p>
         </w:tc>
         <w:tc>
           <w:tcPr>
             <w:tcW w:w="1417" w:type="dxa"/>
           </w:tcPr>
-          <w:p>
-            <w:pPr>
-              <w:pStyle w:val="TableParagraph"/>
-              <w:spacing w:line="276" w:lineRule="auto"/>
-              <w:rPr>
-                <w:rFonts w:ascii="Times New Roman" w:hAnsi="Times New Roman" w:cs="Times New Roman"/>
-                <w:color w:val="000000" w:themeColor="text1"/>
-              </w:rPr>
-            </w:pPr>
-            <w:r>
-              <w:rPr>
-                <w:rFonts w:ascii="Times New Roman" w:hAnsi="Times New Roman" w:cs="Times New Roman"/>
-                <w:color w:val="000000" w:themeColor="text1"/>
-              </w:rPr>
-              <w:t>High</w:t>
-            </w:r>
-          </w:p>
           <w:p>
             <w:pPr>
               <w:pStyle w:val="TableParagraph"/>
@@ -18383,6 +18341,7 @@
     <w:p>
       <w:pPr>
         <w:spacing w:line="276" w:lineRule="auto"/>
+        <w:ind w:left="1008"/>
         <w:rPr>
           <w:color w:val="000000" w:themeColor="text1"/>
           <w:lang w:val="en-GB"/>
@@ -18395,10 +18354,10 @@
           <w:lang w:val="en-US"/>
         </w:rPr>
         <w:drawing>
-          <wp:inline distT="0" distB="0" distL="0" distR="0" wp14:anchorId="0B7DA509" wp14:editId="6E310B88">
-            <wp:extent cx="5767753" cy="2864158"/>
-            <wp:effectExtent l="0" t="0" r="4445" b="0"/>
-            <wp:docPr id="9" name="Picture 9"/>
+          <wp:inline distT="0" distB="0" distL="0" distR="0">
+            <wp:extent cx="4467225" cy="2886075"/>
+            <wp:effectExtent l="0" t="0" r="9525" b="9525"/>
+            <wp:docPr id="4" name="Picture 4"/>
             <wp:cNvGraphicFramePr>
               <a:graphicFrameLocks xmlns:a="http://schemas.openxmlformats.org/drawingml/2006/main" noChangeAspect="1"/>
             </wp:cNvGraphicFramePr>
@@ -18406,10 +18365,8 @@
               <a:graphicData uri="http://schemas.openxmlformats.org/drawingml/2006/picture">
                 <pic:pic xmlns:pic="http://schemas.openxmlformats.org/drawingml/2006/picture">
                   <pic:nvPicPr>
-                    <pic:cNvPr id="9" name="Picture 9"/>
-                    <pic:cNvPicPr>
-                      <a:picLocks noChangeAspect="1"/>
-                    </pic:cNvPicPr>
+                    <pic:cNvPr id="4" name="WhatsApp Image 2021-06-02 at 6.56.45 AM.jpeg"/>
+                    <pic:cNvPicPr/>
                   </pic:nvPicPr>
                   <pic:blipFill>
                     <a:blip r:embed="rId23">
@@ -18426,7 +18383,7 @@
                   <pic:spPr>
                     <a:xfrm>
                       <a:off x="0" y="0"/>
-                      <a:ext cx="5779382" cy="2869933"/>
+                      <a:ext cx="4467225" cy="2886075"/>
                     </a:xfrm>
                     <a:prstGeom prst="rect">
                       <a:avLst/>
@@ -18492,7 +18449,7 @@
     <w:p>
       <w:pPr>
         <w:spacing w:line="276" w:lineRule="auto"/>
-        <w:ind w:left="864"/>
+        <w:ind w:left="432"/>
         <w:rPr>
           <w:color w:val="000000" w:themeColor="text1"/>
           <w:lang w:val="en-US"/>
@@ -20900,7 +20857,7 @@
         <w:drawing>
           <wp:inline distT="0" distB="0" distL="114300" distR="114300" wp14:anchorId="4C3F894F" wp14:editId="3C837BE8">
             <wp:extent cx="3764280" cy="6134100"/>
-            <wp:effectExtent l="0" t="0" r="0" b="7620"/>
+            <wp:effectExtent l="0" t="0" r="7620" b="0"/>
             <wp:docPr id="24" name="Picture 24" descr="software-Arc"/>
             <wp:cNvGraphicFramePr>
               <a:graphicFrameLocks xmlns:a="http://schemas.openxmlformats.org/drawingml/2006/main" noChangeAspect="1"/>
@@ -20923,7 +20880,7 @@
                   <pic:spPr>
                     <a:xfrm>
                       <a:off x="0" y="0"/>
-                      <a:ext cx="3764280" cy="6134100"/>
+                      <a:ext cx="3769416" cy="6142470"/>
                     </a:xfrm>
                     <a:prstGeom prst="rect">
                       <a:avLst/>
@@ -24944,6 +24901,126 @@
           <w:lang w:val="en-GB"/>
         </w:rPr>
       </w:pPr>
+      <w:r>
+        <w:rPr>
+          <w:color w:val="000000" w:themeColor="text1"/>
+          <w:lang w:val="en-GB"/>
+        </w:rPr>
+        <w:t>We will build a gene</w:t>
+      </w:r>
+      <w:r>
+        <w:rPr>
+          <w:color w:val="000000" w:themeColor="text1"/>
+          <w:lang w:val="en-GB"/>
+        </w:rPr>
+        <w:t xml:space="preserve">ric and dynamic model which can be </w:t>
+      </w:r>
+      <w:r>
+        <w:rPr>
+          <w:color w:val="000000" w:themeColor="text1"/>
+          <w:lang w:val="en-GB"/>
+        </w:rPr>
+        <w:t xml:space="preserve">able to suggest anything, while the suggestions will </w:t>
+      </w:r>
+      <w:r>
+        <w:rPr>
+          <w:color w:val="000000" w:themeColor="text1"/>
+          <w:lang w:val="en-GB"/>
+        </w:rPr>
+        <w:t xml:space="preserve">be </w:t>
+      </w:r>
+      <w:r>
+        <w:rPr>
+          <w:color w:val="000000" w:themeColor="text1"/>
+          <w:lang w:val="en-GB"/>
+        </w:rPr>
+        <w:t>depending on the feedback of the previous users. There is no such application that currently does such a thing in our region. One of the practical, famous, with a high number of users and sophisticated</w:t>
+      </w:r>
+      <w:r>
+        <w:rPr>
+          <w:color w:val="000000" w:themeColor="text1"/>
+          <w:lang w:val="en-GB"/>
+        </w:rPr>
+        <w:t>ness</w:t>
+      </w:r>
+      <w:r>
+        <w:rPr>
+          <w:color w:val="000000" w:themeColor="text1"/>
+          <w:lang w:val="en-GB"/>
+        </w:rPr>
+        <w:t xml:space="preserve">, is used in the west, named "Yelp". </w:t>
+      </w:r>
+    </w:p>
+    <w:p>
+      <w:pPr>
+        <w:rPr>
+          <w:color w:val="000000" w:themeColor="text1"/>
+          <w:lang w:val="en-GB"/>
+        </w:rPr>
+      </w:pPr>
+      <w:r>
+        <w:rPr>
+          <w:color w:val="000000" w:themeColor="text1"/>
+          <w:lang w:val="en-GB"/>
+        </w:rPr>
+        <w:t xml:space="preserve">The proposed solution is somehow similar to </w:t>
+      </w:r>
+      <w:r>
+        <w:rPr>
+          <w:color w:val="000000" w:themeColor="text1"/>
+          <w:lang w:val="en-GB"/>
+        </w:rPr>
+        <w:t>yelp;</w:t>
+      </w:r>
+      <w:r>
+        <w:rPr>
+          <w:color w:val="000000" w:themeColor="text1"/>
+          <w:lang w:val="en-GB"/>
+        </w:rPr>
+        <w:t xml:space="preserve"> in which we will generate </w:t>
+      </w:r>
+      <w:r>
+        <w:rPr>
+          <w:color w:val="000000" w:themeColor="text1"/>
+          <w:lang w:val="en-GB"/>
+        </w:rPr>
+        <w:t xml:space="preserve">system </w:t>
+      </w:r>
+      <w:r>
+        <w:rPr>
+          <w:color w:val="000000" w:themeColor="text1"/>
+          <w:lang w:val="en-GB"/>
+        </w:rPr>
+        <w:t>ratings of the place on the basis of reviews given by users with the combination of users' ratings. Multiple things would be considered when it comes to the process of generating ratings like polarity of reviews, use of emoji and emoticons, a balance between ratings and reviews. On other hand to make a dynamic system that will not depend on a 1-time rating, rather change over a period of time will depend on the new reviews, we will introduce Reinforcement learning. To train the model we have used the "Yelp" dataset</w:t>
+      </w:r>
+      <w:r>
+        <w:rPr>
+          <w:color w:val="000000" w:themeColor="text1"/>
+          <w:lang w:val="en-GB"/>
+        </w:rPr>
+        <w:t xml:space="preserve"> and Kaggle dataset for Restaurants section. C</w:t>
+      </w:r>
+      <w:r>
+        <w:rPr>
+          <w:color w:val="000000" w:themeColor="text1"/>
+          <w:lang w:val="en-GB"/>
+        </w:rPr>
+        <w:t xml:space="preserve">urrently </w:t>
+      </w:r>
+      <w:r>
+        <w:rPr>
+          <w:color w:val="000000" w:themeColor="text1"/>
+          <w:lang w:val="en-GB"/>
+        </w:rPr>
+        <w:t xml:space="preserve">we are </w:t>
+      </w:r>
+      <w:r>
+        <w:rPr>
+          <w:color w:val="000000" w:themeColor="text1"/>
+          <w:lang w:val="en-GB"/>
+        </w:rPr>
+        <w:t>working on 4 modules i.e. shopping, restaurants, hotels, and medical and health. One of the plus points of the proposed solution is that we will be able to use the same model for multiple modules, but the constraint will remain, related to the availability of data for that module.</w:t>
+      </w:r>
     </w:p>
     <w:p>
       <w:pPr>
@@ -25258,42 +25335,6 @@
           <w:b/>
           <w:color w:val="000000" w:themeColor="text1"/>
           <w:sz w:val="24"/>
-        </w:rPr>
-      </w:pPr>
-    </w:p>
-    <w:p>
-      <w:pPr>
-        <w:spacing w:line="276" w:lineRule="auto"/>
-        <w:rPr>
-          <w:b/>
-          <w:bCs/>
-          <w:color w:val="000000" w:themeColor="text1"/>
-          <w:sz w:val="64"/>
-          <w:szCs w:val="64"/>
-        </w:rPr>
-      </w:pPr>
-    </w:p>
-    <w:p>
-      <w:pPr>
-        <w:spacing w:line="276" w:lineRule="auto"/>
-        <w:rPr>
-          <w:b/>
-          <w:bCs/>
-          <w:color w:val="000000" w:themeColor="text1"/>
-          <w:sz w:val="64"/>
-          <w:szCs w:val="64"/>
-        </w:rPr>
-      </w:pPr>
-    </w:p>
-    <w:p>
-      <w:pPr>
-        <w:spacing w:line="276" w:lineRule="auto"/>
-        <w:rPr>
-          <w:b/>
-          <w:bCs/>
-          <w:color w:val="000000" w:themeColor="text1"/>
-          <w:sz w:val="64"/>
-          <w:szCs w:val="64"/>
         </w:rPr>
       </w:pPr>
     </w:p>
@@ -25698,7 +25739,7 @@
         <w:rStyle w:val="PageNumber"/>
         <w:noProof/>
       </w:rPr>
-      <w:t>22</w:t>
+      <w:t>27</w:t>
     </w:r>
     <w:r>
       <w:rPr>
@@ -25778,7 +25819,7 @@
         <w:rStyle w:val="PageNumber"/>
         <w:noProof/>
       </w:rPr>
-      <w:t>01 June 2021</w:t>
+      <w:t>02 June 2021</w:t>
     </w:r>
     <w:r>
       <w:rPr>

</xml_diff>

<commit_message>
adding SDLC in chapter 2
</commit_message>
<xml_diff>
--- a/FYP Report I.docx
+++ b/FYP Report I.docx
@@ -9,12 +9,14 @@
         <w:rPr>
           <w:rFonts w:ascii="Times New Roman" w:hAnsi="Times New Roman"/>
           <w:color w:val="000000" w:themeColor="text1"/>
+          <w:sz w:val="42"/>
         </w:rPr>
       </w:pPr>
       <w:r>
         <w:rPr>
           <w:rFonts w:ascii="Times New Roman" w:hAnsi="Times New Roman"/>
           <w:color w:val="000000" w:themeColor="text1"/>
+          <w:sz w:val="42"/>
         </w:rPr>
         <w:t>Cleverus</w:t>
       </w:r>
@@ -6407,8 +6409,6 @@
           <w:lang w:val="en-GB"/>
         </w:rPr>
       </w:pPr>
-      <w:bookmarkStart w:id="11" w:name="_GoBack"/>
-      <w:bookmarkEnd w:id="11"/>
     </w:p>
     <w:tbl>
       <w:tblPr>
@@ -13269,8 +13269,8 @@
           <w:szCs w:val="22"/>
         </w:rPr>
       </w:pPr>
-      <w:bookmarkStart w:id="12" w:name="_Ref46432512"/>
-      <w:bookmarkStart w:id="13" w:name="_Toc47101111"/>
+      <w:bookmarkStart w:id="11" w:name="_Ref46432512"/>
+      <w:bookmarkStart w:id="12" w:name="_Toc47101111"/>
       <w:r>
         <w:rPr>
           <w:color w:val="000000" w:themeColor="text1"/>
@@ -13279,7 +13279,7 @@
         </w:rPr>
         <w:t>Table</w:t>
       </w:r>
-      <w:bookmarkEnd w:id="12"/>
+      <w:bookmarkEnd w:id="11"/>
       <w:r>
         <w:rPr>
           <w:color w:val="000000" w:themeColor="text1"/>
@@ -13297,7 +13297,7 @@
         </w:rPr>
         <w:t>: Use case description-01: Login</w:t>
       </w:r>
-      <w:bookmarkEnd w:id="13"/>
+      <w:bookmarkEnd w:id="12"/>
     </w:p>
     <w:tbl>
       <w:tblPr>
@@ -14600,7 +14600,7 @@
           <w:color w:val="000000" w:themeColor="text1"/>
         </w:rPr>
       </w:pPr>
-      <w:bookmarkStart w:id="14" w:name="_Toc47101647"/>
+      <w:bookmarkStart w:id="13" w:name="_Toc47101647"/>
       <w:r>
         <w:rPr>
           <w:rFonts w:ascii="Times New Roman" w:hAnsi="Times New Roman"/>
@@ -14608,7 +14608,7 @@
         </w:rPr>
         <w:t>Use case-03: Logout</w:t>
       </w:r>
-      <w:bookmarkEnd w:id="14"/>
+      <w:bookmarkEnd w:id="13"/>
     </w:p>
     <w:p>
       <w:pPr>
@@ -14692,8 +14692,8 @@
           <w:szCs w:val="22"/>
         </w:rPr>
       </w:pPr>
-      <w:bookmarkStart w:id="15" w:name="_Ref46432541"/>
-      <w:bookmarkStart w:id="16" w:name="_Toc47101112"/>
+      <w:bookmarkStart w:id="14" w:name="_Ref46432541"/>
+      <w:bookmarkStart w:id="15" w:name="_Toc47101112"/>
       <w:r>
         <w:rPr>
           <w:color w:val="000000" w:themeColor="text1"/>
@@ -14743,7 +14743,7 @@
         </w:rPr>
         <w:fldChar w:fldCharType="end"/>
       </w:r>
-      <w:bookmarkEnd w:id="15"/>
+      <w:bookmarkEnd w:id="14"/>
       <w:r>
         <w:rPr>
           <w:color w:val="000000" w:themeColor="text1"/>
@@ -14753,7 +14753,7 @@
         </w:rPr>
         <w:t>: Use case description-03: Logout</w:t>
       </w:r>
-      <w:bookmarkEnd w:id="16"/>
+      <w:bookmarkEnd w:id="15"/>
     </w:p>
     <w:tbl>
       <w:tblPr>
@@ -14782,7 +14782,7 @@
                 <w:color w:val="000000" w:themeColor="text1"/>
               </w:rPr>
             </w:pPr>
-            <w:bookmarkStart w:id="17" w:name="_Hlk46412500"/>
+            <w:bookmarkStart w:id="16" w:name="_Hlk46412500"/>
             <w:r>
               <w:rPr>
                 <w:rFonts w:ascii="Times New Roman" w:hAnsi="Times New Roman" w:cs="Times New Roman"/>
@@ -15260,7 +15260,7 @@
           </w:p>
         </w:tc>
       </w:tr>
-      <w:bookmarkEnd w:id="17"/>
+      <w:bookmarkEnd w:id="16"/>
     </w:tbl>
     <w:p>
       <w:pPr>
@@ -15289,7 +15289,7 @@
           <w:color w:val="000000" w:themeColor="text1"/>
         </w:rPr>
       </w:pPr>
-      <w:bookmarkStart w:id="18" w:name="_Toc47101648"/>
+      <w:bookmarkStart w:id="17" w:name="_Toc47101648"/>
       <w:r>
         <w:rPr>
           <w:rFonts w:ascii="Times New Roman" w:hAnsi="Times New Roman"/>
@@ -15297,7 +15297,7 @@
         </w:rPr>
         <w:t xml:space="preserve">Use case-04: </w:t>
       </w:r>
-      <w:bookmarkEnd w:id="18"/>
+      <w:bookmarkEnd w:id="17"/>
       <w:r>
         <w:rPr>
           <w:rFonts w:ascii="Times New Roman" w:hAnsi="Times New Roman"/>
@@ -15334,8 +15334,8 @@
           <w:szCs w:val="22"/>
         </w:rPr>
       </w:pPr>
-      <w:bookmarkStart w:id="19" w:name="_Ref46432611"/>
-      <w:bookmarkStart w:id="20" w:name="_Toc47101114"/>
+      <w:bookmarkStart w:id="18" w:name="_Ref46432611"/>
+      <w:bookmarkStart w:id="19" w:name="_Toc47101114"/>
       <w:r>
         <w:rPr>
           <w:color w:val="000000" w:themeColor="text1"/>
@@ -15344,7 +15344,7 @@
         </w:rPr>
         <w:t>Table</w:t>
       </w:r>
-      <w:bookmarkEnd w:id="19"/>
+      <w:bookmarkEnd w:id="18"/>
       <w:r>
         <w:rPr>
           <w:color w:val="000000" w:themeColor="text1"/>
@@ -15362,7 +15362,7 @@
         </w:rPr>
         <w:t>: Use case description-04: Re-Training the model</w:t>
       </w:r>
-      <w:bookmarkEnd w:id="20"/>
+      <w:bookmarkEnd w:id="19"/>
     </w:p>
     <w:tbl>
       <w:tblPr>
@@ -17443,7 +17443,7 @@
           <w:color w:val="000000" w:themeColor="text1"/>
         </w:rPr>
       </w:pPr>
-      <w:bookmarkStart w:id="21" w:name="_Toc47101653"/>
+      <w:bookmarkStart w:id="20" w:name="_Toc47101653"/>
     </w:p>
     <w:p>
       <w:pPr>
@@ -18123,7 +18123,7 @@
           </w:p>
         </w:tc>
       </w:tr>
-      <w:bookmarkEnd w:id="21"/>
+      <w:bookmarkEnd w:id="20"/>
     </w:tbl>
     <w:p>
       <w:pPr>
@@ -18174,7 +18174,7 @@
           <w:color w:val="000000" w:themeColor="text1"/>
         </w:rPr>
       </w:pPr>
-      <w:bookmarkStart w:id="22" w:name="_Toc47101654"/>
+      <w:bookmarkStart w:id="21" w:name="_Toc47101654"/>
       <w:r>
         <w:rPr>
           <w:rFonts w:ascii="Times New Roman" w:hAnsi="Times New Roman"/>
@@ -18182,7 +18182,7 @@
         </w:rPr>
         <w:t>Use case-01: User and Admin Login</w:t>
       </w:r>
-      <w:bookmarkEnd w:id="22"/>
+      <w:bookmarkEnd w:id="21"/>
     </w:p>
     <w:p>
       <w:pPr>
@@ -19289,23 +19289,613 @@
           <w:rFonts w:ascii="Times New Roman" w:hAnsi="Times New Roman"/>
           <w:color w:val="000000" w:themeColor="text1"/>
         </w:rPr>
-        <w:t>Software development life cycle model (justification on why this particular model is considered)</w:t>
-      </w:r>
-    </w:p>
-    <w:p>
-      <w:pPr>
-        <w:spacing w:line="276" w:lineRule="auto"/>
-        <w:ind w:left="-1296"/>
-        <w:rPr>
-          <w:color w:val="000000" w:themeColor="text1"/>
-        </w:rPr>
-      </w:pPr>
-    </w:p>
-    <w:p>
-      <w:pPr>
-        <w:spacing w:line="276" w:lineRule="auto"/>
-        <w:rPr>
-          <w:color w:val="000000" w:themeColor="text1"/>
+        <w:t xml:space="preserve">Software development life cycle model </w:t>
+      </w:r>
+    </w:p>
+    <w:p>
+      <w:pPr>
+        <w:spacing w:line="276" w:lineRule="auto"/>
+        <w:rPr>
+          <w:lang w:val="en-GB"/>
+        </w:rPr>
+      </w:pPr>
+      <w:r>
+        <w:rPr>
+          <w:lang w:val="en-GB"/>
+        </w:rPr>
+        <w:t xml:space="preserve">One of the essential thoughts of the product advancement measure is SDLC models which represents Software Development Life Cycle models. There are numerous </w:t>
+      </w:r>
+      <w:r>
+        <w:rPr>
+          <w:lang w:val="en-GB"/>
+        </w:rPr>
+        <w:t>development</w:t>
+      </w:r>
+      <w:r>
+        <w:rPr>
+          <w:lang w:val="en-GB"/>
+        </w:rPr>
+        <w:t xml:space="preserve"> life cycle models that have been created to accomplish diverse required targets. The models determine the different phases of the interaction and the request where they are done. The most utilized, mainstream and significant SDLC models are given underneath:</w:t>
+      </w:r>
+    </w:p>
+    <w:p>
+      <w:pPr>
+        <w:numPr>
+          <w:ilvl w:val="0"/>
+          <w:numId w:val="47"/>
+        </w:numPr>
+        <w:shd w:val="clear" w:color="auto" w:fill="FFFFFF"/>
+        <w:spacing w:before="0" w:after="100" w:afterAutospacing="1" w:line="446" w:lineRule="atLeast"/>
+        <w:jc w:val="left"/>
+        <w:rPr>
+          <w:rFonts w:eastAsia="SimSun"/>
+          <w:color w:val="000000" w:themeColor="text1"/>
+          <w:spacing w:val="2"/>
+          <w:sz w:val="24"/>
+          <w:lang w:val="en-US"/>
+        </w:rPr>
+      </w:pPr>
+      <w:bookmarkStart w:id="22" w:name="_Toc47101663"/>
+      <w:r>
+        <w:rPr>
+          <w:rFonts w:eastAsia="SimSun"/>
+          <w:color w:val="000000" w:themeColor="text1"/>
+          <w:spacing w:val="2"/>
+          <w:sz w:val="24"/>
+          <w:lang w:val="en-US"/>
+        </w:rPr>
+        <w:t>Waterfall model</w:t>
+      </w:r>
+    </w:p>
+    <w:p>
+      <w:pPr>
+        <w:numPr>
+          <w:ilvl w:val="0"/>
+          <w:numId w:val="47"/>
+        </w:numPr>
+        <w:shd w:val="clear" w:color="auto" w:fill="FFFFFF"/>
+        <w:spacing w:before="0" w:after="100" w:afterAutospacing="1" w:line="446" w:lineRule="atLeast"/>
+        <w:jc w:val="left"/>
+        <w:rPr>
+          <w:rFonts w:eastAsia="SimSun"/>
+          <w:color w:val="000000" w:themeColor="text1"/>
+          <w:spacing w:val="2"/>
+          <w:sz w:val="24"/>
+          <w:lang w:val="en-US"/>
+        </w:rPr>
+      </w:pPr>
+      <w:r>
+        <w:rPr>
+          <w:rFonts w:eastAsia="SimSun"/>
+          <w:color w:val="000000" w:themeColor="text1"/>
+          <w:spacing w:val="2"/>
+          <w:sz w:val="24"/>
+          <w:lang w:val="en-US"/>
+        </w:rPr>
+        <w:t>V model</w:t>
+      </w:r>
+    </w:p>
+    <w:p>
+      <w:pPr>
+        <w:numPr>
+          <w:ilvl w:val="0"/>
+          <w:numId w:val="47"/>
+        </w:numPr>
+        <w:shd w:val="clear" w:color="auto" w:fill="FFFFFF"/>
+        <w:spacing w:before="0" w:after="100" w:afterAutospacing="1" w:line="446" w:lineRule="atLeast"/>
+        <w:jc w:val="left"/>
+        <w:rPr>
+          <w:rFonts w:eastAsia="SimSun"/>
+          <w:color w:val="000000" w:themeColor="text1"/>
+          <w:spacing w:val="2"/>
+          <w:sz w:val="24"/>
+          <w:lang w:val="en-US"/>
+        </w:rPr>
+      </w:pPr>
+      <w:r>
+        <w:rPr>
+          <w:rFonts w:eastAsia="SimSun"/>
+          <w:color w:val="000000" w:themeColor="text1"/>
+          <w:spacing w:val="2"/>
+          <w:sz w:val="24"/>
+          <w:lang w:val="en-US"/>
+        </w:rPr>
+        <w:t>Incremental model</w:t>
+      </w:r>
+    </w:p>
+    <w:p>
+      <w:pPr>
+        <w:numPr>
+          <w:ilvl w:val="0"/>
+          <w:numId w:val="47"/>
+        </w:numPr>
+        <w:shd w:val="clear" w:color="auto" w:fill="FFFFFF"/>
+        <w:spacing w:before="0" w:after="100" w:afterAutospacing="1" w:line="446" w:lineRule="atLeast"/>
+        <w:jc w:val="left"/>
+        <w:rPr>
+          <w:rFonts w:eastAsia="SimSun"/>
+          <w:color w:val="000000" w:themeColor="text1"/>
+          <w:spacing w:val="2"/>
+          <w:sz w:val="24"/>
+          <w:lang w:val="en-US"/>
+        </w:rPr>
+      </w:pPr>
+      <w:r>
+        <w:rPr>
+          <w:rFonts w:eastAsia="SimSun"/>
+          <w:color w:val="000000" w:themeColor="text1"/>
+          <w:spacing w:val="2"/>
+          <w:sz w:val="24"/>
+          <w:lang w:val="en-US"/>
+        </w:rPr>
+        <w:t>RAD model</w:t>
+      </w:r>
+    </w:p>
+    <w:p>
+      <w:pPr>
+        <w:numPr>
+          <w:ilvl w:val="0"/>
+          <w:numId w:val="47"/>
+        </w:numPr>
+        <w:shd w:val="clear" w:color="auto" w:fill="FFFFFF"/>
+        <w:spacing w:before="0" w:after="100" w:afterAutospacing="1" w:line="446" w:lineRule="atLeast"/>
+        <w:jc w:val="left"/>
+        <w:rPr>
+          <w:rFonts w:eastAsia="SimSun"/>
+          <w:color w:val="000000" w:themeColor="text1"/>
+          <w:spacing w:val="2"/>
+          <w:sz w:val="24"/>
+          <w:lang w:val="en-US"/>
+        </w:rPr>
+      </w:pPr>
+      <w:r>
+        <w:rPr>
+          <w:rFonts w:eastAsia="SimSun"/>
+          <w:color w:val="000000" w:themeColor="text1"/>
+          <w:spacing w:val="2"/>
+          <w:sz w:val="24"/>
+          <w:lang w:val="en-US"/>
+        </w:rPr>
+        <w:t>Agile model</w:t>
+      </w:r>
+    </w:p>
+    <w:p>
+      <w:pPr>
+        <w:numPr>
+          <w:ilvl w:val="0"/>
+          <w:numId w:val="47"/>
+        </w:numPr>
+        <w:shd w:val="clear" w:color="auto" w:fill="FFFFFF"/>
+        <w:spacing w:before="0" w:after="100" w:afterAutospacing="1" w:line="446" w:lineRule="atLeast"/>
+        <w:jc w:val="left"/>
+        <w:rPr>
+          <w:rFonts w:eastAsia="SimSun"/>
+          <w:color w:val="000000" w:themeColor="text1"/>
+          <w:spacing w:val="2"/>
+          <w:sz w:val="24"/>
+          <w:lang w:val="en-US"/>
+        </w:rPr>
+      </w:pPr>
+      <w:r>
+        <w:rPr>
+          <w:rFonts w:eastAsia="SimSun"/>
+          <w:color w:val="000000" w:themeColor="text1"/>
+          <w:spacing w:val="2"/>
+          <w:sz w:val="24"/>
+          <w:lang w:val="en-US"/>
+        </w:rPr>
+        <w:t>Iterative model</w:t>
+      </w:r>
+    </w:p>
+    <w:p>
+      <w:pPr>
+        <w:numPr>
+          <w:ilvl w:val="0"/>
+          <w:numId w:val="47"/>
+        </w:numPr>
+        <w:shd w:val="clear" w:color="auto" w:fill="FFFFFF"/>
+        <w:spacing w:before="0" w:after="100" w:afterAutospacing="1" w:line="446" w:lineRule="atLeast"/>
+        <w:jc w:val="left"/>
+        <w:rPr>
+          <w:rFonts w:eastAsia="SimSun"/>
+          <w:color w:val="000000" w:themeColor="text1"/>
+          <w:spacing w:val="2"/>
+          <w:sz w:val="24"/>
+          <w:lang w:val="en-US"/>
+        </w:rPr>
+      </w:pPr>
+      <w:r>
+        <w:rPr>
+          <w:rFonts w:eastAsia="SimSun"/>
+          <w:color w:val="000000" w:themeColor="text1"/>
+          <w:spacing w:val="2"/>
+          <w:sz w:val="24"/>
+          <w:lang w:val="en-US"/>
+        </w:rPr>
+        <w:t>Spiral model</w:t>
+      </w:r>
+    </w:p>
+    <w:p>
+      <w:pPr>
+        <w:numPr>
+          <w:ilvl w:val="0"/>
+          <w:numId w:val="47"/>
+        </w:numPr>
+        <w:shd w:val="clear" w:color="auto" w:fill="FFFFFF"/>
+        <w:spacing w:before="0" w:after="100" w:afterAutospacing="1" w:line="446" w:lineRule="atLeast"/>
+        <w:jc w:val="left"/>
+        <w:rPr>
+          <w:rFonts w:eastAsia="SimSun"/>
+          <w:color w:val="000000" w:themeColor="text1"/>
+          <w:spacing w:val="2"/>
+          <w:sz w:val="24"/>
+          <w:lang w:val="en-US"/>
+        </w:rPr>
+      </w:pPr>
+      <w:r>
+        <w:rPr>
+          <w:rFonts w:eastAsia="SimSun"/>
+          <w:color w:val="000000" w:themeColor="text1"/>
+          <w:spacing w:val="2"/>
+          <w:sz w:val="24"/>
+          <w:lang w:val="en-US"/>
+        </w:rPr>
+        <w:t>Prototype model</w:t>
+      </w:r>
+    </w:p>
+    <w:p>
+      <w:pPr>
+        <w:pStyle w:val="Heading3"/>
+        <w:tabs>
+          <w:tab w:val="num" w:pos="720"/>
+        </w:tabs>
+        <w:spacing w:line="360" w:lineRule="auto"/>
+      </w:pPr>
+      <w:r>
+        <w:t>Model Used in our project:</w:t>
+      </w:r>
+      <w:bookmarkStart w:id="23" w:name="_Toc47101664"/>
+      <w:bookmarkEnd w:id="22"/>
+    </w:p>
+    <w:p>
+      <w:pPr>
+        <w:pStyle w:val="Heading3"/>
+        <w:numPr>
+          <w:ilvl w:val="0"/>
+          <w:numId w:val="0"/>
+        </w:numPr>
+        <w:tabs>
+          <w:tab w:val="clear" w:pos="432"/>
+        </w:tabs>
+        <w:spacing w:line="276" w:lineRule="auto"/>
+        <w:rPr>
+          <w:rFonts w:ascii="Times New Roman" w:hAnsi="Times New Roman"/>
+          <w:b w:val="0"/>
+          <w:bCs w:val="0"/>
+          <w:szCs w:val="24"/>
+          <w:lang w:val="en-IE"/>
+        </w:rPr>
+      </w:pPr>
+      <w:r>
+        <w:rPr>
+          <w:rFonts w:ascii="Times New Roman" w:hAnsi="Times New Roman"/>
+          <w:b w:val="0"/>
+          <w:bCs w:val="0"/>
+          <w:szCs w:val="24"/>
+          <w:lang w:val="en-IE"/>
+        </w:rPr>
+        <w:t>The incremental form model is a strategy for programming advancement where the model is planned, carried out and tried gradually (somewhat more is added each time) until the item is done. It includes both turn of events and support. The item is characterized as completed when it fulfils the entirety of its prerequisites. Every cycle goes through the prerequisites, plan, coding and testing stages. What's more, each ensuing arrival of the framework adds capacity to the past functionalities until all planned practically has been executed. This model joins the components of the waterfall model with the iterative way of thinking of prototyping</w:t>
+      </w:r>
+      <w:r>
+        <w:rPr>
+          <w:rFonts w:ascii="Times New Roman" w:hAnsi="Times New Roman"/>
+          <w:b w:val="0"/>
+          <w:bCs w:val="0"/>
+          <w:szCs w:val="24"/>
+          <w:lang w:val="en-IE"/>
+        </w:rPr>
+        <w:t>.</w:t>
+      </w:r>
+    </w:p>
+    <w:p>
+      <w:pPr>
+        <w:pStyle w:val="Heading3"/>
+        <w:numPr>
+          <w:ilvl w:val="0"/>
+          <w:numId w:val="0"/>
+        </w:numPr>
+        <w:tabs>
+          <w:tab w:val="clear" w:pos="432"/>
+        </w:tabs>
+        <w:spacing w:line="360" w:lineRule="auto"/>
+      </w:pPr>
+      <w:r>
+        <w:t>Why?</w:t>
+      </w:r>
+      <w:bookmarkEnd w:id="23"/>
+      <w:r>
+        <w:t xml:space="preserve"> </w:t>
+      </w:r>
+    </w:p>
+    <w:p>
+      <w:pPr>
+        <w:pStyle w:val="ListParagraph"/>
+        <w:numPr>
+          <w:ilvl w:val="0"/>
+          <w:numId w:val="45"/>
+        </w:numPr>
+        <w:spacing w:line="360" w:lineRule="auto"/>
+        <w:rPr>
+          <w:lang w:val="en-US"/>
+        </w:rPr>
+      </w:pPr>
+      <w:r>
+        <w:rPr>
+          <w:lang w:val="en-US"/>
+        </w:rPr>
+        <w:t>This model will be possible for us if there is any shift needed all through the task. Thus, it would be more sensible</w:t>
+      </w:r>
+    </w:p>
+    <w:p>
+      <w:pPr>
+        <w:pStyle w:val="ListParagraph"/>
+        <w:numPr>
+          <w:ilvl w:val="0"/>
+          <w:numId w:val="45"/>
+        </w:numPr>
+        <w:spacing w:line="360" w:lineRule="auto"/>
+        <w:rPr>
+          <w:lang w:val="en-US"/>
+        </w:rPr>
+      </w:pPr>
+      <w:r>
+        <w:rPr>
+          <w:lang w:val="en-US"/>
+        </w:rPr>
+        <w:t xml:space="preserve">It is a lot simpler to recognize the dangers and handle them independently in the </w:t>
+      </w:r>
+      <w:r>
+        <w:rPr>
+          <w:lang w:val="en-US"/>
+        </w:rPr>
+        <w:t>emphases</w:t>
+      </w:r>
+    </w:p>
+    <w:p>
+      <w:pPr>
+        <w:pStyle w:val="ListParagraph"/>
+        <w:numPr>
+          <w:ilvl w:val="0"/>
+          <w:numId w:val="45"/>
+        </w:numPr>
+        <w:spacing w:line="360" w:lineRule="auto"/>
+        <w:rPr>
+          <w:lang w:val="en-US"/>
+        </w:rPr>
+      </w:pPr>
+      <w:r>
+        <w:rPr>
+          <w:lang w:val="en-US"/>
+        </w:rPr>
+        <w:t xml:space="preserve">Our venture would require amendments until we get our last undertaking. </w:t>
+      </w:r>
+    </w:p>
+    <w:p>
+      <w:pPr>
+        <w:pStyle w:val="ListParagraph"/>
+        <w:numPr>
+          <w:ilvl w:val="0"/>
+          <w:numId w:val="45"/>
+        </w:numPr>
+        <w:spacing w:line="360" w:lineRule="auto"/>
+        <w:rPr>
+          <w:lang w:val="en-US"/>
+        </w:rPr>
+      </w:pPr>
+      <w:r>
+        <w:rPr>
+          <w:lang w:val="en-US"/>
+        </w:rPr>
+        <w:t>Testing and troubleshooting during the more modest cycles would be a superior alternative. Every build is an achieved handily in milestones.</w:t>
+      </w:r>
+    </w:p>
+    <w:p>
+      <w:pPr>
+        <w:pStyle w:val="ListParagraph"/>
+        <w:spacing w:line="360" w:lineRule="auto"/>
+        <w:rPr>
+          <w:lang w:val="en-US"/>
+        </w:rPr>
+      </w:pPr>
+      <w:bookmarkStart w:id="24" w:name="_GoBack"/>
+      <w:bookmarkEnd w:id="24"/>
+      <w:r>
+        <w:rPr>
+          <w:noProof/>
+          <w:lang w:val="en-US"/>
+        </w:rPr>
+        <w:drawing>
+          <wp:inline distT="0" distB="0" distL="0" distR="0" wp14:anchorId="0D3627A7" wp14:editId="719BF0C1">
+            <wp:extent cx="4879975" cy="3230245"/>
+            <wp:effectExtent l="0" t="0" r="0" b="8255"/>
+            <wp:docPr id="9" name="Picture 9" descr="What is Incremental Model in software testing and what are advantages and  disadvantages of Incremental Model"/>
+            <wp:cNvGraphicFramePr>
+              <a:graphicFrameLocks xmlns:a="http://schemas.openxmlformats.org/drawingml/2006/main" noChangeAspect="1"/>
+            </wp:cNvGraphicFramePr>
+            <a:graphic xmlns:a="http://schemas.openxmlformats.org/drawingml/2006/main">
+              <a:graphicData uri="http://schemas.openxmlformats.org/drawingml/2006/picture">
+                <pic:pic xmlns:pic="http://schemas.openxmlformats.org/drawingml/2006/picture">
+                  <pic:nvPicPr>
+                    <pic:cNvPr id="0" name="Picture 1" descr="What is Incremental Model in software testing and what are advantages and  disadvantages of Incremental Model"/>
+                    <pic:cNvPicPr>
+                      <a:picLocks noChangeAspect="1" noChangeArrowheads="1"/>
+                    </pic:cNvPicPr>
+                  </pic:nvPicPr>
+                  <pic:blipFill>
+                    <a:blip r:embed="rId30">
+                      <a:extLst>
+                        <a:ext uri="{28A0092B-C50C-407E-A947-70E740481C1C}">
+                          <a14:useLocalDpi xmlns:a14="http://schemas.microsoft.com/office/drawing/2010/main" val="0"/>
+                        </a:ext>
+                      </a:extLst>
+                    </a:blip>
+                    <a:srcRect/>
+                    <a:stretch>
+                      <a:fillRect/>
+                    </a:stretch>
+                  </pic:blipFill>
+                  <pic:spPr bwMode="auto">
+                    <a:xfrm>
+                      <a:off x="0" y="0"/>
+                      <a:ext cx="4879975" cy="3230245"/>
+                    </a:xfrm>
+                    <a:prstGeom prst="rect">
+                      <a:avLst/>
+                    </a:prstGeom>
+                    <a:noFill/>
+                    <a:ln>
+                      <a:noFill/>
+                    </a:ln>
+                  </pic:spPr>
+                </pic:pic>
+              </a:graphicData>
+            </a:graphic>
+          </wp:inline>
+        </w:drawing>
+      </w:r>
+    </w:p>
+    <w:p>
+      <w:pPr>
+        <w:pStyle w:val="Caption"/>
+        <w:jc w:val="center"/>
+        <w:rPr>
+          <w:color w:val="auto"/>
+          <w:sz w:val="22"/>
+          <w:szCs w:val="22"/>
+          <w:lang w:val="en-GB"/>
+        </w:rPr>
+      </w:pPr>
+      <w:bookmarkStart w:id="25" w:name="_Toc47101090"/>
+      <w:r>
+        <w:rPr>
+          <w:color w:val="auto"/>
+          <w:sz w:val="22"/>
+          <w:szCs w:val="22"/>
+          <w:lang w:val="en-GB"/>
+        </w:rPr>
+        <w:t xml:space="preserve"> Incremental Model</w:t>
+      </w:r>
+      <w:bookmarkEnd w:id="25"/>
+    </w:p>
+    <w:p>
+      <w:pPr>
+        <w:rPr>
+          <w:lang w:val="en-GB"/>
+        </w:rPr>
+      </w:pPr>
+    </w:p>
+    <w:p>
+      <w:pPr>
+        <w:rPr>
+          <w:rFonts w:asciiTheme="majorBidi" w:hAnsiTheme="majorBidi" w:cstheme="majorBidi"/>
+          <w:i/>
+          <w:sz w:val="32"/>
+          <w:lang w:val="en-GB"/>
+        </w:rPr>
+      </w:pPr>
+      <w:r>
+        <w:rPr>
+          <w:i/>
+        </w:rPr>
+        <w:t xml:space="preserve">Figure </w:t>
+      </w:r>
+      <w:r>
+        <w:t xml:space="preserve">shows how incremental </w:t>
+      </w:r>
+      <w:r>
+        <w:t xml:space="preserve">model </w:t>
+      </w:r>
+      <w:r>
+        <w:t>works in d</w:t>
+      </w:r>
+      <w:r>
+        <w:t>ifferent iterations. Each iteration is a bit more progressive</w:t>
+      </w:r>
+      <w:r>
+        <w:t xml:space="preserve"> at the beginning which makes the</w:t>
+      </w:r>
+      <w:r>
+        <w:t xml:space="preserve"> work increment in small builds</w:t>
+      </w:r>
+      <w:r>
+        <w:t xml:space="preserve"> and provides flexibility </w:t>
+      </w:r>
+      <w:r>
+        <w:t xml:space="preserve">and efficiency </w:t>
+      </w:r>
+      <w:r>
+        <w:t>to the model for risk</w:t>
+      </w:r>
+      <w:r>
+        <w:t>/revisions</w:t>
+      </w:r>
+      <w:r>
+        <w:t xml:space="preserve"> analysis.</w:t>
+      </w:r>
+    </w:p>
+    <w:p>
+      <w:pPr>
+        <w:rPr>
+          <w:rFonts w:asciiTheme="majorBidi" w:hAnsiTheme="majorBidi" w:cstheme="majorBidi"/>
+          <w:lang w:val="en-GB"/>
+        </w:rPr>
+      </w:pPr>
+    </w:p>
+    <w:p>
+      <w:pPr>
+        <w:rPr>
+          <w:rFonts w:asciiTheme="majorBidi" w:hAnsiTheme="majorBidi" w:cstheme="majorBidi"/>
+          <w:lang w:val="en-GB"/>
+        </w:rPr>
+      </w:pPr>
+    </w:p>
+    <w:p>
+      <w:pPr>
+        <w:rPr>
+          <w:rFonts w:asciiTheme="majorBidi" w:hAnsiTheme="majorBidi" w:cstheme="majorBidi"/>
+          <w:lang w:val="en-GB"/>
+        </w:rPr>
+      </w:pPr>
+    </w:p>
+    <w:p>
+      <w:pPr>
+        <w:rPr>
+          <w:rFonts w:asciiTheme="majorBidi" w:hAnsiTheme="majorBidi" w:cstheme="majorBidi"/>
+          <w:lang w:val="en-GB"/>
+        </w:rPr>
+      </w:pPr>
+    </w:p>
+    <w:p>
+      <w:pPr>
+        <w:rPr>
+          <w:rFonts w:asciiTheme="majorBidi" w:hAnsiTheme="majorBidi" w:cstheme="majorBidi"/>
+          <w:lang w:val="en-GB"/>
+        </w:rPr>
+      </w:pPr>
+    </w:p>
+    <w:p>
+      <w:pPr>
+        <w:rPr>
+          <w:rFonts w:asciiTheme="majorBidi" w:hAnsiTheme="majorBidi" w:cstheme="majorBidi"/>
+          <w:lang w:val="en-GB"/>
+        </w:rPr>
+      </w:pPr>
+    </w:p>
+    <w:p>
+      <w:pPr>
+        <w:rPr>
+          <w:rFonts w:asciiTheme="majorBidi" w:hAnsiTheme="majorBidi" w:cstheme="majorBidi"/>
+          <w:lang w:val="en-GB"/>
         </w:rPr>
       </w:pPr>
     </w:p>
@@ -19354,111 +19944,6 @@
     <w:p>
       <w:pPr>
         <w:spacing w:line="276" w:lineRule="auto"/>
-        <w:jc w:val="center"/>
-        <w:rPr>
-          <w:b/>
-          <w:bCs/>
-          <w:color w:val="000000" w:themeColor="text1"/>
-          <w:sz w:val="64"/>
-          <w:szCs w:val="64"/>
-        </w:rPr>
-      </w:pPr>
-    </w:p>
-    <w:p>
-      <w:pPr>
-        <w:spacing w:line="276" w:lineRule="auto"/>
-        <w:jc w:val="center"/>
-        <w:rPr>
-          <w:b/>
-          <w:bCs/>
-          <w:color w:val="000000" w:themeColor="text1"/>
-          <w:sz w:val="64"/>
-          <w:szCs w:val="64"/>
-        </w:rPr>
-      </w:pPr>
-    </w:p>
-    <w:p>
-      <w:pPr>
-        <w:spacing w:line="276" w:lineRule="auto"/>
-        <w:jc w:val="center"/>
-        <w:rPr>
-          <w:b/>
-          <w:bCs/>
-          <w:color w:val="000000" w:themeColor="text1"/>
-          <w:sz w:val="64"/>
-          <w:szCs w:val="64"/>
-        </w:rPr>
-      </w:pPr>
-    </w:p>
-    <w:p>
-      <w:pPr>
-        <w:spacing w:line="276" w:lineRule="auto"/>
-        <w:jc w:val="center"/>
-        <w:rPr>
-          <w:b/>
-          <w:bCs/>
-          <w:color w:val="000000" w:themeColor="text1"/>
-          <w:sz w:val="64"/>
-          <w:szCs w:val="64"/>
-        </w:rPr>
-      </w:pPr>
-    </w:p>
-    <w:p>
-      <w:pPr>
-        <w:spacing w:line="276" w:lineRule="auto"/>
-        <w:jc w:val="center"/>
-        <w:rPr>
-          <w:b/>
-          <w:bCs/>
-          <w:color w:val="000000" w:themeColor="text1"/>
-          <w:sz w:val="64"/>
-          <w:szCs w:val="64"/>
-        </w:rPr>
-      </w:pPr>
-    </w:p>
-    <w:p>
-      <w:pPr>
-        <w:spacing w:line="276" w:lineRule="auto"/>
-        <w:jc w:val="center"/>
-        <w:rPr>
-          <w:b/>
-          <w:bCs/>
-          <w:color w:val="000000" w:themeColor="text1"/>
-          <w:sz w:val="64"/>
-          <w:szCs w:val="64"/>
-        </w:rPr>
-      </w:pPr>
-    </w:p>
-    <w:p>
-      <w:pPr>
-        <w:spacing w:line="276" w:lineRule="auto"/>
-        <w:jc w:val="center"/>
-        <w:rPr>
-          <w:b/>
-          <w:bCs/>
-          <w:color w:val="000000" w:themeColor="text1"/>
-          <w:sz w:val="64"/>
-          <w:szCs w:val="64"/>
-        </w:rPr>
-      </w:pPr>
-    </w:p>
-    <w:p>
-      <w:pPr>
-        <w:spacing w:line="276" w:lineRule="auto"/>
-        <w:jc w:val="center"/>
-        <w:rPr>
-          <w:b/>
-          <w:bCs/>
-          <w:color w:val="000000" w:themeColor="text1"/>
-          <w:sz w:val="64"/>
-          <w:szCs w:val="64"/>
-        </w:rPr>
-      </w:pPr>
-    </w:p>
-    <w:p>
-      <w:pPr>
-        <w:spacing w:line="276" w:lineRule="auto"/>
-        <w:jc w:val="center"/>
         <w:rPr>
           <w:b/>
           <w:bCs/>
@@ -19717,7 +20202,7 @@
                     <pic:cNvPicPr/>
                   </pic:nvPicPr>
                   <pic:blipFill>
-                    <a:blip r:embed="rId30" cstate="print">
+                    <a:blip r:embed="rId31" cstate="print">
                       <a:extLst>
                         <a:ext uri="{28A0092B-C50C-407E-A947-70E740481C1C}">
                           <a14:useLocalDpi xmlns:a14="http://schemas.microsoft.com/office/drawing/2010/main" val="0"/>
@@ -19848,7 +20333,7 @@
                     </pic:cNvPicPr>
                   </pic:nvPicPr>
                   <pic:blipFill>
-                    <a:blip r:embed="rId31"/>
+                    <a:blip r:embed="rId32"/>
                     <a:srcRect b="872"/>
                     <a:stretch>
                       <a:fillRect/>
@@ -19961,7 +20446,7 @@
                     </pic:cNvPicPr>
                   </pic:nvPicPr>
                   <pic:blipFill>
-                    <a:blip r:embed="rId32"/>
+                    <a:blip r:embed="rId33"/>
                     <a:stretch>
                       <a:fillRect/>
                     </a:stretch>
@@ -20148,7 +20633,7 @@
                     </pic:cNvPicPr>
                   </pic:nvPicPr>
                   <pic:blipFill>
-                    <a:blip r:embed="rId33"/>
+                    <a:blip r:embed="rId34"/>
                     <a:stretch>
                       <a:fillRect/>
                     </a:stretch>
@@ -20306,7 +20791,7 @@
                     <pic:cNvPicPr/>
                   </pic:nvPicPr>
                   <pic:blipFill>
-                    <a:blip r:embed="rId34"/>
+                    <a:blip r:embed="rId35"/>
                     <a:stretch>
                       <a:fillRect/>
                     </a:stretch>
@@ -20415,7 +20900,7 @@
                     </pic:cNvPicPr>
                   </pic:nvPicPr>
                   <pic:blipFill>
-                    <a:blip r:embed="rId35"/>
+                    <a:blip r:embed="rId36"/>
                     <a:stretch>
                       <a:fillRect/>
                     </a:stretch>
@@ -20630,7 +21115,7 @@
                     </pic:cNvPicPr>
                   </pic:nvPicPr>
                   <pic:blipFill>
-                    <a:blip r:embed="rId36"/>
+                    <a:blip r:embed="rId37"/>
                     <a:stretch>
                       <a:fillRect/>
                     </a:stretch>
@@ -20797,7 +21282,7 @@
                     </pic:cNvPicPr>
                   </pic:nvPicPr>
                   <pic:blipFill>
-                    <a:blip r:embed="rId37"/>
+                    <a:blip r:embed="rId38"/>
                     <a:stretch>
                       <a:fillRect/>
                     </a:stretch>
@@ -20872,7 +21357,7 @@
                     </pic:cNvPicPr>
                   </pic:nvPicPr>
                   <pic:blipFill>
-                    <a:blip r:embed="rId38"/>
+                    <a:blip r:embed="rId39"/>
                     <a:stretch>
                       <a:fillRect/>
                     </a:stretch>
@@ -20946,7 +21431,7 @@
                     </pic:cNvPicPr>
                   </pic:nvPicPr>
                   <pic:blipFill>
-                    <a:blip r:embed="rId39"/>
+                    <a:blip r:embed="rId40"/>
                     <a:stretch>
                       <a:fillRect/>
                     </a:stretch>
@@ -21095,7 +21580,7 @@
                     <pic:cNvPicPr/>
                   </pic:nvPicPr>
                   <pic:blipFill>
-                    <a:blip r:embed="rId40" cstate="print">
+                    <a:blip r:embed="rId41" cstate="print">
                       <a:extLst>
                         <a:ext uri="{28A0092B-C50C-407E-A947-70E740481C1C}">
                           <a14:useLocalDpi xmlns:a14="http://schemas.microsoft.com/office/drawing/2010/main" val="0"/>
@@ -21275,7 +21760,7 @@
                     </pic:cNvPicPr>
                   </pic:nvPicPr>
                   <pic:blipFill>
-                    <a:blip r:embed="rId41"/>
+                    <a:blip r:embed="rId42"/>
                     <a:stretch>
                       <a:fillRect/>
                     </a:stretch>
@@ -21473,7 +21958,7 @@
                     <pic:cNvPicPr/>
                   </pic:nvPicPr>
                   <pic:blipFill>
-                    <a:blip r:embed="rId42" cstate="print">
+                    <a:blip r:embed="rId43" cstate="print">
                       <a:extLst>
                         <a:ext uri="{28A0092B-C50C-407E-A947-70E740481C1C}">
                           <a14:useLocalDpi xmlns:a14="http://schemas.microsoft.com/office/drawing/2010/main" val="0"/>
@@ -21812,9 +22297,9 @@
           <w:color w:val="000000" w:themeColor="text1"/>
         </w:rPr>
       </w:pPr>
-      <w:bookmarkStart w:id="23" w:name="_Toc60049513"/>
-      <w:bookmarkStart w:id="24" w:name="_Toc60104508"/>
-      <w:bookmarkStart w:id="25" w:name="_Toc47101684"/>
+      <w:bookmarkStart w:id="26" w:name="_Toc60049513"/>
+      <w:bookmarkStart w:id="27" w:name="_Toc60104508"/>
+      <w:bookmarkStart w:id="28" w:name="_Toc47101684"/>
       <w:r>
         <w:rPr>
           <w:rFonts w:ascii="Times New Roman" w:hAnsi="Times New Roman"/>
@@ -23879,8 +24364,8 @@
         <w:tab/>
         <w:t>Unit Testing</w:t>
       </w:r>
-      <w:bookmarkEnd w:id="23"/>
-      <w:bookmarkEnd w:id="24"/>
+      <w:bookmarkEnd w:id="26"/>
+      <w:bookmarkEnd w:id="27"/>
     </w:p>
     <w:p>
       <w:pPr>
@@ -24026,7 +24511,7 @@
         <w:tab/>
         <w:t>Integration Testing</w:t>
       </w:r>
-      <w:bookmarkEnd w:id="25"/>
+      <w:bookmarkEnd w:id="28"/>
     </w:p>
     <w:p>
       <w:pPr>
@@ -24046,7 +24531,7 @@
           <w:szCs w:val="24"/>
         </w:rPr>
       </w:pPr>
-      <w:bookmarkStart w:id="26" w:name="_Toc47101685"/>
+      <w:bookmarkStart w:id="29" w:name="_Toc47101685"/>
       <w:r>
         <w:rPr>
           <w:rFonts w:ascii="Times New Roman" w:hAnsi="Times New Roman"/>
@@ -24090,7 +24575,7 @@
         <w:tab/>
         <w:t>Acceptance testing</w:t>
       </w:r>
-      <w:bookmarkEnd w:id="26"/>
+      <w:bookmarkEnd w:id="29"/>
       <w:r>
         <w:rPr>
           <w:rFonts w:ascii="Times New Roman" w:hAnsi="Times New Roman"/>
@@ -24635,7 +25120,7 @@
           <w:color w:val="000000" w:themeColor="text1"/>
         </w:rPr>
       </w:pPr>
-      <w:bookmarkStart w:id="27" w:name="_Toc47101688"/>
+      <w:bookmarkStart w:id="30" w:name="_Toc47101688"/>
       <w:r>
         <w:rPr>
           <w:rFonts w:ascii="Times New Roman" w:hAnsi="Times New Roman"/>
@@ -24657,8 +25142,8 @@
         </w:rPr>
         <w:t>:</w:t>
       </w:r>
-      <w:bookmarkStart w:id="28" w:name="_Toc47101689"/>
-      <w:bookmarkEnd w:id="27"/>
+      <w:bookmarkStart w:id="31" w:name="_Toc47101689"/>
+      <w:bookmarkEnd w:id="30"/>
     </w:p>
     <w:p>
       <w:pPr>
@@ -24715,7 +25200,7 @@
         </w:rPr>
         <w:t>Google Colab Limitations:</w:t>
       </w:r>
-      <w:bookmarkEnd w:id="28"/>
+      <w:bookmarkEnd w:id="31"/>
     </w:p>
     <w:p>
       <w:pPr>
@@ -25580,7 +26065,7 @@
           <w:color w:val="000000" w:themeColor="text1"/>
         </w:rPr>
       </w:pPr>
-      <w:bookmarkStart w:id="29" w:name="_Toc436367071"/>
+      <w:bookmarkStart w:id="32" w:name="_Toc436367071"/>
       <w:r>
         <w:rPr>
           <w:rFonts w:ascii="Times New Roman" w:hAnsi="Times New Roman"/>
@@ -25588,7 +26073,7 @@
         </w:rPr>
         <w:t>References</w:t>
       </w:r>
-      <w:bookmarkEnd w:id="29"/>
+      <w:bookmarkEnd w:id="32"/>
     </w:p>
     <w:p>
       <w:pPr>
@@ -25609,7 +26094,7 @@
         </w:rPr>
         <w:t xml:space="preserve">[1] Pixie Recommendation System [Online] Available: </w:t>
       </w:r>
-      <w:hyperlink r:id="rId43" w:history="1">
+      <w:hyperlink r:id="rId44" w:history="1">
         <w:r>
           <w:rPr>
             <w:rStyle w:val="Hyperlink"/>
@@ -25631,7 +26116,7 @@
         </w:rPr>
         <w:t xml:space="preserve">[2] Netflix Recommendation System [Online] Available: </w:t>
       </w:r>
-      <w:hyperlink r:id="rId44" w:history="1">
+      <w:hyperlink r:id="rId45" w:history="1">
         <w:r>
           <w:rPr>
             <w:rStyle w:val="Hyperlink"/>
@@ -25664,7 +26149,7 @@
       </w:pPr>
     </w:p>
     <w:sectPr>
-      <w:footerReference w:type="default" r:id="rId45"/>
+      <w:footerReference w:type="default" r:id="rId46"/>
       <w:pgSz w:w="12240" w:h="15840"/>
       <w:pgMar w:top="1440" w:right="1800" w:bottom="1440" w:left="1800" w:header="720" w:footer="720" w:gutter="0"/>
       <w:cols w:space="720"/>
@@ -25739,7 +26224,7 @@
         <w:rStyle w:val="PageNumber"/>
         <w:noProof/>
       </w:rPr>
-      <w:t>27</w:t>
+      <w:t>45</w:t>
     </w:r>
     <w:r>
       <w:rPr>
@@ -25776,7 +26261,7 @@
         <w:rStyle w:val="PageNumber"/>
         <w:noProof/>
       </w:rPr>
-      <w:t>60</w:t>
+      <w:t>61</w:t>
     </w:r>
     <w:r>
       <w:rPr>
@@ -26842,6 +27327,268 @@
     </w:lvl>
   </w:abstractNum>
   <w:abstractNum w:abstractNumId="21" w15:restartNumberingAfterBreak="0">
+    <w:nsid w:val="32F0649A"/>
+    <w:multiLevelType w:val="hybridMultilevel"/>
+    <w:tmpl w:val="6F5C982C"/>
+    <w:lvl w:ilvl="0" w:tplc="08090001">
+      <w:start w:val="1"/>
+      <w:numFmt w:val="bullet"/>
+      <w:lvlText w:val=""/>
+      <w:lvlJc w:val="left"/>
+      <w:pPr>
+        <w:ind w:left="720" w:hanging="360"/>
+      </w:pPr>
+      <w:rPr>
+        <w:rFonts w:ascii="Symbol" w:hAnsi="Symbol" w:hint="default"/>
+      </w:rPr>
+    </w:lvl>
+    <w:lvl w:ilvl="1" w:tplc="08090003" w:tentative="1">
+      <w:start w:val="1"/>
+      <w:numFmt w:val="bullet"/>
+      <w:lvlText w:val="o"/>
+      <w:lvlJc w:val="left"/>
+      <w:pPr>
+        <w:ind w:left="1440" w:hanging="360"/>
+      </w:pPr>
+      <w:rPr>
+        <w:rFonts w:ascii="Courier New" w:hAnsi="Courier New" w:cs="Courier New" w:hint="default"/>
+      </w:rPr>
+    </w:lvl>
+    <w:lvl w:ilvl="2" w:tplc="08090005" w:tentative="1">
+      <w:start w:val="1"/>
+      <w:numFmt w:val="bullet"/>
+      <w:lvlText w:val=""/>
+      <w:lvlJc w:val="left"/>
+      <w:pPr>
+        <w:ind w:left="2160" w:hanging="360"/>
+      </w:pPr>
+      <w:rPr>
+        <w:rFonts w:ascii="Wingdings" w:hAnsi="Wingdings" w:hint="default"/>
+      </w:rPr>
+    </w:lvl>
+    <w:lvl w:ilvl="3" w:tplc="08090001" w:tentative="1">
+      <w:start w:val="1"/>
+      <w:numFmt w:val="bullet"/>
+      <w:lvlText w:val=""/>
+      <w:lvlJc w:val="left"/>
+      <w:pPr>
+        <w:ind w:left="2880" w:hanging="360"/>
+      </w:pPr>
+      <w:rPr>
+        <w:rFonts w:ascii="Symbol" w:hAnsi="Symbol" w:hint="default"/>
+      </w:rPr>
+    </w:lvl>
+    <w:lvl w:ilvl="4" w:tplc="08090003" w:tentative="1">
+      <w:start w:val="1"/>
+      <w:numFmt w:val="bullet"/>
+      <w:lvlText w:val="o"/>
+      <w:lvlJc w:val="left"/>
+      <w:pPr>
+        <w:ind w:left="3600" w:hanging="360"/>
+      </w:pPr>
+      <w:rPr>
+        <w:rFonts w:ascii="Courier New" w:hAnsi="Courier New" w:cs="Courier New" w:hint="default"/>
+      </w:rPr>
+    </w:lvl>
+    <w:lvl w:ilvl="5" w:tplc="08090005" w:tentative="1">
+      <w:start w:val="1"/>
+      <w:numFmt w:val="bullet"/>
+      <w:lvlText w:val=""/>
+      <w:lvlJc w:val="left"/>
+      <w:pPr>
+        <w:ind w:left="4320" w:hanging="360"/>
+      </w:pPr>
+      <w:rPr>
+        <w:rFonts w:ascii="Wingdings" w:hAnsi="Wingdings" w:hint="default"/>
+      </w:rPr>
+    </w:lvl>
+    <w:lvl w:ilvl="6" w:tplc="08090001" w:tentative="1">
+      <w:start w:val="1"/>
+      <w:numFmt w:val="bullet"/>
+      <w:lvlText w:val=""/>
+      <w:lvlJc w:val="left"/>
+      <w:pPr>
+        <w:ind w:left="5040" w:hanging="360"/>
+      </w:pPr>
+      <w:rPr>
+        <w:rFonts w:ascii="Symbol" w:hAnsi="Symbol" w:hint="default"/>
+      </w:rPr>
+    </w:lvl>
+    <w:lvl w:ilvl="7" w:tplc="08090003" w:tentative="1">
+      <w:start w:val="1"/>
+      <w:numFmt w:val="bullet"/>
+      <w:lvlText w:val="o"/>
+      <w:lvlJc w:val="left"/>
+      <w:pPr>
+        <w:ind w:left="5760" w:hanging="360"/>
+      </w:pPr>
+      <w:rPr>
+        <w:rFonts w:ascii="Courier New" w:hAnsi="Courier New" w:cs="Courier New" w:hint="default"/>
+      </w:rPr>
+    </w:lvl>
+    <w:lvl w:ilvl="8" w:tplc="08090005" w:tentative="1">
+      <w:start w:val="1"/>
+      <w:numFmt w:val="bullet"/>
+      <w:lvlText w:val=""/>
+      <w:lvlJc w:val="left"/>
+      <w:pPr>
+        <w:ind w:left="6480" w:hanging="360"/>
+      </w:pPr>
+      <w:rPr>
+        <w:rFonts w:ascii="Wingdings" w:hAnsi="Wingdings" w:hint="default"/>
+      </w:rPr>
+    </w:lvl>
+  </w:abstractNum>
+  <w:abstractNum w:abstractNumId="22" w15:restartNumberingAfterBreak="0">
+    <w:nsid w:val="371019AB"/>
+    <w:multiLevelType w:val="multilevel"/>
+    <w:tmpl w:val="CECC05AA"/>
+    <w:lvl w:ilvl="0">
+      <w:start w:val="1"/>
+      <w:numFmt w:val="bullet"/>
+      <w:lvlText w:val=""/>
+      <w:lvlJc w:val="left"/>
+      <w:pPr>
+        <w:tabs>
+          <w:tab w:val="num" w:pos="720"/>
+        </w:tabs>
+        <w:ind w:left="720" w:hanging="360"/>
+      </w:pPr>
+      <w:rPr>
+        <w:rFonts w:ascii="Symbol" w:hAnsi="Symbol" w:hint="default"/>
+        <w:sz w:val="20"/>
+      </w:rPr>
+    </w:lvl>
+    <w:lvl w:ilvl="1" w:tentative="1">
+      <w:start w:val="1"/>
+      <w:numFmt w:val="bullet"/>
+      <w:lvlText w:val=""/>
+      <w:lvlJc w:val="left"/>
+      <w:pPr>
+        <w:tabs>
+          <w:tab w:val="num" w:pos="1440"/>
+        </w:tabs>
+        <w:ind w:left="1440" w:hanging="360"/>
+      </w:pPr>
+      <w:rPr>
+        <w:rFonts w:ascii="Symbol" w:hAnsi="Symbol" w:hint="default"/>
+        <w:sz w:val="20"/>
+      </w:rPr>
+    </w:lvl>
+    <w:lvl w:ilvl="2" w:tentative="1">
+      <w:start w:val="1"/>
+      <w:numFmt w:val="bullet"/>
+      <w:lvlText w:val=""/>
+      <w:lvlJc w:val="left"/>
+      <w:pPr>
+        <w:tabs>
+          <w:tab w:val="num" w:pos="2160"/>
+        </w:tabs>
+        <w:ind w:left="2160" w:hanging="360"/>
+      </w:pPr>
+      <w:rPr>
+        <w:rFonts w:ascii="Symbol" w:hAnsi="Symbol" w:hint="default"/>
+        <w:sz w:val="20"/>
+      </w:rPr>
+    </w:lvl>
+    <w:lvl w:ilvl="3" w:tentative="1">
+      <w:start w:val="1"/>
+      <w:numFmt w:val="bullet"/>
+      <w:lvlText w:val=""/>
+      <w:lvlJc w:val="left"/>
+      <w:pPr>
+        <w:tabs>
+          <w:tab w:val="num" w:pos="2880"/>
+        </w:tabs>
+        <w:ind w:left="2880" w:hanging="360"/>
+      </w:pPr>
+      <w:rPr>
+        <w:rFonts w:ascii="Symbol" w:hAnsi="Symbol" w:hint="default"/>
+        <w:sz w:val="20"/>
+      </w:rPr>
+    </w:lvl>
+    <w:lvl w:ilvl="4" w:tentative="1">
+      <w:start w:val="1"/>
+      <w:numFmt w:val="bullet"/>
+      <w:lvlText w:val=""/>
+      <w:lvlJc w:val="left"/>
+      <w:pPr>
+        <w:tabs>
+          <w:tab w:val="num" w:pos="3600"/>
+        </w:tabs>
+        <w:ind w:left="3600" w:hanging="360"/>
+      </w:pPr>
+      <w:rPr>
+        <w:rFonts w:ascii="Symbol" w:hAnsi="Symbol" w:hint="default"/>
+        <w:sz w:val="20"/>
+      </w:rPr>
+    </w:lvl>
+    <w:lvl w:ilvl="5" w:tentative="1">
+      <w:start w:val="1"/>
+      <w:numFmt w:val="bullet"/>
+      <w:lvlText w:val=""/>
+      <w:lvlJc w:val="left"/>
+      <w:pPr>
+        <w:tabs>
+          <w:tab w:val="num" w:pos="4320"/>
+        </w:tabs>
+        <w:ind w:left="4320" w:hanging="360"/>
+      </w:pPr>
+      <w:rPr>
+        <w:rFonts w:ascii="Symbol" w:hAnsi="Symbol" w:hint="default"/>
+        <w:sz w:val="20"/>
+      </w:rPr>
+    </w:lvl>
+    <w:lvl w:ilvl="6" w:tentative="1">
+      <w:start w:val="1"/>
+      <w:numFmt w:val="bullet"/>
+      <w:lvlText w:val=""/>
+      <w:lvlJc w:val="left"/>
+      <w:pPr>
+        <w:tabs>
+          <w:tab w:val="num" w:pos="5040"/>
+        </w:tabs>
+        <w:ind w:left="5040" w:hanging="360"/>
+      </w:pPr>
+      <w:rPr>
+        <w:rFonts w:ascii="Symbol" w:hAnsi="Symbol" w:hint="default"/>
+        <w:sz w:val="20"/>
+      </w:rPr>
+    </w:lvl>
+    <w:lvl w:ilvl="7" w:tentative="1">
+      <w:start w:val="1"/>
+      <w:numFmt w:val="bullet"/>
+      <w:lvlText w:val=""/>
+      <w:lvlJc w:val="left"/>
+      <w:pPr>
+        <w:tabs>
+          <w:tab w:val="num" w:pos="5760"/>
+        </w:tabs>
+        <w:ind w:left="5760" w:hanging="360"/>
+      </w:pPr>
+      <w:rPr>
+        <w:rFonts w:ascii="Symbol" w:hAnsi="Symbol" w:hint="default"/>
+        <w:sz w:val="20"/>
+      </w:rPr>
+    </w:lvl>
+    <w:lvl w:ilvl="8" w:tentative="1">
+      <w:start w:val="1"/>
+      <w:numFmt w:val="bullet"/>
+      <w:lvlText w:val=""/>
+      <w:lvlJc w:val="left"/>
+      <w:pPr>
+        <w:tabs>
+          <w:tab w:val="num" w:pos="6480"/>
+        </w:tabs>
+        <w:ind w:left="6480" w:hanging="360"/>
+      </w:pPr>
+      <w:rPr>
+        <w:rFonts w:ascii="Symbol" w:hAnsi="Symbol" w:hint="default"/>
+        <w:sz w:val="20"/>
+      </w:rPr>
+    </w:lvl>
+  </w:abstractNum>
+  <w:abstractNum w:abstractNumId="23" w15:restartNumberingAfterBreak="0">
     <w:nsid w:val="3ADE18B2"/>
     <w:multiLevelType w:val="multilevel"/>
     <w:tmpl w:val="3ADE18B2"/>
@@ -26954,7 +27701,7 @@
       </w:rPr>
     </w:lvl>
   </w:abstractNum>
-  <w:abstractNum w:abstractNumId="22" w15:restartNumberingAfterBreak="0">
+  <w:abstractNum w:abstractNumId="24" w15:restartNumberingAfterBreak="0">
     <w:nsid w:val="3BD508A7"/>
     <w:multiLevelType w:val="multilevel"/>
     <w:tmpl w:val="3BD508A7"/>
@@ -27067,7 +27814,7 @@
       </w:rPr>
     </w:lvl>
   </w:abstractNum>
-  <w:abstractNum w:abstractNumId="23" w15:restartNumberingAfterBreak="0">
+  <w:abstractNum w:abstractNumId="25" w15:restartNumberingAfterBreak="0">
     <w:nsid w:val="3C4E9A88"/>
     <w:multiLevelType w:val="singleLevel"/>
     <w:tmpl w:val="3C4E9A88"/>
@@ -27087,7 +27834,7 @@
       </w:rPr>
     </w:lvl>
   </w:abstractNum>
-  <w:abstractNum w:abstractNumId="24" w15:restartNumberingAfterBreak="0">
+  <w:abstractNum w:abstractNumId="26" w15:restartNumberingAfterBreak="0">
     <w:nsid w:val="3FFA1BE5"/>
     <w:multiLevelType w:val="hybridMultilevel"/>
     <w:tmpl w:val="B4F49552"/>
@@ -27200,7 +27947,7 @@
       </w:rPr>
     </w:lvl>
   </w:abstractNum>
-  <w:abstractNum w:abstractNumId="25" w15:restartNumberingAfterBreak="0">
+  <w:abstractNum w:abstractNumId="27" w15:restartNumberingAfterBreak="0">
     <w:nsid w:val="48813ABC"/>
     <w:multiLevelType w:val="hybridMultilevel"/>
     <w:tmpl w:val="7BA008F0"/>
@@ -27286,7 +28033,7 @@
       </w:pPr>
     </w:lvl>
   </w:abstractNum>
-  <w:abstractNum w:abstractNumId="26" w15:restartNumberingAfterBreak="0">
+  <w:abstractNum w:abstractNumId="28" w15:restartNumberingAfterBreak="0">
     <w:nsid w:val="49C375E7"/>
     <w:multiLevelType w:val="hybridMultilevel"/>
     <w:tmpl w:val="F83832F8"/>
@@ -27375,7 +28122,7 @@
       </w:pPr>
     </w:lvl>
   </w:abstractNum>
-  <w:abstractNum w:abstractNumId="27" w15:restartNumberingAfterBreak="0">
+  <w:abstractNum w:abstractNumId="29" w15:restartNumberingAfterBreak="0">
     <w:nsid w:val="5164085C"/>
     <w:multiLevelType w:val="singleLevel"/>
     <w:tmpl w:val="5164085C"/>
@@ -27395,7 +28142,7 @@
       </w:rPr>
     </w:lvl>
   </w:abstractNum>
-  <w:abstractNum w:abstractNumId="28" w15:restartNumberingAfterBreak="0">
+  <w:abstractNum w:abstractNumId="30" w15:restartNumberingAfterBreak="0">
     <w:nsid w:val="53BF13EA"/>
     <w:multiLevelType w:val="hybridMultilevel"/>
     <w:tmpl w:val="7BA008F0"/>
@@ -27481,7 +28228,7 @@
       </w:pPr>
     </w:lvl>
   </w:abstractNum>
-  <w:abstractNum w:abstractNumId="29" w15:restartNumberingAfterBreak="0">
+  <w:abstractNum w:abstractNumId="31" w15:restartNumberingAfterBreak="0">
     <w:nsid w:val="54452660"/>
     <w:multiLevelType w:val="hybridMultilevel"/>
     <w:tmpl w:val="FDB0E2A0"/>
@@ -27594,7 +28341,7 @@
       </w:rPr>
     </w:lvl>
   </w:abstractNum>
-  <w:abstractNum w:abstractNumId="30" w15:restartNumberingAfterBreak="0">
+  <w:abstractNum w:abstractNumId="32" w15:restartNumberingAfterBreak="0">
     <w:nsid w:val="54D77FA8"/>
     <w:multiLevelType w:val="hybridMultilevel"/>
     <w:tmpl w:val="B06A66D8"/>
@@ -27683,7 +28430,7 @@
       </w:pPr>
     </w:lvl>
   </w:abstractNum>
-  <w:abstractNum w:abstractNumId="31" w15:restartNumberingAfterBreak="0">
+  <w:abstractNum w:abstractNumId="33" w15:restartNumberingAfterBreak="0">
     <w:nsid w:val="56571AFE"/>
     <w:multiLevelType w:val="hybridMultilevel"/>
     <w:tmpl w:val="5D504898"/>
@@ -27772,7 +28519,7 @@
       </w:pPr>
     </w:lvl>
   </w:abstractNum>
-  <w:abstractNum w:abstractNumId="32" w15:restartNumberingAfterBreak="0">
+  <w:abstractNum w:abstractNumId="34" w15:restartNumberingAfterBreak="0">
     <w:nsid w:val="57C4385C"/>
     <w:multiLevelType w:val="hybridMultilevel"/>
     <w:tmpl w:val="22627DBC"/>
@@ -27885,7 +28632,7 @@
       </w:rPr>
     </w:lvl>
   </w:abstractNum>
-  <w:abstractNum w:abstractNumId="33" w15:restartNumberingAfterBreak="0">
+  <w:abstractNum w:abstractNumId="35" w15:restartNumberingAfterBreak="0">
     <w:nsid w:val="59CB04E0"/>
     <w:multiLevelType w:val="multilevel"/>
     <w:tmpl w:val="59CB04E0"/>
@@ -28007,7 +28754,120 @@
       </w:pPr>
     </w:lvl>
   </w:abstractNum>
-  <w:abstractNum w:abstractNumId="34" w15:restartNumberingAfterBreak="0">
+  <w:abstractNum w:abstractNumId="36" w15:restartNumberingAfterBreak="0">
+    <w:nsid w:val="5FCB4376"/>
+    <w:multiLevelType w:val="hybridMultilevel"/>
+    <w:tmpl w:val="792CFAB6"/>
+    <w:lvl w:ilvl="0" w:tplc="08090001">
+      <w:start w:val="1"/>
+      <w:numFmt w:val="bullet"/>
+      <w:lvlText w:val=""/>
+      <w:lvlJc w:val="left"/>
+      <w:pPr>
+        <w:ind w:left="720" w:hanging="360"/>
+      </w:pPr>
+      <w:rPr>
+        <w:rFonts w:ascii="Symbol" w:hAnsi="Symbol" w:hint="default"/>
+      </w:rPr>
+    </w:lvl>
+    <w:lvl w:ilvl="1" w:tplc="08090003" w:tentative="1">
+      <w:start w:val="1"/>
+      <w:numFmt w:val="bullet"/>
+      <w:lvlText w:val="o"/>
+      <w:lvlJc w:val="left"/>
+      <w:pPr>
+        <w:ind w:left="1440" w:hanging="360"/>
+      </w:pPr>
+      <w:rPr>
+        <w:rFonts w:ascii="Courier New" w:hAnsi="Courier New" w:cs="Courier New" w:hint="default"/>
+      </w:rPr>
+    </w:lvl>
+    <w:lvl w:ilvl="2" w:tplc="08090005" w:tentative="1">
+      <w:start w:val="1"/>
+      <w:numFmt w:val="bullet"/>
+      <w:lvlText w:val=""/>
+      <w:lvlJc w:val="left"/>
+      <w:pPr>
+        <w:ind w:left="2160" w:hanging="360"/>
+      </w:pPr>
+      <w:rPr>
+        <w:rFonts w:ascii="Wingdings" w:hAnsi="Wingdings" w:hint="default"/>
+      </w:rPr>
+    </w:lvl>
+    <w:lvl w:ilvl="3" w:tplc="08090001" w:tentative="1">
+      <w:start w:val="1"/>
+      <w:numFmt w:val="bullet"/>
+      <w:lvlText w:val=""/>
+      <w:lvlJc w:val="left"/>
+      <w:pPr>
+        <w:ind w:left="2880" w:hanging="360"/>
+      </w:pPr>
+      <w:rPr>
+        <w:rFonts w:ascii="Symbol" w:hAnsi="Symbol" w:hint="default"/>
+      </w:rPr>
+    </w:lvl>
+    <w:lvl w:ilvl="4" w:tplc="08090003" w:tentative="1">
+      <w:start w:val="1"/>
+      <w:numFmt w:val="bullet"/>
+      <w:lvlText w:val="o"/>
+      <w:lvlJc w:val="left"/>
+      <w:pPr>
+        <w:ind w:left="3600" w:hanging="360"/>
+      </w:pPr>
+      <w:rPr>
+        <w:rFonts w:ascii="Courier New" w:hAnsi="Courier New" w:cs="Courier New" w:hint="default"/>
+      </w:rPr>
+    </w:lvl>
+    <w:lvl w:ilvl="5" w:tplc="08090005" w:tentative="1">
+      <w:start w:val="1"/>
+      <w:numFmt w:val="bullet"/>
+      <w:lvlText w:val=""/>
+      <w:lvlJc w:val="left"/>
+      <w:pPr>
+        <w:ind w:left="4320" w:hanging="360"/>
+      </w:pPr>
+      <w:rPr>
+        <w:rFonts w:ascii="Wingdings" w:hAnsi="Wingdings" w:hint="default"/>
+      </w:rPr>
+    </w:lvl>
+    <w:lvl w:ilvl="6" w:tplc="08090001" w:tentative="1">
+      <w:start w:val="1"/>
+      <w:numFmt w:val="bullet"/>
+      <w:lvlText w:val=""/>
+      <w:lvlJc w:val="left"/>
+      <w:pPr>
+        <w:ind w:left="5040" w:hanging="360"/>
+      </w:pPr>
+      <w:rPr>
+        <w:rFonts w:ascii="Symbol" w:hAnsi="Symbol" w:hint="default"/>
+      </w:rPr>
+    </w:lvl>
+    <w:lvl w:ilvl="7" w:tplc="08090003" w:tentative="1">
+      <w:start w:val="1"/>
+      <w:numFmt w:val="bullet"/>
+      <w:lvlText w:val="o"/>
+      <w:lvlJc w:val="left"/>
+      <w:pPr>
+        <w:ind w:left="5760" w:hanging="360"/>
+      </w:pPr>
+      <w:rPr>
+        <w:rFonts w:ascii="Courier New" w:hAnsi="Courier New" w:cs="Courier New" w:hint="default"/>
+      </w:rPr>
+    </w:lvl>
+    <w:lvl w:ilvl="8" w:tplc="08090005" w:tentative="1">
+      <w:start w:val="1"/>
+      <w:numFmt w:val="bullet"/>
+      <w:lvlText w:val=""/>
+      <w:lvlJc w:val="left"/>
+      <w:pPr>
+        <w:ind w:left="6480" w:hanging="360"/>
+      </w:pPr>
+      <w:rPr>
+        <w:rFonts w:ascii="Wingdings" w:hAnsi="Wingdings" w:hint="default"/>
+      </w:rPr>
+    </w:lvl>
+  </w:abstractNum>
+  <w:abstractNum w:abstractNumId="37" w15:restartNumberingAfterBreak="0">
     <w:nsid w:val="62231E7A"/>
     <w:multiLevelType w:val="multilevel"/>
     <w:tmpl w:val="62231E7A"/>
@@ -28120,7 +28980,7 @@
       </w:rPr>
     </w:lvl>
   </w:abstractNum>
-  <w:abstractNum w:abstractNumId="35" w15:restartNumberingAfterBreak="0">
+  <w:abstractNum w:abstractNumId="38" w15:restartNumberingAfterBreak="0">
     <w:nsid w:val="678B7AA1"/>
     <w:multiLevelType w:val="hybridMultilevel"/>
     <w:tmpl w:val="99E67E10"/>
@@ -28233,7 +29093,7 @@
       </w:rPr>
     </w:lvl>
   </w:abstractNum>
-  <w:abstractNum w:abstractNumId="36" w15:restartNumberingAfterBreak="0">
+  <w:abstractNum w:abstractNumId="39" w15:restartNumberingAfterBreak="0">
     <w:nsid w:val="6BEA4C4D"/>
     <w:multiLevelType w:val="multilevel"/>
     <w:tmpl w:val="6BEA4C4D"/>
@@ -28374,7 +29234,7 @@
       </w:rPr>
     </w:lvl>
   </w:abstractNum>
-  <w:abstractNum w:abstractNumId="37" w15:restartNumberingAfterBreak="0">
+  <w:abstractNum w:abstractNumId="40" w15:restartNumberingAfterBreak="0">
     <w:nsid w:val="71A77109"/>
     <w:multiLevelType w:val="multilevel"/>
     <w:tmpl w:val="71A77109"/>
@@ -28460,10 +29320,10 @@
       </w:pPr>
     </w:lvl>
   </w:abstractNum>
-  <w:abstractNum w:abstractNumId="38" w15:restartNumberingAfterBreak="0">
-    <w:nsid w:val="7A1435F5"/>
+  <w:abstractNum w:abstractNumId="41" w15:restartNumberingAfterBreak="0">
+    <w:nsid w:val="7868766C"/>
     <w:multiLevelType w:val="hybridMultilevel"/>
-    <w:tmpl w:val="92461AD6"/>
+    <w:tmpl w:val="AFD2BE5C"/>
     <w:lvl w:ilvl="0" w:tplc="04090001">
       <w:start w:val="1"/>
       <w:numFmt w:val="bullet"/>
@@ -28573,96 +29433,10 @@
       </w:rPr>
     </w:lvl>
   </w:abstractNum>
-  <w:abstractNum w:abstractNumId="39" w15:restartNumberingAfterBreak="0">
-    <w:nsid w:val="7C120166"/>
-    <w:multiLevelType w:val="multilevel"/>
-    <w:tmpl w:val="7C120166"/>
-    <w:lvl w:ilvl="0">
-      <w:start w:val="1"/>
-      <w:numFmt w:val="decimal"/>
-      <w:lvlText w:val="%1."/>
-      <w:lvlJc w:val="left"/>
-      <w:pPr>
-        <w:ind w:left="775" w:hanging="360"/>
-      </w:pPr>
-    </w:lvl>
-    <w:lvl w:ilvl="1">
-      <w:start w:val="1"/>
-      <w:numFmt w:val="lowerLetter"/>
-      <w:lvlText w:val="%2."/>
-      <w:lvlJc w:val="left"/>
-      <w:pPr>
-        <w:ind w:left="1495" w:hanging="360"/>
-      </w:pPr>
-    </w:lvl>
-    <w:lvl w:ilvl="2">
-      <w:start w:val="1"/>
-      <w:numFmt w:val="lowerRoman"/>
-      <w:lvlText w:val="%3."/>
-      <w:lvlJc w:val="right"/>
-      <w:pPr>
-        <w:ind w:left="2215" w:hanging="180"/>
-      </w:pPr>
-    </w:lvl>
-    <w:lvl w:ilvl="3">
-      <w:start w:val="1"/>
-      <w:numFmt w:val="decimal"/>
-      <w:lvlText w:val="%4."/>
-      <w:lvlJc w:val="left"/>
-      <w:pPr>
-        <w:ind w:left="2935" w:hanging="360"/>
-      </w:pPr>
-    </w:lvl>
-    <w:lvl w:ilvl="4">
-      <w:start w:val="1"/>
-      <w:numFmt w:val="lowerLetter"/>
-      <w:lvlText w:val="%5."/>
-      <w:lvlJc w:val="left"/>
-      <w:pPr>
-        <w:ind w:left="3655" w:hanging="360"/>
-      </w:pPr>
-    </w:lvl>
-    <w:lvl w:ilvl="5">
-      <w:start w:val="1"/>
-      <w:numFmt w:val="lowerRoman"/>
-      <w:lvlText w:val="%6."/>
-      <w:lvlJc w:val="right"/>
-      <w:pPr>
-        <w:ind w:left="4375" w:hanging="180"/>
-      </w:pPr>
-    </w:lvl>
-    <w:lvl w:ilvl="6">
-      <w:start w:val="1"/>
-      <w:numFmt w:val="decimal"/>
-      <w:lvlText w:val="%7."/>
-      <w:lvlJc w:val="left"/>
-      <w:pPr>
-        <w:ind w:left="5095" w:hanging="360"/>
-      </w:pPr>
-    </w:lvl>
-    <w:lvl w:ilvl="7">
-      <w:start w:val="1"/>
-      <w:numFmt w:val="lowerLetter"/>
-      <w:lvlText w:val="%8."/>
-      <w:lvlJc w:val="left"/>
-      <w:pPr>
-        <w:ind w:left="5815" w:hanging="360"/>
-      </w:pPr>
-    </w:lvl>
-    <w:lvl w:ilvl="8">
-      <w:start w:val="1"/>
-      <w:numFmt w:val="lowerRoman"/>
-      <w:lvlText w:val="%9."/>
-      <w:lvlJc w:val="right"/>
-      <w:pPr>
-        <w:ind w:left="6535" w:hanging="180"/>
-      </w:pPr>
-    </w:lvl>
-  </w:abstractNum>
-  <w:abstractNum w:abstractNumId="40" w15:restartNumberingAfterBreak="0">
-    <w:nsid w:val="7C425551"/>
+  <w:abstractNum w:abstractNumId="42" w15:restartNumberingAfterBreak="0">
+    <w:nsid w:val="7A1435F5"/>
     <w:multiLevelType w:val="hybridMultilevel"/>
-    <w:tmpl w:val="995C05B0"/>
+    <w:tmpl w:val="92461AD6"/>
     <w:lvl w:ilvl="0" w:tplc="04090001">
       <w:start w:val="1"/>
       <w:numFmt w:val="bullet"/>
@@ -28772,7 +29546,206 @@
       </w:rPr>
     </w:lvl>
   </w:abstractNum>
-  <w:abstractNum w:abstractNumId="41" w15:restartNumberingAfterBreak="0">
+  <w:abstractNum w:abstractNumId="43" w15:restartNumberingAfterBreak="0">
+    <w:nsid w:val="7C120166"/>
+    <w:multiLevelType w:val="multilevel"/>
+    <w:tmpl w:val="7C120166"/>
+    <w:lvl w:ilvl="0">
+      <w:start w:val="1"/>
+      <w:numFmt w:val="decimal"/>
+      <w:lvlText w:val="%1."/>
+      <w:lvlJc w:val="left"/>
+      <w:pPr>
+        <w:ind w:left="775" w:hanging="360"/>
+      </w:pPr>
+    </w:lvl>
+    <w:lvl w:ilvl="1">
+      <w:start w:val="1"/>
+      <w:numFmt w:val="lowerLetter"/>
+      <w:lvlText w:val="%2."/>
+      <w:lvlJc w:val="left"/>
+      <w:pPr>
+        <w:ind w:left="1495" w:hanging="360"/>
+      </w:pPr>
+    </w:lvl>
+    <w:lvl w:ilvl="2">
+      <w:start w:val="1"/>
+      <w:numFmt w:val="lowerRoman"/>
+      <w:lvlText w:val="%3."/>
+      <w:lvlJc w:val="right"/>
+      <w:pPr>
+        <w:ind w:left="2215" w:hanging="180"/>
+      </w:pPr>
+    </w:lvl>
+    <w:lvl w:ilvl="3">
+      <w:start w:val="1"/>
+      <w:numFmt w:val="decimal"/>
+      <w:lvlText w:val="%4."/>
+      <w:lvlJc w:val="left"/>
+      <w:pPr>
+        <w:ind w:left="2935" w:hanging="360"/>
+      </w:pPr>
+    </w:lvl>
+    <w:lvl w:ilvl="4">
+      <w:start w:val="1"/>
+      <w:numFmt w:val="lowerLetter"/>
+      <w:lvlText w:val="%5."/>
+      <w:lvlJc w:val="left"/>
+      <w:pPr>
+        <w:ind w:left="3655" w:hanging="360"/>
+      </w:pPr>
+    </w:lvl>
+    <w:lvl w:ilvl="5">
+      <w:start w:val="1"/>
+      <w:numFmt w:val="lowerRoman"/>
+      <w:lvlText w:val="%6."/>
+      <w:lvlJc w:val="right"/>
+      <w:pPr>
+        <w:ind w:left="4375" w:hanging="180"/>
+      </w:pPr>
+    </w:lvl>
+    <w:lvl w:ilvl="6">
+      <w:start w:val="1"/>
+      <w:numFmt w:val="decimal"/>
+      <w:lvlText w:val="%7."/>
+      <w:lvlJc w:val="left"/>
+      <w:pPr>
+        <w:ind w:left="5095" w:hanging="360"/>
+      </w:pPr>
+    </w:lvl>
+    <w:lvl w:ilvl="7">
+      <w:start w:val="1"/>
+      <w:numFmt w:val="lowerLetter"/>
+      <w:lvlText w:val="%8."/>
+      <w:lvlJc w:val="left"/>
+      <w:pPr>
+        <w:ind w:left="5815" w:hanging="360"/>
+      </w:pPr>
+    </w:lvl>
+    <w:lvl w:ilvl="8">
+      <w:start w:val="1"/>
+      <w:numFmt w:val="lowerRoman"/>
+      <w:lvlText w:val="%9."/>
+      <w:lvlJc w:val="right"/>
+      <w:pPr>
+        <w:ind w:left="6535" w:hanging="180"/>
+      </w:pPr>
+    </w:lvl>
+  </w:abstractNum>
+  <w:abstractNum w:abstractNumId="44" w15:restartNumberingAfterBreak="0">
+    <w:nsid w:val="7C425551"/>
+    <w:multiLevelType w:val="hybridMultilevel"/>
+    <w:tmpl w:val="995C05B0"/>
+    <w:lvl w:ilvl="0" w:tplc="04090001">
+      <w:start w:val="1"/>
+      <w:numFmt w:val="bullet"/>
+      <w:lvlText w:val=""/>
+      <w:lvlJc w:val="left"/>
+      <w:pPr>
+        <w:ind w:left="720" w:hanging="360"/>
+      </w:pPr>
+      <w:rPr>
+        <w:rFonts w:ascii="Symbol" w:hAnsi="Symbol" w:hint="default"/>
+      </w:rPr>
+    </w:lvl>
+    <w:lvl w:ilvl="1" w:tplc="04090003" w:tentative="1">
+      <w:start w:val="1"/>
+      <w:numFmt w:val="bullet"/>
+      <w:lvlText w:val="o"/>
+      <w:lvlJc w:val="left"/>
+      <w:pPr>
+        <w:ind w:left="1440" w:hanging="360"/>
+      </w:pPr>
+      <w:rPr>
+        <w:rFonts w:ascii="Courier New" w:hAnsi="Courier New" w:cs="Courier New" w:hint="default"/>
+      </w:rPr>
+    </w:lvl>
+    <w:lvl w:ilvl="2" w:tplc="04090005" w:tentative="1">
+      <w:start w:val="1"/>
+      <w:numFmt w:val="bullet"/>
+      <w:lvlText w:val=""/>
+      <w:lvlJc w:val="left"/>
+      <w:pPr>
+        <w:ind w:left="2160" w:hanging="360"/>
+      </w:pPr>
+      <w:rPr>
+        <w:rFonts w:ascii="Wingdings" w:hAnsi="Wingdings" w:hint="default"/>
+      </w:rPr>
+    </w:lvl>
+    <w:lvl w:ilvl="3" w:tplc="04090001" w:tentative="1">
+      <w:start w:val="1"/>
+      <w:numFmt w:val="bullet"/>
+      <w:lvlText w:val=""/>
+      <w:lvlJc w:val="left"/>
+      <w:pPr>
+        <w:ind w:left="2880" w:hanging="360"/>
+      </w:pPr>
+      <w:rPr>
+        <w:rFonts w:ascii="Symbol" w:hAnsi="Symbol" w:hint="default"/>
+      </w:rPr>
+    </w:lvl>
+    <w:lvl w:ilvl="4" w:tplc="04090003" w:tentative="1">
+      <w:start w:val="1"/>
+      <w:numFmt w:val="bullet"/>
+      <w:lvlText w:val="o"/>
+      <w:lvlJc w:val="left"/>
+      <w:pPr>
+        <w:ind w:left="3600" w:hanging="360"/>
+      </w:pPr>
+      <w:rPr>
+        <w:rFonts w:ascii="Courier New" w:hAnsi="Courier New" w:cs="Courier New" w:hint="default"/>
+      </w:rPr>
+    </w:lvl>
+    <w:lvl w:ilvl="5" w:tplc="04090005" w:tentative="1">
+      <w:start w:val="1"/>
+      <w:numFmt w:val="bullet"/>
+      <w:lvlText w:val=""/>
+      <w:lvlJc w:val="left"/>
+      <w:pPr>
+        <w:ind w:left="4320" w:hanging="360"/>
+      </w:pPr>
+      <w:rPr>
+        <w:rFonts w:ascii="Wingdings" w:hAnsi="Wingdings" w:hint="default"/>
+      </w:rPr>
+    </w:lvl>
+    <w:lvl w:ilvl="6" w:tplc="04090001" w:tentative="1">
+      <w:start w:val="1"/>
+      <w:numFmt w:val="bullet"/>
+      <w:lvlText w:val=""/>
+      <w:lvlJc w:val="left"/>
+      <w:pPr>
+        <w:ind w:left="5040" w:hanging="360"/>
+      </w:pPr>
+      <w:rPr>
+        <w:rFonts w:ascii="Symbol" w:hAnsi="Symbol" w:hint="default"/>
+      </w:rPr>
+    </w:lvl>
+    <w:lvl w:ilvl="7" w:tplc="04090003" w:tentative="1">
+      <w:start w:val="1"/>
+      <w:numFmt w:val="bullet"/>
+      <w:lvlText w:val="o"/>
+      <w:lvlJc w:val="left"/>
+      <w:pPr>
+        <w:ind w:left="5760" w:hanging="360"/>
+      </w:pPr>
+      <w:rPr>
+        <w:rFonts w:ascii="Courier New" w:hAnsi="Courier New" w:cs="Courier New" w:hint="default"/>
+      </w:rPr>
+    </w:lvl>
+    <w:lvl w:ilvl="8" w:tplc="04090005" w:tentative="1">
+      <w:start w:val="1"/>
+      <w:numFmt w:val="bullet"/>
+      <w:lvlText w:val=""/>
+      <w:lvlJc w:val="left"/>
+      <w:pPr>
+        <w:ind w:left="6480" w:hanging="360"/>
+      </w:pPr>
+      <w:rPr>
+        <w:rFonts w:ascii="Wingdings" w:hAnsi="Wingdings" w:hint="default"/>
+      </w:rPr>
+    </w:lvl>
+  </w:abstractNum>
+  <w:abstractNum w:abstractNumId="45" w15:restartNumberingAfterBreak="0">
     <w:nsid w:val="7FDA100C"/>
     <w:multiLevelType w:val="multilevel"/>
     <w:tmpl w:val="7FDA100C"/>
@@ -28859,10 +29832,10 @@
     </w:lvl>
   </w:abstractNum>
   <w:num w:numId="1">
-    <w:abstractNumId w:val="33"/>
+    <w:abstractNumId w:val="35"/>
   </w:num>
   <w:num w:numId="2">
-    <w:abstractNumId w:val="36"/>
+    <w:abstractNumId w:val="39"/>
   </w:num>
   <w:num w:numId="3">
     <w:abstractNumId w:val="17"/>
@@ -28871,10 +29844,10 @@
     <w:abstractNumId w:val="16"/>
   </w:num>
   <w:num w:numId="5">
-    <w:abstractNumId w:val="22"/>
+    <w:abstractNumId w:val="24"/>
   </w:num>
   <w:num w:numId="6">
-    <w:abstractNumId w:val="21"/>
+    <w:abstractNumId w:val="23"/>
   </w:num>
   <w:num w:numId="7">
     <w:abstractNumId w:val="19"/>
@@ -28883,7 +29856,7 @@
     <w:abstractNumId w:val="9"/>
   </w:num>
   <w:num w:numId="9">
-    <w:abstractNumId w:val="39"/>
+    <w:abstractNumId w:val="43"/>
   </w:num>
   <w:num w:numId="10">
     <w:abstractNumId w:val="1"/>
@@ -28892,19 +29865,19 @@
     <w:abstractNumId w:val="11"/>
   </w:num>
   <w:num w:numId="12">
-    <w:abstractNumId w:val="41"/>
+    <w:abstractNumId w:val="45"/>
   </w:num>
   <w:num w:numId="13">
     <w:abstractNumId w:val="8"/>
   </w:num>
   <w:num w:numId="14">
-    <w:abstractNumId w:val="37"/>
+    <w:abstractNumId w:val="40"/>
   </w:num>
   <w:num w:numId="15">
     <w:abstractNumId w:val="18"/>
   </w:num>
   <w:num w:numId="16">
-    <w:abstractNumId w:val="39"/>
+    <w:abstractNumId w:val="43"/>
     <w:lvlOverride w:ilvl="0">
       <w:startOverride w:val="1"/>
     </w:lvlOverride>
@@ -28934,7 +29907,7 @@
     </w:lvlOverride>
   </w:num>
   <w:num w:numId="17">
-    <w:abstractNumId w:val="27"/>
+    <w:abstractNumId w:val="29"/>
   </w:num>
   <w:num w:numId="18">
     <w:abstractNumId w:val="4"/>
@@ -28967,52 +29940,64 @@
     <w:abstractNumId w:val="2"/>
   </w:num>
   <w:num w:numId="28">
-    <w:abstractNumId w:val="23"/>
+    <w:abstractNumId w:val="25"/>
   </w:num>
   <w:num w:numId="29">
     <w:abstractNumId w:val="15"/>
   </w:num>
   <w:num w:numId="30">
-    <w:abstractNumId w:val="34"/>
+    <w:abstractNumId w:val="37"/>
   </w:num>
   <w:num w:numId="31">
     <w:abstractNumId w:val="20"/>
   </w:num>
   <w:num w:numId="32">
-    <w:abstractNumId w:val="26"/>
+    <w:abstractNumId w:val="28"/>
   </w:num>
   <w:num w:numId="33">
+    <w:abstractNumId w:val="32"/>
+  </w:num>
+  <w:num w:numId="34">
     <w:abstractNumId w:val="30"/>
   </w:num>
-  <w:num w:numId="34">
-    <w:abstractNumId w:val="28"/>
-  </w:num>
   <w:num w:numId="35">
-    <w:abstractNumId w:val="25"/>
+    <w:abstractNumId w:val="27"/>
   </w:num>
   <w:num w:numId="36">
-    <w:abstractNumId w:val="24"/>
+    <w:abstractNumId w:val="26"/>
   </w:num>
   <w:num w:numId="37">
     <w:abstractNumId w:val="12"/>
   </w:num>
   <w:num w:numId="38">
+    <w:abstractNumId w:val="42"/>
+  </w:num>
+  <w:num w:numId="39">
+    <w:abstractNumId w:val="33"/>
+  </w:num>
+  <w:num w:numId="40">
     <w:abstractNumId w:val="38"/>
   </w:num>
-  <w:num w:numId="39">
+  <w:num w:numId="41">
+    <w:abstractNumId w:val="44"/>
+  </w:num>
+  <w:num w:numId="42">
     <w:abstractNumId w:val="31"/>
   </w:num>
-  <w:num w:numId="40">
-    <w:abstractNumId w:val="35"/>
+  <w:num w:numId="43">
+    <w:abstractNumId w:val="34"/>
   </w:num>
-  <w:num w:numId="41">
-    <w:abstractNumId w:val="40"/>
+  <w:num w:numId="44">
+    <w:abstractNumId w:val="21"/>
   </w:num>
-  <w:num w:numId="42">
-    <w:abstractNumId w:val="29"/>
+  <w:num w:numId="45">
+    <w:abstractNumId w:val="36"/>
   </w:num>
-  <w:num w:numId="43">
-    <w:abstractNumId w:val="32"/>
+  <w:num w:numId="46">
+    <w:abstractNumId w:val="41"/>
+  </w:num>
+  <w:num w:numId="47">
+    <w:abstractNumId w:val="22"/>
   </w:num>
 </w:numbering>
 </file>

</xml_diff>

<commit_message>
adding table of contents and formatting
</commit_message>
<xml_diff>
--- a/FYP Report I.docx
+++ b/FYP Report I.docx
@@ -2485,12 +2485,12 @@
         </w:rPr>
       </w:sdtEndPr>
       <w:sdtContent>
-        <w:bookmarkStart w:id="37" w:name="_Toc73783907" w:displacedByCustomXml="prev"/>
-        <w:bookmarkStart w:id="38" w:name="_Toc73784211" w:displacedByCustomXml="prev"/>
-        <w:bookmarkStart w:id="39" w:name="_Toc73790346" w:displacedByCustomXml="prev"/>
-        <w:bookmarkStart w:id="40" w:name="_Toc73795820" w:displacedByCustomXml="prev"/>
-        <w:bookmarkStart w:id="41" w:name="_Toc73796145" w:displacedByCustomXml="prev"/>
-        <w:bookmarkStart w:id="42" w:name="_Toc73796667" w:displacedByCustomXml="prev"/>
+        <w:bookmarkStart w:id="37" w:name="_Toc73796667" w:displacedByCustomXml="prev"/>
+        <w:bookmarkStart w:id="38" w:name="_Toc73796145" w:displacedByCustomXml="prev"/>
+        <w:bookmarkStart w:id="39" w:name="_Toc73795820" w:displacedByCustomXml="prev"/>
+        <w:bookmarkStart w:id="40" w:name="_Toc73790346" w:displacedByCustomXml="prev"/>
+        <w:bookmarkStart w:id="41" w:name="_Toc73784211" w:displacedByCustomXml="prev"/>
+        <w:bookmarkStart w:id="42" w:name="_Toc73783907" w:displacedByCustomXml="prev"/>
         <w:p>
           <w:pPr>
             <w:pStyle w:val="AbstractHeading"/>
@@ -4567,7 +4567,7 @@
                 <w:noProof/>
                 <w:webHidden/>
               </w:rPr>
-              <w:t>32</w:t>
+              <w:t>33</w:t>
             </w:r>
             <w:r>
               <w:rPr>
@@ -6538,6 +6538,8 @@
               </w:rPr>
               <w:t>Sequence diagram</w:t>
             </w:r>
+            <w:bookmarkStart w:id="43" w:name="_GoBack"/>
+            <w:bookmarkEnd w:id="43"/>
             <w:r>
               <w:rPr>
                 <w:noProof/>
@@ -11112,9 +11114,9 @@
           <w:szCs w:val="32"/>
         </w:rPr>
       </w:pPr>
-      <w:bookmarkStart w:id="43" w:name="_Toc287091631"/>
-      <w:bookmarkStart w:id="44" w:name="_Toc299726902"/>
-      <w:bookmarkStart w:id="45" w:name="_Toc356739803"/>
+      <w:bookmarkStart w:id="44" w:name="_Toc287091631"/>
+      <w:bookmarkStart w:id="45" w:name="_Toc299726902"/>
+      <w:bookmarkStart w:id="46" w:name="_Toc356739803"/>
       <w:r>
         <w:rPr>
           <w:b/>
@@ -11125,9 +11127,9 @@
         </w:rPr>
         <w:t>List of Figures</w:t>
       </w:r>
-      <w:bookmarkEnd w:id="43"/>
       <w:bookmarkEnd w:id="44"/>
       <w:bookmarkEnd w:id="45"/>
+      <w:bookmarkEnd w:id="46"/>
     </w:p>
     <w:p>
       <w:pPr>
@@ -11808,8 +11810,6 @@
           </w:rPr>
           <w:t>Figure 10: Use case-05: Admin Portal</w:t>
         </w:r>
-        <w:bookmarkStart w:id="46" w:name="_GoBack"/>
-        <w:bookmarkEnd w:id="46"/>
         <w:r>
           <w:rPr>
             <w:noProof/>
@@ -28480,6 +28480,14 @@
     </w:p>
     <w:p>
       <w:pPr>
+        <w:spacing w:line="360" w:lineRule="auto"/>
+        <w:rPr>
+          <w:color w:val="000000" w:themeColor="text1"/>
+        </w:rPr>
+      </w:pPr>
+    </w:p>
+    <w:p>
+      <w:pPr>
         <w:pStyle w:val="Heading3"/>
         <w:tabs>
           <w:tab w:val="num" w:pos="720"/>
@@ -41099,10 +41107,6 @@
       <w:sdtContent>
         <w:sdt>
           <w:sdtPr>
-            <w:id w:val="-573587230"/>
-            <w:bibliography/>
-          </w:sdtPr>
-          <w:sdtEndPr>
             <w:rPr>
               <w:rFonts w:ascii="Times New Roman" w:hAnsi="Times New Roman"/>
               <w:b w:val="0"/>
@@ -41112,12 +41116,15 @@
               <w:szCs w:val="24"/>
               <w:lang w:val="en-IE"/>
             </w:rPr>
-          </w:sdtEndPr>
+            <w:id w:val="-573587230"/>
+            <w:bibliography/>
+          </w:sdtPr>
+          <w:sdtEndPr/>
           <w:sdtContent>
-            <w:bookmarkStart w:id="333" w:name="_Toc73796739" w:displacedByCustomXml="prev"/>
-            <w:bookmarkStart w:id="334" w:name="_Toc73790419" w:displacedByCustomXml="prev"/>
-            <w:bookmarkStart w:id="335" w:name="_Toc73783984" w:displacedByCustomXml="prev"/>
-            <w:bookmarkStart w:id="336" w:name="_Toc436367071" w:displacedByCustomXml="prev"/>
+            <w:bookmarkStart w:id="333" w:name="_Toc436367071" w:displacedByCustomXml="prev"/>
+            <w:bookmarkStart w:id="334" w:name="_Toc73783984" w:displacedByCustomXml="prev"/>
+            <w:bookmarkStart w:id="335" w:name="_Toc73790419" w:displacedByCustomXml="prev"/>
+            <w:bookmarkStart w:id="336" w:name="_Toc73796739" w:displacedByCustomXml="prev"/>
             <w:p>
               <w:pPr>
                 <w:pStyle w:val="Heading1"/>
@@ -42155,7 +42162,7 @@
         <w:rStyle w:val="PageNumber"/>
         <w:noProof/>
       </w:rPr>
-      <w:t>21</w:t>
+      <w:t>6</w:t>
     </w:r>
     <w:r>
       <w:rPr>
@@ -46843,6 +46850,7 @@
   <w:style w:type="character" w:default="1" w:styleId="DefaultParagraphFont">
     <w:name w:val="Default Paragraph Font"/>
     <w:uiPriority w:val="1"/>
+    <w:semiHidden/>
     <w:unhideWhenUsed/>
   </w:style>
   <w:style w:type="table" w:default="1" w:styleId="TableNormal">
@@ -48223,7 +48231,7 @@
 </file>
 
 <file path=customXml/itemProps2.xml><?xml version="1.0" encoding="utf-8"?>
-<ds:datastoreItem xmlns:ds="http://schemas.openxmlformats.org/officeDocument/2006/customXml" ds:itemID="{89974999-5E29-4D73-83F0-449AD2B8F18C}">
+<ds:datastoreItem xmlns:ds="http://schemas.openxmlformats.org/officeDocument/2006/customXml" ds:itemID="{31708821-0035-4F95-B189-5758627B2BCB}">
   <ds:schemaRefs>
     <ds:schemaRef ds:uri="http://schemas.openxmlformats.org/officeDocument/2006/bibliography"/>
   </ds:schemaRefs>

</xml_diff>